<commit_message>
Adds documentation for processor management
</commit_message>
<xml_diff>
--- a/RTX Documentation.docx
+++ b/RTX Documentation.docx
@@ -1,6 +1,6 @@
 
 <file path=word/document.xml><?xml version="1.0" encoding="utf-8"?>
-<w:document xmlns:wpc="http://schemas.microsoft.com/office/word/2010/wordprocessingCanvas" xmlns:mo="http://schemas.microsoft.com/office/mac/office/2008/main" xmlns:mc="http://schemas.openxmlformats.org/markup-compatibility/2006" xmlns:mv="urn:schemas-microsoft-com:mac:vml" xmlns:o="urn:schemas-microsoft-com:office:office" xmlns:r="http://schemas.openxmlformats.org/officeDocument/2006/relationships" xmlns:m="http://schemas.openxmlformats.org/officeDocument/2006/math" xmlns:v="urn:schemas-microsoft-com:vml" xmlns:wp14="http://schemas.microsoft.com/office/word/2010/wordprocessingDrawing" xmlns:wp="http://schemas.openxmlformats.org/drawingml/2006/wordprocessingDrawing" xmlns:w10="urn:schemas-microsoft-com:office:word" xmlns:w="http://schemas.openxmlformats.org/wordprocessingml/2006/main" xmlns:w14="http://schemas.microsoft.com/office/word/2010/wordml" xmlns:w15="http://schemas.microsoft.com/office/word/2012/wordml" xmlns:wpg="http://schemas.microsoft.com/office/word/2010/wordprocessingGroup" xmlns:wpi="http://schemas.microsoft.com/office/word/2010/wordprocessingInk" xmlns:wne="http://schemas.microsoft.com/office/word/2006/wordml" xmlns:wps="http://schemas.microsoft.com/office/word/2010/wordprocessingShape" mc:Ignorable="w14 w15 wp14">
+<w:document xmlns:wpc="http://schemas.microsoft.com/office/word/2010/wordprocessingCanvas" xmlns:mc="http://schemas.openxmlformats.org/markup-compatibility/2006" xmlns:o="urn:schemas-microsoft-com:office:office" xmlns:r="http://schemas.openxmlformats.org/officeDocument/2006/relationships" xmlns:m="http://schemas.openxmlformats.org/officeDocument/2006/math" xmlns:v="urn:schemas-microsoft-com:vml" xmlns:wp14="http://schemas.microsoft.com/office/word/2010/wordprocessingDrawing" xmlns:wp="http://schemas.openxmlformats.org/drawingml/2006/wordprocessingDrawing" xmlns:w10="urn:schemas-microsoft-com:office:word" xmlns:w="http://schemas.openxmlformats.org/wordprocessingml/2006/main" xmlns:w14="http://schemas.microsoft.com/office/word/2010/wordml" xmlns:w15="http://schemas.microsoft.com/office/word/2012/wordml" xmlns:wpg="http://schemas.microsoft.com/office/word/2010/wordprocessingGroup" xmlns:wpi="http://schemas.microsoft.com/office/word/2010/wordprocessingInk" xmlns:wne="http://schemas.microsoft.com/office/word/2006/wordml" xmlns:wps="http://schemas.microsoft.com/office/word/2010/wordprocessingShape" mc:Ignorable="w14 w15 wp14">
   <w:body>
     <w:p>
       <w:pPr>
@@ -117,19 +117,7 @@
         <w:rPr>
           <w:rFonts w:ascii="Helvetica" w:hAnsi="Helvetica" w:cs="Helvetica"/>
         </w:rPr>
-        <w:t xml:space="preserve">global variables: </w:t>
-      </w:r>
-      <w:r>
-        <w:rPr>
-          <w:rFonts w:ascii="Helvetica" w:hAnsi="Helvetica" w:cs="Helvetica"/>
-        </w:rPr>
-        <w:t xml:space="preserve">gheap: list to hold free memory blocks, </w:t>
-      </w:r>
-      <w:r>
-        <w:rPr>
-          <w:rFonts w:ascii="Helvetica" w:hAnsi="Helvetica" w:cs="Helvetica"/>
-        </w:rPr>
-        <w:t>MEM_BLOCK_SIZE: 128 bytes, NUM_MEM_BLOCKS: 30</w:t>
+        <w:t>global variables: gheap: list to hold free memory blocks, MEM_BLOCK_SIZE: 128 bytes, NUM_MEM_BLOCKS: 30</w:t>
       </w:r>
     </w:p>
     <w:p>
@@ -156,9 +144,114 @@
           <w:rFonts w:ascii="Helvetica" w:hAnsi="Helvetica" w:cs="Helvetica"/>
         </w:rPr>
       </w:pPr>
+    </w:p>
+    <w:p/>
+    <w:p>
+      <w:r>
+        <w:t>k_processor.c documentation:</w:t>
+      </w:r>
+    </w:p>
+    <w:p/>
+    <w:p>
+      <w:r>
+        <w:t>Firstly, this file contains the following global variables:</w:t>
+      </w:r>
+    </w:p>
+    <w:p/>
+    <w:p>
+      <w:r>
+        <w:t xml:space="preserve">PCB **gp_pcbs </w:t>
+      </w:r>
+      <w:r>
+        <w:tab/>
+      </w:r>
+      <w:r>
+        <w:tab/>
+      </w:r>
+      <w:r>
+        <w:tab/>
+        <w:t>-- An array of pcb pointers. This array contains all the PCBs for our OS.</w:t>
+      </w:r>
+    </w:p>
+    <w:p>
+      <w:r>
+        <w:t>PCB *gp_current_process</w:t>
+      </w:r>
+      <w:r>
+        <w:tab/>
+        <w:t>-- A pointer that always points to the current running process.</w:t>
+      </w:r>
+    </w:p>
+    <w:p/>
+    <w:p>
+      <w:r>
+        <w:t>Afterwards, we declare two queues, the ready queue and the blocked queue. They are both global variables. Then we have our process initialization tables, which contain initialization information for all the processes of our OS.</w:t>
+      </w:r>
+    </w:p>
+    <w:p/>
+    <w:p>
+      <w:r>
+        <w:t>The function infinite_loop(void) simply calls release_processor() forever, and the null process is assigned this procedure. So in essence, all the null process does is call the release_processor().</w:t>
+      </w:r>
+    </w:p>
+    <w:p/>
+    <w:p>
+      <w:r>
+        <w:t xml:space="preserve">Now the function process_init() initializes all the processes in a system. It calls the set_test_proc() function, which fills out the initialization information for all the user processes into a table called g_test_procs[], and then process initialization information is copied from there into g_proc_table[]. The NULL process is also initialized explicitly beforehand. </w:t>
+      </w:r>
+    </w:p>
+    <w:p/>
+    <w:p>
+      <w:r>
+        <w:t xml:space="preserve">Now, we loop through the g_proc_table[], and initialize the contents of our gp_pcbs i.e initializing all the PCBs in our OS. We copy over the pid, priority, and sp, and we initialize all the states to NEW. Afterwards, we push every pcb onto the ready queue. </w:t>
+      </w:r>
+    </w:p>
+    <w:p/>
+    <w:p>
+      <w:r>
+        <w:t>Now the scheduler(void) function simply picks the pcb of the next process to run. It makes sure that there is a process available on the ready queue to run, and that it is not blocked. Otherwise, it will return the NULL process.</w:t>
+      </w:r>
+    </w:p>
+    <w:p/>
+    <w:p>
+      <w:r>
+        <w:t>The process_switch() function simply takes in the previous running process, and sets the gp_current_process to running. It takes care of various state information (such as setting gp_current_process state to ready, etc.).</w:t>
+      </w:r>
+    </w:p>
+    <w:p/>
+    <w:p>
+      <w:r>
+        <w:t>The k_release_processor(void) simply calls the scheduler to determine the next ready process, and then pushes the old process back to the end of the ready queue.</w:t>
+      </w:r>
+    </w:p>
+    <w:p/>
+    <w:p>
+      <w:r>
+        <w:t xml:space="preserve">The method k_enqueue_blocked_on_resource_process(PCB *pcb) sets the state of the pcb passed in to BLOCKED_ON_RESOURCE and enqueues it on to the back of the blocked queue. </w:t>
+      </w:r>
+    </w:p>
+    <w:p>
+      <w:r>
+        <w:lastRenderedPageBreak/>
+        <w:t>The method k_dequeue_blocked_on_resource_process(void) dequeues the next available process in blocked_on_resource queue and returns it.</w:t>
+      </w:r>
+    </w:p>
+    <w:p/>
+    <w:p>
+      <w:r>
+        <w:t>The method get and set priorites do exactly what is expected: get and set priorities of the required PCBs.</w:t>
+      </w:r>
+    </w:p>
+    <w:p>
       <w:bookmarkStart w:id="0" w:name="_GoBack"/>
       <w:bookmarkEnd w:id="0"/>
     </w:p>
+    <w:p>
+      <w:r>
+        <w:t>The method check_preemption() checks if the PCB in the front of the ready queue should preempt the current running process.</w:t>
+      </w:r>
+    </w:p>
+    <w:p/>
     <w:p/>
     <w:sectPr>
       <w:pgSz w:w="12240" w:h="15840"/>
@@ -183,7 +276,7 @@
     </w:rPrDefault>
     <w:pPrDefault/>
   </w:docDefaults>
-  <w:latentStyles w:defLockedState="0" w:defUIPriority="99" w:defSemiHidden="0" w:defUnhideWhenUsed="0" w:defQFormat="0" w:count="380">
+  <w:latentStyles w:defLockedState="0" w:defUIPriority="99" w:defSemiHidden="0" w:defUnhideWhenUsed="0" w:defQFormat="0" w:count="371">
     <w:lsdException w:name="Normal" w:uiPriority="0" w:qFormat="1"/>
     <w:lsdException w:name="heading 1" w:uiPriority="9" w:qFormat="1"/>
     <w:lsdException w:name="heading 2" w:semiHidden="1" w:uiPriority="9" w:unhideWhenUsed="1" w:qFormat="1"/>
@@ -340,15 +433,6 @@
     <w:lsdException w:name="Balloon Text" w:semiHidden="1" w:unhideWhenUsed="1"/>
     <w:lsdException w:name="Table Grid" w:uiPriority="39"/>
     <w:lsdException w:name="Table Theme" w:semiHidden="1" w:unhideWhenUsed="1"/>
-    <w:lsdException w:name="Note Level 1" w:semiHidden="1" w:unhideWhenUsed="1"/>
-    <w:lsdException w:name="Note Level 2" w:semiHidden="1" w:unhideWhenUsed="1"/>
-    <w:lsdException w:name="Note Level 3" w:semiHidden="1" w:unhideWhenUsed="1"/>
-    <w:lsdException w:name="Note Level 4" w:semiHidden="1" w:unhideWhenUsed="1"/>
-    <w:lsdException w:name="Note Level 5" w:semiHidden="1" w:unhideWhenUsed="1"/>
-    <w:lsdException w:name="Note Level 6" w:semiHidden="1" w:unhideWhenUsed="1"/>
-    <w:lsdException w:name="Note Level 7" w:semiHidden="1" w:unhideWhenUsed="1"/>
-    <w:lsdException w:name="Note Level 8" w:semiHidden="1" w:unhideWhenUsed="1"/>
-    <w:lsdException w:name="Note Level 9" w:semiHidden="1" w:unhideWhenUsed="1"/>
     <w:lsdException w:name="Placeholder Text" w:semiHidden="1"/>
     <w:lsdException w:name="No Spacing" w:uiPriority="1" w:qFormat="1"/>
     <w:lsdException w:name="Light Shading" w:uiPriority="60"/>

</xml_diff>

<commit_message>
Finalized memory management documentation for part 1 of the project
</commit_message>
<xml_diff>
--- a/RTX Documentation.docx
+++ b/RTX Documentation.docx
@@ -24,11 +24,17 @@
         <w:adjustRightInd w:val="0"/>
         <w:rPr>
           <w:rFonts w:ascii="Helvetica" w:hAnsi="Helvetica" w:cs="Helvetica"/>
+          <w:b/>
+          <w:sz w:val="40"/>
+          <w:szCs w:val="40"/>
         </w:rPr>
       </w:pPr>
       <w:r>
         <w:rPr>
           <w:rFonts w:ascii="Helvetica" w:hAnsi="Helvetica" w:cs="Helvetica"/>
+          <w:b/>
+          <w:sz w:val="40"/>
+          <w:szCs w:val="40"/>
         </w:rPr>
         <w:t>Memory Management</w:t>
       </w:r>
@@ -117,19 +123,7 @@
         <w:rPr>
           <w:rFonts w:ascii="Helvetica" w:hAnsi="Helvetica" w:cs="Helvetica"/>
         </w:rPr>
-        <w:t xml:space="preserve">global variables: </w:t>
-      </w:r>
-      <w:r>
-        <w:rPr>
-          <w:rFonts w:ascii="Helvetica" w:hAnsi="Helvetica" w:cs="Helvetica"/>
-        </w:rPr>
-        <w:t xml:space="preserve">gheap: list to hold free memory blocks, </w:t>
-      </w:r>
-      <w:r>
-        <w:rPr>
-          <w:rFonts w:ascii="Helvetica" w:hAnsi="Helvetica" w:cs="Helvetica"/>
-        </w:rPr>
-        <w:t>MEM_BLOCK_SIZE: 128 bytes, NUM_MEM_BLOCKS: 30</w:t>
+        <w:t>Memory management API provides an interface for processes to interact to when requesting or returning memory.</w:t>
       </w:r>
     </w:p>
     <w:p>
@@ -156,18 +150,1563 @@
           <w:rFonts w:ascii="Helvetica" w:hAnsi="Helvetica" w:cs="Helvetica"/>
         </w:rPr>
       </w:pPr>
+    </w:p>
+    <w:p>
+      <w:pPr>
+        <w:widowControl w:val="0"/>
+        <w:tabs>
+          <w:tab w:val="left" w:pos="566"/>
+          <w:tab w:val="left" w:pos="1133"/>
+          <w:tab w:val="left" w:pos="1700"/>
+          <w:tab w:val="left" w:pos="2267"/>
+          <w:tab w:val="left" w:pos="2834"/>
+          <w:tab w:val="left" w:pos="3401"/>
+          <w:tab w:val="left" w:pos="3968"/>
+          <w:tab w:val="left" w:pos="4535"/>
+          <w:tab w:val="left" w:pos="5102"/>
+          <w:tab w:val="left" w:pos="5669"/>
+          <w:tab w:val="left" w:pos="6236"/>
+          <w:tab w:val="left" w:pos="6803"/>
+        </w:tabs>
+        <w:autoSpaceDE w:val="0"/>
+        <w:autoSpaceDN w:val="0"/>
+        <w:adjustRightInd w:val="0"/>
+        <w:rPr>
+          <w:rFonts w:ascii="Helvetica" w:hAnsi="Helvetica" w:cs="Helvetica"/>
+        </w:rPr>
+      </w:pPr>
+      <w:r>
+        <w:rPr>
+          <w:rFonts w:ascii="Helvetica" w:hAnsi="Helvetica" w:cs="Helvetica"/>
+          <w:b/>
+          <w:sz w:val="32"/>
+          <w:szCs w:val="32"/>
+        </w:rPr>
+        <w:t>Global Variables Used</w:t>
+      </w:r>
+      <w:r>
+        <w:rPr>
+          <w:rFonts w:ascii="Helvetica" w:hAnsi="Helvetica" w:cs="Helvetica"/>
+        </w:rPr>
+        <w:t xml:space="preserve">: </w:t>
+      </w:r>
+    </w:p>
+    <w:p>
+      <w:pPr>
+        <w:widowControl w:val="0"/>
+        <w:tabs>
+          <w:tab w:val="left" w:pos="566"/>
+          <w:tab w:val="left" w:pos="1133"/>
+          <w:tab w:val="left" w:pos="1700"/>
+          <w:tab w:val="left" w:pos="2267"/>
+          <w:tab w:val="left" w:pos="2834"/>
+          <w:tab w:val="left" w:pos="3401"/>
+          <w:tab w:val="left" w:pos="3968"/>
+          <w:tab w:val="left" w:pos="4535"/>
+          <w:tab w:val="left" w:pos="5102"/>
+          <w:tab w:val="left" w:pos="5669"/>
+          <w:tab w:val="left" w:pos="6236"/>
+          <w:tab w:val="left" w:pos="6803"/>
+        </w:tabs>
+        <w:autoSpaceDE w:val="0"/>
+        <w:autoSpaceDN w:val="0"/>
+        <w:adjustRightInd w:val="0"/>
+        <w:rPr>
+          <w:rFonts w:ascii="Helvetica" w:hAnsi="Helvetica" w:cs="Helvetica"/>
+        </w:rPr>
+      </w:pPr>
+    </w:p>
+    <w:p>
+      <w:pPr>
+        <w:widowControl w:val="0"/>
+        <w:tabs>
+          <w:tab w:val="left" w:pos="566"/>
+          <w:tab w:val="left" w:pos="1133"/>
+          <w:tab w:val="left" w:pos="1700"/>
+          <w:tab w:val="left" w:pos="2267"/>
+          <w:tab w:val="left" w:pos="2834"/>
+          <w:tab w:val="left" w:pos="3401"/>
+          <w:tab w:val="left" w:pos="3968"/>
+          <w:tab w:val="left" w:pos="4535"/>
+          <w:tab w:val="left" w:pos="5102"/>
+          <w:tab w:val="left" w:pos="5669"/>
+          <w:tab w:val="left" w:pos="6236"/>
+          <w:tab w:val="left" w:pos="6803"/>
+        </w:tabs>
+        <w:autoSpaceDE w:val="0"/>
+        <w:autoSpaceDN w:val="0"/>
+        <w:adjustRightInd w:val="0"/>
+        <w:rPr>
+          <w:rFonts w:ascii="Helvetica" w:hAnsi="Helvetica" w:cs="Helvetica"/>
+        </w:rPr>
+      </w:pPr>
+      <w:r>
+        <w:rPr>
+          <w:rFonts w:ascii="Helvetica" w:hAnsi="Helvetica" w:cs="Helvetica"/>
+          <w:b/>
+        </w:rPr>
+        <w:t>gH</w:t>
+      </w:r>
+      <w:r>
+        <w:rPr>
+          <w:rFonts w:ascii="Helvetica" w:hAnsi="Helvetica" w:cs="Helvetica"/>
+          <w:b/>
+        </w:rPr>
+        <w:t>eap</w:t>
+      </w:r>
+      <w:r>
+        <w:rPr>
+          <w:rFonts w:ascii="Helvetica" w:hAnsi="Helvetica" w:cs="Helvetica"/>
+        </w:rPr>
+        <w:t xml:space="preserve"> - </w:t>
+      </w:r>
+      <w:r>
+        <w:rPr>
+          <w:rFonts w:ascii="Helvetica" w:hAnsi="Helvetica" w:cs="Helvetica"/>
+        </w:rPr>
+        <w:t xml:space="preserve">list to hold free memory blocks, </w:t>
+      </w:r>
+    </w:p>
+    <w:p>
+      <w:pPr>
+        <w:widowControl w:val="0"/>
+        <w:tabs>
+          <w:tab w:val="left" w:pos="566"/>
+          <w:tab w:val="left" w:pos="1133"/>
+          <w:tab w:val="left" w:pos="1700"/>
+          <w:tab w:val="left" w:pos="2267"/>
+          <w:tab w:val="left" w:pos="2834"/>
+          <w:tab w:val="left" w:pos="3401"/>
+          <w:tab w:val="left" w:pos="3968"/>
+          <w:tab w:val="left" w:pos="4535"/>
+          <w:tab w:val="left" w:pos="5102"/>
+          <w:tab w:val="left" w:pos="5669"/>
+          <w:tab w:val="left" w:pos="6236"/>
+          <w:tab w:val="left" w:pos="6803"/>
+        </w:tabs>
+        <w:autoSpaceDE w:val="0"/>
+        <w:autoSpaceDN w:val="0"/>
+        <w:adjustRightInd w:val="0"/>
+        <w:rPr>
+          <w:rFonts w:ascii="Helvetica" w:hAnsi="Helvetica" w:cs="Helvetica"/>
+        </w:rPr>
+      </w:pPr>
+      <w:r>
+        <w:rPr>
+          <w:rFonts w:ascii="Helvetica" w:hAnsi="Helvetica" w:cs="Helvetica"/>
+          <w:b/>
+        </w:rPr>
+        <w:t>MEM_BLOCK_SIZE</w:t>
+      </w:r>
+      <w:r>
+        <w:rPr>
+          <w:rFonts w:ascii="Helvetica" w:hAnsi="Helvetica" w:cs="Helvetica"/>
+        </w:rPr>
+        <w:t xml:space="preserve">: 128 bytes, </w:t>
+      </w:r>
+    </w:p>
+    <w:p>
+      <w:pPr>
+        <w:widowControl w:val="0"/>
+        <w:tabs>
+          <w:tab w:val="left" w:pos="566"/>
+          <w:tab w:val="left" w:pos="1133"/>
+          <w:tab w:val="left" w:pos="1700"/>
+          <w:tab w:val="left" w:pos="2267"/>
+          <w:tab w:val="left" w:pos="2834"/>
+          <w:tab w:val="left" w:pos="3401"/>
+          <w:tab w:val="left" w:pos="3968"/>
+          <w:tab w:val="left" w:pos="4535"/>
+          <w:tab w:val="left" w:pos="5102"/>
+          <w:tab w:val="left" w:pos="5669"/>
+          <w:tab w:val="left" w:pos="6236"/>
+          <w:tab w:val="left" w:pos="6803"/>
+        </w:tabs>
+        <w:autoSpaceDE w:val="0"/>
+        <w:autoSpaceDN w:val="0"/>
+        <w:adjustRightInd w:val="0"/>
+        <w:rPr>
+          <w:rFonts w:ascii="Helvetica" w:hAnsi="Helvetica" w:cs="Helvetica"/>
+        </w:rPr>
+      </w:pPr>
+      <w:r>
+        <w:rPr>
+          <w:rFonts w:ascii="Helvetica" w:hAnsi="Helvetica" w:cs="Helvetica"/>
+          <w:b/>
+        </w:rPr>
+        <w:t>NUM_MEM_BLOCKS</w:t>
+      </w:r>
+      <w:r>
+        <w:rPr>
+          <w:rFonts w:ascii="Helvetica" w:hAnsi="Helvetica" w:cs="Helvetica"/>
+        </w:rPr>
+        <w:t>: 30</w:t>
+      </w:r>
+    </w:p>
+    <w:p>
+      <w:pPr>
+        <w:widowControl w:val="0"/>
+        <w:tabs>
+          <w:tab w:val="left" w:pos="566"/>
+          <w:tab w:val="left" w:pos="1133"/>
+          <w:tab w:val="left" w:pos="1700"/>
+          <w:tab w:val="left" w:pos="2267"/>
+          <w:tab w:val="left" w:pos="2834"/>
+          <w:tab w:val="left" w:pos="3401"/>
+          <w:tab w:val="left" w:pos="3968"/>
+          <w:tab w:val="left" w:pos="4535"/>
+          <w:tab w:val="left" w:pos="5102"/>
+          <w:tab w:val="left" w:pos="5669"/>
+          <w:tab w:val="left" w:pos="6236"/>
+          <w:tab w:val="left" w:pos="6803"/>
+        </w:tabs>
+        <w:autoSpaceDE w:val="0"/>
+        <w:autoSpaceDN w:val="0"/>
+        <w:adjustRightInd w:val="0"/>
+        <w:rPr>
+          <w:rFonts w:ascii="Helvetica" w:hAnsi="Helvetica" w:cs="Helvetica"/>
+        </w:rPr>
+      </w:pPr>
+      <w:r>
+        <w:rPr>
+          <w:rFonts w:ascii="Helvetica" w:hAnsi="Helvetica" w:cs="Helvetica"/>
+          <w:b/>
+        </w:rPr>
+        <w:t xml:space="preserve">mem_blocks: </w:t>
+      </w:r>
+      <w:r>
+        <w:rPr>
+          <w:rFonts w:ascii="Helvetica" w:hAnsi="Helvetica" w:cs="Helvetica"/>
+        </w:rPr>
+        <w:t>holds all memory blocks</w:t>
+      </w:r>
       <w:bookmarkStart w:id="0" w:name="_GoBack"/>
       <w:bookmarkEnd w:id="0"/>
     </w:p>
+    <w:p>
+      <w:pPr>
+        <w:widowControl w:val="0"/>
+        <w:tabs>
+          <w:tab w:val="left" w:pos="566"/>
+          <w:tab w:val="left" w:pos="1133"/>
+          <w:tab w:val="left" w:pos="1700"/>
+          <w:tab w:val="left" w:pos="2267"/>
+          <w:tab w:val="left" w:pos="2834"/>
+          <w:tab w:val="left" w:pos="3401"/>
+          <w:tab w:val="left" w:pos="3968"/>
+          <w:tab w:val="left" w:pos="4535"/>
+          <w:tab w:val="left" w:pos="5102"/>
+          <w:tab w:val="left" w:pos="5669"/>
+          <w:tab w:val="left" w:pos="6236"/>
+          <w:tab w:val="left" w:pos="6803"/>
+        </w:tabs>
+        <w:autoSpaceDE w:val="0"/>
+        <w:autoSpaceDN w:val="0"/>
+        <w:adjustRightInd w:val="0"/>
+        <w:rPr>
+          <w:rFonts w:ascii="Courier" w:hAnsi="Courier" w:cs="Helvetica"/>
+        </w:rPr>
+      </w:pPr>
+      <w:r>
+        <w:rPr>
+          <w:rFonts w:ascii="Courier" w:hAnsi="Courier" w:cs="Helvetica"/>
+        </w:rPr>
+        <w:tab/>
+      </w:r>
+    </w:p>
+    <w:tbl>
+      <w:tblPr>
+        <w:tblStyle w:val="TableGrid"/>
+        <w:tblW w:w="0" w:type="auto"/>
+        <w:tblLook w:val="04A0" w:firstRow="1" w:lastRow="0" w:firstColumn="1" w:lastColumn="0" w:noHBand="0" w:noVBand="1"/>
+      </w:tblPr>
+      <w:tblGrid>
+        <w:gridCol w:w="9350"/>
+      </w:tblGrid>
+      <w:tr>
+        <w:tc>
+          <w:tcPr>
+            <w:tcW w:w="9350" w:type="dxa"/>
+          </w:tcPr>
+          <w:p>
+            <w:pPr>
+              <w:widowControl w:val="0"/>
+              <w:tabs>
+                <w:tab w:val="left" w:pos="566"/>
+                <w:tab w:val="left" w:pos="1133"/>
+                <w:tab w:val="left" w:pos="1700"/>
+                <w:tab w:val="left" w:pos="2267"/>
+                <w:tab w:val="left" w:pos="2834"/>
+                <w:tab w:val="left" w:pos="3401"/>
+                <w:tab w:val="left" w:pos="3968"/>
+                <w:tab w:val="left" w:pos="4535"/>
+                <w:tab w:val="left" w:pos="5102"/>
+                <w:tab w:val="left" w:pos="5669"/>
+                <w:tab w:val="left" w:pos="6236"/>
+                <w:tab w:val="left" w:pos="6803"/>
+              </w:tabs>
+              <w:autoSpaceDE w:val="0"/>
+              <w:autoSpaceDN w:val="0"/>
+              <w:adjustRightInd w:val="0"/>
+              <w:rPr>
+                <w:rFonts w:ascii="Courier" w:hAnsi="Courier" w:cs="Helvetica"/>
+              </w:rPr>
+            </w:pPr>
+            <w:r>
+              <w:rPr>
+                <w:rFonts w:ascii="Courier" w:hAnsi="Courier" w:cs="Helvetica"/>
+              </w:rPr>
+              <w:t xml:space="preserve">METHOD 1: </w:t>
+            </w:r>
+            <w:r>
+              <w:rPr>
+                <w:rFonts w:ascii="Courier" w:hAnsi="Courier" w:cs="Helvetica"/>
+              </w:rPr>
+              <w:t>void MEMORY_INIT</w:t>
+            </w:r>
+            <w:r>
+              <w:rPr>
+                <w:rFonts w:ascii="Courier" w:hAnsi="Courier" w:cs="Helvetica"/>
+              </w:rPr>
+              <w:t>(void)</w:t>
+            </w:r>
+          </w:p>
+        </w:tc>
+      </w:tr>
+      <w:tr>
+        <w:tc>
+          <w:tcPr>
+            <w:tcW w:w="9350" w:type="dxa"/>
+          </w:tcPr>
+          <w:p>
+            <w:pPr>
+              <w:widowControl w:val="0"/>
+              <w:tabs>
+                <w:tab w:val="left" w:pos="566"/>
+                <w:tab w:val="left" w:pos="1133"/>
+                <w:tab w:val="left" w:pos="1700"/>
+                <w:tab w:val="left" w:pos="2267"/>
+                <w:tab w:val="left" w:pos="2834"/>
+                <w:tab w:val="left" w:pos="3401"/>
+                <w:tab w:val="left" w:pos="3968"/>
+                <w:tab w:val="left" w:pos="4535"/>
+                <w:tab w:val="left" w:pos="5102"/>
+                <w:tab w:val="left" w:pos="5669"/>
+                <w:tab w:val="left" w:pos="6236"/>
+                <w:tab w:val="left" w:pos="6803"/>
+              </w:tabs>
+              <w:autoSpaceDE w:val="0"/>
+              <w:autoSpaceDN w:val="0"/>
+              <w:adjustRightInd w:val="0"/>
+              <w:rPr>
+                <w:rFonts w:ascii="Courier" w:hAnsi="Courier" w:cs="Helvetica"/>
+              </w:rPr>
+            </w:pPr>
+            <w:r>
+              <w:rPr>
+                <w:rFonts w:ascii="Courier" w:hAnsi="Courier" w:cs="Helvetica"/>
+              </w:rPr>
+              <w:t>allocate memory for RTX_IMAGE</w:t>
+            </w:r>
+            <w:r>
+              <w:rPr>
+                <w:rFonts w:ascii="Courier" w:hAnsi="Courier" w:cs="Helvetica"/>
+              </w:rPr>
+              <w:t xml:space="preserve"> </w:t>
+            </w:r>
+          </w:p>
+          <w:p>
+            <w:pPr>
+              <w:widowControl w:val="0"/>
+              <w:tabs>
+                <w:tab w:val="left" w:pos="566"/>
+                <w:tab w:val="left" w:pos="1133"/>
+                <w:tab w:val="left" w:pos="1700"/>
+                <w:tab w:val="left" w:pos="2267"/>
+                <w:tab w:val="left" w:pos="2834"/>
+                <w:tab w:val="left" w:pos="3401"/>
+                <w:tab w:val="left" w:pos="3968"/>
+                <w:tab w:val="left" w:pos="4535"/>
+                <w:tab w:val="left" w:pos="5102"/>
+                <w:tab w:val="left" w:pos="5669"/>
+                <w:tab w:val="left" w:pos="6236"/>
+                <w:tab w:val="left" w:pos="6803"/>
+              </w:tabs>
+              <w:autoSpaceDE w:val="0"/>
+              <w:autoSpaceDN w:val="0"/>
+              <w:adjustRightInd w:val="0"/>
+              <w:rPr>
+                <w:rFonts w:ascii="Courier" w:hAnsi="Courier" w:cs="Helvetica"/>
+              </w:rPr>
+            </w:pPr>
+            <w:r>
+              <w:rPr>
+                <w:rFonts w:ascii="Courier" w:hAnsi="Courier" w:cs="Helvetica"/>
+              </w:rPr>
+              <w:t>allocate memory for PCB pointers</w:t>
+            </w:r>
+          </w:p>
+          <w:p>
+            <w:pPr>
+              <w:widowControl w:val="0"/>
+              <w:tabs>
+                <w:tab w:val="left" w:pos="566"/>
+                <w:tab w:val="left" w:pos="1133"/>
+                <w:tab w:val="left" w:pos="1700"/>
+                <w:tab w:val="left" w:pos="2267"/>
+                <w:tab w:val="left" w:pos="2834"/>
+                <w:tab w:val="left" w:pos="3401"/>
+                <w:tab w:val="left" w:pos="3968"/>
+                <w:tab w:val="left" w:pos="4535"/>
+                <w:tab w:val="left" w:pos="5102"/>
+                <w:tab w:val="left" w:pos="5669"/>
+                <w:tab w:val="left" w:pos="6236"/>
+                <w:tab w:val="left" w:pos="6803"/>
+              </w:tabs>
+              <w:autoSpaceDE w:val="0"/>
+              <w:autoSpaceDN w:val="0"/>
+              <w:adjustRightInd w:val="0"/>
+              <w:rPr>
+                <w:rFonts w:ascii="Courier" w:hAnsi="Courier" w:cs="Helvetica"/>
+              </w:rPr>
+            </w:pPr>
+            <w:r>
+              <w:rPr>
+                <w:rFonts w:ascii="Courier" w:hAnsi="Courier" w:cs="Helvetica"/>
+              </w:rPr>
+              <w:t xml:space="preserve">allocate memory for each process stack </w:t>
+            </w:r>
+          </w:p>
+          <w:p>
+            <w:pPr>
+              <w:widowControl w:val="0"/>
+              <w:tabs>
+                <w:tab w:val="left" w:pos="566"/>
+                <w:tab w:val="left" w:pos="1133"/>
+                <w:tab w:val="left" w:pos="1700"/>
+                <w:tab w:val="left" w:pos="2267"/>
+                <w:tab w:val="left" w:pos="2834"/>
+                <w:tab w:val="left" w:pos="3401"/>
+                <w:tab w:val="left" w:pos="3968"/>
+                <w:tab w:val="left" w:pos="4535"/>
+                <w:tab w:val="left" w:pos="5102"/>
+                <w:tab w:val="left" w:pos="5669"/>
+                <w:tab w:val="left" w:pos="6236"/>
+                <w:tab w:val="left" w:pos="6803"/>
+              </w:tabs>
+              <w:autoSpaceDE w:val="0"/>
+              <w:autoSpaceDN w:val="0"/>
+              <w:adjustRightInd w:val="0"/>
+              <w:rPr>
+                <w:rFonts w:ascii="Courier" w:hAnsi="Courier" w:cs="Helvetica"/>
+              </w:rPr>
+            </w:pPr>
+            <w:r>
+              <w:rPr>
+                <w:rFonts w:ascii="Courier" w:hAnsi="Courier" w:cs="Helvetica"/>
+              </w:rPr>
+              <w:t xml:space="preserve">   </w:t>
+            </w:r>
+            <w:r>
+              <w:rPr>
+                <w:rFonts w:ascii="Courier" w:hAnsi="Courier" w:cs="Helvetica"/>
+              </w:rPr>
+              <w:t>update stack pointer</w:t>
+            </w:r>
+          </w:p>
+          <w:p>
+            <w:pPr>
+              <w:widowControl w:val="0"/>
+              <w:tabs>
+                <w:tab w:val="left" w:pos="566"/>
+                <w:tab w:val="left" w:pos="1133"/>
+                <w:tab w:val="left" w:pos="1700"/>
+                <w:tab w:val="left" w:pos="2267"/>
+                <w:tab w:val="left" w:pos="2834"/>
+                <w:tab w:val="left" w:pos="3401"/>
+                <w:tab w:val="left" w:pos="3968"/>
+                <w:tab w:val="left" w:pos="4535"/>
+                <w:tab w:val="left" w:pos="5102"/>
+                <w:tab w:val="left" w:pos="5669"/>
+                <w:tab w:val="left" w:pos="6236"/>
+                <w:tab w:val="left" w:pos="6803"/>
+              </w:tabs>
+              <w:autoSpaceDE w:val="0"/>
+              <w:autoSpaceDN w:val="0"/>
+              <w:adjustRightInd w:val="0"/>
+              <w:rPr>
+                <w:rFonts w:ascii="Courier" w:hAnsi="Courier" w:cs="Helvetica"/>
+              </w:rPr>
+            </w:pPr>
+            <w:r>
+              <w:rPr>
+                <w:rFonts w:ascii="Courier" w:hAnsi="Courier" w:cs="Helvetica"/>
+              </w:rPr>
+              <w:t>allocate memory for heap, size equals NUM_MEM_BLOCKS*128 bytes</w:t>
+            </w:r>
+          </w:p>
+        </w:tc>
+      </w:tr>
+    </w:tbl>
+    <w:p>
+      <w:pPr>
+        <w:widowControl w:val="0"/>
+        <w:tabs>
+          <w:tab w:val="left" w:pos="566"/>
+          <w:tab w:val="left" w:pos="1133"/>
+          <w:tab w:val="left" w:pos="1700"/>
+          <w:tab w:val="left" w:pos="2267"/>
+          <w:tab w:val="left" w:pos="2834"/>
+          <w:tab w:val="left" w:pos="3401"/>
+          <w:tab w:val="left" w:pos="3968"/>
+          <w:tab w:val="left" w:pos="4535"/>
+          <w:tab w:val="left" w:pos="5102"/>
+          <w:tab w:val="left" w:pos="5669"/>
+          <w:tab w:val="left" w:pos="6236"/>
+          <w:tab w:val="left" w:pos="6803"/>
+        </w:tabs>
+        <w:autoSpaceDE w:val="0"/>
+        <w:autoSpaceDN w:val="0"/>
+        <w:adjustRightInd w:val="0"/>
+        <w:rPr>
+          <w:rFonts w:ascii="Courier" w:hAnsi="Courier" w:cs="Helvetica"/>
+        </w:rPr>
+      </w:pPr>
+    </w:p>
+    <w:p>
+      <w:pPr>
+        <w:widowControl w:val="0"/>
+        <w:tabs>
+          <w:tab w:val="left" w:pos="566"/>
+          <w:tab w:val="left" w:pos="1133"/>
+          <w:tab w:val="left" w:pos="1700"/>
+          <w:tab w:val="left" w:pos="2267"/>
+          <w:tab w:val="left" w:pos="2834"/>
+          <w:tab w:val="left" w:pos="3401"/>
+          <w:tab w:val="left" w:pos="3968"/>
+          <w:tab w:val="left" w:pos="4535"/>
+          <w:tab w:val="left" w:pos="5102"/>
+          <w:tab w:val="left" w:pos="5669"/>
+          <w:tab w:val="left" w:pos="6236"/>
+          <w:tab w:val="left" w:pos="6803"/>
+        </w:tabs>
+        <w:autoSpaceDE w:val="0"/>
+        <w:autoSpaceDN w:val="0"/>
+        <w:adjustRightInd w:val="0"/>
+        <w:rPr>
+          <w:rFonts w:ascii="Courier" w:hAnsi="Courier" w:cs="Helvetica"/>
+        </w:rPr>
+      </w:pPr>
+    </w:p>
+    <w:tbl>
+      <w:tblPr>
+        <w:tblStyle w:val="TableGrid"/>
+        <w:tblW w:w="0" w:type="auto"/>
+        <w:tblLook w:val="04A0" w:firstRow="1" w:lastRow="0" w:firstColumn="1" w:lastColumn="0" w:noHBand="0" w:noVBand="1"/>
+      </w:tblPr>
+      <w:tblGrid>
+        <w:gridCol w:w="9350"/>
+      </w:tblGrid>
+      <w:tr>
+        <w:tc>
+          <w:tcPr>
+            <w:tcW w:w="9350" w:type="dxa"/>
+          </w:tcPr>
+          <w:p>
+            <w:pPr>
+              <w:widowControl w:val="0"/>
+              <w:tabs>
+                <w:tab w:val="left" w:pos="566"/>
+                <w:tab w:val="left" w:pos="1133"/>
+                <w:tab w:val="left" w:pos="1700"/>
+                <w:tab w:val="left" w:pos="2267"/>
+                <w:tab w:val="left" w:pos="2834"/>
+                <w:tab w:val="left" w:pos="3401"/>
+                <w:tab w:val="left" w:pos="3968"/>
+                <w:tab w:val="left" w:pos="4535"/>
+                <w:tab w:val="left" w:pos="5102"/>
+                <w:tab w:val="left" w:pos="5669"/>
+                <w:tab w:val="left" w:pos="6236"/>
+                <w:tab w:val="left" w:pos="6803"/>
+              </w:tabs>
+              <w:autoSpaceDE w:val="0"/>
+              <w:autoSpaceDN w:val="0"/>
+              <w:adjustRightInd w:val="0"/>
+              <w:rPr>
+                <w:rFonts w:ascii="Courier" w:hAnsi="Courier" w:cs="Helvetica"/>
+              </w:rPr>
+            </w:pPr>
+            <w:r>
+              <w:rPr>
+                <w:rFonts w:ascii="Courier" w:hAnsi="Courier" w:cs="Helvetica"/>
+              </w:rPr>
+              <w:t xml:space="preserve">METHOD 2: </w:t>
+            </w:r>
+            <w:r>
+              <w:rPr>
+                <w:rFonts w:ascii="Courier" w:hAnsi="Courier" w:cs="Helvetica"/>
+              </w:rPr>
+              <w:t xml:space="preserve">void* </w:t>
+            </w:r>
+            <w:r>
+              <w:rPr>
+                <w:rFonts w:ascii="Courier" w:hAnsi="Courier" w:cs="Helvetica"/>
+              </w:rPr>
+              <w:t>K_REQUEST_MEMORY_BLOCK</w:t>
+            </w:r>
+            <w:r>
+              <w:rPr>
+                <w:rFonts w:ascii="Courier" w:hAnsi="Courier" w:cs="Helvetica"/>
+              </w:rPr>
+              <w:t>(void)</w:t>
+            </w:r>
+          </w:p>
+        </w:tc>
+      </w:tr>
+      <w:tr>
+        <w:tc>
+          <w:tcPr>
+            <w:tcW w:w="9350" w:type="dxa"/>
+          </w:tcPr>
+          <w:p>
+            <w:pPr>
+              <w:widowControl w:val="0"/>
+              <w:tabs>
+                <w:tab w:val="left" w:pos="566"/>
+                <w:tab w:val="left" w:pos="1133"/>
+                <w:tab w:val="left" w:pos="1700"/>
+                <w:tab w:val="left" w:pos="2267"/>
+                <w:tab w:val="left" w:pos="2834"/>
+                <w:tab w:val="left" w:pos="3401"/>
+                <w:tab w:val="left" w:pos="3968"/>
+                <w:tab w:val="left" w:pos="4535"/>
+                <w:tab w:val="left" w:pos="5102"/>
+                <w:tab w:val="left" w:pos="5669"/>
+                <w:tab w:val="left" w:pos="6236"/>
+                <w:tab w:val="left" w:pos="6803"/>
+              </w:tabs>
+              <w:autoSpaceDE w:val="0"/>
+              <w:autoSpaceDN w:val="0"/>
+              <w:adjustRightInd w:val="0"/>
+              <w:rPr>
+                <w:rFonts w:ascii="Courier" w:hAnsi="Courier" w:cs="Helvetica"/>
+              </w:rPr>
+            </w:pPr>
+            <w:r>
+              <w:rPr>
+                <w:rFonts w:ascii="Courier" w:hAnsi="Courier" w:cs="Helvetica"/>
+              </w:rPr>
+              <w:t>while no memory available</w:t>
+            </w:r>
+          </w:p>
+          <w:p>
+            <w:pPr>
+              <w:widowControl w:val="0"/>
+              <w:tabs>
+                <w:tab w:val="left" w:pos="566"/>
+                <w:tab w:val="left" w:pos="1133"/>
+                <w:tab w:val="left" w:pos="1700"/>
+                <w:tab w:val="left" w:pos="2267"/>
+                <w:tab w:val="left" w:pos="2834"/>
+                <w:tab w:val="left" w:pos="3401"/>
+                <w:tab w:val="left" w:pos="3968"/>
+                <w:tab w:val="left" w:pos="4535"/>
+                <w:tab w:val="left" w:pos="5102"/>
+                <w:tab w:val="left" w:pos="5669"/>
+                <w:tab w:val="left" w:pos="6236"/>
+                <w:tab w:val="left" w:pos="6803"/>
+              </w:tabs>
+              <w:autoSpaceDE w:val="0"/>
+              <w:autoSpaceDN w:val="0"/>
+              <w:adjustRightInd w:val="0"/>
+              <w:rPr>
+                <w:rFonts w:ascii="Courier" w:hAnsi="Courier" w:cs="Helvetica"/>
+              </w:rPr>
+            </w:pPr>
+            <w:r>
+              <w:rPr>
+                <w:rFonts w:ascii="Courier" w:hAnsi="Courier" w:cs="Helvetica"/>
+              </w:rPr>
+              <w:tab/>
+              <w:t>add the calling process to the BLOCKED_ON_RESOURCE queue</w:t>
+            </w:r>
+          </w:p>
+          <w:p>
+            <w:pPr>
+              <w:widowControl w:val="0"/>
+              <w:tabs>
+                <w:tab w:val="left" w:pos="566"/>
+                <w:tab w:val="left" w:pos="1133"/>
+                <w:tab w:val="left" w:pos="1700"/>
+                <w:tab w:val="left" w:pos="2267"/>
+                <w:tab w:val="left" w:pos="2834"/>
+                <w:tab w:val="left" w:pos="3401"/>
+                <w:tab w:val="left" w:pos="3968"/>
+                <w:tab w:val="left" w:pos="4535"/>
+                <w:tab w:val="left" w:pos="5102"/>
+                <w:tab w:val="left" w:pos="5669"/>
+                <w:tab w:val="left" w:pos="6236"/>
+                <w:tab w:val="left" w:pos="6803"/>
+              </w:tabs>
+              <w:autoSpaceDE w:val="0"/>
+              <w:autoSpaceDN w:val="0"/>
+              <w:adjustRightInd w:val="0"/>
+              <w:rPr>
+                <w:rFonts w:ascii="Courier" w:hAnsi="Courier" w:cs="Helvetica"/>
+              </w:rPr>
+            </w:pPr>
+            <w:r>
+              <w:rPr>
+                <w:rFonts w:ascii="Courier" w:hAnsi="Courier" w:cs="Helvetica"/>
+              </w:rPr>
+              <w:tab/>
+            </w:r>
+            <w:r>
+              <w:rPr>
+                <w:rFonts w:ascii="Courier" w:hAnsi="Courier" w:cs="Helvetica"/>
+              </w:rPr>
+              <w:tab/>
+              <w:t>k_release_processor();</w:t>
+            </w:r>
+          </w:p>
+          <w:p>
+            <w:pPr>
+              <w:widowControl w:val="0"/>
+              <w:tabs>
+                <w:tab w:val="left" w:pos="566"/>
+                <w:tab w:val="left" w:pos="1133"/>
+                <w:tab w:val="left" w:pos="1700"/>
+                <w:tab w:val="left" w:pos="2267"/>
+                <w:tab w:val="left" w:pos="2834"/>
+                <w:tab w:val="left" w:pos="3401"/>
+                <w:tab w:val="left" w:pos="3968"/>
+                <w:tab w:val="left" w:pos="4535"/>
+                <w:tab w:val="left" w:pos="5102"/>
+                <w:tab w:val="left" w:pos="5669"/>
+                <w:tab w:val="left" w:pos="6236"/>
+                <w:tab w:val="left" w:pos="6803"/>
+              </w:tabs>
+              <w:autoSpaceDE w:val="0"/>
+              <w:autoSpaceDN w:val="0"/>
+              <w:adjustRightInd w:val="0"/>
+              <w:rPr>
+                <w:rFonts w:ascii="Courier" w:hAnsi="Courier" w:cs="Helvetica"/>
+              </w:rPr>
+            </w:pPr>
+            <w:r>
+              <w:rPr>
+                <w:rFonts w:ascii="Courier" w:hAnsi="Courier" w:cs="Helvetica"/>
+              </w:rPr>
+              <w:tab/>
+              <w:t xml:space="preserve">once </w:t>
+            </w:r>
+            <w:r>
+              <w:rPr>
+                <w:rFonts w:ascii="Courier" w:hAnsi="Courier" w:cs="Helvetica"/>
+              </w:rPr>
+              <w:t>is memory available</w:t>
+            </w:r>
+          </w:p>
+          <w:p>
+            <w:pPr>
+              <w:widowControl w:val="0"/>
+              <w:tabs>
+                <w:tab w:val="left" w:pos="566"/>
+                <w:tab w:val="left" w:pos="1133"/>
+                <w:tab w:val="left" w:pos="1700"/>
+                <w:tab w:val="left" w:pos="2267"/>
+                <w:tab w:val="left" w:pos="2834"/>
+                <w:tab w:val="left" w:pos="3401"/>
+                <w:tab w:val="left" w:pos="3968"/>
+                <w:tab w:val="left" w:pos="4535"/>
+                <w:tab w:val="left" w:pos="5102"/>
+                <w:tab w:val="left" w:pos="5669"/>
+                <w:tab w:val="left" w:pos="6236"/>
+                <w:tab w:val="left" w:pos="6803"/>
+              </w:tabs>
+              <w:autoSpaceDE w:val="0"/>
+              <w:autoSpaceDN w:val="0"/>
+              <w:adjustRightInd w:val="0"/>
+              <w:rPr>
+                <w:rFonts w:ascii="Courier" w:hAnsi="Courier" w:cs="Helvetica"/>
+              </w:rPr>
+            </w:pPr>
+            <w:r>
+              <w:rPr>
+                <w:rFonts w:ascii="Courier" w:hAnsi="Courier" w:cs="Helvetica"/>
+              </w:rPr>
+              <w:tab/>
+            </w:r>
+            <w:r>
+              <w:rPr>
+                <w:rFonts w:ascii="Courier" w:hAnsi="Courier" w:cs="Helvetica"/>
+              </w:rPr>
+              <w:tab/>
+              <w:t>pop the memory block from the heap</w:t>
+            </w:r>
+          </w:p>
+          <w:p>
+            <w:pPr>
+              <w:widowControl w:val="0"/>
+              <w:tabs>
+                <w:tab w:val="left" w:pos="566"/>
+                <w:tab w:val="left" w:pos="1133"/>
+                <w:tab w:val="left" w:pos="1700"/>
+                <w:tab w:val="left" w:pos="2267"/>
+                <w:tab w:val="left" w:pos="2834"/>
+                <w:tab w:val="left" w:pos="3401"/>
+                <w:tab w:val="left" w:pos="3968"/>
+                <w:tab w:val="left" w:pos="4535"/>
+                <w:tab w:val="left" w:pos="5102"/>
+                <w:tab w:val="left" w:pos="5669"/>
+                <w:tab w:val="left" w:pos="6236"/>
+                <w:tab w:val="left" w:pos="6803"/>
+              </w:tabs>
+              <w:autoSpaceDE w:val="0"/>
+              <w:autoSpaceDN w:val="0"/>
+              <w:adjustRightInd w:val="0"/>
+              <w:rPr>
+                <w:rFonts w:ascii="Courier" w:hAnsi="Courier" w:cs="Helvetica"/>
+              </w:rPr>
+            </w:pPr>
+            <w:r>
+              <w:rPr>
+                <w:rFonts w:ascii="Courier" w:hAnsi="Courier" w:cs="Helvetica"/>
+              </w:rPr>
+              <w:tab/>
+            </w:r>
+            <w:r>
+              <w:rPr>
+                <w:rFonts w:ascii="Courier" w:hAnsi="Courier" w:cs="Helvetica"/>
+              </w:rPr>
+              <w:tab/>
+              <w:t>and return it to the calling process</w:t>
+            </w:r>
+          </w:p>
+        </w:tc>
+      </w:tr>
+    </w:tbl>
+    <w:p>
+      <w:pPr>
+        <w:widowControl w:val="0"/>
+        <w:tabs>
+          <w:tab w:val="left" w:pos="566"/>
+          <w:tab w:val="left" w:pos="1133"/>
+          <w:tab w:val="left" w:pos="1700"/>
+          <w:tab w:val="left" w:pos="2267"/>
+          <w:tab w:val="left" w:pos="2834"/>
+          <w:tab w:val="left" w:pos="3401"/>
+          <w:tab w:val="left" w:pos="3968"/>
+          <w:tab w:val="left" w:pos="4535"/>
+          <w:tab w:val="left" w:pos="5102"/>
+          <w:tab w:val="left" w:pos="5669"/>
+          <w:tab w:val="left" w:pos="6236"/>
+          <w:tab w:val="left" w:pos="6803"/>
+        </w:tabs>
+        <w:autoSpaceDE w:val="0"/>
+        <w:autoSpaceDN w:val="0"/>
+        <w:adjustRightInd w:val="0"/>
+        <w:rPr>
+          <w:rFonts w:ascii="Courier" w:hAnsi="Courier" w:cs="Helvetica"/>
+        </w:rPr>
+      </w:pPr>
+    </w:p>
+    <w:p>
+      <w:pPr>
+        <w:widowControl w:val="0"/>
+        <w:tabs>
+          <w:tab w:val="left" w:pos="566"/>
+          <w:tab w:val="left" w:pos="1133"/>
+          <w:tab w:val="left" w:pos="1700"/>
+          <w:tab w:val="left" w:pos="2267"/>
+          <w:tab w:val="left" w:pos="2834"/>
+          <w:tab w:val="left" w:pos="3401"/>
+          <w:tab w:val="left" w:pos="3968"/>
+          <w:tab w:val="left" w:pos="4535"/>
+          <w:tab w:val="left" w:pos="5102"/>
+          <w:tab w:val="left" w:pos="5669"/>
+          <w:tab w:val="left" w:pos="6236"/>
+          <w:tab w:val="left" w:pos="6803"/>
+        </w:tabs>
+        <w:autoSpaceDE w:val="0"/>
+        <w:autoSpaceDN w:val="0"/>
+        <w:adjustRightInd w:val="0"/>
+        <w:rPr>
+          <w:rFonts w:ascii="Courier" w:hAnsi="Courier" w:cs="Helvetica"/>
+        </w:rPr>
+      </w:pPr>
+      <w:r>
+        <w:rPr>
+          <w:rFonts w:ascii="Courier" w:hAnsi="Courier" w:cs="Helvetica"/>
+        </w:rPr>
+        <w:tab/>
+      </w:r>
+    </w:p>
+    <w:tbl>
+      <w:tblPr>
+        <w:tblStyle w:val="TableGrid"/>
+        <w:tblW w:w="0" w:type="auto"/>
+        <w:tblLook w:val="04A0" w:firstRow="1" w:lastRow="0" w:firstColumn="1" w:lastColumn="0" w:noHBand="0" w:noVBand="1"/>
+      </w:tblPr>
+      <w:tblGrid>
+        <w:gridCol w:w="9350"/>
+      </w:tblGrid>
+      <w:tr>
+        <w:tc>
+          <w:tcPr>
+            <w:tcW w:w="9350" w:type="dxa"/>
+          </w:tcPr>
+          <w:p>
+            <w:pPr>
+              <w:widowControl w:val="0"/>
+              <w:tabs>
+                <w:tab w:val="left" w:pos="566"/>
+                <w:tab w:val="left" w:pos="1133"/>
+                <w:tab w:val="left" w:pos="1700"/>
+                <w:tab w:val="left" w:pos="2267"/>
+                <w:tab w:val="left" w:pos="2834"/>
+                <w:tab w:val="left" w:pos="3401"/>
+                <w:tab w:val="left" w:pos="3968"/>
+                <w:tab w:val="left" w:pos="4535"/>
+                <w:tab w:val="left" w:pos="5102"/>
+                <w:tab w:val="left" w:pos="5669"/>
+                <w:tab w:val="left" w:pos="6236"/>
+                <w:tab w:val="left" w:pos="6803"/>
+              </w:tabs>
+              <w:autoSpaceDE w:val="0"/>
+              <w:autoSpaceDN w:val="0"/>
+              <w:adjustRightInd w:val="0"/>
+              <w:rPr>
+                <w:rFonts w:ascii="Courier" w:hAnsi="Courier" w:cs="Helvetica"/>
+              </w:rPr>
+            </w:pPr>
+            <w:r>
+              <w:rPr>
+                <w:rFonts w:ascii="Courier" w:hAnsi="Courier" w:cs="Helvetica"/>
+              </w:rPr>
+              <w:t>METHOD 3: K_RELEASE_MEMORY_BLOCK</w:t>
+            </w:r>
+            <w:r>
+              <w:rPr>
+                <w:rFonts w:ascii="Courier" w:hAnsi="Courier" w:cs="Helvetica"/>
+              </w:rPr>
+              <w:t>(void*)</w:t>
+            </w:r>
+          </w:p>
+        </w:tc>
+      </w:tr>
+      <w:tr>
+        <w:tc>
+          <w:tcPr>
+            <w:tcW w:w="9350" w:type="dxa"/>
+          </w:tcPr>
+          <w:p>
+            <w:pPr>
+              <w:widowControl w:val="0"/>
+              <w:tabs>
+                <w:tab w:val="left" w:pos="566"/>
+                <w:tab w:val="left" w:pos="1133"/>
+                <w:tab w:val="left" w:pos="1700"/>
+                <w:tab w:val="left" w:pos="2267"/>
+                <w:tab w:val="left" w:pos="2834"/>
+                <w:tab w:val="left" w:pos="3401"/>
+                <w:tab w:val="left" w:pos="3968"/>
+                <w:tab w:val="left" w:pos="4535"/>
+                <w:tab w:val="left" w:pos="5102"/>
+                <w:tab w:val="left" w:pos="5669"/>
+                <w:tab w:val="left" w:pos="6236"/>
+                <w:tab w:val="left" w:pos="6803"/>
+              </w:tabs>
+              <w:autoSpaceDE w:val="0"/>
+              <w:autoSpaceDN w:val="0"/>
+              <w:adjustRightInd w:val="0"/>
+              <w:rPr>
+                <w:rFonts w:ascii="Courier" w:hAnsi="Courier" w:cs="Helvetica"/>
+              </w:rPr>
+            </w:pPr>
+            <w:r>
+              <w:rPr>
+                <w:rFonts w:ascii="Courier" w:hAnsi="Courier" w:cs="Helvetica"/>
+              </w:rPr>
+              <w:t>Check if the block being freed is valid</w:t>
+            </w:r>
+          </w:p>
+          <w:p>
+            <w:pPr>
+              <w:widowControl w:val="0"/>
+              <w:tabs>
+                <w:tab w:val="left" w:pos="566"/>
+                <w:tab w:val="left" w:pos="1133"/>
+                <w:tab w:val="left" w:pos="1700"/>
+                <w:tab w:val="left" w:pos="2267"/>
+                <w:tab w:val="left" w:pos="2834"/>
+                <w:tab w:val="left" w:pos="3401"/>
+                <w:tab w:val="left" w:pos="3968"/>
+                <w:tab w:val="left" w:pos="4535"/>
+                <w:tab w:val="left" w:pos="5102"/>
+                <w:tab w:val="left" w:pos="5669"/>
+                <w:tab w:val="left" w:pos="6236"/>
+                <w:tab w:val="left" w:pos="6803"/>
+              </w:tabs>
+              <w:autoSpaceDE w:val="0"/>
+              <w:autoSpaceDN w:val="0"/>
+              <w:adjustRightInd w:val="0"/>
+              <w:rPr>
+                <w:rFonts w:ascii="Courier" w:hAnsi="Courier" w:cs="Helvetica"/>
+              </w:rPr>
+            </w:pPr>
+            <w:r>
+              <w:rPr>
+                <w:rFonts w:ascii="Courier" w:hAnsi="Courier" w:cs="Helvetica"/>
+              </w:rPr>
+              <w:t>If the block is valid</w:t>
+            </w:r>
+          </w:p>
+          <w:p>
+            <w:pPr>
+              <w:widowControl w:val="0"/>
+              <w:tabs>
+                <w:tab w:val="left" w:pos="566"/>
+                <w:tab w:val="left" w:pos="1133"/>
+                <w:tab w:val="left" w:pos="1700"/>
+                <w:tab w:val="left" w:pos="2267"/>
+                <w:tab w:val="left" w:pos="2834"/>
+                <w:tab w:val="left" w:pos="3401"/>
+                <w:tab w:val="left" w:pos="3968"/>
+                <w:tab w:val="left" w:pos="4535"/>
+                <w:tab w:val="left" w:pos="5102"/>
+                <w:tab w:val="left" w:pos="5669"/>
+                <w:tab w:val="left" w:pos="6236"/>
+                <w:tab w:val="left" w:pos="6803"/>
+              </w:tabs>
+              <w:autoSpaceDE w:val="0"/>
+              <w:autoSpaceDN w:val="0"/>
+              <w:adjustRightInd w:val="0"/>
+              <w:rPr>
+                <w:rFonts w:ascii="Courier" w:hAnsi="Courier" w:cs="Helvetica"/>
+              </w:rPr>
+            </w:pPr>
+            <w:r>
+              <w:rPr>
+                <w:rFonts w:ascii="Courier" w:hAnsi="Courier" w:cs="Helvetica"/>
+              </w:rPr>
+              <w:t xml:space="preserve">    Add the block back the heap (gHeap List)</w:t>
+            </w:r>
+          </w:p>
+          <w:p>
+            <w:pPr>
+              <w:widowControl w:val="0"/>
+              <w:tabs>
+                <w:tab w:val="left" w:pos="566"/>
+                <w:tab w:val="left" w:pos="1133"/>
+                <w:tab w:val="left" w:pos="1700"/>
+                <w:tab w:val="left" w:pos="2267"/>
+                <w:tab w:val="left" w:pos="2834"/>
+                <w:tab w:val="left" w:pos="3401"/>
+                <w:tab w:val="left" w:pos="3968"/>
+                <w:tab w:val="left" w:pos="4535"/>
+                <w:tab w:val="left" w:pos="5102"/>
+                <w:tab w:val="left" w:pos="5669"/>
+                <w:tab w:val="left" w:pos="6236"/>
+                <w:tab w:val="left" w:pos="6803"/>
+              </w:tabs>
+              <w:autoSpaceDE w:val="0"/>
+              <w:autoSpaceDN w:val="0"/>
+              <w:adjustRightInd w:val="0"/>
+              <w:rPr>
+                <w:rFonts w:ascii="Courier" w:hAnsi="Courier" w:cs="Helvetica"/>
+              </w:rPr>
+            </w:pPr>
+            <w:r>
+              <w:rPr>
+                <w:rFonts w:ascii="Courier" w:hAnsi="Courier" w:cs="Helvetica"/>
+              </w:rPr>
+              <w:t>Follow preemption policy to assign the memory to processes</w:t>
+            </w:r>
+          </w:p>
+        </w:tc>
+      </w:tr>
+    </w:tbl>
+    <w:p>
+      <w:pPr>
+        <w:widowControl w:val="0"/>
+        <w:tabs>
+          <w:tab w:val="left" w:pos="566"/>
+          <w:tab w:val="left" w:pos="1133"/>
+          <w:tab w:val="left" w:pos="1700"/>
+          <w:tab w:val="left" w:pos="2267"/>
+          <w:tab w:val="left" w:pos="2834"/>
+          <w:tab w:val="left" w:pos="3401"/>
+          <w:tab w:val="left" w:pos="3968"/>
+          <w:tab w:val="left" w:pos="4535"/>
+          <w:tab w:val="left" w:pos="5102"/>
+          <w:tab w:val="left" w:pos="5669"/>
+          <w:tab w:val="left" w:pos="6236"/>
+          <w:tab w:val="left" w:pos="6803"/>
+        </w:tabs>
+        <w:autoSpaceDE w:val="0"/>
+        <w:autoSpaceDN w:val="0"/>
+        <w:adjustRightInd w:val="0"/>
+        <w:rPr>
+          <w:rFonts w:ascii="Courier" w:hAnsi="Courier" w:cs="Helvetica"/>
+        </w:rPr>
+      </w:pPr>
+    </w:p>
+    <w:p>
+      <w:pPr>
+        <w:widowControl w:val="0"/>
+        <w:tabs>
+          <w:tab w:val="left" w:pos="566"/>
+          <w:tab w:val="left" w:pos="1133"/>
+          <w:tab w:val="left" w:pos="1700"/>
+          <w:tab w:val="left" w:pos="2267"/>
+          <w:tab w:val="left" w:pos="2834"/>
+          <w:tab w:val="left" w:pos="3401"/>
+          <w:tab w:val="left" w:pos="3968"/>
+          <w:tab w:val="left" w:pos="4535"/>
+          <w:tab w:val="left" w:pos="5102"/>
+          <w:tab w:val="left" w:pos="5669"/>
+          <w:tab w:val="left" w:pos="6236"/>
+          <w:tab w:val="left" w:pos="6803"/>
+        </w:tabs>
+        <w:autoSpaceDE w:val="0"/>
+        <w:autoSpaceDN w:val="0"/>
+        <w:adjustRightInd w:val="0"/>
+        <w:rPr>
+          <w:rFonts w:ascii="Courier" w:hAnsi="Courier" w:cs="Helvetica"/>
+        </w:rPr>
+      </w:pPr>
+    </w:p>
+    <w:tbl>
+      <w:tblPr>
+        <w:tblStyle w:val="TableGrid"/>
+        <w:tblW w:w="0" w:type="auto"/>
+        <w:tblLook w:val="04A0" w:firstRow="1" w:lastRow="0" w:firstColumn="1" w:lastColumn="0" w:noHBand="0" w:noVBand="1"/>
+      </w:tblPr>
+      <w:tblGrid>
+        <w:gridCol w:w="9350"/>
+      </w:tblGrid>
+      <w:tr>
+        <w:tc>
+          <w:tcPr>
+            <w:tcW w:w="9350" w:type="dxa"/>
+          </w:tcPr>
+          <w:p>
+            <w:pPr>
+              <w:widowControl w:val="0"/>
+              <w:tabs>
+                <w:tab w:val="left" w:pos="566"/>
+                <w:tab w:val="left" w:pos="1133"/>
+                <w:tab w:val="left" w:pos="1700"/>
+                <w:tab w:val="left" w:pos="2267"/>
+                <w:tab w:val="left" w:pos="2834"/>
+                <w:tab w:val="left" w:pos="3401"/>
+                <w:tab w:val="left" w:pos="3968"/>
+                <w:tab w:val="left" w:pos="4535"/>
+                <w:tab w:val="left" w:pos="5102"/>
+                <w:tab w:val="left" w:pos="5669"/>
+                <w:tab w:val="left" w:pos="6236"/>
+                <w:tab w:val="left" w:pos="6803"/>
+              </w:tabs>
+              <w:autoSpaceDE w:val="0"/>
+              <w:autoSpaceDN w:val="0"/>
+              <w:adjustRightInd w:val="0"/>
+              <w:rPr>
+                <w:rFonts w:ascii="Courier" w:hAnsi="Courier" w:cs="Helvetica"/>
+              </w:rPr>
+            </w:pPr>
+            <w:r>
+              <w:rPr>
+                <w:rFonts w:ascii="Courier" w:hAnsi="Courier" w:cs="Helvetica"/>
+              </w:rPr>
+              <w:t>METHOD 4: K_RELEASE_MEMORY_BLOCK_VALID</w:t>
+            </w:r>
+            <w:r>
+              <w:rPr>
+                <w:rFonts w:ascii="Courier" w:hAnsi="Courier" w:cs="Helvetica"/>
+              </w:rPr>
+              <w:t>(void*</w:t>
+            </w:r>
+            <w:r>
+              <w:rPr>
+                <w:rFonts w:ascii="Courier" w:hAnsi="Courier" w:cs="Helvetica"/>
+              </w:rPr>
+              <w:t xml:space="preserve"> p_mem_block</w:t>
+            </w:r>
+            <w:r>
+              <w:rPr>
+                <w:rFonts w:ascii="Courier" w:hAnsi="Courier" w:cs="Helvetica"/>
+              </w:rPr>
+              <w:t>)</w:t>
+            </w:r>
+          </w:p>
+        </w:tc>
+      </w:tr>
+      <w:tr>
+        <w:tc>
+          <w:tcPr>
+            <w:tcW w:w="9350" w:type="dxa"/>
+          </w:tcPr>
+          <w:p>
+            <w:pPr>
+              <w:widowControl w:val="0"/>
+              <w:tabs>
+                <w:tab w:val="left" w:pos="566"/>
+                <w:tab w:val="left" w:pos="1133"/>
+                <w:tab w:val="left" w:pos="1700"/>
+                <w:tab w:val="left" w:pos="2267"/>
+                <w:tab w:val="left" w:pos="2834"/>
+                <w:tab w:val="left" w:pos="3401"/>
+                <w:tab w:val="left" w:pos="3968"/>
+                <w:tab w:val="left" w:pos="4535"/>
+                <w:tab w:val="left" w:pos="5102"/>
+                <w:tab w:val="left" w:pos="5669"/>
+                <w:tab w:val="left" w:pos="6236"/>
+                <w:tab w:val="left" w:pos="6803"/>
+              </w:tabs>
+              <w:autoSpaceDE w:val="0"/>
+              <w:autoSpaceDN w:val="0"/>
+              <w:adjustRightInd w:val="0"/>
+              <w:rPr>
+                <w:rFonts w:ascii="Calibri" w:hAnsi="Calibri" w:cs="Helvetica"/>
+                <w:b/>
+                <w:i/>
+                <w:color w:val="538135" w:themeColor="accent6" w:themeShade="BF"/>
+              </w:rPr>
+            </w:pPr>
+            <w:r>
+              <w:rPr>
+                <w:rFonts w:ascii="Calibri" w:hAnsi="Calibri" w:cs="Helvetica"/>
+                <w:b/>
+                <w:i/>
+                <w:color w:val="538135" w:themeColor="accent6" w:themeShade="BF"/>
+              </w:rPr>
+              <w:t xml:space="preserve">// </w:t>
+            </w:r>
+            <w:r>
+              <w:rPr>
+                <w:rFonts w:ascii="Calibri" w:hAnsi="Calibri" w:cs="Helvetica"/>
+                <w:b/>
+                <w:i/>
+                <w:color w:val="538135" w:themeColor="accent6" w:themeShade="BF"/>
+              </w:rPr>
+              <w:t>A helper function to check if the memory block being released is actually valid</w:t>
+            </w:r>
+          </w:p>
+          <w:p>
+            <w:pPr>
+              <w:widowControl w:val="0"/>
+              <w:tabs>
+                <w:tab w:val="left" w:pos="566"/>
+                <w:tab w:val="left" w:pos="1133"/>
+                <w:tab w:val="left" w:pos="1700"/>
+                <w:tab w:val="left" w:pos="2267"/>
+                <w:tab w:val="left" w:pos="2834"/>
+                <w:tab w:val="left" w:pos="3401"/>
+                <w:tab w:val="left" w:pos="3968"/>
+                <w:tab w:val="left" w:pos="4535"/>
+                <w:tab w:val="left" w:pos="5102"/>
+                <w:tab w:val="left" w:pos="5669"/>
+                <w:tab w:val="left" w:pos="6236"/>
+                <w:tab w:val="left" w:pos="6803"/>
+              </w:tabs>
+              <w:autoSpaceDE w:val="0"/>
+              <w:autoSpaceDN w:val="0"/>
+              <w:adjustRightInd w:val="0"/>
+              <w:rPr>
+                <w:rFonts w:ascii="Courier" w:hAnsi="Courier" w:cs="Helvetica"/>
+              </w:rPr>
+            </w:pPr>
+          </w:p>
+          <w:p>
+            <w:pPr>
+              <w:widowControl w:val="0"/>
+              <w:tabs>
+                <w:tab w:val="left" w:pos="566"/>
+                <w:tab w:val="left" w:pos="1133"/>
+                <w:tab w:val="left" w:pos="1700"/>
+                <w:tab w:val="left" w:pos="2267"/>
+                <w:tab w:val="left" w:pos="2834"/>
+                <w:tab w:val="left" w:pos="3401"/>
+                <w:tab w:val="left" w:pos="3968"/>
+                <w:tab w:val="left" w:pos="4535"/>
+                <w:tab w:val="left" w:pos="5102"/>
+                <w:tab w:val="left" w:pos="5669"/>
+                <w:tab w:val="left" w:pos="6236"/>
+                <w:tab w:val="left" w:pos="6803"/>
+              </w:tabs>
+              <w:autoSpaceDE w:val="0"/>
+              <w:autoSpaceDN w:val="0"/>
+              <w:adjustRightInd w:val="0"/>
+              <w:rPr>
+                <w:rFonts w:ascii="Courier" w:hAnsi="Courier" w:cs="Helvetica"/>
+              </w:rPr>
+            </w:pPr>
+            <w:r>
+              <w:rPr>
+                <w:rFonts w:ascii="Courier" w:hAnsi="Courier" w:cs="Helvetica"/>
+              </w:rPr>
+              <w:t>return RTX_ERR if p_mem_block is invalid</w:t>
+            </w:r>
+          </w:p>
+          <w:p>
+            <w:pPr>
+              <w:widowControl w:val="0"/>
+              <w:tabs>
+                <w:tab w:val="left" w:pos="566"/>
+                <w:tab w:val="left" w:pos="1133"/>
+                <w:tab w:val="left" w:pos="1700"/>
+                <w:tab w:val="left" w:pos="2267"/>
+                <w:tab w:val="left" w:pos="2834"/>
+                <w:tab w:val="left" w:pos="3401"/>
+                <w:tab w:val="left" w:pos="3968"/>
+                <w:tab w:val="left" w:pos="4535"/>
+                <w:tab w:val="left" w:pos="5102"/>
+                <w:tab w:val="left" w:pos="5669"/>
+                <w:tab w:val="left" w:pos="6236"/>
+                <w:tab w:val="left" w:pos="6803"/>
+              </w:tabs>
+              <w:autoSpaceDE w:val="0"/>
+              <w:autoSpaceDN w:val="0"/>
+              <w:adjustRightInd w:val="0"/>
+              <w:rPr>
+                <w:rFonts w:ascii="Courier" w:hAnsi="Courier" w:cs="Helvetica"/>
+              </w:rPr>
+            </w:pPr>
+            <w:r>
+              <w:rPr>
+                <w:rFonts w:ascii="Courier" w:hAnsi="Courier" w:cs="Helvetica"/>
+              </w:rPr>
+              <w:t>return RTX_ERR if address pointed by p_mem_block is outside the bounds</w:t>
+            </w:r>
+          </w:p>
+          <w:p>
+            <w:pPr>
+              <w:widowControl w:val="0"/>
+              <w:tabs>
+                <w:tab w:val="left" w:pos="566"/>
+                <w:tab w:val="left" w:pos="1133"/>
+                <w:tab w:val="left" w:pos="1700"/>
+                <w:tab w:val="left" w:pos="2267"/>
+                <w:tab w:val="left" w:pos="2834"/>
+                <w:tab w:val="left" w:pos="3401"/>
+                <w:tab w:val="left" w:pos="3968"/>
+                <w:tab w:val="left" w:pos="4535"/>
+                <w:tab w:val="left" w:pos="5102"/>
+                <w:tab w:val="left" w:pos="5669"/>
+                <w:tab w:val="left" w:pos="6236"/>
+                <w:tab w:val="left" w:pos="6803"/>
+              </w:tabs>
+              <w:autoSpaceDE w:val="0"/>
+              <w:autoSpaceDN w:val="0"/>
+              <w:adjustRightInd w:val="0"/>
+              <w:rPr>
+                <w:rFonts w:ascii="Courier" w:hAnsi="Courier" w:cs="Helvetica"/>
+              </w:rPr>
+            </w:pPr>
+            <w:r>
+              <w:rPr>
+                <w:rFonts w:ascii="Courier" w:hAnsi="Courier" w:cs="Helvetica"/>
+              </w:rPr>
+              <w:t>return RTX_ERR if the p_mem_block size is not 128 bytes</w:t>
+            </w:r>
+          </w:p>
+          <w:p>
+            <w:pPr>
+              <w:widowControl w:val="0"/>
+              <w:tabs>
+                <w:tab w:val="left" w:pos="566"/>
+                <w:tab w:val="left" w:pos="1133"/>
+                <w:tab w:val="left" w:pos="1700"/>
+                <w:tab w:val="left" w:pos="2267"/>
+                <w:tab w:val="left" w:pos="2834"/>
+                <w:tab w:val="left" w:pos="3401"/>
+                <w:tab w:val="left" w:pos="3968"/>
+                <w:tab w:val="left" w:pos="4535"/>
+                <w:tab w:val="left" w:pos="5102"/>
+                <w:tab w:val="left" w:pos="5669"/>
+                <w:tab w:val="left" w:pos="6236"/>
+                <w:tab w:val="left" w:pos="6803"/>
+              </w:tabs>
+              <w:autoSpaceDE w:val="0"/>
+              <w:autoSpaceDN w:val="0"/>
+              <w:adjustRightInd w:val="0"/>
+              <w:rPr>
+                <w:rFonts w:ascii="Courier" w:hAnsi="Courier" w:cs="Helvetica"/>
+              </w:rPr>
+            </w:pPr>
+            <w:r>
+              <w:rPr>
+                <w:rFonts w:ascii="Courier" w:hAnsi="Courier" w:cs="Helvetica"/>
+              </w:rPr>
+              <w:t>return RTX_ERR if trying to free a block that is already free</w:t>
+            </w:r>
+          </w:p>
+          <w:p>
+            <w:pPr>
+              <w:widowControl w:val="0"/>
+              <w:tabs>
+                <w:tab w:val="left" w:pos="566"/>
+                <w:tab w:val="left" w:pos="1133"/>
+                <w:tab w:val="left" w:pos="1700"/>
+                <w:tab w:val="left" w:pos="2267"/>
+                <w:tab w:val="left" w:pos="2834"/>
+                <w:tab w:val="left" w:pos="3401"/>
+                <w:tab w:val="left" w:pos="3968"/>
+                <w:tab w:val="left" w:pos="4535"/>
+                <w:tab w:val="left" w:pos="5102"/>
+                <w:tab w:val="left" w:pos="5669"/>
+                <w:tab w:val="left" w:pos="6236"/>
+                <w:tab w:val="left" w:pos="6803"/>
+              </w:tabs>
+              <w:autoSpaceDE w:val="0"/>
+              <w:autoSpaceDN w:val="0"/>
+              <w:adjustRightInd w:val="0"/>
+              <w:rPr>
+                <w:rFonts w:ascii="Courier" w:hAnsi="Courier" w:cs="Helvetica"/>
+              </w:rPr>
+            </w:pPr>
+            <w:r>
+              <w:rPr>
+                <w:rFonts w:ascii="Courier" w:hAnsi="Courier" w:cs="Helvetica"/>
+              </w:rPr>
+              <w:t>return RTX_OK</w:t>
+            </w:r>
+          </w:p>
+          <w:p>
+            <w:pPr>
+              <w:widowControl w:val="0"/>
+              <w:tabs>
+                <w:tab w:val="left" w:pos="566"/>
+                <w:tab w:val="left" w:pos="1133"/>
+                <w:tab w:val="left" w:pos="1700"/>
+                <w:tab w:val="left" w:pos="2267"/>
+                <w:tab w:val="left" w:pos="2834"/>
+                <w:tab w:val="left" w:pos="3401"/>
+                <w:tab w:val="left" w:pos="3968"/>
+                <w:tab w:val="left" w:pos="4535"/>
+                <w:tab w:val="left" w:pos="5102"/>
+                <w:tab w:val="left" w:pos="5669"/>
+                <w:tab w:val="left" w:pos="6236"/>
+                <w:tab w:val="left" w:pos="6803"/>
+              </w:tabs>
+              <w:autoSpaceDE w:val="0"/>
+              <w:autoSpaceDN w:val="0"/>
+              <w:adjustRightInd w:val="0"/>
+              <w:rPr>
+                <w:rFonts w:ascii="Courier" w:hAnsi="Courier" w:cs="Helvetica"/>
+              </w:rPr>
+            </w:pPr>
+          </w:p>
+        </w:tc>
+      </w:tr>
+    </w:tbl>
     <w:p/>
     <w:sectPr>
       <w:pgSz w:w="12240" w:h="15840"/>
-      <w:pgMar w:top="1440" w:right="1440" w:bottom="1440" w:left="1440" w:header="720" w:footer="720" w:gutter="0"/>
+      <w:pgMar w:top="810" w:right="1440" w:bottom="871" w:left="1440" w:header="720" w:footer="720" w:gutter="0"/>
       <w:cols w:space="720"/>
       <w:noEndnote/>
     </w:sectPr>
   </w:body>
 </w:document>
+</file>
+
+<file path=word/numbering.xml><?xml version="1.0" encoding="utf-8"?>
+<w:numbering xmlns:wpc="http://schemas.microsoft.com/office/word/2010/wordprocessingCanvas" xmlns:mo="http://schemas.microsoft.com/office/mac/office/2008/main" xmlns:mc="http://schemas.openxmlformats.org/markup-compatibility/2006" xmlns:mv="urn:schemas-microsoft-com:mac:vml" xmlns:o="urn:schemas-microsoft-com:office:office" xmlns:r="http://schemas.openxmlformats.org/officeDocument/2006/relationships" xmlns:m="http://schemas.openxmlformats.org/officeDocument/2006/math" xmlns:v="urn:schemas-microsoft-com:vml" xmlns:wp14="http://schemas.microsoft.com/office/word/2010/wordprocessingDrawing" xmlns:wp="http://schemas.openxmlformats.org/drawingml/2006/wordprocessingDrawing" xmlns:w10="urn:schemas-microsoft-com:office:word" xmlns:w="http://schemas.openxmlformats.org/wordprocessingml/2006/main" xmlns:w14="http://schemas.microsoft.com/office/word/2010/wordml" xmlns:w15="http://schemas.microsoft.com/office/word/2012/wordml" xmlns:wpg="http://schemas.microsoft.com/office/word/2010/wordprocessingGroup" xmlns:wpi="http://schemas.microsoft.com/office/word/2010/wordprocessingInk" xmlns:wne="http://schemas.microsoft.com/office/word/2006/wordml" xmlns:wps="http://schemas.microsoft.com/office/word/2010/wordprocessingShape" mc:Ignorable="w14 w15 wp14">
+  <w:abstractNum w:abstractNumId="0">
+    <w:nsid w:val="01857B28"/>
+    <w:multiLevelType w:val="hybridMultilevel"/>
+    <w:tmpl w:val="035AFCBA"/>
+    <w:lvl w:ilvl="0" w:tplc="0409000F">
+      <w:start w:val="1"/>
+      <w:numFmt w:val="decimal"/>
+      <w:lvlText w:val="%1."/>
+      <w:lvlJc w:val="left"/>
+      <w:pPr>
+        <w:ind w:left="720" w:hanging="360"/>
+      </w:pPr>
+      <w:rPr>
+        <w:rFonts w:hint="default"/>
+      </w:rPr>
+    </w:lvl>
+    <w:lvl w:ilvl="1" w:tplc="04090019" w:tentative="1">
+      <w:start w:val="1"/>
+      <w:numFmt w:val="lowerLetter"/>
+      <w:lvlText w:val="%2."/>
+      <w:lvlJc w:val="left"/>
+      <w:pPr>
+        <w:ind w:left="1440" w:hanging="360"/>
+      </w:pPr>
+    </w:lvl>
+    <w:lvl w:ilvl="2" w:tplc="0409001B" w:tentative="1">
+      <w:start w:val="1"/>
+      <w:numFmt w:val="lowerRoman"/>
+      <w:lvlText w:val="%3."/>
+      <w:lvlJc w:val="right"/>
+      <w:pPr>
+        <w:ind w:left="2160" w:hanging="180"/>
+      </w:pPr>
+    </w:lvl>
+    <w:lvl w:ilvl="3" w:tplc="0409000F" w:tentative="1">
+      <w:start w:val="1"/>
+      <w:numFmt w:val="decimal"/>
+      <w:lvlText w:val="%4."/>
+      <w:lvlJc w:val="left"/>
+      <w:pPr>
+        <w:ind w:left="2880" w:hanging="360"/>
+      </w:pPr>
+    </w:lvl>
+    <w:lvl w:ilvl="4" w:tplc="04090019" w:tentative="1">
+      <w:start w:val="1"/>
+      <w:numFmt w:val="lowerLetter"/>
+      <w:lvlText w:val="%5."/>
+      <w:lvlJc w:val="left"/>
+      <w:pPr>
+        <w:ind w:left="3600" w:hanging="360"/>
+      </w:pPr>
+    </w:lvl>
+    <w:lvl w:ilvl="5" w:tplc="0409001B" w:tentative="1">
+      <w:start w:val="1"/>
+      <w:numFmt w:val="lowerRoman"/>
+      <w:lvlText w:val="%6."/>
+      <w:lvlJc w:val="right"/>
+      <w:pPr>
+        <w:ind w:left="4320" w:hanging="180"/>
+      </w:pPr>
+    </w:lvl>
+    <w:lvl w:ilvl="6" w:tplc="0409000F" w:tentative="1">
+      <w:start w:val="1"/>
+      <w:numFmt w:val="decimal"/>
+      <w:lvlText w:val="%7."/>
+      <w:lvlJc w:val="left"/>
+      <w:pPr>
+        <w:ind w:left="5040" w:hanging="360"/>
+      </w:pPr>
+    </w:lvl>
+    <w:lvl w:ilvl="7" w:tplc="04090019" w:tentative="1">
+      <w:start w:val="1"/>
+      <w:numFmt w:val="lowerLetter"/>
+      <w:lvlText w:val="%8."/>
+      <w:lvlJc w:val="left"/>
+      <w:pPr>
+        <w:ind w:left="5760" w:hanging="360"/>
+      </w:pPr>
+    </w:lvl>
+    <w:lvl w:ilvl="8" w:tplc="0409001B" w:tentative="1">
+      <w:start w:val="1"/>
+      <w:numFmt w:val="lowerRoman"/>
+      <w:lvlText w:val="%9."/>
+      <w:lvlJc w:val="right"/>
+      <w:pPr>
+        <w:ind w:left="6480" w:hanging="180"/>
+      </w:pPr>
+    </w:lvl>
+  </w:abstractNum>
+  <w:num w:numId="1">
+    <w:abstractNumId w:val="0"/>
+  </w:num>
+</w:numbering>
 </file>
 
 <file path=word/styles.xml><?xml version="1.0" encoding="utf-8"?>
@@ -596,6 +2135,40 @@
     <w:semiHidden/>
     <w:unhideWhenUsed/>
   </w:style>
+  <w:style w:type="paragraph" w:styleId="ListParagraph">
+    <w:name w:val="List Paragraph"/>
+    <w:basedOn w:val="Normal"/>
+    <w:uiPriority w:val="34"/>
+    <w:qFormat/>
+    <w:rsid w:val="00B4041F"/>
+    <w:pPr>
+      <w:ind w:left="720"/>
+      <w:contextualSpacing/>
+    </w:pPr>
+  </w:style>
+  <w:style w:type="table" w:styleId="TableGrid">
+    <w:name w:val="Table Grid"/>
+    <w:basedOn w:val="TableNormal"/>
+    <w:uiPriority w:val="39"/>
+    <w:rsid w:val="000051EB"/>
+    <w:tblPr>
+      <w:tblInd w:w="0" w:type="dxa"/>
+      <w:tblBorders>
+        <w:top w:val="single" w:sz="4" w:space="0" w:color="auto"/>
+        <w:left w:val="single" w:sz="4" w:space="0" w:color="auto"/>
+        <w:bottom w:val="single" w:sz="4" w:space="0" w:color="auto"/>
+        <w:right w:val="single" w:sz="4" w:space="0" w:color="auto"/>
+        <w:insideH w:val="single" w:sz="4" w:space="0" w:color="auto"/>
+        <w:insideV w:val="single" w:sz="4" w:space="0" w:color="auto"/>
+      </w:tblBorders>
+      <w:tblCellMar>
+        <w:top w:w="0" w:type="dxa"/>
+        <w:left w:w="108" w:type="dxa"/>
+        <w:bottom w:w="0" w:type="dxa"/>
+        <w:right w:w="108" w:type="dxa"/>
+      </w:tblCellMar>
+    </w:tblPr>
+  </w:style>
 </w:styles>
 </file>
 

</xml_diff>

<commit_message>
Combined documentation from all groups in one file. -Finalized documentation for P1
</commit_message>
<xml_diff>
--- a/RTX Documentation.docx
+++ b/RTX Documentation.docx
@@ -1,6 +1,6 @@
 
 <file path=word/document.xml><?xml version="1.0" encoding="utf-8"?>
-<w:document xmlns:wpc="http://schemas.microsoft.com/office/word/2010/wordprocessingCanvas" xmlns:mc="http://schemas.openxmlformats.org/markup-compatibility/2006" xmlns:o="urn:schemas-microsoft-com:office:office" xmlns:r="http://schemas.openxmlformats.org/officeDocument/2006/relationships" xmlns:m="http://schemas.openxmlformats.org/officeDocument/2006/math" xmlns:v="urn:schemas-microsoft-com:vml" xmlns:wp14="http://schemas.microsoft.com/office/word/2010/wordprocessingDrawing" xmlns:wp="http://schemas.openxmlformats.org/drawingml/2006/wordprocessingDrawing" xmlns:w10="urn:schemas-microsoft-com:office:word" xmlns:w="http://schemas.openxmlformats.org/wordprocessingml/2006/main" xmlns:w14="http://schemas.microsoft.com/office/word/2010/wordml" xmlns:w15="http://schemas.microsoft.com/office/word/2012/wordml" xmlns:wpg="http://schemas.microsoft.com/office/word/2010/wordprocessingGroup" xmlns:wpi="http://schemas.microsoft.com/office/word/2010/wordprocessingInk" xmlns:wne="http://schemas.microsoft.com/office/word/2006/wordml" xmlns:wps="http://schemas.microsoft.com/office/word/2010/wordprocessingShape" mc:Ignorable="w14 w15 wp14">
+<w:document xmlns:wpc="http://schemas.microsoft.com/office/word/2010/wordprocessingCanvas" xmlns:mo="http://schemas.microsoft.com/office/mac/office/2008/main" xmlns:mc="http://schemas.openxmlformats.org/markup-compatibility/2006" xmlns:mv="urn:schemas-microsoft-com:mac:vml" xmlns:o="urn:schemas-microsoft-com:office:office" xmlns:r="http://schemas.openxmlformats.org/officeDocument/2006/relationships" xmlns:m="http://schemas.openxmlformats.org/officeDocument/2006/math" xmlns:v="urn:schemas-microsoft-com:vml" xmlns:wp14="http://schemas.microsoft.com/office/word/2010/wordprocessingDrawing" xmlns:wp="http://schemas.openxmlformats.org/drawingml/2006/wordprocessingDrawing" xmlns:w10="urn:schemas-microsoft-com:office:word" xmlns:w="http://schemas.openxmlformats.org/wordprocessingml/2006/main" xmlns:w14="http://schemas.microsoft.com/office/word/2010/wordml" xmlns:w15="http://schemas.microsoft.com/office/word/2012/wordml" xmlns:wpg="http://schemas.microsoft.com/office/word/2010/wordprocessingGroup" xmlns:wpi="http://schemas.microsoft.com/office/word/2010/wordprocessingInk" xmlns:wne="http://schemas.microsoft.com/office/word/2006/wordml" xmlns:wps="http://schemas.microsoft.com/office/word/2010/wordprocessingShape" mc:Ignorable="w14 w15 wp14">
   <w:body>
     <w:p>
       <w:pPr>
@@ -24,11 +24,17 @@
         <w:adjustRightInd w:val="0"/>
         <w:rPr>
           <w:rFonts w:ascii="Helvetica" w:hAnsi="Helvetica" w:cs="Helvetica"/>
+          <w:b/>
+          <w:sz w:val="40"/>
+          <w:szCs w:val="40"/>
         </w:rPr>
       </w:pPr>
       <w:r>
         <w:rPr>
           <w:rFonts w:ascii="Helvetica" w:hAnsi="Helvetica" w:cs="Helvetica"/>
+          <w:b/>
+          <w:sz w:val="40"/>
+          <w:szCs w:val="40"/>
         </w:rPr>
         <w:t>Memory Management</w:t>
       </w:r>
@@ -117,7 +123,7 @@
         <w:rPr>
           <w:rFonts w:ascii="Helvetica" w:hAnsi="Helvetica" w:cs="Helvetica"/>
         </w:rPr>
-        <w:t>global variables: gheap: list to hold free memory blocks, MEM_BLOCK_SIZE: 128 bytes, NUM_MEM_BLOCKS: 30</w:t>
+        <w:t>Memory management API provides an interface for processes to interact to when requesting or returning memory.</w:t>
       </w:r>
     </w:p>
     <w:p>
@@ -145,10 +151,1467 @@
         </w:rPr>
       </w:pPr>
     </w:p>
+    <w:p>
+      <w:pPr>
+        <w:widowControl w:val="0"/>
+        <w:tabs>
+          <w:tab w:val="left" w:pos="566"/>
+          <w:tab w:val="left" w:pos="1133"/>
+          <w:tab w:val="left" w:pos="1700"/>
+          <w:tab w:val="left" w:pos="2267"/>
+          <w:tab w:val="left" w:pos="2834"/>
+          <w:tab w:val="left" w:pos="3401"/>
+          <w:tab w:val="left" w:pos="3968"/>
+          <w:tab w:val="left" w:pos="4535"/>
+          <w:tab w:val="left" w:pos="5102"/>
+          <w:tab w:val="left" w:pos="5669"/>
+          <w:tab w:val="left" w:pos="6236"/>
+          <w:tab w:val="left" w:pos="6803"/>
+        </w:tabs>
+        <w:autoSpaceDE w:val="0"/>
+        <w:autoSpaceDN w:val="0"/>
+        <w:adjustRightInd w:val="0"/>
+        <w:rPr>
+          <w:rFonts w:ascii="Helvetica" w:hAnsi="Helvetica" w:cs="Helvetica"/>
+        </w:rPr>
+      </w:pPr>
+      <w:r>
+        <w:rPr>
+          <w:rFonts w:ascii="Helvetica" w:hAnsi="Helvetica" w:cs="Helvetica"/>
+          <w:b/>
+          <w:sz w:val="32"/>
+          <w:szCs w:val="32"/>
+        </w:rPr>
+        <w:t>Global Variables Used</w:t>
+      </w:r>
+      <w:r>
+        <w:rPr>
+          <w:rFonts w:ascii="Helvetica" w:hAnsi="Helvetica" w:cs="Helvetica"/>
+        </w:rPr>
+        <w:t xml:space="preserve">: </w:t>
+      </w:r>
+    </w:p>
+    <w:p>
+      <w:pPr>
+        <w:widowControl w:val="0"/>
+        <w:tabs>
+          <w:tab w:val="left" w:pos="566"/>
+          <w:tab w:val="left" w:pos="1133"/>
+          <w:tab w:val="left" w:pos="1700"/>
+          <w:tab w:val="left" w:pos="2267"/>
+          <w:tab w:val="left" w:pos="2834"/>
+          <w:tab w:val="left" w:pos="3401"/>
+          <w:tab w:val="left" w:pos="3968"/>
+          <w:tab w:val="left" w:pos="4535"/>
+          <w:tab w:val="left" w:pos="5102"/>
+          <w:tab w:val="left" w:pos="5669"/>
+          <w:tab w:val="left" w:pos="6236"/>
+          <w:tab w:val="left" w:pos="6803"/>
+        </w:tabs>
+        <w:autoSpaceDE w:val="0"/>
+        <w:autoSpaceDN w:val="0"/>
+        <w:adjustRightInd w:val="0"/>
+        <w:rPr>
+          <w:rFonts w:ascii="Helvetica" w:hAnsi="Helvetica" w:cs="Helvetica"/>
+        </w:rPr>
+      </w:pPr>
+    </w:p>
+    <w:p>
+      <w:pPr>
+        <w:widowControl w:val="0"/>
+        <w:tabs>
+          <w:tab w:val="left" w:pos="566"/>
+          <w:tab w:val="left" w:pos="1133"/>
+          <w:tab w:val="left" w:pos="1700"/>
+          <w:tab w:val="left" w:pos="2267"/>
+          <w:tab w:val="left" w:pos="2834"/>
+          <w:tab w:val="left" w:pos="3401"/>
+          <w:tab w:val="left" w:pos="3968"/>
+          <w:tab w:val="left" w:pos="4535"/>
+          <w:tab w:val="left" w:pos="5102"/>
+          <w:tab w:val="left" w:pos="5669"/>
+          <w:tab w:val="left" w:pos="6236"/>
+          <w:tab w:val="left" w:pos="6803"/>
+        </w:tabs>
+        <w:autoSpaceDE w:val="0"/>
+        <w:autoSpaceDN w:val="0"/>
+        <w:adjustRightInd w:val="0"/>
+        <w:rPr>
+          <w:rFonts w:ascii="Helvetica" w:hAnsi="Helvetica" w:cs="Helvetica"/>
+        </w:rPr>
+      </w:pPr>
+      <w:r>
+        <w:rPr>
+          <w:rFonts w:ascii="Helvetica" w:hAnsi="Helvetica" w:cs="Helvetica"/>
+          <w:b/>
+        </w:rPr>
+        <w:t>gHeap</w:t>
+      </w:r>
+      <w:r>
+        <w:rPr>
+          <w:rFonts w:ascii="Helvetica" w:hAnsi="Helvetica" w:cs="Helvetica"/>
+        </w:rPr>
+        <w:t xml:space="preserve"> - </w:t>
+      </w:r>
+      <w:r>
+        <w:rPr>
+          <w:rFonts w:ascii="Helvetica" w:hAnsi="Helvetica" w:cs="Helvetica"/>
+        </w:rPr>
+        <w:t xml:space="preserve">list to hold free memory blocks, </w:t>
+      </w:r>
+    </w:p>
+    <w:p>
+      <w:pPr>
+        <w:widowControl w:val="0"/>
+        <w:tabs>
+          <w:tab w:val="left" w:pos="566"/>
+          <w:tab w:val="left" w:pos="1133"/>
+          <w:tab w:val="left" w:pos="1700"/>
+          <w:tab w:val="left" w:pos="2267"/>
+          <w:tab w:val="left" w:pos="2834"/>
+          <w:tab w:val="left" w:pos="3401"/>
+          <w:tab w:val="left" w:pos="3968"/>
+          <w:tab w:val="left" w:pos="4535"/>
+          <w:tab w:val="left" w:pos="5102"/>
+          <w:tab w:val="left" w:pos="5669"/>
+          <w:tab w:val="left" w:pos="6236"/>
+          <w:tab w:val="left" w:pos="6803"/>
+        </w:tabs>
+        <w:autoSpaceDE w:val="0"/>
+        <w:autoSpaceDN w:val="0"/>
+        <w:adjustRightInd w:val="0"/>
+        <w:rPr>
+          <w:rFonts w:ascii="Helvetica" w:hAnsi="Helvetica" w:cs="Helvetica"/>
+        </w:rPr>
+      </w:pPr>
+      <w:r>
+        <w:rPr>
+          <w:rFonts w:ascii="Helvetica" w:hAnsi="Helvetica" w:cs="Helvetica"/>
+          <w:b/>
+        </w:rPr>
+        <w:t>MEM_BLOCK_SIZE</w:t>
+      </w:r>
+      <w:r>
+        <w:rPr>
+          <w:rFonts w:ascii="Helvetica" w:hAnsi="Helvetica" w:cs="Helvetica"/>
+        </w:rPr>
+        <w:t xml:space="preserve">: 128 bytes, </w:t>
+      </w:r>
+    </w:p>
+    <w:p>
+      <w:pPr>
+        <w:widowControl w:val="0"/>
+        <w:tabs>
+          <w:tab w:val="left" w:pos="566"/>
+          <w:tab w:val="left" w:pos="1133"/>
+          <w:tab w:val="left" w:pos="1700"/>
+          <w:tab w:val="left" w:pos="2267"/>
+          <w:tab w:val="left" w:pos="2834"/>
+          <w:tab w:val="left" w:pos="3401"/>
+          <w:tab w:val="left" w:pos="3968"/>
+          <w:tab w:val="left" w:pos="4535"/>
+          <w:tab w:val="left" w:pos="5102"/>
+          <w:tab w:val="left" w:pos="5669"/>
+          <w:tab w:val="left" w:pos="6236"/>
+          <w:tab w:val="left" w:pos="6803"/>
+        </w:tabs>
+        <w:autoSpaceDE w:val="0"/>
+        <w:autoSpaceDN w:val="0"/>
+        <w:adjustRightInd w:val="0"/>
+        <w:rPr>
+          <w:rFonts w:ascii="Helvetica" w:hAnsi="Helvetica" w:cs="Helvetica"/>
+        </w:rPr>
+      </w:pPr>
+      <w:r>
+        <w:rPr>
+          <w:rFonts w:ascii="Helvetica" w:hAnsi="Helvetica" w:cs="Helvetica"/>
+          <w:b/>
+        </w:rPr>
+        <w:t>NUM_MEM_BLOCKS</w:t>
+      </w:r>
+      <w:r>
+        <w:rPr>
+          <w:rFonts w:ascii="Helvetica" w:hAnsi="Helvetica" w:cs="Helvetica"/>
+        </w:rPr>
+        <w:t>: 30</w:t>
+      </w:r>
+    </w:p>
+    <w:p>
+      <w:pPr>
+        <w:widowControl w:val="0"/>
+        <w:tabs>
+          <w:tab w:val="left" w:pos="566"/>
+          <w:tab w:val="left" w:pos="1133"/>
+          <w:tab w:val="left" w:pos="1700"/>
+          <w:tab w:val="left" w:pos="2267"/>
+          <w:tab w:val="left" w:pos="2834"/>
+          <w:tab w:val="left" w:pos="3401"/>
+          <w:tab w:val="left" w:pos="3968"/>
+          <w:tab w:val="left" w:pos="4535"/>
+          <w:tab w:val="left" w:pos="5102"/>
+          <w:tab w:val="left" w:pos="5669"/>
+          <w:tab w:val="left" w:pos="6236"/>
+          <w:tab w:val="left" w:pos="6803"/>
+        </w:tabs>
+        <w:autoSpaceDE w:val="0"/>
+        <w:autoSpaceDN w:val="0"/>
+        <w:adjustRightInd w:val="0"/>
+        <w:rPr>
+          <w:rFonts w:ascii="Helvetica" w:hAnsi="Helvetica" w:cs="Helvetica"/>
+        </w:rPr>
+      </w:pPr>
+      <w:r>
+        <w:rPr>
+          <w:rFonts w:ascii="Helvetica" w:hAnsi="Helvetica" w:cs="Helvetica"/>
+          <w:b/>
+        </w:rPr>
+        <w:t xml:space="preserve">mem_blocks: </w:t>
+      </w:r>
+      <w:r>
+        <w:rPr>
+          <w:rFonts w:ascii="Helvetica" w:hAnsi="Helvetica" w:cs="Helvetica"/>
+        </w:rPr>
+        <w:t>holds all memory blocks</w:t>
+      </w:r>
+    </w:p>
+    <w:p>
+      <w:pPr>
+        <w:widowControl w:val="0"/>
+        <w:tabs>
+          <w:tab w:val="left" w:pos="566"/>
+          <w:tab w:val="left" w:pos="1133"/>
+          <w:tab w:val="left" w:pos="1700"/>
+          <w:tab w:val="left" w:pos="2267"/>
+          <w:tab w:val="left" w:pos="2834"/>
+          <w:tab w:val="left" w:pos="3401"/>
+          <w:tab w:val="left" w:pos="3968"/>
+          <w:tab w:val="left" w:pos="4535"/>
+          <w:tab w:val="left" w:pos="5102"/>
+          <w:tab w:val="left" w:pos="5669"/>
+          <w:tab w:val="left" w:pos="6236"/>
+          <w:tab w:val="left" w:pos="6803"/>
+        </w:tabs>
+        <w:autoSpaceDE w:val="0"/>
+        <w:autoSpaceDN w:val="0"/>
+        <w:adjustRightInd w:val="0"/>
+        <w:rPr>
+          <w:rFonts w:ascii="Courier" w:hAnsi="Courier" w:cs="Helvetica"/>
+        </w:rPr>
+      </w:pPr>
+      <w:r>
+        <w:rPr>
+          <w:rFonts w:ascii="Courier" w:hAnsi="Courier" w:cs="Helvetica"/>
+        </w:rPr>
+        <w:tab/>
+      </w:r>
+    </w:p>
+    <w:tbl>
+      <w:tblPr>
+        <w:tblStyle w:val="TableGrid"/>
+        <w:tblW w:w="0" w:type="auto"/>
+        <w:tblLook w:val="04A0" w:firstRow="1" w:lastRow="0" w:firstColumn="1" w:lastColumn="0" w:noHBand="0" w:noVBand="1"/>
+      </w:tblPr>
+      <w:tblGrid>
+        <w:gridCol w:w="9350"/>
+      </w:tblGrid>
+      <w:tr>
+        <w:tc>
+          <w:tcPr>
+            <w:tcW w:w="9350" w:type="dxa"/>
+          </w:tcPr>
+          <w:p>
+            <w:pPr>
+              <w:widowControl w:val="0"/>
+              <w:tabs>
+                <w:tab w:val="left" w:pos="566"/>
+                <w:tab w:val="left" w:pos="1133"/>
+                <w:tab w:val="left" w:pos="1700"/>
+                <w:tab w:val="left" w:pos="2267"/>
+                <w:tab w:val="left" w:pos="2834"/>
+                <w:tab w:val="left" w:pos="3401"/>
+                <w:tab w:val="left" w:pos="3968"/>
+                <w:tab w:val="left" w:pos="4535"/>
+                <w:tab w:val="left" w:pos="5102"/>
+                <w:tab w:val="left" w:pos="5669"/>
+                <w:tab w:val="left" w:pos="6236"/>
+                <w:tab w:val="left" w:pos="6803"/>
+              </w:tabs>
+              <w:autoSpaceDE w:val="0"/>
+              <w:autoSpaceDN w:val="0"/>
+              <w:adjustRightInd w:val="0"/>
+              <w:rPr>
+                <w:rFonts w:ascii="Courier" w:hAnsi="Courier" w:cs="Helvetica"/>
+              </w:rPr>
+            </w:pPr>
+            <w:r>
+              <w:rPr>
+                <w:rFonts w:ascii="Courier" w:hAnsi="Courier" w:cs="Helvetica"/>
+              </w:rPr>
+              <w:t>METHOD 1: void MEMORY_INIT</w:t>
+            </w:r>
+            <w:r>
+              <w:rPr>
+                <w:rFonts w:ascii="Courier" w:hAnsi="Courier" w:cs="Helvetica"/>
+              </w:rPr>
+              <w:t>(void)</w:t>
+            </w:r>
+          </w:p>
+        </w:tc>
+      </w:tr>
+      <w:tr>
+        <w:tc>
+          <w:tcPr>
+            <w:tcW w:w="9350" w:type="dxa"/>
+          </w:tcPr>
+          <w:p>
+            <w:pPr>
+              <w:widowControl w:val="0"/>
+              <w:tabs>
+                <w:tab w:val="left" w:pos="566"/>
+                <w:tab w:val="left" w:pos="1133"/>
+                <w:tab w:val="left" w:pos="1700"/>
+                <w:tab w:val="left" w:pos="2267"/>
+                <w:tab w:val="left" w:pos="2834"/>
+                <w:tab w:val="left" w:pos="3401"/>
+                <w:tab w:val="left" w:pos="3968"/>
+                <w:tab w:val="left" w:pos="4535"/>
+                <w:tab w:val="left" w:pos="5102"/>
+                <w:tab w:val="left" w:pos="5669"/>
+                <w:tab w:val="left" w:pos="6236"/>
+                <w:tab w:val="left" w:pos="6803"/>
+              </w:tabs>
+              <w:autoSpaceDE w:val="0"/>
+              <w:autoSpaceDN w:val="0"/>
+              <w:adjustRightInd w:val="0"/>
+              <w:rPr>
+                <w:rFonts w:ascii="Courier" w:hAnsi="Courier" w:cs="Helvetica"/>
+              </w:rPr>
+            </w:pPr>
+            <w:r>
+              <w:rPr>
+                <w:rFonts w:ascii="Courier" w:hAnsi="Courier" w:cs="Helvetica"/>
+              </w:rPr>
+              <w:t xml:space="preserve">allocate memory for RTX_IMAGE </w:t>
+            </w:r>
+          </w:p>
+          <w:p>
+            <w:pPr>
+              <w:widowControl w:val="0"/>
+              <w:tabs>
+                <w:tab w:val="left" w:pos="566"/>
+                <w:tab w:val="left" w:pos="1133"/>
+                <w:tab w:val="left" w:pos="1700"/>
+                <w:tab w:val="left" w:pos="2267"/>
+                <w:tab w:val="left" w:pos="2834"/>
+                <w:tab w:val="left" w:pos="3401"/>
+                <w:tab w:val="left" w:pos="3968"/>
+                <w:tab w:val="left" w:pos="4535"/>
+                <w:tab w:val="left" w:pos="5102"/>
+                <w:tab w:val="left" w:pos="5669"/>
+                <w:tab w:val="left" w:pos="6236"/>
+                <w:tab w:val="left" w:pos="6803"/>
+              </w:tabs>
+              <w:autoSpaceDE w:val="0"/>
+              <w:autoSpaceDN w:val="0"/>
+              <w:adjustRightInd w:val="0"/>
+              <w:rPr>
+                <w:rFonts w:ascii="Courier" w:hAnsi="Courier" w:cs="Helvetica"/>
+              </w:rPr>
+            </w:pPr>
+            <w:r>
+              <w:rPr>
+                <w:rFonts w:ascii="Courier" w:hAnsi="Courier" w:cs="Helvetica"/>
+              </w:rPr>
+              <w:t>allocate memory for PCB pointers</w:t>
+            </w:r>
+          </w:p>
+          <w:p>
+            <w:pPr>
+              <w:widowControl w:val="0"/>
+              <w:tabs>
+                <w:tab w:val="left" w:pos="566"/>
+                <w:tab w:val="left" w:pos="1133"/>
+                <w:tab w:val="left" w:pos="1700"/>
+                <w:tab w:val="left" w:pos="2267"/>
+                <w:tab w:val="left" w:pos="2834"/>
+                <w:tab w:val="left" w:pos="3401"/>
+                <w:tab w:val="left" w:pos="3968"/>
+                <w:tab w:val="left" w:pos="4535"/>
+                <w:tab w:val="left" w:pos="5102"/>
+                <w:tab w:val="left" w:pos="5669"/>
+                <w:tab w:val="left" w:pos="6236"/>
+                <w:tab w:val="left" w:pos="6803"/>
+              </w:tabs>
+              <w:autoSpaceDE w:val="0"/>
+              <w:autoSpaceDN w:val="0"/>
+              <w:adjustRightInd w:val="0"/>
+              <w:rPr>
+                <w:rFonts w:ascii="Courier" w:hAnsi="Courier" w:cs="Helvetica"/>
+              </w:rPr>
+            </w:pPr>
+            <w:r>
+              <w:rPr>
+                <w:rFonts w:ascii="Courier" w:hAnsi="Courier" w:cs="Helvetica"/>
+              </w:rPr>
+              <w:t xml:space="preserve">allocate memory for each process stack </w:t>
+            </w:r>
+          </w:p>
+          <w:p>
+            <w:pPr>
+              <w:widowControl w:val="0"/>
+              <w:tabs>
+                <w:tab w:val="left" w:pos="566"/>
+                <w:tab w:val="left" w:pos="1133"/>
+                <w:tab w:val="left" w:pos="1700"/>
+                <w:tab w:val="left" w:pos="2267"/>
+                <w:tab w:val="left" w:pos="2834"/>
+                <w:tab w:val="left" w:pos="3401"/>
+                <w:tab w:val="left" w:pos="3968"/>
+                <w:tab w:val="left" w:pos="4535"/>
+                <w:tab w:val="left" w:pos="5102"/>
+                <w:tab w:val="left" w:pos="5669"/>
+                <w:tab w:val="left" w:pos="6236"/>
+                <w:tab w:val="left" w:pos="6803"/>
+              </w:tabs>
+              <w:autoSpaceDE w:val="0"/>
+              <w:autoSpaceDN w:val="0"/>
+              <w:adjustRightInd w:val="0"/>
+              <w:rPr>
+                <w:rFonts w:ascii="Courier" w:hAnsi="Courier" w:cs="Helvetica"/>
+              </w:rPr>
+            </w:pPr>
+            <w:r>
+              <w:rPr>
+                <w:rFonts w:ascii="Courier" w:hAnsi="Courier" w:cs="Helvetica"/>
+              </w:rPr>
+              <w:t xml:space="preserve">   </w:t>
+            </w:r>
+            <w:r>
+              <w:rPr>
+                <w:rFonts w:ascii="Courier" w:hAnsi="Courier" w:cs="Helvetica"/>
+              </w:rPr>
+              <w:t>update stack pointer</w:t>
+            </w:r>
+          </w:p>
+          <w:p>
+            <w:pPr>
+              <w:widowControl w:val="0"/>
+              <w:tabs>
+                <w:tab w:val="left" w:pos="566"/>
+                <w:tab w:val="left" w:pos="1133"/>
+                <w:tab w:val="left" w:pos="1700"/>
+                <w:tab w:val="left" w:pos="2267"/>
+                <w:tab w:val="left" w:pos="2834"/>
+                <w:tab w:val="left" w:pos="3401"/>
+                <w:tab w:val="left" w:pos="3968"/>
+                <w:tab w:val="left" w:pos="4535"/>
+                <w:tab w:val="left" w:pos="5102"/>
+                <w:tab w:val="left" w:pos="5669"/>
+                <w:tab w:val="left" w:pos="6236"/>
+                <w:tab w:val="left" w:pos="6803"/>
+              </w:tabs>
+              <w:autoSpaceDE w:val="0"/>
+              <w:autoSpaceDN w:val="0"/>
+              <w:adjustRightInd w:val="0"/>
+              <w:rPr>
+                <w:rFonts w:ascii="Courier" w:hAnsi="Courier" w:cs="Helvetica"/>
+              </w:rPr>
+            </w:pPr>
+            <w:r>
+              <w:rPr>
+                <w:rFonts w:ascii="Courier" w:hAnsi="Courier" w:cs="Helvetica"/>
+              </w:rPr>
+              <w:t>allocate memory for heap, size equals NUM_MEM_BLOCKS*128 bytes</w:t>
+            </w:r>
+          </w:p>
+        </w:tc>
+      </w:tr>
+    </w:tbl>
+    <w:p>
+      <w:pPr>
+        <w:widowControl w:val="0"/>
+        <w:tabs>
+          <w:tab w:val="left" w:pos="566"/>
+          <w:tab w:val="left" w:pos="1133"/>
+          <w:tab w:val="left" w:pos="1700"/>
+          <w:tab w:val="left" w:pos="2267"/>
+          <w:tab w:val="left" w:pos="2834"/>
+          <w:tab w:val="left" w:pos="3401"/>
+          <w:tab w:val="left" w:pos="3968"/>
+          <w:tab w:val="left" w:pos="4535"/>
+          <w:tab w:val="left" w:pos="5102"/>
+          <w:tab w:val="left" w:pos="5669"/>
+          <w:tab w:val="left" w:pos="6236"/>
+          <w:tab w:val="left" w:pos="6803"/>
+        </w:tabs>
+        <w:autoSpaceDE w:val="0"/>
+        <w:autoSpaceDN w:val="0"/>
+        <w:adjustRightInd w:val="0"/>
+        <w:rPr>
+          <w:rFonts w:ascii="Courier" w:hAnsi="Courier" w:cs="Helvetica"/>
+        </w:rPr>
+      </w:pPr>
+    </w:p>
+    <w:p>
+      <w:pPr>
+        <w:widowControl w:val="0"/>
+        <w:tabs>
+          <w:tab w:val="left" w:pos="566"/>
+          <w:tab w:val="left" w:pos="1133"/>
+          <w:tab w:val="left" w:pos="1700"/>
+          <w:tab w:val="left" w:pos="2267"/>
+          <w:tab w:val="left" w:pos="2834"/>
+          <w:tab w:val="left" w:pos="3401"/>
+          <w:tab w:val="left" w:pos="3968"/>
+          <w:tab w:val="left" w:pos="4535"/>
+          <w:tab w:val="left" w:pos="5102"/>
+          <w:tab w:val="left" w:pos="5669"/>
+          <w:tab w:val="left" w:pos="6236"/>
+          <w:tab w:val="left" w:pos="6803"/>
+        </w:tabs>
+        <w:autoSpaceDE w:val="0"/>
+        <w:autoSpaceDN w:val="0"/>
+        <w:adjustRightInd w:val="0"/>
+        <w:rPr>
+          <w:rFonts w:ascii="Courier" w:hAnsi="Courier" w:cs="Helvetica"/>
+        </w:rPr>
+      </w:pPr>
+    </w:p>
+    <w:tbl>
+      <w:tblPr>
+        <w:tblStyle w:val="TableGrid"/>
+        <w:tblW w:w="0" w:type="auto"/>
+        <w:tblLook w:val="04A0" w:firstRow="1" w:lastRow="0" w:firstColumn="1" w:lastColumn="0" w:noHBand="0" w:noVBand="1"/>
+      </w:tblPr>
+      <w:tblGrid>
+        <w:gridCol w:w="9350"/>
+      </w:tblGrid>
+      <w:tr>
+        <w:tc>
+          <w:tcPr>
+            <w:tcW w:w="9350" w:type="dxa"/>
+          </w:tcPr>
+          <w:p>
+            <w:pPr>
+              <w:widowControl w:val="0"/>
+              <w:tabs>
+                <w:tab w:val="left" w:pos="566"/>
+                <w:tab w:val="left" w:pos="1133"/>
+                <w:tab w:val="left" w:pos="1700"/>
+                <w:tab w:val="left" w:pos="2267"/>
+                <w:tab w:val="left" w:pos="2834"/>
+                <w:tab w:val="left" w:pos="3401"/>
+                <w:tab w:val="left" w:pos="3968"/>
+                <w:tab w:val="left" w:pos="4535"/>
+                <w:tab w:val="left" w:pos="5102"/>
+                <w:tab w:val="left" w:pos="5669"/>
+                <w:tab w:val="left" w:pos="6236"/>
+                <w:tab w:val="left" w:pos="6803"/>
+              </w:tabs>
+              <w:autoSpaceDE w:val="0"/>
+              <w:autoSpaceDN w:val="0"/>
+              <w:adjustRightInd w:val="0"/>
+              <w:rPr>
+                <w:rFonts w:ascii="Courier" w:hAnsi="Courier" w:cs="Helvetica"/>
+              </w:rPr>
+            </w:pPr>
+            <w:r>
+              <w:rPr>
+                <w:rFonts w:ascii="Courier" w:hAnsi="Courier" w:cs="Helvetica"/>
+              </w:rPr>
+              <w:t xml:space="preserve">METHOD 2: </w:t>
+            </w:r>
+            <w:r>
+              <w:rPr>
+                <w:rFonts w:ascii="Courier" w:hAnsi="Courier" w:cs="Helvetica"/>
+              </w:rPr>
+              <w:t xml:space="preserve">void* </w:t>
+            </w:r>
+            <w:r>
+              <w:rPr>
+                <w:rFonts w:ascii="Courier" w:hAnsi="Courier" w:cs="Helvetica"/>
+              </w:rPr>
+              <w:t>K_REQUEST_MEMORY_BLOCK</w:t>
+            </w:r>
+            <w:r>
+              <w:rPr>
+                <w:rFonts w:ascii="Courier" w:hAnsi="Courier" w:cs="Helvetica"/>
+              </w:rPr>
+              <w:t>(void)</w:t>
+            </w:r>
+          </w:p>
+        </w:tc>
+      </w:tr>
+      <w:tr>
+        <w:tc>
+          <w:tcPr>
+            <w:tcW w:w="9350" w:type="dxa"/>
+          </w:tcPr>
+          <w:p>
+            <w:pPr>
+              <w:widowControl w:val="0"/>
+              <w:tabs>
+                <w:tab w:val="left" w:pos="566"/>
+                <w:tab w:val="left" w:pos="1133"/>
+                <w:tab w:val="left" w:pos="1700"/>
+                <w:tab w:val="left" w:pos="2267"/>
+                <w:tab w:val="left" w:pos="2834"/>
+                <w:tab w:val="left" w:pos="3401"/>
+                <w:tab w:val="left" w:pos="3968"/>
+                <w:tab w:val="left" w:pos="4535"/>
+                <w:tab w:val="left" w:pos="5102"/>
+                <w:tab w:val="left" w:pos="5669"/>
+                <w:tab w:val="left" w:pos="6236"/>
+                <w:tab w:val="left" w:pos="6803"/>
+              </w:tabs>
+              <w:autoSpaceDE w:val="0"/>
+              <w:autoSpaceDN w:val="0"/>
+              <w:adjustRightInd w:val="0"/>
+              <w:rPr>
+                <w:rFonts w:ascii="Courier" w:hAnsi="Courier" w:cs="Helvetica"/>
+              </w:rPr>
+            </w:pPr>
+            <w:r>
+              <w:rPr>
+                <w:rFonts w:ascii="Courier" w:hAnsi="Courier" w:cs="Helvetica"/>
+              </w:rPr>
+              <w:t>while no memory available</w:t>
+            </w:r>
+          </w:p>
+          <w:p>
+            <w:pPr>
+              <w:widowControl w:val="0"/>
+              <w:tabs>
+                <w:tab w:val="left" w:pos="566"/>
+                <w:tab w:val="left" w:pos="1133"/>
+                <w:tab w:val="left" w:pos="1700"/>
+                <w:tab w:val="left" w:pos="2267"/>
+                <w:tab w:val="left" w:pos="2834"/>
+                <w:tab w:val="left" w:pos="3401"/>
+                <w:tab w:val="left" w:pos="3968"/>
+                <w:tab w:val="left" w:pos="4535"/>
+                <w:tab w:val="left" w:pos="5102"/>
+                <w:tab w:val="left" w:pos="5669"/>
+                <w:tab w:val="left" w:pos="6236"/>
+                <w:tab w:val="left" w:pos="6803"/>
+              </w:tabs>
+              <w:autoSpaceDE w:val="0"/>
+              <w:autoSpaceDN w:val="0"/>
+              <w:adjustRightInd w:val="0"/>
+              <w:rPr>
+                <w:rFonts w:ascii="Courier" w:hAnsi="Courier" w:cs="Helvetica"/>
+              </w:rPr>
+            </w:pPr>
+            <w:r>
+              <w:rPr>
+                <w:rFonts w:ascii="Courier" w:hAnsi="Courier" w:cs="Helvetica"/>
+              </w:rPr>
+              <w:tab/>
+              <w:t xml:space="preserve">add the calling process </w:t>
+            </w:r>
+            <w:bookmarkStart w:id="0" w:name="_GoBack"/>
+            <w:bookmarkEnd w:id="0"/>
+            <w:r>
+              <w:rPr>
+                <w:rFonts w:ascii="Courier" w:hAnsi="Courier" w:cs="Helvetica"/>
+              </w:rPr>
+              <w:t>to the BLOCKED_ON_RESOURCE queue</w:t>
+            </w:r>
+          </w:p>
+          <w:p>
+            <w:pPr>
+              <w:widowControl w:val="0"/>
+              <w:tabs>
+                <w:tab w:val="left" w:pos="566"/>
+                <w:tab w:val="left" w:pos="1133"/>
+                <w:tab w:val="left" w:pos="1700"/>
+                <w:tab w:val="left" w:pos="2267"/>
+                <w:tab w:val="left" w:pos="2834"/>
+                <w:tab w:val="left" w:pos="3401"/>
+                <w:tab w:val="left" w:pos="3968"/>
+                <w:tab w:val="left" w:pos="4535"/>
+                <w:tab w:val="left" w:pos="5102"/>
+                <w:tab w:val="left" w:pos="5669"/>
+                <w:tab w:val="left" w:pos="6236"/>
+                <w:tab w:val="left" w:pos="6803"/>
+              </w:tabs>
+              <w:autoSpaceDE w:val="0"/>
+              <w:autoSpaceDN w:val="0"/>
+              <w:adjustRightInd w:val="0"/>
+              <w:rPr>
+                <w:rFonts w:ascii="Courier" w:hAnsi="Courier" w:cs="Helvetica"/>
+              </w:rPr>
+            </w:pPr>
+            <w:r>
+              <w:rPr>
+                <w:rFonts w:ascii="Courier" w:hAnsi="Courier" w:cs="Helvetica"/>
+              </w:rPr>
+              <w:tab/>
+            </w:r>
+            <w:r>
+              <w:rPr>
+                <w:rFonts w:ascii="Courier" w:hAnsi="Courier" w:cs="Helvetica"/>
+              </w:rPr>
+              <w:tab/>
+              <w:t>k_release_</w:t>
+            </w:r>
+            <w:proofErr w:type="gramStart"/>
+            <w:r>
+              <w:rPr>
+                <w:rFonts w:ascii="Courier" w:hAnsi="Courier" w:cs="Helvetica"/>
+              </w:rPr>
+              <w:t>processor(</w:t>
+            </w:r>
+            <w:proofErr w:type="gramEnd"/>
+            <w:r>
+              <w:rPr>
+                <w:rFonts w:ascii="Courier" w:hAnsi="Courier" w:cs="Helvetica"/>
+              </w:rPr>
+              <w:t>);</w:t>
+            </w:r>
+          </w:p>
+          <w:p>
+            <w:pPr>
+              <w:widowControl w:val="0"/>
+              <w:tabs>
+                <w:tab w:val="left" w:pos="566"/>
+                <w:tab w:val="left" w:pos="1133"/>
+                <w:tab w:val="left" w:pos="1700"/>
+                <w:tab w:val="left" w:pos="2267"/>
+                <w:tab w:val="left" w:pos="2834"/>
+                <w:tab w:val="left" w:pos="3401"/>
+                <w:tab w:val="left" w:pos="3968"/>
+                <w:tab w:val="left" w:pos="4535"/>
+                <w:tab w:val="left" w:pos="5102"/>
+                <w:tab w:val="left" w:pos="5669"/>
+                <w:tab w:val="left" w:pos="6236"/>
+                <w:tab w:val="left" w:pos="6803"/>
+              </w:tabs>
+              <w:autoSpaceDE w:val="0"/>
+              <w:autoSpaceDN w:val="0"/>
+              <w:adjustRightInd w:val="0"/>
+              <w:rPr>
+                <w:rFonts w:ascii="Courier" w:hAnsi="Courier" w:cs="Helvetica"/>
+              </w:rPr>
+            </w:pPr>
+            <w:r>
+              <w:rPr>
+                <w:rFonts w:ascii="Courier" w:hAnsi="Courier" w:cs="Helvetica"/>
+              </w:rPr>
+              <w:tab/>
+              <w:t xml:space="preserve">once </w:t>
+            </w:r>
+            <w:r>
+              <w:rPr>
+                <w:rFonts w:ascii="Courier" w:hAnsi="Courier" w:cs="Helvetica"/>
+              </w:rPr>
+              <w:t>is memory available</w:t>
+            </w:r>
+          </w:p>
+          <w:p>
+            <w:pPr>
+              <w:widowControl w:val="0"/>
+              <w:tabs>
+                <w:tab w:val="left" w:pos="566"/>
+                <w:tab w:val="left" w:pos="1133"/>
+                <w:tab w:val="left" w:pos="1700"/>
+                <w:tab w:val="left" w:pos="2267"/>
+                <w:tab w:val="left" w:pos="2834"/>
+                <w:tab w:val="left" w:pos="3401"/>
+                <w:tab w:val="left" w:pos="3968"/>
+                <w:tab w:val="left" w:pos="4535"/>
+                <w:tab w:val="left" w:pos="5102"/>
+                <w:tab w:val="left" w:pos="5669"/>
+                <w:tab w:val="left" w:pos="6236"/>
+                <w:tab w:val="left" w:pos="6803"/>
+              </w:tabs>
+              <w:autoSpaceDE w:val="0"/>
+              <w:autoSpaceDN w:val="0"/>
+              <w:adjustRightInd w:val="0"/>
+              <w:rPr>
+                <w:rFonts w:ascii="Courier" w:hAnsi="Courier" w:cs="Helvetica"/>
+              </w:rPr>
+            </w:pPr>
+            <w:r>
+              <w:rPr>
+                <w:rFonts w:ascii="Courier" w:hAnsi="Courier" w:cs="Helvetica"/>
+              </w:rPr>
+              <w:tab/>
+            </w:r>
+            <w:r>
+              <w:rPr>
+                <w:rFonts w:ascii="Courier" w:hAnsi="Courier" w:cs="Helvetica"/>
+              </w:rPr>
+              <w:tab/>
+              <w:t>pop the memory block from the heap</w:t>
+            </w:r>
+          </w:p>
+          <w:p>
+            <w:pPr>
+              <w:widowControl w:val="0"/>
+              <w:tabs>
+                <w:tab w:val="left" w:pos="566"/>
+                <w:tab w:val="left" w:pos="1133"/>
+                <w:tab w:val="left" w:pos="1700"/>
+                <w:tab w:val="left" w:pos="2267"/>
+                <w:tab w:val="left" w:pos="2834"/>
+                <w:tab w:val="left" w:pos="3401"/>
+                <w:tab w:val="left" w:pos="3968"/>
+                <w:tab w:val="left" w:pos="4535"/>
+                <w:tab w:val="left" w:pos="5102"/>
+                <w:tab w:val="left" w:pos="5669"/>
+                <w:tab w:val="left" w:pos="6236"/>
+                <w:tab w:val="left" w:pos="6803"/>
+              </w:tabs>
+              <w:autoSpaceDE w:val="0"/>
+              <w:autoSpaceDN w:val="0"/>
+              <w:adjustRightInd w:val="0"/>
+              <w:rPr>
+                <w:rFonts w:ascii="Courier" w:hAnsi="Courier" w:cs="Helvetica"/>
+              </w:rPr>
+            </w:pPr>
+            <w:r>
+              <w:rPr>
+                <w:rFonts w:ascii="Courier" w:hAnsi="Courier" w:cs="Helvetica"/>
+              </w:rPr>
+              <w:tab/>
+            </w:r>
+            <w:r>
+              <w:rPr>
+                <w:rFonts w:ascii="Courier" w:hAnsi="Courier" w:cs="Helvetica"/>
+              </w:rPr>
+              <w:tab/>
+              <w:t>and return it to the calling process</w:t>
+            </w:r>
+          </w:p>
+        </w:tc>
+      </w:tr>
+    </w:tbl>
+    <w:p>
+      <w:pPr>
+        <w:widowControl w:val="0"/>
+        <w:tabs>
+          <w:tab w:val="left" w:pos="566"/>
+          <w:tab w:val="left" w:pos="1133"/>
+          <w:tab w:val="left" w:pos="1700"/>
+          <w:tab w:val="left" w:pos="2267"/>
+          <w:tab w:val="left" w:pos="2834"/>
+          <w:tab w:val="left" w:pos="3401"/>
+          <w:tab w:val="left" w:pos="3968"/>
+          <w:tab w:val="left" w:pos="4535"/>
+          <w:tab w:val="left" w:pos="5102"/>
+          <w:tab w:val="left" w:pos="5669"/>
+          <w:tab w:val="left" w:pos="6236"/>
+          <w:tab w:val="left" w:pos="6803"/>
+        </w:tabs>
+        <w:autoSpaceDE w:val="0"/>
+        <w:autoSpaceDN w:val="0"/>
+        <w:adjustRightInd w:val="0"/>
+        <w:rPr>
+          <w:rFonts w:ascii="Courier" w:hAnsi="Courier" w:cs="Helvetica"/>
+        </w:rPr>
+      </w:pPr>
+    </w:p>
+    <w:p>
+      <w:pPr>
+        <w:widowControl w:val="0"/>
+        <w:tabs>
+          <w:tab w:val="left" w:pos="566"/>
+          <w:tab w:val="left" w:pos="1133"/>
+          <w:tab w:val="left" w:pos="1700"/>
+          <w:tab w:val="left" w:pos="2267"/>
+          <w:tab w:val="left" w:pos="2834"/>
+          <w:tab w:val="left" w:pos="3401"/>
+          <w:tab w:val="left" w:pos="3968"/>
+          <w:tab w:val="left" w:pos="4535"/>
+          <w:tab w:val="left" w:pos="5102"/>
+          <w:tab w:val="left" w:pos="5669"/>
+          <w:tab w:val="left" w:pos="6236"/>
+          <w:tab w:val="left" w:pos="6803"/>
+        </w:tabs>
+        <w:autoSpaceDE w:val="0"/>
+        <w:autoSpaceDN w:val="0"/>
+        <w:adjustRightInd w:val="0"/>
+        <w:rPr>
+          <w:rFonts w:ascii="Courier" w:hAnsi="Courier" w:cs="Helvetica"/>
+        </w:rPr>
+      </w:pPr>
+      <w:r>
+        <w:rPr>
+          <w:rFonts w:ascii="Courier" w:hAnsi="Courier" w:cs="Helvetica"/>
+        </w:rPr>
+        <w:tab/>
+      </w:r>
+    </w:p>
+    <w:tbl>
+      <w:tblPr>
+        <w:tblStyle w:val="TableGrid"/>
+        <w:tblW w:w="0" w:type="auto"/>
+        <w:tblLook w:val="04A0" w:firstRow="1" w:lastRow="0" w:firstColumn="1" w:lastColumn="0" w:noHBand="0" w:noVBand="1"/>
+      </w:tblPr>
+      <w:tblGrid>
+        <w:gridCol w:w="9350"/>
+      </w:tblGrid>
+      <w:tr>
+        <w:tc>
+          <w:tcPr>
+            <w:tcW w:w="9350" w:type="dxa"/>
+          </w:tcPr>
+          <w:p>
+            <w:pPr>
+              <w:widowControl w:val="0"/>
+              <w:tabs>
+                <w:tab w:val="left" w:pos="566"/>
+                <w:tab w:val="left" w:pos="1133"/>
+                <w:tab w:val="left" w:pos="1700"/>
+                <w:tab w:val="left" w:pos="2267"/>
+                <w:tab w:val="left" w:pos="2834"/>
+                <w:tab w:val="left" w:pos="3401"/>
+                <w:tab w:val="left" w:pos="3968"/>
+                <w:tab w:val="left" w:pos="4535"/>
+                <w:tab w:val="left" w:pos="5102"/>
+                <w:tab w:val="left" w:pos="5669"/>
+                <w:tab w:val="left" w:pos="6236"/>
+                <w:tab w:val="left" w:pos="6803"/>
+              </w:tabs>
+              <w:autoSpaceDE w:val="0"/>
+              <w:autoSpaceDN w:val="0"/>
+              <w:adjustRightInd w:val="0"/>
+              <w:rPr>
+                <w:rFonts w:ascii="Courier" w:hAnsi="Courier" w:cs="Helvetica"/>
+              </w:rPr>
+            </w:pPr>
+            <w:r>
+              <w:rPr>
+                <w:rFonts w:ascii="Courier" w:hAnsi="Courier" w:cs="Helvetica"/>
+              </w:rPr>
+              <w:t>METHOD 3: K_RELEASE_MEMORY_BLOCK</w:t>
+            </w:r>
+            <w:r>
+              <w:rPr>
+                <w:rFonts w:ascii="Courier" w:hAnsi="Courier" w:cs="Helvetica"/>
+              </w:rPr>
+              <w:t>(void*)</w:t>
+            </w:r>
+          </w:p>
+        </w:tc>
+      </w:tr>
+      <w:tr>
+        <w:tc>
+          <w:tcPr>
+            <w:tcW w:w="9350" w:type="dxa"/>
+          </w:tcPr>
+          <w:p>
+            <w:pPr>
+              <w:widowControl w:val="0"/>
+              <w:tabs>
+                <w:tab w:val="left" w:pos="566"/>
+                <w:tab w:val="left" w:pos="1133"/>
+                <w:tab w:val="left" w:pos="1700"/>
+                <w:tab w:val="left" w:pos="2267"/>
+                <w:tab w:val="left" w:pos="2834"/>
+                <w:tab w:val="left" w:pos="3401"/>
+                <w:tab w:val="left" w:pos="3968"/>
+                <w:tab w:val="left" w:pos="4535"/>
+                <w:tab w:val="left" w:pos="5102"/>
+                <w:tab w:val="left" w:pos="5669"/>
+                <w:tab w:val="left" w:pos="6236"/>
+                <w:tab w:val="left" w:pos="6803"/>
+              </w:tabs>
+              <w:autoSpaceDE w:val="0"/>
+              <w:autoSpaceDN w:val="0"/>
+              <w:adjustRightInd w:val="0"/>
+              <w:rPr>
+                <w:rFonts w:ascii="Courier" w:hAnsi="Courier" w:cs="Helvetica"/>
+              </w:rPr>
+            </w:pPr>
+            <w:r>
+              <w:rPr>
+                <w:rFonts w:ascii="Courier" w:hAnsi="Courier" w:cs="Helvetica"/>
+              </w:rPr>
+              <w:t>Check if the block being freed is valid</w:t>
+            </w:r>
+          </w:p>
+          <w:p>
+            <w:pPr>
+              <w:widowControl w:val="0"/>
+              <w:tabs>
+                <w:tab w:val="left" w:pos="566"/>
+                <w:tab w:val="left" w:pos="1133"/>
+                <w:tab w:val="left" w:pos="1700"/>
+                <w:tab w:val="left" w:pos="2267"/>
+                <w:tab w:val="left" w:pos="2834"/>
+                <w:tab w:val="left" w:pos="3401"/>
+                <w:tab w:val="left" w:pos="3968"/>
+                <w:tab w:val="left" w:pos="4535"/>
+                <w:tab w:val="left" w:pos="5102"/>
+                <w:tab w:val="left" w:pos="5669"/>
+                <w:tab w:val="left" w:pos="6236"/>
+                <w:tab w:val="left" w:pos="6803"/>
+              </w:tabs>
+              <w:autoSpaceDE w:val="0"/>
+              <w:autoSpaceDN w:val="0"/>
+              <w:adjustRightInd w:val="0"/>
+              <w:rPr>
+                <w:rFonts w:ascii="Courier" w:hAnsi="Courier" w:cs="Helvetica"/>
+              </w:rPr>
+            </w:pPr>
+            <w:r>
+              <w:rPr>
+                <w:rFonts w:ascii="Courier" w:hAnsi="Courier" w:cs="Helvetica"/>
+              </w:rPr>
+              <w:t>If the block is valid</w:t>
+            </w:r>
+          </w:p>
+          <w:p>
+            <w:pPr>
+              <w:widowControl w:val="0"/>
+              <w:tabs>
+                <w:tab w:val="left" w:pos="566"/>
+                <w:tab w:val="left" w:pos="1133"/>
+                <w:tab w:val="left" w:pos="1700"/>
+                <w:tab w:val="left" w:pos="2267"/>
+                <w:tab w:val="left" w:pos="2834"/>
+                <w:tab w:val="left" w:pos="3401"/>
+                <w:tab w:val="left" w:pos="3968"/>
+                <w:tab w:val="left" w:pos="4535"/>
+                <w:tab w:val="left" w:pos="5102"/>
+                <w:tab w:val="left" w:pos="5669"/>
+                <w:tab w:val="left" w:pos="6236"/>
+                <w:tab w:val="left" w:pos="6803"/>
+              </w:tabs>
+              <w:autoSpaceDE w:val="0"/>
+              <w:autoSpaceDN w:val="0"/>
+              <w:adjustRightInd w:val="0"/>
+              <w:rPr>
+                <w:rFonts w:ascii="Courier" w:hAnsi="Courier" w:cs="Helvetica"/>
+              </w:rPr>
+            </w:pPr>
+            <w:r>
+              <w:rPr>
+                <w:rFonts w:ascii="Courier" w:hAnsi="Courier" w:cs="Helvetica"/>
+              </w:rPr>
+              <w:t xml:space="preserve">    Add the block back the heap (gHeap List)</w:t>
+            </w:r>
+          </w:p>
+          <w:p>
+            <w:pPr>
+              <w:widowControl w:val="0"/>
+              <w:tabs>
+                <w:tab w:val="left" w:pos="566"/>
+                <w:tab w:val="left" w:pos="1133"/>
+                <w:tab w:val="left" w:pos="1700"/>
+                <w:tab w:val="left" w:pos="2267"/>
+                <w:tab w:val="left" w:pos="2834"/>
+                <w:tab w:val="left" w:pos="3401"/>
+                <w:tab w:val="left" w:pos="3968"/>
+                <w:tab w:val="left" w:pos="4535"/>
+                <w:tab w:val="left" w:pos="5102"/>
+                <w:tab w:val="left" w:pos="5669"/>
+                <w:tab w:val="left" w:pos="6236"/>
+                <w:tab w:val="left" w:pos="6803"/>
+              </w:tabs>
+              <w:autoSpaceDE w:val="0"/>
+              <w:autoSpaceDN w:val="0"/>
+              <w:adjustRightInd w:val="0"/>
+              <w:rPr>
+                <w:rFonts w:ascii="Courier" w:hAnsi="Courier" w:cs="Helvetica"/>
+              </w:rPr>
+            </w:pPr>
+            <w:r>
+              <w:rPr>
+                <w:rFonts w:ascii="Courier" w:hAnsi="Courier" w:cs="Helvetica"/>
+              </w:rPr>
+              <w:t>Follow preemption policy to assign the memory to processes</w:t>
+            </w:r>
+          </w:p>
+        </w:tc>
+      </w:tr>
+    </w:tbl>
+    <w:p>
+      <w:pPr>
+        <w:widowControl w:val="0"/>
+        <w:tabs>
+          <w:tab w:val="left" w:pos="566"/>
+          <w:tab w:val="left" w:pos="1133"/>
+          <w:tab w:val="left" w:pos="1700"/>
+          <w:tab w:val="left" w:pos="2267"/>
+          <w:tab w:val="left" w:pos="2834"/>
+          <w:tab w:val="left" w:pos="3401"/>
+          <w:tab w:val="left" w:pos="3968"/>
+          <w:tab w:val="left" w:pos="4535"/>
+          <w:tab w:val="left" w:pos="5102"/>
+          <w:tab w:val="left" w:pos="5669"/>
+          <w:tab w:val="left" w:pos="6236"/>
+          <w:tab w:val="left" w:pos="6803"/>
+        </w:tabs>
+        <w:autoSpaceDE w:val="0"/>
+        <w:autoSpaceDN w:val="0"/>
+        <w:adjustRightInd w:val="0"/>
+        <w:rPr>
+          <w:rFonts w:ascii="Courier" w:hAnsi="Courier" w:cs="Helvetica"/>
+        </w:rPr>
+      </w:pPr>
+    </w:p>
+    <w:p>
+      <w:pPr>
+        <w:widowControl w:val="0"/>
+        <w:tabs>
+          <w:tab w:val="left" w:pos="566"/>
+          <w:tab w:val="left" w:pos="1133"/>
+          <w:tab w:val="left" w:pos="1700"/>
+          <w:tab w:val="left" w:pos="2267"/>
+          <w:tab w:val="left" w:pos="2834"/>
+          <w:tab w:val="left" w:pos="3401"/>
+          <w:tab w:val="left" w:pos="3968"/>
+          <w:tab w:val="left" w:pos="4535"/>
+          <w:tab w:val="left" w:pos="5102"/>
+          <w:tab w:val="left" w:pos="5669"/>
+          <w:tab w:val="left" w:pos="6236"/>
+          <w:tab w:val="left" w:pos="6803"/>
+        </w:tabs>
+        <w:autoSpaceDE w:val="0"/>
+        <w:autoSpaceDN w:val="0"/>
+        <w:adjustRightInd w:val="0"/>
+        <w:rPr>
+          <w:rFonts w:ascii="Courier" w:hAnsi="Courier" w:cs="Helvetica"/>
+        </w:rPr>
+      </w:pPr>
+    </w:p>
+    <w:tbl>
+      <w:tblPr>
+        <w:tblStyle w:val="TableGrid"/>
+        <w:tblW w:w="0" w:type="auto"/>
+        <w:tblLook w:val="04A0" w:firstRow="1" w:lastRow="0" w:firstColumn="1" w:lastColumn="0" w:noHBand="0" w:noVBand="1"/>
+      </w:tblPr>
+      <w:tblGrid>
+        <w:gridCol w:w="9350"/>
+      </w:tblGrid>
+      <w:tr>
+        <w:tc>
+          <w:tcPr>
+            <w:tcW w:w="9350" w:type="dxa"/>
+          </w:tcPr>
+          <w:p>
+            <w:pPr>
+              <w:widowControl w:val="0"/>
+              <w:tabs>
+                <w:tab w:val="left" w:pos="566"/>
+                <w:tab w:val="left" w:pos="1133"/>
+                <w:tab w:val="left" w:pos="1700"/>
+                <w:tab w:val="left" w:pos="2267"/>
+                <w:tab w:val="left" w:pos="2834"/>
+                <w:tab w:val="left" w:pos="3401"/>
+                <w:tab w:val="left" w:pos="3968"/>
+                <w:tab w:val="left" w:pos="4535"/>
+                <w:tab w:val="left" w:pos="5102"/>
+                <w:tab w:val="left" w:pos="5669"/>
+                <w:tab w:val="left" w:pos="6236"/>
+                <w:tab w:val="left" w:pos="6803"/>
+              </w:tabs>
+              <w:autoSpaceDE w:val="0"/>
+              <w:autoSpaceDN w:val="0"/>
+              <w:adjustRightInd w:val="0"/>
+              <w:rPr>
+                <w:rFonts w:ascii="Courier" w:hAnsi="Courier" w:cs="Helvetica"/>
+              </w:rPr>
+            </w:pPr>
+            <w:r>
+              <w:rPr>
+                <w:rFonts w:ascii="Courier" w:hAnsi="Courier" w:cs="Helvetica"/>
+              </w:rPr>
+              <w:t>METHOD 4: K_RELEASE_MEMORY_BLOCK_VALID</w:t>
+            </w:r>
+            <w:r>
+              <w:rPr>
+                <w:rFonts w:ascii="Courier" w:hAnsi="Courier" w:cs="Helvetica"/>
+              </w:rPr>
+              <w:t>(void*</w:t>
+            </w:r>
+            <w:r>
+              <w:rPr>
+                <w:rFonts w:ascii="Courier" w:hAnsi="Courier" w:cs="Helvetica"/>
+              </w:rPr>
+              <w:t xml:space="preserve"> p_mem_block</w:t>
+            </w:r>
+            <w:r>
+              <w:rPr>
+                <w:rFonts w:ascii="Courier" w:hAnsi="Courier" w:cs="Helvetica"/>
+              </w:rPr>
+              <w:t>)</w:t>
+            </w:r>
+          </w:p>
+        </w:tc>
+      </w:tr>
+      <w:tr>
+        <w:tc>
+          <w:tcPr>
+            <w:tcW w:w="9350" w:type="dxa"/>
+          </w:tcPr>
+          <w:p>
+            <w:pPr>
+              <w:widowControl w:val="0"/>
+              <w:tabs>
+                <w:tab w:val="left" w:pos="566"/>
+                <w:tab w:val="left" w:pos="1133"/>
+                <w:tab w:val="left" w:pos="1700"/>
+                <w:tab w:val="left" w:pos="2267"/>
+                <w:tab w:val="left" w:pos="2834"/>
+                <w:tab w:val="left" w:pos="3401"/>
+                <w:tab w:val="left" w:pos="3968"/>
+                <w:tab w:val="left" w:pos="4535"/>
+                <w:tab w:val="left" w:pos="5102"/>
+                <w:tab w:val="left" w:pos="5669"/>
+                <w:tab w:val="left" w:pos="6236"/>
+                <w:tab w:val="left" w:pos="6803"/>
+              </w:tabs>
+              <w:autoSpaceDE w:val="0"/>
+              <w:autoSpaceDN w:val="0"/>
+              <w:adjustRightInd w:val="0"/>
+              <w:rPr>
+                <w:rFonts w:ascii="Calibri" w:hAnsi="Calibri" w:cs="Helvetica"/>
+                <w:b/>
+                <w:i/>
+                <w:color w:val="538135" w:themeColor="accent6" w:themeShade="BF"/>
+              </w:rPr>
+            </w:pPr>
+            <w:r>
+              <w:rPr>
+                <w:rFonts w:ascii="Calibri" w:hAnsi="Calibri" w:cs="Helvetica"/>
+                <w:b/>
+                <w:i/>
+                <w:color w:val="538135" w:themeColor="accent6" w:themeShade="BF"/>
+              </w:rPr>
+              <w:t>// A helper function to check if the memory block being released is actually valid</w:t>
+            </w:r>
+          </w:p>
+          <w:p>
+            <w:pPr>
+              <w:widowControl w:val="0"/>
+              <w:tabs>
+                <w:tab w:val="left" w:pos="566"/>
+                <w:tab w:val="left" w:pos="1133"/>
+                <w:tab w:val="left" w:pos="1700"/>
+                <w:tab w:val="left" w:pos="2267"/>
+                <w:tab w:val="left" w:pos="2834"/>
+                <w:tab w:val="left" w:pos="3401"/>
+                <w:tab w:val="left" w:pos="3968"/>
+                <w:tab w:val="left" w:pos="4535"/>
+                <w:tab w:val="left" w:pos="5102"/>
+                <w:tab w:val="left" w:pos="5669"/>
+                <w:tab w:val="left" w:pos="6236"/>
+                <w:tab w:val="left" w:pos="6803"/>
+              </w:tabs>
+              <w:autoSpaceDE w:val="0"/>
+              <w:autoSpaceDN w:val="0"/>
+              <w:adjustRightInd w:val="0"/>
+              <w:rPr>
+                <w:rFonts w:ascii="Courier" w:hAnsi="Courier" w:cs="Helvetica"/>
+              </w:rPr>
+            </w:pPr>
+          </w:p>
+          <w:p>
+            <w:pPr>
+              <w:widowControl w:val="0"/>
+              <w:tabs>
+                <w:tab w:val="left" w:pos="566"/>
+                <w:tab w:val="left" w:pos="1133"/>
+                <w:tab w:val="left" w:pos="1700"/>
+                <w:tab w:val="left" w:pos="2267"/>
+                <w:tab w:val="left" w:pos="2834"/>
+                <w:tab w:val="left" w:pos="3401"/>
+                <w:tab w:val="left" w:pos="3968"/>
+                <w:tab w:val="left" w:pos="4535"/>
+                <w:tab w:val="left" w:pos="5102"/>
+                <w:tab w:val="left" w:pos="5669"/>
+                <w:tab w:val="left" w:pos="6236"/>
+                <w:tab w:val="left" w:pos="6803"/>
+              </w:tabs>
+              <w:autoSpaceDE w:val="0"/>
+              <w:autoSpaceDN w:val="0"/>
+              <w:adjustRightInd w:val="0"/>
+              <w:rPr>
+                <w:rFonts w:ascii="Courier" w:hAnsi="Courier" w:cs="Helvetica"/>
+              </w:rPr>
+            </w:pPr>
+            <w:r>
+              <w:rPr>
+                <w:rFonts w:ascii="Courier" w:hAnsi="Courier" w:cs="Helvetica"/>
+              </w:rPr>
+              <w:t>return RTX_ERR if p_mem_block is invalid</w:t>
+            </w:r>
+          </w:p>
+          <w:p>
+            <w:pPr>
+              <w:widowControl w:val="0"/>
+              <w:tabs>
+                <w:tab w:val="left" w:pos="566"/>
+                <w:tab w:val="left" w:pos="1133"/>
+                <w:tab w:val="left" w:pos="1700"/>
+                <w:tab w:val="left" w:pos="2267"/>
+                <w:tab w:val="left" w:pos="2834"/>
+                <w:tab w:val="left" w:pos="3401"/>
+                <w:tab w:val="left" w:pos="3968"/>
+                <w:tab w:val="left" w:pos="4535"/>
+                <w:tab w:val="left" w:pos="5102"/>
+                <w:tab w:val="left" w:pos="5669"/>
+                <w:tab w:val="left" w:pos="6236"/>
+                <w:tab w:val="left" w:pos="6803"/>
+              </w:tabs>
+              <w:autoSpaceDE w:val="0"/>
+              <w:autoSpaceDN w:val="0"/>
+              <w:adjustRightInd w:val="0"/>
+              <w:rPr>
+                <w:rFonts w:ascii="Courier" w:hAnsi="Courier" w:cs="Helvetica"/>
+              </w:rPr>
+            </w:pPr>
+            <w:r>
+              <w:rPr>
+                <w:rFonts w:ascii="Courier" w:hAnsi="Courier" w:cs="Helvetica"/>
+              </w:rPr>
+              <w:t>return RTX_ERR if address pointed by p_mem_block is outside the bounds</w:t>
+            </w:r>
+          </w:p>
+          <w:p>
+            <w:pPr>
+              <w:widowControl w:val="0"/>
+              <w:tabs>
+                <w:tab w:val="left" w:pos="566"/>
+                <w:tab w:val="left" w:pos="1133"/>
+                <w:tab w:val="left" w:pos="1700"/>
+                <w:tab w:val="left" w:pos="2267"/>
+                <w:tab w:val="left" w:pos="2834"/>
+                <w:tab w:val="left" w:pos="3401"/>
+                <w:tab w:val="left" w:pos="3968"/>
+                <w:tab w:val="left" w:pos="4535"/>
+                <w:tab w:val="left" w:pos="5102"/>
+                <w:tab w:val="left" w:pos="5669"/>
+                <w:tab w:val="left" w:pos="6236"/>
+                <w:tab w:val="left" w:pos="6803"/>
+              </w:tabs>
+              <w:autoSpaceDE w:val="0"/>
+              <w:autoSpaceDN w:val="0"/>
+              <w:adjustRightInd w:val="0"/>
+              <w:rPr>
+                <w:rFonts w:ascii="Courier" w:hAnsi="Courier" w:cs="Helvetica"/>
+              </w:rPr>
+            </w:pPr>
+            <w:r>
+              <w:rPr>
+                <w:rFonts w:ascii="Courier" w:hAnsi="Courier" w:cs="Helvetica"/>
+              </w:rPr>
+              <w:t>return RTX_ERR if the p_mem_block size is not 128 bytes</w:t>
+            </w:r>
+          </w:p>
+          <w:p>
+            <w:pPr>
+              <w:widowControl w:val="0"/>
+              <w:tabs>
+                <w:tab w:val="left" w:pos="566"/>
+                <w:tab w:val="left" w:pos="1133"/>
+                <w:tab w:val="left" w:pos="1700"/>
+                <w:tab w:val="left" w:pos="2267"/>
+                <w:tab w:val="left" w:pos="2834"/>
+                <w:tab w:val="left" w:pos="3401"/>
+                <w:tab w:val="left" w:pos="3968"/>
+                <w:tab w:val="left" w:pos="4535"/>
+                <w:tab w:val="left" w:pos="5102"/>
+                <w:tab w:val="left" w:pos="5669"/>
+                <w:tab w:val="left" w:pos="6236"/>
+                <w:tab w:val="left" w:pos="6803"/>
+              </w:tabs>
+              <w:autoSpaceDE w:val="0"/>
+              <w:autoSpaceDN w:val="0"/>
+              <w:adjustRightInd w:val="0"/>
+              <w:rPr>
+                <w:rFonts w:ascii="Courier" w:hAnsi="Courier" w:cs="Helvetica"/>
+              </w:rPr>
+            </w:pPr>
+            <w:r>
+              <w:rPr>
+                <w:rFonts w:ascii="Courier" w:hAnsi="Courier" w:cs="Helvetica"/>
+              </w:rPr>
+              <w:t>return RTX_ERR if trying to free a block that is already free</w:t>
+            </w:r>
+          </w:p>
+          <w:p>
+            <w:pPr>
+              <w:widowControl w:val="0"/>
+              <w:tabs>
+                <w:tab w:val="left" w:pos="566"/>
+                <w:tab w:val="left" w:pos="1133"/>
+                <w:tab w:val="left" w:pos="1700"/>
+                <w:tab w:val="left" w:pos="2267"/>
+                <w:tab w:val="left" w:pos="2834"/>
+                <w:tab w:val="left" w:pos="3401"/>
+                <w:tab w:val="left" w:pos="3968"/>
+                <w:tab w:val="left" w:pos="4535"/>
+                <w:tab w:val="left" w:pos="5102"/>
+                <w:tab w:val="left" w:pos="5669"/>
+                <w:tab w:val="left" w:pos="6236"/>
+                <w:tab w:val="left" w:pos="6803"/>
+              </w:tabs>
+              <w:autoSpaceDE w:val="0"/>
+              <w:autoSpaceDN w:val="0"/>
+              <w:adjustRightInd w:val="0"/>
+              <w:rPr>
+                <w:rFonts w:ascii="Courier" w:hAnsi="Courier" w:cs="Helvetica"/>
+              </w:rPr>
+            </w:pPr>
+            <w:r>
+              <w:rPr>
+                <w:rFonts w:ascii="Courier" w:hAnsi="Courier" w:cs="Helvetica"/>
+              </w:rPr>
+              <w:t>return RTX_OK</w:t>
+            </w:r>
+          </w:p>
+          <w:p>
+            <w:pPr>
+              <w:widowControl w:val="0"/>
+              <w:tabs>
+                <w:tab w:val="left" w:pos="566"/>
+                <w:tab w:val="left" w:pos="1133"/>
+                <w:tab w:val="left" w:pos="1700"/>
+                <w:tab w:val="left" w:pos="2267"/>
+                <w:tab w:val="left" w:pos="2834"/>
+                <w:tab w:val="left" w:pos="3401"/>
+                <w:tab w:val="left" w:pos="3968"/>
+                <w:tab w:val="left" w:pos="4535"/>
+                <w:tab w:val="left" w:pos="5102"/>
+                <w:tab w:val="left" w:pos="5669"/>
+                <w:tab w:val="left" w:pos="6236"/>
+                <w:tab w:val="left" w:pos="6803"/>
+              </w:tabs>
+              <w:autoSpaceDE w:val="0"/>
+              <w:autoSpaceDN w:val="0"/>
+              <w:adjustRightInd w:val="0"/>
+              <w:rPr>
+                <w:rFonts w:ascii="Courier" w:hAnsi="Courier" w:cs="Helvetica"/>
+              </w:rPr>
+            </w:pPr>
+          </w:p>
+        </w:tc>
+      </w:tr>
+    </w:tbl>
     <w:p/>
     <w:p>
-      <w:r>
-        <w:t>k_processor.c documentation:</w:t>
+      <w:pPr>
+        <w:rPr>
+          <w:rFonts w:ascii="Helvetica" w:hAnsi="Helvetica" w:cs="Helvetica"/>
+          <w:b/>
+          <w:sz w:val="40"/>
+          <w:szCs w:val="40"/>
+        </w:rPr>
+      </w:pPr>
+      <w:r>
+        <w:rPr>
+          <w:rFonts w:ascii="Helvetica" w:hAnsi="Helvetica" w:cs="Helvetica"/>
+          <w:b/>
+          <w:sz w:val="40"/>
+          <w:szCs w:val="40"/>
+        </w:rPr>
+        <w:lastRenderedPageBreak/>
+        <w:t>Processor Management</w:t>
       </w:r>
     </w:p>
     <w:p/>
@@ -191,19 +1654,59 @@
     <w:p/>
     <w:p>
       <w:r>
-        <w:t>The function infinite_loop(void) simply calls release_processor() forever, and the null process is assigned this procedure. So in essence, all the null process does is call the release_processor().</w:t>
+        <w:t>The function infinite_loop(void) simply calls release_</w:t>
+      </w:r>
+      <w:proofErr w:type="gramStart"/>
+      <w:r>
+        <w:t>processor(</w:t>
+      </w:r>
+      <w:proofErr w:type="gramEnd"/>
+      <w:r>
+        <w:t>) forever, and the null process is assigned this procedure. So in essence, all the null process does is call the release_</w:t>
+      </w:r>
+      <w:proofErr w:type="gramStart"/>
+      <w:r>
+        <w:t>processor(</w:t>
+      </w:r>
+      <w:proofErr w:type="gramEnd"/>
+      <w:r>
+        <w:t>).</w:t>
       </w:r>
     </w:p>
     <w:p/>
     <w:p>
       <w:r>
-        <w:t xml:space="preserve">Now the function process_init() initializes all the processes in a system. It calls the set_test_proc() function, which fills out the initialization information for all the user processes into a table called g_test_procs[], and then process initialization information is copied from there into g_proc_table[]. The NULL process is also initialized explicitly beforehand. </w:t>
+        <w:t>Now the function process_</w:t>
+      </w:r>
+      <w:proofErr w:type="gramStart"/>
+      <w:r>
+        <w:t>init(</w:t>
+      </w:r>
+      <w:proofErr w:type="gramEnd"/>
+      <w:r>
+        <w:t>) initializes all the processes in a system. It calls the set_test_</w:t>
+      </w:r>
+      <w:proofErr w:type="gramStart"/>
+      <w:r>
+        <w:t>proc(</w:t>
+      </w:r>
+      <w:proofErr w:type="gramEnd"/>
+      <w:r>
+        <w:t xml:space="preserve">) function, which fills out the initialization information for all the user processes into a table called g_test_procs[], and then process initialization information is copied from there into g_proc_table[]. The NULL process is also initialized explicitly beforehand. </w:t>
       </w:r>
     </w:p>
     <w:p/>
     <w:p>
       <w:r>
-        <w:t xml:space="preserve">Now, we loop through the g_proc_table[], and initialize the contents of our gp_pcbs i.e initializing all the PCBs in our OS. We copy over the pid, priority, and sp, and we initialize all the states to NEW. Afterwards, we push every pcb onto the ready queue. </w:t>
+        <w:t>Now, we loop through the g_proc_</w:t>
+      </w:r>
+      <w:proofErr w:type="gramStart"/>
+      <w:r>
+        <w:t>table[</w:t>
+      </w:r>
+      <w:proofErr w:type="gramEnd"/>
+      <w:r>
+        <w:t xml:space="preserve">], and initialize the contents of our gp_pcbs i.e initializing all the PCBs in our OS. We copy over the pid, priority, and sp, and we initialize all the states to NEW. Afterwards, we push every pcb onto the ready queue. </w:t>
       </w:r>
     </w:p>
     <w:p/>
@@ -215,7 +1718,15 @@
     <w:p/>
     <w:p>
       <w:r>
-        <w:t>The process_switch() function simply takes in the previous running process, and sets the gp_current_process to running. It takes care of various state information (such as setting gp_current_process state to ready, etc.).</w:t>
+        <w:t>The process_</w:t>
+      </w:r>
+      <w:proofErr w:type="gramStart"/>
+      <w:r>
+        <w:t>switch(</w:t>
+      </w:r>
+      <w:proofErr w:type="gramEnd"/>
+      <w:r>
+        <w:t>) function simply takes in the previous running process, and sets the gp_current_process to running. It takes care of various state information (such as setting gp_current_process state to ready, etc.).</w:t>
       </w:r>
     </w:p>
     <w:p/>
@@ -227,40 +1738,1606 @@
     <w:p/>
     <w:p>
       <w:r>
-        <w:t xml:space="preserve">The method k_enqueue_blocked_on_resource_process(PCB *pcb) sets the state of the pcb passed in to BLOCKED_ON_RESOURCE and enqueues it on to the back of the blocked queue. </w:t>
-      </w:r>
-    </w:p>
-    <w:p>
-      <w:r>
+        <w:t>The method k_enqueue_blocked_on_resource_</w:t>
+      </w:r>
+      <w:proofErr w:type="gramStart"/>
+      <w:r>
+        <w:t>process(</w:t>
+      </w:r>
+      <w:proofErr w:type="gramEnd"/>
+      <w:r>
+        <w:t xml:space="preserve">PCB *pcb) sets the state of the pcb passed in to BLOCKED_ON_RESOURCE and enqueues it on to the back of the blocked queue. </w:t>
+      </w:r>
+    </w:p>
+    <w:p>
+      <w:r>
+        <w:t>The method k_dequeue_blocked_on_resource_process(void) dequeues the next available process in blocked_on_resource queue and returns it.</w:t>
+      </w:r>
+    </w:p>
+    <w:p/>
+    <w:p>
+      <w:r>
+        <w:t xml:space="preserve">The method </w:t>
+      </w:r>
+      <w:proofErr w:type="gramStart"/>
+      <w:r>
+        <w:t>get</w:t>
+      </w:r>
+      <w:proofErr w:type="gramEnd"/>
+      <w:r>
+        <w:t xml:space="preserve"> and set priorites do exactly what is expected: get and set priorities of the required PCBs.</w:t>
+      </w:r>
+    </w:p>
+    <w:p/>
+    <w:p>
+      <w:r>
+        <w:t>The method check_</w:t>
+      </w:r>
+      <w:proofErr w:type="gramStart"/>
+      <w:r>
+        <w:t>preemption(</w:t>
+      </w:r>
+      <w:proofErr w:type="gramEnd"/>
+      <w:r>
+        <w:t>) checks if the PCB in the front of the ready queue should preempt the current running process.</w:t>
+      </w:r>
+    </w:p>
+    <w:p>
+      <w:pPr>
+        <w:shd w:val="clear" w:color="auto" w:fill="FFFFFF"/>
+        <w:spacing w:before="600" w:after="150"/>
+        <w:outlineLvl w:val="1"/>
+        <w:rPr>
+          <w:rFonts w:ascii="Helvetica Neue" w:eastAsia="Times New Roman" w:hAnsi="Helvetica Neue" w:cs="Times New Roman"/>
+          <w:color w:val="222222"/>
+          <w:sz w:val="48"/>
+          <w:szCs w:val="48"/>
+        </w:rPr>
+      </w:pPr>
+      <w:r>
+        <w:rPr>
+          <w:rFonts w:ascii="Helvetica Neue" w:eastAsia="Times New Roman" w:hAnsi="Helvetica Neue" w:cs="Times New Roman"/>
+          <w:color w:val="222222"/>
+          <w:sz w:val="48"/>
+          <w:szCs w:val="48"/>
+        </w:rPr>
         <w:lastRenderedPageBreak/>
-        <w:t>The method k_dequeue_blocked_on_resource_process(void) dequeues the next available process in blocked_on_resource queue and returns it.</w:t>
-      </w:r>
-    </w:p>
-    <w:p/>
-    <w:p>
-      <w:r>
-        <w:t>The method get and set priorites do exactly what is expected: get and set priorities of the required PCBs.</w:t>
-      </w:r>
-    </w:p>
-    <w:p>
-      <w:bookmarkStart w:id="0" w:name="_GoBack"/>
-      <w:bookmarkEnd w:id="0"/>
-    </w:p>
-    <w:p>
-      <w:r>
-        <w:t>The method check_preemption() checks if the PCB in the front of the ready queue should preempt the current running process.</w:t>
-      </w:r>
-    </w:p>
-    <w:p/>
+        <w:t>User test processes</w:t>
+      </w:r>
+    </w:p>
+    <w:p>
+      <w:pPr>
+        <w:shd w:val="clear" w:color="auto" w:fill="FFFFFF"/>
+        <w:spacing w:after="150" w:line="338" w:lineRule="atLeast"/>
+        <w:rPr>
+          <w:rFonts w:ascii="Helvetica Neue" w:hAnsi="Helvetica Neue" w:cs="Times New Roman"/>
+          <w:color w:val="222222"/>
+          <w:sz w:val="23"/>
+          <w:szCs w:val="23"/>
+        </w:rPr>
+      </w:pPr>
+      <w:r>
+        <w:rPr>
+          <w:rFonts w:ascii="Helvetica Neue" w:hAnsi="Helvetica Neue" w:cs="Times New Roman"/>
+          <w:color w:val="222222"/>
+          <w:sz w:val="23"/>
+          <w:szCs w:val="23"/>
+        </w:rPr>
+        <w:t>There are 6 user test processes. The first 3 (the minimum required to test all features) behave like unit tests, testing each case of each function against the specification.</w:t>
+      </w:r>
+    </w:p>
+    <w:p>
+      <w:pPr>
+        <w:shd w:val="clear" w:color="auto" w:fill="FFFFFF"/>
+        <w:spacing w:after="150" w:line="338" w:lineRule="atLeast"/>
+        <w:rPr>
+          <w:rFonts w:ascii="Helvetica Neue" w:hAnsi="Helvetica Neue" w:cs="Times New Roman"/>
+          <w:color w:val="222222"/>
+          <w:sz w:val="23"/>
+          <w:szCs w:val="23"/>
+        </w:rPr>
+      </w:pPr>
+      <w:r>
+        <w:rPr>
+          <w:rFonts w:ascii="Helvetica Neue" w:hAnsi="Helvetica Neue" w:cs="Times New Roman"/>
+          <w:color w:val="222222"/>
+          <w:sz w:val="23"/>
+          <w:szCs w:val="23"/>
+        </w:rPr>
+        <w:t>The unit tests were designed with debuggability in mind:</w:t>
+      </w:r>
+    </w:p>
+    <w:p>
+      <w:pPr>
+        <w:numPr>
+          <w:ilvl w:val="0"/>
+          <w:numId w:val="1"/>
+        </w:numPr>
+        <w:shd w:val="clear" w:color="auto" w:fill="FFFFFF"/>
+        <w:spacing w:after="100" w:afterAutospacing="1"/>
+        <w:rPr>
+          <w:rFonts w:ascii="Helvetica Neue" w:eastAsia="Times New Roman" w:hAnsi="Helvetica Neue" w:cs="Times New Roman"/>
+          <w:color w:val="222222"/>
+          <w:sz w:val="23"/>
+          <w:szCs w:val="23"/>
+        </w:rPr>
+      </w:pPr>
+      <w:r>
+        <w:rPr>
+          <w:rFonts w:ascii="Helvetica Neue" w:eastAsia="Times New Roman" w:hAnsi="Helvetica Neue" w:cs="Times New Roman"/>
+          <w:color w:val="222222"/>
+          <w:sz w:val="23"/>
+          <w:szCs w:val="23"/>
+        </w:rPr>
+        <w:t>The tests are easy to read. Each test says what it's evaluating, what process it starts from, and what process it ends at.</w:t>
+      </w:r>
+    </w:p>
+    <w:p>
+      <w:pPr>
+        <w:numPr>
+          <w:ilvl w:val="0"/>
+          <w:numId w:val="1"/>
+        </w:numPr>
+        <w:shd w:val="clear" w:color="auto" w:fill="FFFFFF"/>
+        <w:spacing w:before="100" w:beforeAutospacing="1" w:after="100" w:afterAutospacing="1"/>
+        <w:rPr>
+          <w:rFonts w:ascii="Helvetica Neue" w:eastAsia="Times New Roman" w:hAnsi="Helvetica Neue" w:cs="Times New Roman"/>
+          <w:color w:val="222222"/>
+          <w:sz w:val="23"/>
+          <w:szCs w:val="23"/>
+        </w:rPr>
+      </w:pPr>
+      <w:r>
+        <w:rPr>
+          <w:rFonts w:ascii="Helvetica Neue" w:eastAsia="Times New Roman" w:hAnsi="Helvetica Neue" w:cs="Times New Roman"/>
+          <w:color w:val="222222"/>
+          <w:sz w:val="23"/>
+          <w:szCs w:val="23"/>
+        </w:rPr>
+        <w:t>The tests have very little boilerplate. Boilerplate is more code that can have bugs that a simpler test harness can prevent.</w:t>
+      </w:r>
+    </w:p>
+    <w:p>
+      <w:pPr>
+        <w:numPr>
+          <w:ilvl w:val="0"/>
+          <w:numId w:val="1"/>
+        </w:numPr>
+        <w:shd w:val="clear" w:color="auto" w:fill="FFFFFF"/>
+        <w:spacing w:before="100" w:beforeAutospacing="1" w:after="100" w:afterAutospacing="1"/>
+        <w:rPr>
+          <w:rFonts w:ascii="Helvetica Neue" w:eastAsia="Times New Roman" w:hAnsi="Helvetica Neue" w:cs="Times New Roman"/>
+          <w:color w:val="222222"/>
+          <w:sz w:val="23"/>
+          <w:szCs w:val="23"/>
+        </w:rPr>
+      </w:pPr>
+      <w:r>
+        <w:rPr>
+          <w:rFonts w:ascii="Helvetica Neue" w:eastAsia="Times New Roman" w:hAnsi="Helvetica Neue" w:cs="Times New Roman"/>
+          <w:color w:val="222222"/>
+          <w:sz w:val="23"/>
+          <w:szCs w:val="23"/>
+        </w:rPr>
+        <w:t>The test output is easy to interpret. Specifically, any failures output the name and line of the failed test. Unfortunately, to output "total n tests" at the start, it's necessary to hard-code the number of tests. This is because the number of tests is unknown at the start of the user tests.</w:t>
+      </w:r>
+    </w:p>
+    <w:p>
+      <w:pPr>
+        <w:numPr>
+          <w:ilvl w:val="0"/>
+          <w:numId w:val="1"/>
+        </w:numPr>
+        <w:shd w:val="clear" w:color="auto" w:fill="FFFFFF"/>
+        <w:spacing w:before="100" w:beforeAutospacing="1" w:after="100" w:afterAutospacing="1"/>
+        <w:rPr>
+          <w:rFonts w:ascii="Helvetica Neue" w:eastAsia="Times New Roman" w:hAnsi="Helvetica Neue" w:cs="Times New Roman"/>
+          <w:color w:val="222222"/>
+          <w:sz w:val="23"/>
+          <w:szCs w:val="23"/>
+        </w:rPr>
+      </w:pPr>
+      <w:r>
+        <w:rPr>
+          <w:rFonts w:ascii="Helvetica Neue" w:eastAsia="Times New Roman" w:hAnsi="Helvetica Neue" w:cs="Times New Roman"/>
+          <w:color w:val="222222"/>
+          <w:sz w:val="23"/>
+          <w:szCs w:val="23"/>
+        </w:rPr>
+        <w:t>The tests are comprehensive. This makes it easier to resolve ambiguity in the specification and verify that behaviour doesn't change over time. In particular, the tests cover some edge cases for process priority, where breaking changes could result in deadlocks.</w:t>
+      </w:r>
+    </w:p>
+    <w:p>
+      <w:pPr>
+        <w:numPr>
+          <w:ilvl w:val="0"/>
+          <w:numId w:val="1"/>
+        </w:numPr>
+        <w:shd w:val="clear" w:color="auto" w:fill="FFFFFF"/>
+        <w:spacing w:before="100" w:beforeAutospacing="1" w:after="100" w:afterAutospacing="1"/>
+        <w:rPr>
+          <w:rFonts w:ascii="Helvetica Neue" w:eastAsia="Times New Roman" w:hAnsi="Helvetica Neue" w:cs="Times New Roman"/>
+          <w:color w:val="222222"/>
+          <w:sz w:val="23"/>
+          <w:szCs w:val="23"/>
+        </w:rPr>
+      </w:pPr>
+      <w:r>
+        <w:rPr>
+          <w:rFonts w:ascii="Helvetica Neue" w:eastAsia="Times New Roman" w:hAnsi="Helvetica Neue" w:cs="Times New Roman"/>
+          <w:color w:val="222222"/>
+          <w:sz w:val="23"/>
+          <w:szCs w:val="23"/>
+        </w:rPr>
+        <w:t>The tests are deterministic, assuming the operating system is deterministic. This makes test results reproducible. Unfortunately, this means the tests only test correctness, not performance. On many architectures, performance-related test results can be harder to reproduce, since hardware manufacturers may make architectural design decisions that improve average performance while introducing nondeterministic behaviour. The test results could depend on the branch predictor and/or cache state, rather than just the program code.</w:t>
+      </w:r>
+    </w:p>
+    <w:p>
+      <w:pPr>
+        <w:shd w:val="clear" w:color="auto" w:fill="FFFFFF"/>
+        <w:spacing w:after="150" w:line="338" w:lineRule="atLeast"/>
+        <w:rPr>
+          <w:rFonts w:ascii="Helvetica Neue" w:hAnsi="Helvetica Neue" w:cs="Times New Roman"/>
+          <w:color w:val="222222"/>
+          <w:sz w:val="23"/>
+          <w:szCs w:val="23"/>
+        </w:rPr>
+      </w:pPr>
+      <w:r>
+        <w:rPr>
+          <w:rFonts w:ascii="Helvetica Neue" w:hAnsi="Helvetica Neue" w:cs="Times New Roman"/>
+          <w:color w:val="222222"/>
+          <w:sz w:val="23"/>
+          <w:szCs w:val="23"/>
+        </w:rPr>
+        <w:t>The tests work by tracking the current state and marking the line of code where one state ends and another begins. Each state performs one or more checks, including a check to see if the next state is the expected one. These state checks are coded in-line and rely on the compiler's string interning to check for equality. The state checks are directly coded as string literals so other processes can check the state without using a global declaration at the top of the file, visible from both processes' functions.</w:t>
+      </w:r>
+    </w:p>
+    <w:p>
+      <w:pPr>
+        <w:shd w:val="clear" w:color="auto" w:fill="FFFFFF"/>
+        <w:spacing w:after="150" w:line="338" w:lineRule="atLeast"/>
+        <w:rPr>
+          <w:rFonts w:ascii="Helvetica Neue" w:hAnsi="Helvetica Neue" w:cs="Times New Roman"/>
+          <w:color w:val="222222"/>
+          <w:sz w:val="23"/>
+          <w:szCs w:val="23"/>
+        </w:rPr>
+      </w:pPr>
+      <w:r>
+        <w:rPr>
+          <w:rFonts w:ascii="Helvetica Neue" w:hAnsi="Helvetica Neue" w:cs="Times New Roman"/>
+          <w:color w:val="222222"/>
+          <w:sz w:val="23"/>
+          <w:szCs w:val="23"/>
+        </w:rPr>
+        <w:t>Most tests run in the lowest-numbered process(es) possible. For example, the only 2 tests in process 3 are the round-robin scheduling test and the resource contention tests. FIFO-semantics for round robin scheduling are only noticeable when there are more than 2 processes, and the resource contention tests need at least 2 processes blocked on resources and 1 running process.</w:t>
+      </w:r>
+    </w:p>
+    <w:p>
+      <w:pPr>
+        <w:shd w:val="clear" w:color="auto" w:fill="FFFFFF"/>
+        <w:spacing w:after="150" w:line="338" w:lineRule="atLeast"/>
+        <w:rPr>
+          <w:rFonts w:ascii="Helvetica Neue" w:hAnsi="Helvetica Neue" w:cs="Times New Roman"/>
+          <w:color w:val="222222"/>
+          <w:sz w:val="23"/>
+          <w:szCs w:val="23"/>
+        </w:rPr>
+      </w:pPr>
+      <w:r>
+        <w:rPr>
+          <w:rFonts w:ascii="Helvetica Neue" w:hAnsi="Helvetica Neue" w:cs="Times New Roman"/>
+          <w:color w:val="222222"/>
+          <w:sz w:val="23"/>
+          <w:szCs w:val="23"/>
+        </w:rPr>
+        <w:t xml:space="preserve">Of the other 6 processes, the last 3 behave like normal programs, and theoretically should not interfere with the first 3. These simply exercise the processor and expect the correct behaviour, performing some math and some recursion (quicksort) logic. They have some complex behaviour, so running them in parallel will test all sorts of interleavings of processes. For example, the quicksort implementation does the recursion in one process </w:t>
+      </w:r>
+      <w:r>
+        <w:rPr>
+          <w:rFonts w:ascii="Helvetica Neue" w:hAnsi="Helvetica Neue" w:cs="Times New Roman"/>
+          <w:color w:val="222222"/>
+          <w:sz w:val="23"/>
+          <w:szCs w:val="23"/>
+        </w:rPr>
+        <w:lastRenderedPageBreak/>
+        <w:t>(proc5) and the partitioning in another (proc6). There's another process (proc4) that changes its own priority repeatedly. It guarantees it eventually sets itself to the lowest priority and releases the processor, but it detected a livelock condition.</w:t>
+      </w:r>
+    </w:p>
+    <w:p>
+      <w:pPr>
+        <w:shd w:val="clear" w:color="auto" w:fill="FFFFFF"/>
+        <w:spacing w:after="150" w:line="338" w:lineRule="atLeast"/>
+        <w:rPr>
+          <w:rFonts w:ascii="Helvetica Neue" w:hAnsi="Helvetica Neue" w:cs="Times New Roman"/>
+          <w:color w:val="222222"/>
+          <w:sz w:val="23"/>
+          <w:szCs w:val="23"/>
+        </w:rPr>
+      </w:pPr>
+      <w:r>
+        <w:rPr>
+          <w:rFonts w:ascii="Helvetica Neue" w:hAnsi="Helvetica Neue" w:cs="Times New Roman"/>
+          <w:color w:val="222222"/>
+          <w:sz w:val="23"/>
+          <w:szCs w:val="23"/>
+        </w:rPr>
+        <w:t>The combination of the two kinds of tests allows the first 3 processes to accurately report when and how a specific API is failing and the last 3 processes to detect more complex failures.</w:t>
+      </w:r>
+    </w:p>
+    <w:p>
+      <w:pPr>
+        <w:shd w:val="clear" w:color="auto" w:fill="FFFFFF"/>
+        <w:spacing w:after="150"/>
+        <w:outlineLvl w:val="1"/>
+        <w:rPr>
+          <w:rFonts w:ascii="Helvetica Neue" w:eastAsia="Times New Roman" w:hAnsi="Helvetica Neue" w:cs="Times New Roman"/>
+          <w:color w:val="222222"/>
+          <w:sz w:val="48"/>
+          <w:szCs w:val="48"/>
+        </w:rPr>
+      </w:pPr>
+      <w:r>
+        <w:rPr>
+          <w:rFonts w:ascii="Helvetica Neue" w:eastAsia="Times New Roman" w:hAnsi="Helvetica Neue" w:cs="Times New Roman"/>
+          <w:color w:val="222222"/>
+          <w:sz w:val="48"/>
+          <w:szCs w:val="48"/>
+        </w:rPr>
+        <w:t>Linear list</w:t>
+      </w:r>
+    </w:p>
+    <w:p>
+      <w:pPr>
+        <w:shd w:val="clear" w:color="auto" w:fill="FFFFFF"/>
+        <w:spacing w:after="150" w:line="338" w:lineRule="atLeast"/>
+        <w:rPr>
+          <w:rFonts w:ascii="Helvetica Neue" w:hAnsi="Helvetica Neue" w:cs="Times New Roman"/>
+          <w:color w:val="222222"/>
+          <w:sz w:val="23"/>
+          <w:szCs w:val="23"/>
+        </w:rPr>
+      </w:pPr>
+      <w:r>
+        <w:rPr>
+          <w:rFonts w:ascii="Helvetica Neue" w:hAnsi="Helvetica Neue" w:cs="Times New Roman"/>
+          <w:color w:val="222222"/>
+          <w:sz w:val="23"/>
+          <w:szCs w:val="23"/>
+        </w:rPr>
+        <w:t>To help implement the queueing for processes and for memory management, there's a generic linear list. The linear list can store items of any type that supports the </w:t>
+      </w:r>
+      <w:r>
+        <w:rPr>
+          <w:rFonts w:ascii="Menlo" w:hAnsi="Menlo" w:cs="Menlo"/>
+          <w:color w:val="C7254E"/>
+          <w:sz w:val="20"/>
+          <w:szCs w:val="20"/>
+          <w:shd w:val="clear" w:color="auto" w:fill="F9F2F4"/>
+        </w:rPr>
+        <w:t>sizeof</w:t>
+      </w:r>
+      <w:r>
+        <w:rPr>
+          <w:rFonts w:ascii="Helvetica Neue" w:hAnsi="Helvetica Neue" w:cs="Times New Roman"/>
+          <w:color w:val="222222"/>
+          <w:sz w:val="23"/>
+          <w:szCs w:val="23"/>
+        </w:rPr>
+        <w:t> operator. By pulling out the queue logic, the queue logic can be coded once and debugged once, separately from the rest of the kernel.</w:t>
+      </w:r>
+    </w:p>
+    <w:p>
+      <w:pPr>
+        <w:shd w:val="clear" w:color="auto" w:fill="FFFFFF"/>
+        <w:spacing w:after="150" w:line="338" w:lineRule="atLeast"/>
+        <w:rPr>
+          <w:rFonts w:ascii="Helvetica Neue" w:hAnsi="Helvetica Neue" w:cs="Times New Roman"/>
+          <w:color w:val="222222"/>
+          <w:sz w:val="23"/>
+          <w:szCs w:val="23"/>
+        </w:rPr>
+      </w:pPr>
+      <w:r>
+        <w:rPr>
+          <w:rFonts w:ascii="Helvetica Neue" w:hAnsi="Helvetica Neue" w:cs="Times New Roman"/>
+          <w:color w:val="222222"/>
+          <w:sz w:val="23"/>
+          <w:szCs w:val="23"/>
+        </w:rPr>
+        <w:t>The linear list is like a double-ended queue with a </w:t>
+      </w:r>
+      <w:r>
+        <w:rPr>
+          <w:rFonts w:ascii="Menlo" w:hAnsi="Menlo" w:cs="Menlo"/>
+          <w:color w:val="C7254E"/>
+          <w:sz w:val="20"/>
+          <w:szCs w:val="20"/>
+          <w:shd w:val="clear" w:color="auto" w:fill="F9F2F4"/>
+        </w:rPr>
+        <w:t>LL_FOREACH</w:t>
+      </w:r>
+      <w:r>
+        <w:rPr>
+          <w:rFonts w:ascii="Helvetica Neue" w:hAnsi="Helvetica Neue" w:cs="Times New Roman"/>
+          <w:color w:val="222222"/>
+          <w:sz w:val="23"/>
+          <w:szCs w:val="23"/>
+        </w:rPr>
+        <w:t> operation. It supports the basic operations:</w:t>
+      </w:r>
+    </w:p>
+    <w:p>
+      <w:pPr>
+        <w:numPr>
+          <w:ilvl w:val="0"/>
+          <w:numId w:val="2"/>
+        </w:numPr>
+        <w:shd w:val="clear" w:color="auto" w:fill="FFFFFF"/>
+        <w:spacing w:after="100" w:afterAutospacing="1"/>
+        <w:rPr>
+          <w:rFonts w:ascii="Helvetica Neue" w:eastAsia="Times New Roman" w:hAnsi="Helvetica Neue" w:cs="Times New Roman"/>
+          <w:color w:val="222222"/>
+          <w:sz w:val="23"/>
+          <w:szCs w:val="23"/>
+        </w:rPr>
+      </w:pPr>
+      <w:r>
+        <w:rPr>
+          <w:rFonts w:ascii="Menlo" w:hAnsi="Menlo" w:cs="Menlo"/>
+          <w:color w:val="C7254E"/>
+          <w:sz w:val="20"/>
+          <w:szCs w:val="20"/>
+          <w:shd w:val="clear" w:color="auto" w:fill="F9F2F4"/>
+        </w:rPr>
+        <w:t>LL_DECLARE</w:t>
+      </w:r>
+      <w:r>
+        <w:rPr>
+          <w:rFonts w:ascii="Helvetica Neue" w:eastAsia="Times New Roman" w:hAnsi="Helvetica Neue" w:cs="Times New Roman"/>
+          <w:color w:val="222222"/>
+          <w:sz w:val="23"/>
+          <w:szCs w:val="23"/>
+        </w:rPr>
+        <w:t>: Declare and statically initialize a linear list or array of linear lists.</w:t>
+      </w:r>
+    </w:p>
+    <w:p>
+      <w:pPr>
+        <w:numPr>
+          <w:ilvl w:val="0"/>
+          <w:numId w:val="2"/>
+        </w:numPr>
+        <w:shd w:val="clear" w:color="auto" w:fill="FFFFFF"/>
+        <w:spacing w:beforeAutospacing="1" w:after="100" w:afterAutospacing="1"/>
+        <w:rPr>
+          <w:rFonts w:ascii="Helvetica Neue" w:eastAsia="Times New Roman" w:hAnsi="Helvetica Neue" w:cs="Times New Roman"/>
+          <w:color w:val="222222"/>
+          <w:sz w:val="23"/>
+          <w:szCs w:val="23"/>
+        </w:rPr>
+      </w:pPr>
+      <w:r>
+        <w:rPr>
+          <w:rFonts w:ascii="Menlo" w:hAnsi="Menlo" w:cs="Menlo"/>
+          <w:color w:val="C7254E"/>
+          <w:sz w:val="20"/>
+          <w:szCs w:val="20"/>
+          <w:shd w:val="clear" w:color="auto" w:fill="F9F2F4"/>
+        </w:rPr>
+        <w:t>LL_CAPACITY</w:t>
+      </w:r>
+      <w:r>
+        <w:rPr>
+          <w:rFonts w:ascii="Helvetica Neue" w:eastAsia="Times New Roman" w:hAnsi="Helvetica Neue" w:cs="Times New Roman"/>
+          <w:color w:val="222222"/>
+          <w:sz w:val="23"/>
+          <w:szCs w:val="23"/>
+        </w:rPr>
+        <w:t>: Return the maximum capacity of the linear list.</w:t>
+      </w:r>
+    </w:p>
+    <w:p>
+      <w:pPr>
+        <w:numPr>
+          <w:ilvl w:val="0"/>
+          <w:numId w:val="2"/>
+        </w:numPr>
+        <w:shd w:val="clear" w:color="auto" w:fill="FFFFFF"/>
+        <w:spacing w:beforeAutospacing="1" w:after="100" w:afterAutospacing="1"/>
+        <w:rPr>
+          <w:rFonts w:ascii="Helvetica Neue" w:eastAsia="Times New Roman" w:hAnsi="Helvetica Neue" w:cs="Times New Roman"/>
+          <w:color w:val="222222"/>
+          <w:sz w:val="23"/>
+          <w:szCs w:val="23"/>
+        </w:rPr>
+      </w:pPr>
+      <w:r>
+        <w:rPr>
+          <w:rFonts w:ascii="Menlo" w:hAnsi="Menlo" w:cs="Menlo"/>
+          <w:color w:val="C7254E"/>
+          <w:sz w:val="20"/>
+          <w:szCs w:val="20"/>
+          <w:shd w:val="clear" w:color="auto" w:fill="F9F2F4"/>
+        </w:rPr>
+        <w:t>LL_SIZE</w:t>
+      </w:r>
+      <w:r>
+        <w:rPr>
+          <w:rFonts w:ascii="Helvetica Neue" w:eastAsia="Times New Roman" w:hAnsi="Helvetica Neue" w:cs="Times New Roman"/>
+          <w:color w:val="222222"/>
+          <w:sz w:val="23"/>
+          <w:szCs w:val="23"/>
+        </w:rPr>
+        <w:t>: Return the current size of the linear list, the number of pushes minus the number of pops.</w:t>
+      </w:r>
+    </w:p>
+    <w:p>
+      <w:pPr>
+        <w:numPr>
+          <w:ilvl w:val="0"/>
+          <w:numId w:val="2"/>
+        </w:numPr>
+        <w:shd w:val="clear" w:color="auto" w:fill="FFFFFF"/>
+        <w:spacing w:beforeAutospacing="1" w:after="100" w:afterAutospacing="1"/>
+        <w:rPr>
+          <w:rFonts w:ascii="Helvetica Neue" w:eastAsia="Times New Roman" w:hAnsi="Helvetica Neue" w:cs="Times New Roman"/>
+          <w:color w:val="222222"/>
+          <w:sz w:val="23"/>
+          <w:szCs w:val="23"/>
+        </w:rPr>
+      </w:pPr>
+      <w:r>
+        <w:rPr>
+          <w:rFonts w:ascii="Menlo" w:hAnsi="Menlo" w:cs="Menlo"/>
+          <w:color w:val="C7254E"/>
+          <w:sz w:val="20"/>
+          <w:szCs w:val="20"/>
+          <w:shd w:val="clear" w:color="auto" w:fill="F9F2F4"/>
+        </w:rPr>
+        <w:t>LL_{</w:t>
+      </w:r>
+      <w:proofErr w:type="gramStart"/>
+      <w:r>
+        <w:rPr>
+          <w:rFonts w:ascii="Menlo" w:hAnsi="Menlo" w:cs="Menlo"/>
+          <w:color w:val="C7254E"/>
+          <w:sz w:val="20"/>
+          <w:szCs w:val="20"/>
+          <w:shd w:val="clear" w:color="auto" w:fill="F9F2F4"/>
+        </w:rPr>
+        <w:t>PUSH,POP</w:t>
+      </w:r>
+      <w:proofErr w:type="gramEnd"/>
+      <w:r>
+        <w:rPr>
+          <w:rFonts w:ascii="Menlo" w:hAnsi="Menlo" w:cs="Menlo"/>
+          <w:color w:val="C7254E"/>
+          <w:sz w:val="20"/>
+          <w:szCs w:val="20"/>
+          <w:shd w:val="clear" w:color="auto" w:fill="F9F2F4"/>
+        </w:rPr>
+        <w:t>}_{FRONT,BACK}</w:t>
+      </w:r>
+      <w:r>
+        <w:rPr>
+          <w:rFonts w:ascii="Helvetica Neue" w:eastAsia="Times New Roman" w:hAnsi="Helvetica Neue" w:cs="Times New Roman"/>
+          <w:color w:val="222222"/>
+          <w:sz w:val="23"/>
+          <w:szCs w:val="23"/>
+        </w:rPr>
+        <w:t>: Push/pop an element to/from either end of the list.</w:t>
+      </w:r>
+    </w:p>
+    <w:p>
+      <w:pPr>
+        <w:numPr>
+          <w:ilvl w:val="0"/>
+          <w:numId w:val="2"/>
+        </w:numPr>
+        <w:shd w:val="clear" w:color="auto" w:fill="FFFFFF"/>
+        <w:spacing w:beforeAutospacing="1" w:after="100" w:afterAutospacing="1"/>
+        <w:rPr>
+          <w:rFonts w:ascii="Helvetica Neue" w:eastAsia="Times New Roman" w:hAnsi="Helvetica Neue" w:cs="Times New Roman"/>
+          <w:color w:val="222222"/>
+          <w:sz w:val="23"/>
+          <w:szCs w:val="23"/>
+        </w:rPr>
+      </w:pPr>
+      <w:r>
+        <w:rPr>
+          <w:rFonts w:ascii="Menlo" w:hAnsi="Menlo" w:cs="Menlo"/>
+          <w:color w:val="C7254E"/>
+          <w:sz w:val="20"/>
+          <w:szCs w:val="20"/>
+          <w:shd w:val="clear" w:color="auto" w:fill="F9F2F4"/>
+        </w:rPr>
+        <w:t>LL_FOREACH</w:t>
+      </w:r>
+      <w:r>
+        <w:rPr>
+          <w:rFonts w:ascii="Helvetica Neue" w:eastAsia="Times New Roman" w:hAnsi="Helvetica Neue" w:cs="Times New Roman"/>
+          <w:color w:val="222222"/>
+          <w:sz w:val="23"/>
+          <w:szCs w:val="23"/>
+        </w:rPr>
+        <w:t>: Execute a statement for each element from the front to the back. In addition, the list can be copied using the standard function</w:t>
+      </w:r>
+      <w:r>
+        <w:rPr>
+          <w:rFonts w:ascii="Menlo" w:hAnsi="Menlo" w:cs="Menlo"/>
+          <w:color w:val="C7254E"/>
+          <w:sz w:val="20"/>
+          <w:szCs w:val="20"/>
+          <w:shd w:val="clear" w:color="auto" w:fill="F9F2F4"/>
+        </w:rPr>
+        <w:t>memcpy</w:t>
+      </w:r>
+      <w:r>
+        <w:rPr>
+          <w:rFonts w:ascii="Helvetica Neue" w:eastAsia="Times New Roman" w:hAnsi="Helvetica Neue" w:cs="Times New Roman"/>
+          <w:color w:val="222222"/>
+          <w:sz w:val="23"/>
+          <w:szCs w:val="23"/>
+        </w:rPr>
+        <w:t>.</w:t>
+      </w:r>
+    </w:p>
+    <w:p>
+      <w:pPr>
+        <w:shd w:val="clear" w:color="auto" w:fill="FFFFFF"/>
+        <w:spacing w:after="150" w:line="338" w:lineRule="atLeast"/>
+        <w:rPr>
+          <w:rFonts w:ascii="Helvetica Neue" w:hAnsi="Helvetica Neue" w:cs="Times New Roman"/>
+          <w:color w:val="222222"/>
+          <w:sz w:val="23"/>
+          <w:szCs w:val="23"/>
+        </w:rPr>
+      </w:pPr>
+      <w:r>
+        <w:rPr>
+          <w:rFonts w:ascii="Helvetica Neue" w:hAnsi="Helvetica Neue" w:cs="Times New Roman"/>
+          <w:color w:val="222222"/>
+          <w:sz w:val="23"/>
+          <w:szCs w:val="23"/>
+        </w:rPr>
+        <w:t>The list is statically allocated because the memory management would also need to use it. In addition, a zero-initialized list is empty, making it easy to allocate arrays of empty lists. This makes it unnecessary to initialize lists to the empty state.</w:t>
+      </w:r>
+    </w:p>
+    <w:p>
+      <w:pPr>
+        <w:shd w:val="clear" w:color="auto" w:fill="FFFFFF"/>
+        <w:spacing w:after="150" w:line="338" w:lineRule="atLeast"/>
+        <w:rPr>
+          <w:rFonts w:ascii="Helvetica Neue" w:hAnsi="Helvetica Neue" w:cs="Times New Roman"/>
+          <w:color w:val="222222"/>
+          <w:sz w:val="23"/>
+          <w:szCs w:val="23"/>
+        </w:rPr>
+      </w:pPr>
+      <w:r>
+        <w:rPr>
+          <w:rFonts w:ascii="Helvetica Neue" w:hAnsi="Helvetica Neue" w:cs="Times New Roman"/>
+          <w:color w:val="222222"/>
+          <w:sz w:val="23"/>
+          <w:szCs w:val="23"/>
+        </w:rPr>
+        <w:t>To allow the same functions to work on queues with different capacity and type, the interface uses macros. At each call site, the macros perform type and capacity checks. Unfortunately, in C, there are no template functions, so macros are the only way to perform these checks. This makes using the lists less error-prone.</w:t>
+      </w:r>
+    </w:p>
+    <w:p>
+      <w:pPr>
+        <w:shd w:val="clear" w:color="auto" w:fill="FFFFFF"/>
+        <w:spacing w:after="150"/>
+        <w:outlineLvl w:val="1"/>
+        <w:rPr>
+          <w:rFonts w:ascii="Helvetica Neue" w:eastAsia="Times New Roman" w:hAnsi="Helvetica Neue" w:cs="Times New Roman"/>
+          <w:color w:val="222222"/>
+          <w:sz w:val="48"/>
+          <w:szCs w:val="48"/>
+        </w:rPr>
+      </w:pPr>
+      <w:r>
+        <w:rPr>
+          <w:rFonts w:ascii="Helvetica Neue" w:eastAsia="Times New Roman" w:hAnsi="Helvetica Neue" w:cs="Times New Roman"/>
+          <w:color w:val="222222"/>
+          <w:sz w:val="48"/>
+          <w:szCs w:val="48"/>
+        </w:rPr>
+        <w:t>Priority Queue</w:t>
+      </w:r>
+    </w:p>
+    <w:p>
+      <w:pPr>
+        <w:shd w:val="clear" w:color="auto" w:fill="FFFFFF"/>
+        <w:spacing w:after="150" w:line="338" w:lineRule="atLeast"/>
+        <w:rPr>
+          <w:rFonts w:ascii="Helvetica Neue" w:hAnsi="Helvetica Neue" w:cs="Times New Roman"/>
+          <w:color w:val="222222"/>
+          <w:sz w:val="23"/>
+          <w:szCs w:val="23"/>
+        </w:rPr>
+      </w:pPr>
+      <w:r>
+        <w:rPr>
+          <w:rFonts w:ascii="Helvetica Neue" w:hAnsi="Helvetica Neue" w:cs="Times New Roman"/>
+          <w:color w:val="222222"/>
+          <w:sz w:val="23"/>
+          <w:szCs w:val="23"/>
+        </w:rPr>
+        <w:t>To store process IDs for ready and blocked processes by priority, as well as determine which should be the next process that should be run/unblocked and run, an array of the generic Linear Lists above indexed by priority is used.</w:t>
+      </w:r>
+    </w:p>
+    <w:p>
+      <w:pPr>
+        <w:shd w:val="clear" w:color="auto" w:fill="FFFFFF"/>
+        <w:spacing w:after="150" w:line="338" w:lineRule="atLeast"/>
+        <w:rPr>
+          <w:rFonts w:ascii="Helvetica Neue" w:hAnsi="Helvetica Neue" w:cs="Times New Roman"/>
+          <w:color w:val="222222"/>
+          <w:sz w:val="23"/>
+          <w:szCs w:val="23"/>
+        </w:rPr>
+      </w:pPr>
+      <w:r>
+        <w:rPr>
+          <w:rFonts w:ascii="Helvetica Neue" w:hAnsi="Helvetica Neue" w:cs="Times New Roman"/>
+          <w:color w:val="222222"/>
+          <w:sz w:val="23"/>
+          <w:szCs w:val="23"/>
+        </w:rPr>
+        <w:t>The priority queue can support up to 5 priorities as that is the number of priorities to be supported by processes, and a set capacity for each linked list per priority.</w:t>
+      </w:r>
+    </w:p>
+    <w:p>
+      <w:pPr>
+        <w:shd w:val="clear" w:color="auto" w:fill="FFFFFF"/>
+        <w:spacing w:after="150" w:line="338" w:lineRule="atLeast"/>
+        <w:rPr>
+          <w:rFonts w:ascii="Helvetica Neue" w:hAnsi="Helvetica Neue" w:cs="Times New Roman"/>
+          <w:color w:val="222222"/>
+          <w:sz w:val="23"/>
+          <w:szCs w:val="23"/>
+        </w:rPr>
+      </w:pPr>
+      <w:r>
+        <w:rPr>
+          <w:rFonts w:ascii="Helvetica Neue" w:hAnsi="Helvetica Neue" w:cs="Times New Roman"/>
+          <w:color w:val="222222"/>
+          <w:sz w:val="23"/>
+          <w:szCs w:val="23"/>
+        </w:rPr>
+        <w:t>2 global priority queues for pids are used: a ready queue and a blocked on resource queue</w:t>
+      </w:r>
+    </w:p>
+    <w:p>
+      <w:pPr>
+        <w:shd w:val="clear" w:color="auto" w:fill="FFFFFF"/>
+        <w:spacing w:after="150" w:line="338" w:lineRule="atLeast"/>
+        <w:rPr>
+          <w:rFonts w:ascii="Helvetica Neue" w:hAnsi="Helvetica Neue" w:cs="Times New Roman"/>
+          <w:color w:val="222222"/>
+          <w:sz w:val="23"/>
+          <w:szCs w:val="23"/>
+        </w:rPr>
+      </w:pPr>
+      <w:r>
+        <w:rPr>
+          <w:rFonts w:ascii="Helvetica Neue" w:hAnsi="Helvetica Neue" w:cs="Times New Roman"/>
+          <w:color w:val="222222"/>
+          <w:sz w:val="23"/>
+          <w:szCs w:val="23"/>
+        </w:rPr>
+        <w:lastRenderedPageBreak/>
+        <w:t>The priority queue supports these operations:</w:t>
+      </w:r>
+    </w:p>
+    <w:p>
+      <w:pPr>
+        <w:numPr>
+          <w:ilvl w:val="0"/>
+          <w:numId w:val="3"/>
+        </w:numPr>
+        <w:shd w:val="clear" w:color="auto" w:fill="FFFFFF"/>
+        <w:spacing w:after="150"/>
+        <w:rPr>
+          <w:rFonts w:ascii="Helvetica Neue" w:hAnsi="Helvetica Neue" w:cs="Times New Roman"/>
+          <w:color w:val="222222"/>
+          <w:sz w:val="23"/>
+          <w:szCs w:val="23"/>
+        </w:rPr>
+      </w:pPr>
+      <w:r>
+        <w:rPr>
+          <w:rFonts w:ascii="Helvetica Neue" w:hAnsi="Helvetica Neue" w:cs="Times New Roman"/>
+          <w:color w:val="222222"/>
+          <w:sz w:val="23"/>
+          <w:szCs w:val="23"/>
+        </w:rPr>
+        <w:t>push_process: pushes a process ID into a list at the index of the priority</w:t>
+      </w:r>
+    </w:p>
+    <w:p>
+      <w:pPr>
+        <w:numPr>
+          <w:ilvl w:val="0"/>
+          <w:numId w:val="3"/>
+        </w:numPr>
+        <w:shd w:val="clear" w:color="auto" w:fill="FFFFFF"/>
+        <w:spacing w:after="150"/>
+        <w:rPr>
+          <w:rFonts w:ascii="Helvetica Neue" w:hAnsi="Helvetica Neue" w:cs="Times New Roman"/>
+          <w:color w:val="222222"/>
+          <w:sz w:val="23"/>
+          <w:szCs w:val="23"/>
+        </w:rPr>
+      </w:pPr>
+      <w:r>
+        <w:rPr>
+          <w:rFonts w:ascii="Helvetica Neue" w:hAnsi="Helvetica Neue" w:cs="Times New Roman"/>
+          <w:color w:val="222222"/>
+          <w:sz w:val="23"/>
+          <w:szCs w:val="23"/>
+        </w:rPr>
+        <w:t>pop_process: pops a pid at a given priority</w:t>
+      </w:r>
+    </w:p>
+    <w:p>
+      <w:pPr>
+        <w:numPr>
+          <w:ilvl w:val="0"/>
+          <w:numId w:val="3"/>
+        </w:numPr>
+        <w:shd w:val="clear" w:color="auto" w:fill="FFFFFF"/>
+        <w:spacing w:after="150"/>
+        <w:rPr>
+          <w:rFonts w:ascii="Helvetica Neue" w:hAnsi="Helvetica Neue" w:cs="Times New Roman"/>
+          <w:color w:val="222222"/>
+          <w:sz w:val="23"/>
+          <w:szCs w:val="23"/>
+        </w:rPr>
+      </w:pPr>
+      <w:r>
+        <w:rPr>
+          <w:rFonts w:ascii="Helvetica Neue" w:hAnsi="Helvetica Neue" w:cs="Times New Roman"/>
+          <w:color w:val="222222"/>
+          <w:sz w:val="23"/>
+          <w:szCs w:val="23"/>
+        </w:rPr>
+        <w:t>pop_first_process: traverses the queues in decreasing order of priority and pops the first pid it finds</w:t>
+      </w:r>
+    </w:p>
+    <w:p>
+      <w:pPr>
+        <w:numPr>
+          <w:ilvl w:val="0"/>
+          <w:numId w:val="3"/>
+        </w:numPr>
+        <w:shd w:val="clear" w:color="auto" w:fill="FFFFFF"/>
+        <w:spacing w:after="150"/>
+        <w:rPr>
+          <w:rFonts w:ascii="Helvetica Neue" w:hAnsi="Helvetica Neue" w:cs="Times New Roman"/>
+          <w:color w:val="222222"/>
+          <w:sz w:val="23"/>
+          <w:szCs w:val="23"/>
+        </w:rPr>
+      </w:pPr>
+      <w:r>
+        <w:rPr>
+          <w:rFonts w:ascii="Helvetica Neue" w:hAnsi="Helvetica Neue" w:cs="Times New Roman"/>
+          <w:color w:val="222222"/>
+          <w:sz w:val="23"/>
+          <w:szCs w:val="23"/>
+        </w:rPr>
+        <w:t>peek_process_front: returns the first pid at the beginning of the queue for the given priority</w:t>
+      </w:r>
+    </w:p>
+    <w:p>
+      <w:pPr>
+        <w:numPr>
+          <w:ilvl w:val="0"/>
+          <w:numId w:val="3"/>
+        </w:numPr>
+        <w:shd w:val="clear" w:color="auto" w:fill="FFFFFF"/>
+        <w:spacing w:after="150"/>
+        <w:rPr>
+          <w:rFonts w:ascii="Helvetica Neue" w:hAnsi="Helvetica Neue" w:cs="Times New Roman"/>
+          <w:color w:val="222222"/>
+          <w:sz w:val="23"/>
+          <w:szCs w:val="23"/>
+        </w:rPr>
+      </w:pPr>
+      <w:r>
+        <w:rPr>
+          <w:rFonts w:ascii="Helvetica Neue" w:hAnsi="Helvetica Neue" w:cs="Times New Roman"/>
+          <w:color w:val="222222"/>
+          <w:sz w:val="23"/>
+          <w:szCs w:val="23"/>
+        </w:rPr>
+        <w:t>peek_front: traverses the queues in decreasing order of priority and returns the first pid it finds</w:t>
+      </w:r>
+    </w:p>
+    <w:p>
+      <w:pPr>
+        <w:numPr>
+          <w:ilvl w:val="0"/>
+          <w:numId w:val="3"/>
+        </w:numPr>
+        <w:shd w:val="clear" w:color="auto" w:fill="FFFFFF"/>
+        <w:spacing w:after="150"/>
+        <w:rPr>
+          <w:rFonts w:ascii="Helvetica Neue" w:hAnsi="Helvetica Neue" w:cs="Times New Roman"/>
+          <w:color w:val="222222"/>
+          <w:sz w:val="23"/>
+          <w:szCs w:val="23"/>
+        </w:rPr>
+      </w:pPr>
+      <w:r>
+        <w:rPr>
+          <w:rFonts w:ascii="Helvetica Neue" w:hAnsi="Helvetica Neue" w:cs="Times New Roman"/>
+          <w:color w:val="222222"/>
+          <w:sz w:val="23"/>
+          <w:szCs w:val="23"/>
+        </w:rPr>
+        <w:t>peek_process_back: returns the first pid at the end of the queue for the given priority</w:t>
+      </w:r>
+    </w:p>
+    <w:p>
+      <w:pPr>
+        <w:numPr>
+          <w:ilvl w:val="0"/>
+          <w:numId w:val="3"/>
+        </w:numPr>
+        <w:shd w:val="clear" w:color="auto" w:fill="FFFFFF"/>
+        <w:spacing w:after="150"/>
+        <w:rPr>
+          <w:rFonts w:ascii="Helvetica Neue" w:hAnsi="Helvetica Neue" w:cs="Times New Roman"/>
+          <w:color w:val="222222"/>
+          <w:sz w:val="23"/>
+          <w:szCs w:val="23"/>
+        </w:rPr>
+      </w:pPr>
+      <w:r>
+        <w:rPr>
+          <w:rFonts w:ascii="Helvetica Neue" w:hAnsi="Helvetica Neue" w:cs="Times New Roman"/>
+          <w:color w:val="222222"/>
+          <w:sz w:val="23"/>
+          <w:szCs w:val="23"/>
+        </w:rPr>
+        <w:t>change_priority: traverses the queue to find a given pid, then removes the pid from the queue indexed by the pid's current priority and enqueues it to the queue for the new priority the pid is to be assigned to</w:t>
+      </w:r>
+    </w:p>
+    <w:p>
+      <w:pPr>
+        <w:numPr>
+          <w:ilvl w:val="0"/>
+          <w:numId w:val="3"/>
+        </w:numPr>
+        <w:shd w:val="clear" w:color="auto" w:fill="FFFFFF"/>
+        <w:spacing w:after="150"/>
+        <w:rPr>
+          <w:rFonts w:ascii="Helvetica Neue" w:hAnsi="Helvetica Neue" w:cs="Times New Roman"/>
+          <w:color w:val="222222"/>
+          <w:sz w:val="23"/>
+          <w:szCs w:val="23"/>
+        </w:rPr>
+      </w:pPr>
+      <w:r>
+        <w:rPr>
+          <w:rFonts w:ascii="Helvetica Neue" w:hAnsi="Helvetica Neue" w:cs="Times New Roman"/>
+          <w:color w:val="222222"/>
+          <w:sz w:val="23"/>
+          <w:szCs w:val="23"/>
+        </w:rPr>
+        <w:t>move_process: finds the pid in one priority queue (from_queue), removes it from that queue, then adds the pid into the other queue (to_queue) keeping its priority the same</w:t>
+      </w:r>
+    </w:p>
+    <w:p>
+      <w:pPr>
+        <w:numPr>
+          <w:ilvl w:val="0"/>
+          <w:numId w:val="3"/>
+        </w:numPr>
+        <w:shd w:val="clear" w:color="auto" w:fill="FFFFFF"/>
+        <w:spacing w:after="150"/>
+        <w:rPr>
+          <w:rFonts w:ascii="Helvetica Neue" w:hAnsi="Helvetica Neue" w:cs="Times New Roman"/>
+          <w:color w:val="222222"/>
+          <w:sz w:val="23"/>
+          <w:szCs w:val="23"/>
+        </w:rPr>
+      </w:pPr>
+      <w:r>
+        <w:rPr>
+          <w:rFonts w:ascii="Helvetica Neue" w:hAnsi="Helvetica Neue" w:cs="Times New Roman"/>
+          <w:color w:val="222222"/>
+          <w:sz w:val="23"/>
+          <w:szCs w:val="23"/>
+        </w:rPr>
+        <w:t>clear_queue: removes all pids from a priority queue</w:t>
+      </w:r>
+    </w:p>
+    <w:p>
+      <w:pPr>
+        <w:numPr>
+          <w:ilvl w:val="0"/>
+          <w:numId w:val="3"/>
+        </w:numPr>
+        <w:shd w:val="clear" w:color="auto" w:fill="FFFFFF"/>
+        <w:spacing w:after="150"/>
+        <w:rPr>
+          <w:rFonts w:ascii="Helvetica Neue" w:hAnsi="Helvetica Neue" w:cs="Times New Roman"/>
+          <w:color w:val="222222"/>
+          <w:sz w:val="23"/>
+          <w:szCs w:val="23"/>
+        </w:rPr>
+      </w:pPr>
+      <w:r>
+        <w:rPr>
+          <w:rFonts w:ascii="Helvetica Neue" w:hAnsi="Helvetica Neue" w:cs="Times New Roman"/>
+          <w:color w:val="222222"/>
+          <w:sz w:val="23"/>
+          <w:szCs w:val="23"/>
+        </w:rPr>
+        <w:t>copy_queue: pushes all of the pids of one queue (from_queue) into the other (to_queue), then clears the first queue</w:t>
+      </w:r>
+    </w:p>
+    <w:p>
+      <w:pPr>
+        <w:shd w:val="clear" w:color="auto" w:fill="FFFFFF"/>
+        <w:spacing w:after="150"/>
+        <w:outlineLvl w:val="1"/>
+        <w:rPr>
+          <w:rFonts w:ascii="Helvetica Neue" w:eastAsia="Times New Roman" w:hAnsi="Helvetica Neue" w:cs="Times New Roman"/>
+          <w:color w:val="222222"/>
+          <w:sz w:val="48"/>
+          <w:szCs w:val="48"/>
+        </w:rPr>
+      </w:pPr>
+      <w:r>
+        <w:rPr>
+          <w:rFonts w:ascii="Helvetica Neue" w:eastAsia="Times New Roman" w:hAnsi="Helvetica Neue" w:cs="Times New Roman"/>
+          <w:color w:val="222222"/>
+          <w:sz w:val="48"/>
+          <w:szCs w:val="48"/>
+        </w:rPr>
+        <w:t>Check Preemption</w:t>
+      </w:r>
+    </w:p>
+    <w:p>
+      <w:pPr>
+        <w:shd w:val="clear" w:color="auto" w:fill="FFFFFF"/>
+        <w:spacing w:after="150" w:line="338" w:lineRule="atLeast"/>
+        <w:rPr>
+          <w:rFonts w:ascii="Helvetica Neue" w:hAnsi="Helvetica Neue" w:cs="Times New Roman"/>
+          <w:color w:val="222222"/>
+          <w:sz w:val="23"/>
+          <w:szCs w:val="23"/>
+        </w:rPr>
+      </w:pPr>
+      <w:r>
+        <w:rPr>
+          <w:rFonts w:ascii="Helvetica Neue" w:hAnsi="Helvetica Neue" w:cs="Times New Roman"/>
+          <w:color w:val="222222"/>
+          <w:sz w:val="23"/>
+          <w:szCs w:val="23"/>
+        </w:rPr>
+        <w:t>When a memory block is to be released or a process is to be set to a new priority, preemption must be checked before the operation ends.</w:t>
+      </w:r>
+    </w:p>
+    <w:p>
+      <w:pPr>
+        <w:shd w:val="clear" w:color="auto" w:fill="FFFFFF"/>
+        <w:spacing w:after="150" w:line="338" w:lineRule="atLeast"/>
+        <w:rPr>
+          <w:rFonts w:ascii="Helvetica Neue" w:hAnsi="Helvetica Neue" w:cs="Times New Roman"/>
+          <w:color w:val="222222"/>
+          <w:sz w:val="23"/>
+          <w:szCs w:val="23"/>
+        </w:rPr>
+      </w:pPr>
+      <w:r>
+        <w:rPr>
+          <w:rFonts w:ascii="Helvetica Neue" w:hAnsi="Helvetica Neue" w:cs="Times New Roman"/>
+          <w:color w:val="222222"/>
+          <w:sz w:val="23"/>
+          <w:szCs w:val="23"/>
+        </w:rPr>
+        <w:t>Preemption checking starts first by checking if the heap has free memory, and if it does, the pids of all blocked blocked on resource processes are moved out of the blocked on resource queue and into the ready queue and the PCBs for each of those processes have their state changed from BLOCKED_ON_RESOURCE to RDY.</w:t>
+      </w:r>
+    </w:p>
+    <w:p>
+      <w:pPr>
+        <w:shd w:val="clear" w:color="auto" w:fill="FFFFFF"/>
+        <w:spacing w:after="150" w:line="338" w:lineRule="atLeast"/>
+        <w:rPr>
+          <w:rFonts w:ascii="Helvetica Neue" w:hAnsi="Helvetica Neue" w:cs="Times New Roman"/>
+          <w:color w:val="222222"/>
+          <w:sz w:val="23"/>
+          <w:szCs w:val="23"/>
+        </w:rPr>
+      </w:pPr>
+      <w:r>
+        <w:rPr>
+          <w:rFonts w:ascii="Helvetica Neue" w:hAnsi="Helvetica Neue" w:cs="Times New Roman"/>
+          <w:color w:val="222222"/>
+          <w:sz w:val="23"/>
+          <w:szCs w:val="23"/>
+        </w:rPr>
+        <w:t>The priority of the process with the highest priority in the ready queue is then checked, and if its priority is higher than that of the current process, then the processor is released.</w:t>
+      </w:r>
+    </w:p>
     <w:p/>
     <w:sectPr>
       <w:pgSz w:w="12240" w:h="15840"/>
-      <w:pgMar w:top="1440" w:right="1440" w:bottom="1440" w:left="1440" w:header="720" w:footer="720" w:gutter="0"/>
+      <w:pgMar w:top="908" w:right="1440" w:bottom="1440" w:left="1440" w:header="720" w:footer="720" w:gutter="0"/>
       <w:cols w:space="720"/>
       <w:noEndnote/>
     </w:sectPr>
   </w:body>
 </w:document>
+</file>
+
+<file path=word/numbering.xml><?xml version="1.0" encoding="utf-8"?>
+<w:numbering xmlns:wpc="http://schemas.microsoft.com/office/word/2010/wordprocessingCanvas" xmlns:mo="http://schemas.microsoft.com/office/mac/office/2008/main" xmlns:mc="http://schemas.openxmlformats.org/markup-compatibility/2006" xmlns:mv="urn:schemas-microsoft-com:mac:vml" xmlns:o="urn:schemas-microsoft-com:office:office" xmlns:r="http://schemas.openxmlformats.org/officeDocument/2006/relationships" xmlns:m="http://schemas.openxmlformats.org/officeDocument/2006/math" xmlns:v="urn:schemas-microsoft-com:vml" xmlns:wp14="http://schemas.microsoft.com/office/word/2010/wordprocessingDrawing" xmlns:wp="http://schemas.openxmlformats.org/drawingml/2006/wordprocessingDrawing" xmlns:w10="urn:schemas-microsoft-com:office:word" xmlns:w="http://schemas.openxmlformats.org/wordprocessingml/2006/main" xmlns:w14="http://schemas.microsoft.com/office/word/2010/wordml" xmlns:w15="http://schemas.microsoft.com/office/word/2012/wordml" xmlns:wpg="http://schemas.microsoft.com/office/word/2010/wordprocessingGroup" xmlns:wpi="http://schemas.microsoft.com/office/word/2010/wordprocessingInk" xmlns:wne="http://schemas.microsoft.com/office/word/2006/wordml" xmlns:wps="http://schemas.microsoft.com/office/word/2010/wordprocessingShape" mc:Ignorable="w14 w15 wp14">
+  <w:abstractNum w:abstractNumId="0">
+    <w:nsid w:val="1D975DC0"/>
+    <w:multiLevelType w:val="multilevel"/>
+    <w:tmpl w:val="94F4DC3E"/>
+    <w:lvl w:ilvl="0">
+      <w:start w:val="1"/>
+      <w:numFmt w:val="bullet"/>
+      <w:lvlText w:val=""/>
+      <w:lvlJc w:val="left"/>
+      <w:pPr>
+        <w:tabs>
+          <w:tab w:val="num" w:pos="720"/>
+        </w:tabs>
+        <w:ind w:left="720" w:hanging="360"/>
+      </w:pPr>
+      <w:rPr>
+        <w:rFonts w:ascii="Symbol" w:hAnsi="Symbol" w:hint="default"/>
+        <w:sz w:val="20"/>
+      </w:rPr>
+    </w:lvl>
+    <w:lvl w:ilvl="1" w:tentative="1">
+      <w:start w:val="1"/>
+      <w:numFmt w:val="bullet"/>
+      <w:lvlText w:val="o"/>
+      <w:lvlJc w:val="left"/>
+      <w:pPr>
+        <w:tabs>
+          <w:tab w:val="num" w:pos="1440"/>
+        </w:tabs>
+        <w:ind w:left="1440" w:hanging="360"/>
+      </w:pPr>
+      <w:rPr>
+        <w:rFonts w:ascii="Courier New" w:hAnsi="Courier New" w:hint="default"/>
+        <w:sz w:val="20"/>
+      </w:rPr>
+    </w:lvl>
+    <w:lvl w:ilvl="2" w:tentative="1">
+      <w:start w:val="1"/>
+      <w:numFmt w:val="bullet"/>
+      <w:lvlText w:val=""/>
+      <w:lvlJc w:val="left"/>
+      <w:pPr>
+        <w:tabs>
+          <w:tab w:val="num" w:pos="2160"/>
+        </w:tabs>
+        <w:ind w:left="2160" w:hanging="360"/>
+      </w:pPr>
+      <w:rPr>
+        <w:rFonts w:ascii="Wingdings" w:hAnsi="Wingdings" w:hint="default"/>
+        <w:sz w:val="20"/>
+      </w:rPr>
+    </w:lvl>
+    <w:lvl w:ilvl="3" w:tentative="1">
+      <w:start w:val="1"/>
+      <w:numFmt w:val="bullet"/>
+      <w:lvlText w:val=""/>
+      <w:lvlJc w:val="left"/>
+      <w:pPr>
+        <w:tabs>
+          <w:tab w:val="num" w:pos="2880"/>
+        </w:tabs>
+        <w:ind w:left="2880" w:hanging="360"/>
+      </w:pPr>
+      <w:rPr>
+        <w:rFonts w:ascii="Wingdings" w:hAnsi="Wingdings" w:hint="default"/>
+        <w:sz w:val="20"/>
+      </w:rPr>
+    </w:lvl>
+    <w:lvl w:ilvl="4" w:tentative="1">
+      <w:start w:val="1"/>
+      <w:numFmt w:val="bullet"/>
+      <w:lvlText w:val=""/>
+      <w:lvlJc w:val="left"/>
+      <w:pPr>
+        <w:tabs>
+          <w:tab w:val="num" w:pos="3600"/>
+        </w:tabs>
+        <w:ind w:left="3600" w:hanging="360"/>
+      </w:pPr>
+      <w:rPr>
+        <w:rFonts w:ascii="Wingdings" w:hAnsi="Wingdings" w:hint="default"/>
+        <w:sz w:val="20"/>
+      </w:rPr>
+    </w:lvl>
+    <w:lvl w:ilvl="5" w:tentative="1">
+      <w:start w:val="1"/>
+      <w:numFmt w:val="bullet"/>
+      <w:lvlText w:val=""/>
+      <w:lvlJc w:val="left"/>
+      <w:pPr>
+        <w:tabs>
+          <w:tab w:val="num" w:pos="4320"/>
+        </w:tabs>
+        <w:ind w:left="4320" w:hanging="360"/>
+      </w:pPr>
+      <w:rPr>
+        <w:rFonts w:ascii="Wingdings" w:hAnsi="Wingdings" w:hint="default"/>
+        <w:sz w:val="20"/>
+      </w:rPr>
+    </w:lvl>
+    <w:lvl w:ilvl="6" w:tentative="1">
+      <w:start w:val="1"/>
+      <w:numFmt w:val="bullet"/>
+      <w:lvlText w:val=""/>
+      <w:lvlJc w:val="left"/>
+      <w:pPr>
+        <w:tabs>
+          <w:tab w:val="num" w:pos="5040"/>
+        </w:tabs>
+        <w:ind w:left="5040" w:hanging="360"/>
+      </w:pPr>
+      <w:rPr>
+        <w:rFonts w:ascii="Wingdings" w:hAnsi="Wingdings" w:hint="default"/>
+        <w:sz w:val="20"/>
+      </w:rPr>
+    </w:lvl>
+    <w:lvl w:ilvl="7" w:tentative="1">
+      <w:start w:val="1"/>
+      <w:numFmt w:val="bullet"/>
+      <w:lvlText w:val=""/>
+      <w:lvlJc w:val="left"/>
+      <w:pPr>
+        <w:tabs>
+          <w:tab w:val="num" w:pos="5760"/>
+        </w:tabs>
+        <w:ind w:left="5760" w:hanging="360"/>
+      </w:pPr>
+      <w:rPr>
+        <w:rFonts w:ascii="Wingdings" w:hAnsi="Wingdings" w:hint="default"/>
+        <w:sz w:val="20"/>
+      </w:rPr>
+    </w:lvl>
+    <w:lvl w:ilvl="8" w:tentative="1">
+      <w:start w:val="1"/>
+      <w:numFmt w:val="bullet"/>
+      <w:lvlText w:val=""/>
+      <w:lvlJc w:val="left"/>
+      <w:pPr>
+        <w:tabs>
+          <w:tab w:val="num" w:pos="6480"/>
+        </w:tabs>
+        <w:ind w:left="6480" w:hanging="360"/>
+      </w:pPr>
+      <w:rPr>
+        <w:rFonts w:ascii="Wingdings" w:hAnsi="Wingdings" w:hint="default"/>
+        <w:sz w:val="20"/>
+      </w:rPr>
+    </w:lvl>
+  </w:abstractNum>
+  <w:abstractNum w:abstractNumId="1">
+    <w:nsid w:val="69076E7D"/>
+    <w:multiLevelType w:val="multilevel"/>
+    <w:tmpl w:val="FE628B22"/>
+    <w:lvl w:ilvl="0">
+      <w:start w:val="1"/>
+      <w:numFmt w:val="bullet"/>
+      <w:lvlText w:val=""/>
+      <w:lvlJc w:val="left"/>
+      <w:pPr>
+        <w:tabs>
+          <w:tab w:val="num" w:pos="720"/>
+        </w:tabs>
+        <w:ind w:left="720" w:hanging="360"/>
+      </w:pPr>
+      <w:rPr>
+        <w:rFonts w:ascii="Symbol" w:hAnsi="Symbol" w:hint="default"/>
+        <w:sz w:val="20"/>
+      </w:rPr>
+    </w:lvl>
+    <w:lvl w:ilvl="1" w:tentative="1">
+      <w:start w:val="1"/>
+      <w:numFmt w:val="bullet"/>
+      <w:lvlText w:val="o"/>
+      <w:lvlJc w:val="left"/>
+      <w:pPr>
+        <w:tabs>
+          <w:tab w:val="num" w:pos="1440"/>
+        </w:tabs>
+        <w:ind w:left="1440" w:hanging="360"/>
+      </w:pPr>
+      <w:rPr>
+        <w:rFonts w:ascii="Courier New" w:hAnsi="Courier New" w:hint="default"/>
+        <w:sz w:val="20"/>
+      </w:rPr>
+    </w:lvl>
+    <w:lvl w:ilvl="2" w:tentative="1">
+      <w:start w:val="1"/>
+      <w:numFmt w:val="bullet"/>
+      <w:lvlText w:val=""/>
+      <w:lvlJc w:val="left"/>
+      <w:pPr>
+        <w:tabs>
+          <w:tab w:val="num" w:pos="2160"/>
+        </w:tabs>
+        <w:ind w:left="2160" w:hanging="360"/>
+      </w:pPr>
+      <w:rPr>
+        <w:rFonts w:ascii="Wingdings" w:hAnsi="Wingdings" w:hint="default"/>
+        <w:sz w:val="20"/>
+      </w:rPr>
+    </w:lvl>
+    <w:lvl w:ilvl="3" w:tentative="1">
+      <w:start w:val="1"/>
+      <w:numFmt w:val="bullet"/>
+      <w:lvlText w:val=""/>
+      <w:lvlJc w:val="left"/>
+      <w:pPr>
+        <w:tabs>
+          <w:tab w:val="num" w:pos="2880"/>
+        </w:tabs>
+        <w:ind w:left="2880" w:hanging="360"/>
+      </w:pPr>
+      <w:rPr>
+        <w:rFonts w:ascii="Wingdings" w:hAnsi="Wingdings" w:hint="default"/>
+        <w:sz w:val="20"/>
+      </w:rPr>
+    </w:lvl>
+    <w:lvl w:ilvl="4" w:tentative="1">
+      <w:start w:val="1"/>
+      <w:numFmt w:val="bullet"/>
+      <w:lvlText w:val=""/>
+      <w:lvlJc w:val="left"/>
+      <w:pPr>
+        <w:tabs>
+          <w:tab w:val="num" w:pos="3600"/>
+        </w:tabs>
+        <w:ind w:left="3600" w:hanging="360"/>
+      </w:pPr>
+      <w:rPr>
+        <w:rFonts w:ascii="Wingdings" w:hAnsi="Wingdings" w:hint="default"/>
+        <w:sz w:val="20"/>
+      </w:rPr>
+    </w:lvl>
+    <w:lvl w:ilvl="5" w:tentative="1">
+      <w:start w:val="1"/>
+      <w:numFmt w:val="bullet"/>
+      <w:lvlText w:val=""/>
+      <w:lvlJc w:val="left"/>
+      <w:pPr>
+        <w:tabs>
+          <w:tab w:val="num" w:pos="4320"/>
+        </w:tabs>
+        <w:ind w:left="4320" w:hanging="360"/>
+      </w:pPr>
+      <w:rPr>
+        <w:rFonts w:ascii="Wingdings" w:hAnsi="Wingdings" w:hint="default"/>
+        <w:sz w:val="20"/>
+      </w:rPr>
+    </w:lvl>
+    <w:lvl w:ilvl="6" w:tentative="1">
+      <w:start w:val="1"/>
+      <w:numFmt w:val="bullet"/>
+      <w:lvlText w:val=""/>
+      <w:lvlJc w:val="left"/>
+      <w:pPr>
+        <w:tabs>
+          <w:tab w:val="num" w:pos="5040"/>
+        </w:tabs>
+        <w:ind w:left="5040" w:hanging="360"/>
+      </w:pPr>
+      <w:rPr>
+        <w:rFonts w:ascii="Wingdings" w:hAnsi="Wingdings" w:hint="default"/>
+        <w:sz w:val="20"/>
+      </w:rPr>
+    </w:lvl>
+    <w:lvl w:ilvl="7" w:tentative="1">
+      <w:start w:val="1"/>
+      <w:numFmt w:val="bullet"/>
+      <w:lvlText w:val=""/>
+      <w:lvlJc w:val="left"/>
+      <w:pPr>
+        <w:tabs>
+          <w:tab w:val="num" w:pos="5760"/>
+        </w:tabs>
+        <w:ind w:left="5760" w:hanging="360"/>
+      </w:pPr>
+      <w:rPr>
+        <w:rFonts w:ascii="Wingdings" w:hAnsi="Wingdings" w:hint="default"/>
+        <w:sz w:val="20"/>
+      </w:rPr>
+    </w:lvl>
+    <w:lvl w:ilvl="8" w:tentative="1">
+      <w:start w:val="1"/>
+      <w:numFmt w:val="bullet"/>
+      <w:lvlText w:val=""/>
+      <w:lvlJc w:val="left"/>
+      <w:pPr>
+        <w:tabs>
+          <w:tab w:val="num" w:pos="6480"/>
+        </w:tabs>
+        <w:ind w:left="6480" w:hanging="360"/>
+      </w:pPr>
+      <w:rPr>
+        <w:rFonts w:ascii="Wingdings" w:hAnsi="Wingdings" w:hint="default"/>
+        <w:sz w:val="20"/>
+      </w:rPr>
+    </w:lvl>
+  </w:abstractNum>
+  <w:abstractNum w:abstractNumId="2">
+    <w:nsid w:val="77A82CE2"/>
+    <w:multiLevelType w:val="multilevel"/>
+    <w:tmpl w:val="2FF8A69A"/>
+    <w:lvl w:ilvl="0">
+      <w:start w:val="1"/>
+      <w:numFmt w:val="bullet"/>
+      <w:lvlText w:val=""/>
+      <w:lvlJc w:val="left"/>
+      <w:pPr>
+        <w:tabs>
+          <w:tab w:val="num" w:pos="720"/>
+        </w:tabs>
+        <w:ind w:left="720" w:hanging="360"/>
+      </w:pPr>
+      <w:rPr>
+        <w:rFonts w:ascii="Symbol" w:hAnsi="Symbol" w:hint="default"/>
+        <w:sz w:val="20"/>
+      </w:rPr>
+    </w:lvl>
+    <w:lvl w:ilvl="1" w:tentative="1">
+      <w:start w:val="1"/>
+      <w:numFmt w:val="bullet"/>
+      <w:lvlText w:val="o"/>
+      <w:lvlJc w:val="left"/>
+      <w:pPr>
+        <w:tabs>
+          <w:tab w:val="num" w:pos="1440"/>
+        </w:tabs>
+        <w:ind w:left="1440" w:hanging="360"/>
+      </w:pPr>
+      <w:rPr>
+        <w:rFonts w:ascii="Courier New" w:hAnsi="Courier New" w:hint="default"/>
+        <w:sz w:val="20"/>
+      </w:rPr>
+    </w:lvl>
+    <w:lvl w:ilvl="2" w:tentative="1">
+      <w:start w:val="1"/>
+      <w:numFmt w:val="bullet"/>
+      <w:lvlText w:val=""/>
+      <w:lvlJc w:val="left"/>
+      <w:pPr>
+        <w:tabs>
+          <w:tab w:val="num" w:pos="2160"/>
+        </w:tabs>
+        <w:ind w:left="2160" w:hanging="360"/>
+      </w:pPr>
+      <w:rPr>
+        <w:rFonts w:ascii="Wingdings" w:hAnsi="Wingdings" w:hint="default"/>
+        <w:sz w:val="20"/>
+      </w:rPr>
+    </w:lvl>
+    <w:lvl w:ilvl="3" w:tentative="1">
+      <w:start w:val="1"/>
+      <w:numFmt w:val="bullet"/>
+      <w:lvlText w:val=""/>
+      <w:lvlJc w:val="left"/>
+      <w:pPr>
+        <w:tabs>
+          <w:tab w:val="num" w:pos="2880"/>
+        </w:tabs>
+        <w:ind w:left="2880" w:hanging="360"/>
+      </w:pPr>
+      <w:rPr>
+        <w:rFonts w:ascii="Wingdings" w:hAnsi="Wingdings" w:hint="default"/>
+        <w:sz w:val="20"/>
+      </w:rPr>
+    </w:lvl>
+    <w:lvl w:ilvl="4" w:tentative="1">
+      <w:start w:val="1"/>
+      <w:numFmt w:val="bullet"/>
+      <w:lvlText w:val=""/>
+      <w:lvlJc w:val="left"/>
+      <w:pPr>
+        <w:tabs>
+          <w:tab w:val="num" w:pos="3600"/>
+        </w:tabs>
+        <w:ind w:left="3600" w:hanging="360"/>
+      </w:pPr>
+      <w:rPr>
+        <w:rFonts w:ascii="Wingdings" w:hAnsi="Wingdings" w:hint="default"/>
+        <w:sz w:val="20"/>
+      </w:rPr>
+    </w:lvl>
+    <w:lvl w:ilvl="5" w:tentative="1">
+      <w:start w:val="1"/>
+      <w:numFmt w:val="bullet"/>
+      <w:lvlText w:val=""/>
+      <w:lvlJc w:val="left"/>
+      <w:pPr>
+        <w:tabs>
+          <w:tab w:val="num" w:pos="4320"/>
+        </w:tabs>
+        <w:ind w:left="4320" w:hanging="360"/>
+      </w:pPr>
+      <w:rPr>
+        <w:rFonts w:ascii="Wingdings" w:hAnsi="Wingdings" w:hint="default"/>
+        <w:sz w:val="20"/>
+      </w:rPr>
+    </w:lvl>
+    <w:lvl w:ilvl="6" w:tentative="1">
+      <w:start w:val="1"/>
+      <w:numFmt w:val="bullet"/>
+      <w:lvlText w:val=""/>
+      <w:lvlJc w:val="left"/>
+      <w:pPr>
+        <w:tabs>
+          <w:tab w:val="num" w:pos="5040"/>
+        </w:tabs>
+        <w:ind w:left="5040" w:hanging="360"/>
+      </w:pPr>
+      <w:rPr>
+        <w:rFonts w:ascii="Wingdings" w:hAnsi="Wingdings" w:hint="default"/>
+        <w:sz w:val="20"/>
+      </w:rPr>
+    </w:lvl>
+    <w:lvl w:ilvl="7" w:tentative="1">
+      <w:start w:val="1"/>
+      <w:numFmt w:val="bullet"/>
+      <w:lvlText w:val=""/>
+      <w:lvlJc w:val="left"/>
+      <w:pPr>
+        <w:tabs>
+          <w:tab w:val="num" w:pos="5760"/>
+        </w:tabs>
+        <w:ind w:left="5760" w:hanging="360"/>
+      </w:pPr>
+      <w:rPr>
+        <w:rFonts w:ascii="Wingdings" w:hAnsi="Wingdings" w:hint="default"/>
+        <w:sz w:val="20"/>
+      </w:rPr>
+    </w:lvl>
+    <w:lvl w:ilvl="8" w:tentative="1">
+      <w:start w:val="1"/>
+      <w:numFmt w:val="bullet"/>
+      <w:lvlText w:val=""/>
+      <w:lvlJc w:val="left"/>
+      <w:pPr>
+        <w:tabs>
+          <w:tab w:val="num" w:pos="6480"/>
+        </w:tabs>
+        <w:ind w:left="6480" w:hanging="360"/>
+      </w:pPr>
+      <w:rPr>
+        <w:rFonts w:ascii="Wingdings" w:hAnsi="Wingdings" w:hint="default"/>
+        <w:sz w:val="20"/>
+      </w:rPr>
+    </w:lvl>
+  </w:abstractNum>
+  <w:num w:numId="1">
+    <w:abstractNumId w:val="0"/>
+  </w:num>
+  <w:num w:numId="2">
+    <w:abstractNumId w:val="2"/>
+  </w:num>
+  <w:num w:numId="3">
+    <w:abstractNumId w:val="1"/>
+  </w:num>
+</w:numbering>
 </file>
 
 <file path=word/styles.xml><?xml version="1.0" encoding="utf-8"?>
@@ -276,7 +3353,7 @@
     </w:rPrDefault>
     <w:pPrDefault/>
   </w:docDefaults>
-  <w:latentStyles w:defLockedState="0" w:defUIPriority="99" w:defSemiHidden="0" w:defUnhideWhenUsed="0" w:defQFormat="0" w:count="371">
+  <w:latentStyles w:defLockedState="0" w:defUIPriority="99" w:defSemiHidden="0" w:defUnhideWhenUsed="0" w:defQFormat="0" w:count="380">
     <w:lsdException w:name="Normal" w:uiPriority="0" w:qFormat="1"/>
     <w:lsdException w:name="heading 1" w:uiPriority="9" w:qFormat="1"/>
     <w:lsdException w:name="heading 2" w:semiHidden="1" w:uiPriority="9" w:unhideWhenUsed="1" w:qFormat="1"/>
@@ -653,6 +3730,25 @@
     <w:name w:val="Normal"/>
     <w:qFormat/>
   </w:style>
+  <w:style w:type="paragraph" w:styleId="Heading2">
+    <w:name w:val="heading 2"/>
+    <w:basedOn w:val="Normal"/>
+    <w:link w:val="Heading2Char"/>
+    <w:uiPriority w:val="9"/>
+    <w:qFormat/>
+    <w:rsid w:val="00856F57"/>
+    <w:pPr>
+      <w:spacing w:before="100" w:beforeAutospacing="1" w:after="100" w:afterAutospacing="1"/>
+      <w:outlineLvl w:val="1"/>
+    </w:pPr>
+    <w:rPr>
+      <w:rFonts w:ascii="Times New Roman" w:hAnsi="Times New Roman" w:cs="Times New Roman"/>
+      <w:b/>
+      <w:bCs/>
+      <w:sz w:val="36"/>
+      <w:szCs w:val="36"/>
+    </w:rPr>
+  </w:style>
   <w:style w:type="character" w:default="1" w:styleId="DefaultParagraphFont">
     <w:name w:val="Default Paragraph Font"/>
     <w:uiPriority w:val="1"/>
@@ -679,6 +3775,75 @@
     <w:uiPriority w:val="99"/>
     <w:semiHidden/>
     <w:unhideWhenUsed/>
+  </w:style>
+  <w:style w:type="table" w:styleId="TableGrid">
+    <w:name w:val="Table Grid"/>
+    <w:basedOn w:val="TableNormal"/>
+    <w:uiPriority w:val="39"/>
+    <w:rsid w:val="003D77C5"/>
+    <w:tblPr>
+      <w:tblInd w:w="0" w:type="dxa"/>
+      <w:tblBorders>
+        <w:top w:val="single" w:sz="4" w:space="0" w:color="auto"/>
+        <w:left w:val="single" w:sz="4" w:space="0" w:color="auto"/>
+        <w:bottom w:val="single" w:sz="4" w:space="0" w:color="auto"/>
+        <w:right w:val="single" w:sz="4" w:space="0" w:color="auto"/>
+        <w:insideH w:val="single" w:sz="4" w:space="0" w:color="auto"/>
+        <w:insideV w:val="single" w:sz="4" w:space="0" w:color="auto"/>
+      </w:tblBorders>
+      <w:tblCellMar>
+        <w:top w:w="0" w:type="dxa"/>
+        <w:left w:w="108" w:type="dxa"/>
+        <w:bottom w:w="0" w:type="dxa"/>
+        <w:right w:w="108" w:type="dxa"/>
+      </w:tblCellMar>
+    </w:tblPr>
+  </w:style>
+  <w:style w:type="character" w:customStyle="1" w:styleId="Heading2Char">
+    <w:name w:val="Heading 2 Char"/>
+    <w:basedOn w:val="DefaultParagraphFont"/>
+    <w:link w:val="Heading2"/>
+    <w:uiPriority w:val="9"/>
+    <w:rsid w:val="00856F57"/>
+    <w:rPr>
+      <w:rFonts w:ascii="Times New Roman" w:hAnsi="Times New Roman" w:cs="Times New Roman"/>
+      <w:b/>
+      <w:bCs/>
+      <w:sz w:val="36"/>
+      <w:szCs w:val="36"/>
+    </w:rPr>
+  </w:style>
+  <w:style w:type="paragraph" w:styleId="NormalWeb">
+    <w:name w:val="Normal (Web)"/>
+    <w:basedOn w:val="Normal"/>
+    <w:uiPriority w:val="99"/>
+    <w:semiHidden/>
+    <w:unhideWhenUsed/>
+    <w:rsid w:val="00856F57"/>
+    <w:pPr>
+      <w:spacing w:before="100" w:beforeAutospacing="1" w:after="100" w:afterAutospacing="1"/>
+    </w:pPr>
+    <w:rPr>
+      <w:rFonts w:ascii="Times New Roman" w:hAnsi="Times New Roman" w:cs="Times New Roman"/>
+    </w:rPr>
+  </w:style>
+  <w:style w:type="character" w:customStyle="1" w:styleId="apple-converted-space">
+    <w:name w:val="apple-converted-space"/>
+    <w:basedOn w:val="DefaultParagraphFont"/>
+    <w:rsid w:val="00856F57"/>
+  </w:style>
+  <w:style w:type="character" w:styleId="HTMLCode">
+    <w:name w:val="HTML Code"/>
+    <w:basedOn w:val="DefaultParagraphFont"/>
+    <w:uiPriority w:val="99"/>
+    <w:semiHidden/>
+    <w:unhideWhenUsed/>
+    <w:rsid w:val="00856F57"/>
+    <w:rPr>
+      <w:rFonts w:ascii="Courier New" w:eastAsiaTheme="minorHAnsi" w:hAnsi="Courier New" w:cs="Courier New"/>
+      <w:sz w:val="20"/>
+      <w:szCs w:val="20"/>
+    </w:rPr>
   </w:style>
 </w:styles>
 </file>

</xml_diff>

<commit_message>
add documentation for message queue and kcd
</commit_message>
<xml_diff>
--- a/RTX Documentation.docx
+++ b/RTX Documentation.docx
@@ -807,15 +807,7 @@
                 <w:rFonts w:ascii="Courier" w:hAnsi="Courier" w:cs="Helvetica"/>
               </w:rPr>
               <w:tab/>
-              <w:t xml:space="preserve">add the calling process </w:t>
-            </w:r>
-            <w:bookmarkStart w:id="0" w:name="_GoBack"/>
-            <w:bookmarkEnd w:id="0"/>
-            <w:r>
-              <w:rPr>
-                <w:rFonts w:ascii="Courier" w:hAnsi="Courier" w:cs="Helvetica"/>
-              </w:rPr>
-              <w:t>to the BLOCKED_ON_RESOURCE queue</w:t>
+              <w:t>add the calling process to the BLOCKED_ON_RESOURCE queue</w:t>
             </w:r>
           </w:p>
           <w:p>
@@ -853,21 +845,7 @@
                 <w:rFonts w:ascii="Courier" w:hAnsi="Courier" w:cs="Helvetica"/>
               </w:rPr>
               <w:tab/>
-              <w:t>k_release_</w:t>
-            </w:r>
-            <w:proofErr w:type="gramStart"/>
-            <w:r>
-              <w:rPr>
-                <w:rFonts w:ascii="Courier" w:hAnsi="Courier" w:cs="Helvetica"/>
-              </w:rPr>
-              <w:t>processor(</w:t>
-            </w:r>
-            <w:proofErr w:type="gramEnd"/>
-            <w:r>
-              <w:rPr>
-                <w:rFonts w:ascii="Courier" w:hAnsi="Courier" w:cs="Helvetica"/>
-              </w:rPr>
-              <w:t>);</w:t>
+              <w:t>k_release_processor();</w:t>
             </w:r>
           </w:p>
           <w:p>
@@ -1654,59 +1632,19 @@
     <w:p/>
     <w:p>
       <w:r>
-        <w:t>The function infinite_loop(void) simply calls release_</w:t>
-      </w:r>
-      <w:proofErr w:type="gramStart"/>
-      <w:r>
-        <w:t>processor(</w:t>
-      </w:r>
-      <w:proofErr w:type="gramEnd"/>
-      <w:r>
-        <w:t>) forever, and the null process is assigned this procedure. So in essence, all the null process does is call the release_</w:t>
-      </w:r>
-      <w:proofErr w:type="gramStart"/>
-      <w:r>
-        <w:t>processor(</w:t>
-      </w:r>
-      <w:proofErr w:type="gramEnd"/>
-      <w:r>
-        <w:t>).</w:t>
+        <w:t>The function infinite_loop(void) simply calls release_processor() forever, and the null process is assigned this procedure. So in essence, all the null process does is call the release_processor().</w:t>
       </w:r>
     </w:p>
     <w:p/>
     <w:p>
       <w:r>
-        <w:t>Now the function process_</w:t>
-      </w:r>
-      <w:proofErr w:type="gramStart"/>
-      <w:r>
-        <w:t>init(</w:t>
-      </w:r>
-      <w:proofErr w:type="gramEnd"/>
-      <w:r>
-        <w:t>) initializes all the processes in a system. It calls the set_test_</w:t>
-      </w:r>
-      <w:proofErr w:type="gramStart"/>
-      <w:r>
-        <w:t>proc(</w:t>
-      </w:r>
-      <w:proofErr w:type="gramEnd"/>
-      <w:r>
-        <w:t xml:space="preserve">) function, which fills out the initialization information for all the user processes into a table called g_test_procs[], and then process initialization information is copied from there into g_proc_table[]. The NULL process is also initialized explicitly beforehand. </w:t>
+        <w:t xml:space="preserve">Now the function process_init() initializes all the processes in a system. It calls the set_test_proc() function, which fills out the initialization information for all the user processes into a table called g_test_procs[], and then process initialization information is copied from there into g_proc_table[]. The NULL process is also initialized explicitly beforehand. </w:t>
       </w:r>
     </w:p>
     <w:p/>
     <w:p>
       <w:r>
-        <w:t>Now, we loop through the g_proc_</w:t>
-      </w:r>
-      <w:proofErr w:type="gramStart"/>
-      <w:r>
-        <w:t>table[</w:t>
-      </w:r>
-      <w:proofErr w:type="gramEnd"/>
-      <w:r>
-        <w:t xml:space="preserve">], and initialize the contents of our gp_pcbs i.e initializing all the PCBs in our OS. We copy over the pid, priority, and sp, and we initialize all the states to NEW. Afterwards, we push every pcb onto the ready queue. </w:t>
+        <w:t xml:space="preserve">Now, we loop through the g_proc_table[], and initialize the contents of our gp_pcbs i.e initializing all the PCBs in our OS. We copy over the pid, priority, and sp, and we initialize all the states to NEW. Afterwards, we push every pcb onto the ready queue. </w:t>
       </w:r>
     </w:p>
     <w:p/>
@@ -1718,15 +1656,7 @@
     <w:p/>
     <w:p>
       <w:r>
-        <w:t>The process_</w:t>
-      </w:r>
-      <w:proofErr w:type="gramStart"/>
-      <w:r>
-        <w:t>switch(</w:t>
-      </w:r>
-      <w:proofErr w:type="gramEnd"/>
-      <w:r>
-        <w:t>) function simply takes in the previous running process, and sets the gp_current_process to running. It takes care of various state information (such as setting gp_current_process state to ready, etc.).</w:t>
+        <w:t>The process_switch() function simply takes in the previous running process, and sets the gp_current_process to running. It takes care of various state information (such as setting gp_current_process state to ready, etc.).</w:t>
       </w:r>
     </w:p>
     <w:p/>
@@ -1738,15 +1668,7 @@
     <w:p/>
     <w:p>
       <w:r>
-        <w:t>The method k_enqueue_blocked_on_resource_</w:t>
-      </w:r>
-      <w:proofErr w:type="gramStart"/>
-      <w:r>
-        <w:t>process(</w:t>
-      </w:r>
-      <w:proofErr w:type="gramEnd"/>
-      <w:r>
-        <w:t xml:space="preserve">PCB *pcb) sets the state of the pcb passed in to BLOCKED_ON_RESOURCE and enqueues it on to the back of the blocked queue. </w:t>
+        <w:t xml:space="preserve">The method k_enqueue_blocked_on_resource_process(PCB *pcb) sets the state of the pcb passed in to BLOCKED_ON_RESOURCE and enqueues it on to the back of the blocked queue. </w:t>
       </w:r>
     </w:p>
     <w:p>
@@ -1757,29 +1679,13 @@
     <w:p/>
     <w:p>
       <w:r>
-        <w:t xml:space="preserve">The method </w:t>
-      </w:r>
-      <w:proofErr w:type="gramStart"/>
-      <w:r>
-        <w:t>get</w:t>
-      </w:r>
-      <w:proofErr w:type="gramEnd"/>
-      <w:r>
-        <w:t xml:space="preserve"> and set priorites do exactly what is expected: get and set priorities of the required PCBs.</w:t>
+        <w:t>The method get and set priorites do exactly what is expected: get and set priorities of the required PCBs.</w:t>
       </w:r>
     </w:p>
     <w:p/>
     <w:p>
       <w:r>
-        <w:t>The method check_</w:t>
-      </w:r>
-      <w:proofErr w:type="gramStart"/>
-      <w:r>
-        <w:t>preemption(</w:t>
-      </w:r>
-      <w:proofErr w:type="gramEnd"/>
-      <w:r>
-        <w:t>) checks if the PCB in the front of the ready queue should preempt the current running process.</w:t>
+        <w:t>The method check_preemption() checks if the PCB in the front of the ready queue should preempt the current running process.</w:t>
       </w:r>
     </w:p>
     <w:p>
@@ -2296,29 +2202,7 @@
           <w:szCs w:val="20"/>
           <w:shd w:val="clear" w:color="auto" w:fill="F9F2F4"/>
         </w:rPr>
-        <w:t>LL_{</w:t>
-      </w:r>
-      <w:proofErr w:type="gramStart"/>
-      <w:r>
-        <w:rPr>
-          <w:rFonts w:ascii="Menlo" w:hAnsi="Menlo" w:cs="Menlo"/>
-          <w:color w:val="C7254E"/>
-          <w:sz w:val="20"/>
-          <w:szCs w:val="20"/>
-          <w:shd w:val="clear" w:color="auto" w:fill="F9F2F4"/>
-        </w:rPr>
-        <w:t>PUSH,POP</w:t>
-      </w:r>
-      <w:proofErr w:type="gramEnd"/>
-      <w:r>
-        <w:rPr>
-          <w:rFonts w:ascii="Menlo" w:hAnsi="Menlo" w:cs="Menlo"/>
-          <w:color w:val="C7254E"/>
-          <w:sz w:val="20"/>
-          <w:szCs w:val="20"/>
-          <w:shd w:val="clear" w:color="auto" w:fill="F9F2F4"/>
-        </w:rPr>
-        <w:t>}_{FRONT,BACK}</w:t>
+        <w:t>LL_{PUSH,POP}_{FRONT,BACK}</w:t>
       </w:r>
       <w:r>
         <w:rPr>
@@ -2785,6 +2669,81 @@
     </w:p>
     <w:p>
       <w:pPr>
+        <w:numPr>
+          <w:ilvl w:val="0"/>
+          <w:numId w:val="3"/>
+        </w:numPr>
+        <w:shd w:val="clear" w:color="auto" w:fill="FFFFFF"/>
+        <w:spacing w:after="150"/>
+        <w:rPr>
+          <w:rFonts w:ascii="Helvetica Neue" w:hAnsi="Helvetica Neue" w:cs="Times New Roman"/>
+          <w:color w:val="222222"/>
+          <w:sz w:val="23"/>
+          <w:szCs w:val="23"/>
+        </w:rPr>
+      </w:pPr>
+      <w:r>
+        <w:rPr>
+          <w:rFonts w:ascii="Helvetica Neue" w:hAnsi="Helvetica Neue" w:cs="Times New Roman"/>
+          <w:color w:val="222222"/>
+          <w:sz w:val="23"/>
+          <w:szCs w:val="23"/>
+        </w:rPr>
+        <w:t>is_pid_queue_empty: checks if a given queue is empty by calling LL_SIZE</w:t>
+      </w:r>
+    </w:p>
+    <w:p>
+      <w:pPr>
+        <w:numPr>
+          <w:ilvl w:val="0"/>
+          <w:numId w:val="3"/>
+        </w:numPr>
+        <w:shd w:val="clear" w:color="auto" w:fill="FFFFFF"/>
+        <w:spacing w:after="150"/>
+        <w:rPr>
+          <w:rFonts w:ascii="Helvetica Neue" w:hAnsi="Helvetica Neue" w:cs="Times New Roman"/>
+          <w:color w:val="222222"/>
+          <w:sz w:val="23"/>
+          <w:szCs w:val="23"/>
+        </w:rPr>
+      </w:pPr>
+      <w:r>
+        <w:rPr>
+          <w:rFonts w:ascii="Helvetica Neue" w:hAnsi="Helvetica Neue" w:cs="Times New Roman"/>
+          <w:color w:val="222222"/>
+          <w:sz w:val="23"/>
+          <w:szCs w:val="23"/>
+        </w:rPr>
+        <w:t>remove_from_queue: removes a pid from a given queue, and returns the removed pid</w:t>
+      </w:r>
+    </w:p>
+    <w:p>
+      <w:pPr>
+        <w:numPr>
+          <w:ilvl w:val="0"/>
+          <w:numId w:val="3"/>
+        </w:numPr>
+        <w:shd w:val="clear" w:color="auto" w:fill="FFFFFF"/>
+        <w:spacing w:after="150"/>
+        <w:rPr>
+          <w:rFonts w:ascii="Helvetica Neue" w:hAnsi="Helvetica Neue" w:cs="Times New Roman"/>
+          <w:color w:val="222222"/>
+          <w:sz w:val="23"/>
+          <w:szCs w:val="23"/>
+        </w:rPr>
+      </w:pPr>
+      <w:r>
+        <w:rPr>
+          <w:rFonts w:ascii="Helvetica Neue" w:hAnsi="Helvetica Neue" w:cs="Times New Roman"/>
+          <w:color w:val="222222"/>
+          <w:sz w:val="23"/>
+          <w:szCs w:val="23"/>
+        </w:rPr>
+        <w:t>queue_contains_node: checks if a given queue contains a given pid</w:t>
+      </w:r>
+    </w:p>
+    <w:p>
+      <w:pPr>
         <w:shd w:val="clear" w:color="auto" w:fill="FFFFFF"/>
         <w:spacing w:after="150"/>
         <w:outlineLvl w:val="1"/>
@@ -2802,6 +2761,243 @@
           <w:sz w:val="48"/>
           <w:szCs w:val="48"/>
         </w:rPr>
+        <w:t>Sorted Message List</w:t>
+      </w:r>
+      <w:r>
+        <w:rPr>
+          <w:rFonts w:ascii="Helvetica Neue" w:eastAsia="Times New Roman" w:hAnsi="Helvetica Neue" w:cs="Times New Roman"/>
+          <w:color w:val="222222"/>
+          <w:sz w:val="48"/>
+          <w:szCs w:val="48"/>
+        </w:rPr>
+        <w:t>/queue</w:t>
+      </w:r>
+    </w:p>
+    <w:p>
+      <w:pPr>
+        <w:shd w:val="clear" w:color="auto" w:fill="FFFFFF"/>
+        <w:spacing w:after="150"/>
+        <w:rPr>
+          <w:rFonts w:ascii="Helvetica Neue" w:hAnsi="Helvetica Neue" w:cs="Times New Roman"/>
+          <w:color w:val="222222"/>
+          <w:sz w:val="23"/>
+          <w:szCs w:val="23"/>
+        </w:rPr>
+      </w:pPr>
+      <w:r>
+        <w:rPr>
+          <w:rFonts w:ascii="Helvetica Neue" w:hAnsi="Helvetica Neue" w:cs="Times New Roman"/>
+          <w:color w:val="222222"/>
+          <w:sz w:val="23"/>
+          <w:szCs w:val="23"/>
+        </w:rPr>
+        <w:t>To support the sending and queuing of messages and delays, a second type of queue was needed. The sorted message queue is essentially a singly linked list with each node being a MSG_BUF (as provided in common.h) with the next element or link provided by the mp_next field.</w:t>
+      </w:r>
+    </w:p>
+    <w:p>
+      <w:pPr>
+        <w:shd w:val="clear" w:color="auto" w:fill="FFFFFF"/>
+        <w:spacing w:after="150"/>
+        <w:rPr>
+          <w:rFonts w:ascii="Helvetica Neue" w:hAnsi="Helvetica Neue" w:cs="Times New Roman"/>
+          <w:color w:val="222222"/>
+          <w:sz w:val="23"/>
+          <w:szCs w:val="23"/>
+        </w:rPr>
+      </w:pPr>
+      <w:r>
+        <w:rPr>
+          <w:rFonts w:ascii="Helvetica Neue" w:hAnsi="Helvetica Neue" w:cs="Times New Roman"/>
+          <w:color w:val="222222"/>
+          <w:sz w:val="23"/>
+          <w:szCs w:val="23"/>
+        </w:rPr>
+        <w:t>The message buffer list is guaranteed to be sorted by the time which the message should be sent in ascending order</w:t>
+      </w:r>
+      <w:r>
+        <w:rPr>
+          <w:rFonts w:ascii="Helvetica Neue" w:hAnsi="Helvetica Neue" w:cs="Times New Roman"/>
+          <w:color w:val="222222"/>
+          <w:sz w:val="23"/>
+          <w:szCs w:val="23"/>
+        </w:rPr>
+        <w:t>. The message list supports the following operations:</w:t>
+      </w:r>
+    </w:p>
+    <w:p>
+      <w:pPr>
+        <w:numPr>
+          <w:ilvl w:val="0"/>
+          <w:numId w:val="3"/>
+        </w:numPr>
+        <w:shd w:val="clear" w:color="auto" w:fill="FFFFFF"/>
+        <w:spacing w:after="150"/>
+        <w:rPr>
+          <w:rFonts w:ascii="Helvetica Neue" w:hAnsi="Helvetica Neue" w:cs="Times New Roman"/>
+          <w:color w:val="222222"/>
+          <w:sz w:val="23"/>
+          <w:szCs w:val="23"/>
+        </w:rPr>
+      </w:pPr>
+      <w:r>
+        <w:rPr>
+          <w:rFonts w:ascii="Helvetica Neue" w:hAnsi="Helvetica Neue" w:cs="Times New Roman"/>
+          <w:color w:val="222222"/>
+          <w:sz w:val="23"/>
+          <w:szCs w:val="23"/>
+        </w:rPr>
+        <w:t>is_queue_empty</w:t>
+      </w:r>
+      <w:r>
+        <w:rPr>
+          <w:rFonts w:ascii="Helvetica Neue" w:hAnsi="Helvetica Neue" w:cs="Times New Roman"/>
+          <w:color w:val="222222"/>
+          <w:sz w:val="23"/>
+          <w:szCs w:val="23"/>
+        </w:rPr>
+        <w:t xml:space="preserve">: </w:t>
+      </w:r>
+      <w:r>
+        <w:rPr>
+          <w:rFonts w:ascii="Helvetica Neue" w:hAnsi="Helvetica Neue" w:cs="Times New Roman"/>
+          <w:color w:val="222222"/>
+          <w:sz w:val="23"/>
+          <w:szCs w:val="23"/>
+        </w:rPr>
+        <w:t>checks if the message queue is empty (by checking if it’s null)</w:t>
+      </w:r>
+    </w:p>
+    <w:p>
+      <w:pPr>
+        <w:numPr>
+          <w:ilvl w:val="0"/>
+          <w:numId w:val="3"/>
+        </w:numPr>
+        <w:shd w:val="clear" w:color="auto" w:fill="FFFFFF"/>
+        <w:spacing w:after="150"/>
+        <w:rPr>
+          <w:rFonts w:ascii="Helvetica Neue" w:hAnsi="Helvetica Neue" w:cs="Times New Roman"/>
+          <w:color w:val="222222"/>
+          <w:sz w:val="23"/>
+          <w:szCs w:val="23"/>
+        </w:rPr>
+      </w:pPr>
+      <w:r>
+        <w:rPr>
+          <w:rFonts w:ascii="Helvetica Neue" w:hAnsi="Helvetica Neue" w:cs="Times New Roman"/>
+          <w:color w:val="222222"/>
+          <w:sz w:val="23"/>
+          <w:szCs w:val="23"/>
+        </w:rPr>
+        <w:t>peek_message: returns the message at the start of the queue</w:t>
+      </w:r>
+    </w:p>
+    <w:p>
+      <w:pPr>
+        <w:numPr>
+          <w:ilvl w:val="0"/>
+          <w:numId w:val="3"/>
+        </w:numPr>
+        <w:shd w:val="clear" w:color="auto" w:fill="FFFFFF"/>
+        <w:spacing w:after="150"/>
+        <w:rPr>
+          <w:rFonts w:ascii="Helvetica Neue" w:hAnsi="Helvetica Neue" w:cs="Times New Roman"/>
+          <w:color w:val="222222"/>
+          <w:sz w:val="23"/>
+          <w:szCs w:val="23"/>
+        </w:rPr>
+      </w:pPr>
+      <w:r>
+        <w:rPr>
+          <w:rFonts w:ascii="Helvetica Neue" w:hAnsi="Helvetica Neue" w:cs="Times New Roman"/>
+          <w:color w:val="222222"/>
+          <w:sz w:val="23"/>
+          <w:szCs w:val="23"/>
+        </w:rPr>
+        <w:t>dequeue_message: dequeues the first message that has a delay/send time before or at the current g_timer_count, and returns it. If no suitable message is found, this returns null</w:t>
+      </w:r>
+    </w:p>
+    <w:p>
+      <w:pPr>
+        <w:numPr>
+          <w:ilvl w:val="0"/>
+          <w:numId w:val="3"/>
+        </w:numPr>
+        <w:shd w:val="clear" w:color="auto" w:fill="FFFFFF"/>
+        <w:spacing w:after="150"/>
+        <w:rPr>
+          <w:rFonts w:ascii="Helvetica Neue" w:hAnsi="Helvetica Neue" w:cs="Times New Roman"/>
+          <w:color w:val="222222"/>
+          <w:sz w:val="23"/>
+          <w:szCs w:val="23"/>
+        </w:rPr>
+      </w:pPr>
+      <w:r>
+        <w:rPr>
+          <w:rFonts w:ascii="Helvetica Neue" w:hAnsi="Helvetica Neue" w:cs="Times New Roman"/>
+          <w:color w:val="222222"/>
+          <w:sz w:val="23"/>
+          <w:szCs w:val="23"/>
+        </w:rPr>
+        <w:lastRenderedPageBreak/>
+        <w:t>enqueue_message</w:t>
+      </w:r>
+      <w:r>
+        <w:rPr>
+          <w:rFonts w:ascii="Helvetica Neue" w:hAnsi="Helvetica Neue" w:cs="Times New Roman"/>
+          <w:color w:val="222222"/>
+          <w:sz w:val="23"/>
+          <w:szCs w:val="23"/>
+        </w:rPr>
+        <w:t>:</w:t>
+      </w:r>
+      <w:r>
+        <w:rPr>
+          <w:rFonts w:ascii="Helvetica Neue" w:hAnsi="Helvetica Neue" w:cs="Times New Roman"/>
+          <w:color w:val="222222"/>
+          <w:sz w:val="23"/>
+          <w:szCs w:val="23"/>
+        </w:rPr>
+        <w:t xml:space="preserve"> takes a message, then</w:t>
+      </w:r>
+      <w:r>
+        <w:rPr>
+          <w:rFonts w:ascii="Helvetica Neue" w:hAnsi="Helvetica Neue" w:cs="Times New Roman"/>
+          <w:color w:val="222222"/>
+          <w:sz w:val="23"/>
+          <w:szCs w:val="23"/>
+        </w:rPr>
+        <w:t xml:space="preserve"> </w:t>
+      </w:r>
+      <w:r>
+        <w:rPr>
+          <w:rFonts w:ascii="Helvetica Neue" w:hAnsi="Helvetica Neue" w:cs="Times New Roman"/>
+          <w:color w:val="222222"/>
+          <w:sz w:val="23"/>
+          <w:szCs w:val="23"/>
+        </w:rPr>
+        <w:t>Iterates through the list until the next element’s delay/send time is greater than the provided message’s delay/time or is null, then inserts the provided message just before that element (or at the end of the list if there are no elements with a greater delay/send time)</w:t>
+      </w:r>
+    </w:p>
+    <w:p>
+      <w:pPr>
+        <w:shd w:val="clear" w:color="auto" w:fill="FFFFFF"/>
+        <w:spacing w:after="150"/>
+        <w:outlineLvl w:val="1"/>
+        <w:rPr>
+          <w:rFonts w:ascii="Helvetica Neue" w:eastAsia="Times New Roman" w:hAnsi="Helvetica Neue" w:cs="Times New Roman"/>
+          <w:color w:val="222222"/>
+          <w:sz w:val="48"/>
+          <w:szCs w:val="48"/>
+        </w:rPr>
+      </w:pPr>
+      <w:r>
+        <w:rPr>
+          <w:rFonts w:ascii="Helvetica Neue" w:eastAsia="Times New Roman" w:hAnsi="Helvetica Neue" w:cs="Times New Roman"/>
+          <w:color w:val="222222"/>
+          <w:sz w:val="48"/>
+          <w:szCs w:val="48"/>
+        </w:rPr>
         <w:t>Check Preemption</w:t>
       </w:r>
     </w:p>
@@ -2868,6 +3064,1517 @@
         <w:t>The priority of the process with the highest priority in the ready queue is then checked, and if its priority is higher than that of the current process, then the processor is released.</w:t>
       </w:r>
     </w:p>
+    <w:p>
+      <w:pPr>
+        <w:shd w:val="clear" w:color="auto" w:fill="FFFFFF"/>
+        <w:spacing w:after="150"/>
+        <w:outlineLvl w:val="1"/>
+        <w:rPr>
+          <w:rFonts w:ascii="Helvetica Neue" w:eastAsia="Times New Roman" w:hAnsi="Helvetica Neue" w:cs="Times New Roman"/>
+          <w:color w:val="222222"/>
+          <w:sz w:val="48"/>
+          <w:szCs w:val="48"/>
+        </w:rPr>
+      </w:pPr>
+      <w:r>
+        <w:rPr>
+          <w:rFonts w:ascii="Helvetica Neue" w:eastAsia="Times New Roman" w:hAnsi="Helvetica Neue" w:cs="Times New Roman"/>
+          <w:color w:val="222222"/>
+          <w:sz w:val="48"/>
+          <w:szCs w:val="48"/>
+        </w:rPr>
+        <w:t>KCD Process</w:t>
+      </w:r>
+    </w:p>
+    <w:p>
+      <w:pPr>
+        <w:shd w:val="clear" w:color="auto" w:fill="FFFFFF"/>
+        <w:spacing w:after="150" w:line="338" w:lineRule="atLeast"/>
+        <w:rPr>
+          <w:rFonts w:ascii="Helvetica Neue" w:hAnsi="Helvetica Neue" w:cs="Times New Roman"/>
+          <w:color w:val="222222"/>
+          <w:sz w:val="23"/>
+          <w:szCs w:val="23"/>
+        </w:rPr>
+      </w:pPr>
+      <w:r>
+        <w:rPr>
+          <w:rFonts w:ascii="Helvetica Neue" w:hAnsi="Helvetica Neue" w:cs="Times New Roman"/>
+          <w:color w:val="222222"/>
+          <w:sz w:val="23"/>
+          <w:szCs w:val="23"/>
+        </w:rPr>
+        <w:t xml:space="preserve">The KCD process is responsible for </w:t>
+      </w:r>
+      <w:r>
+        <w:rPr>
+          <w:rFonts w:ascii="Helvetica Neue" w:hAnsi="Helvetica Neue" w:cs="Times New Roman"/>
+          <w:color w:val="222222"/>
+          <w:sz w:val="23"/>
+          <w:szCs w:val="23"/>
+        </w:rPr>
+        <w:t>registering new commands and taking keyboard input. It first receives a message from a sender and then it determines the type, then the appropriate action for handling the message is done. An error is outputted if the message is either or null or the message type is invalid.</w:t>
+      </w:r>
+      <w:r>
+        <w:rPr>
+          <w:rFonts w:ascii="Helvetica Neue" w:hAnsi="Helvetica Neue" w:cs="Times New Roman"/>
+          <w:color w:val="222222"/>
+          <w:sz w:val="23"/>
+          <w:szCs w:val="23"/>
+        </w:rPr>
+        <w:t xml:space="preserve"> Note that in the below pseudocode, the memory block is only released if the message is null and its type is invalid.</w:t>
+      </w:r>
+    </w:p>
+    <w:tbl>
+      <w:tblPr>
+        <w:tblStyle w:val="TableGrid"/>
+        <w:tblW w:w="0" w:type="auto"/>
+        <w:tblLook w:val="04A0" w:firstRow="1" w:lastRow="0" w:firstColumn="1" w:lastColumn="0" w:noHBand="0" w:noVBand="1"/>
+      </w:tblPr>
+      <w:tblGrid>
+        <w:gridCol w:w="9350"/>
+      </w:tblGrid>
+      <w:tr>
+        <w:trPr>
+          <w:trHeight w:val="158"/>
+        </w:trPr>
+        <w:tc>
+          <w:tcPr>
+            <w:tcW w:w="9350" w:type="dxa"/>
+          </w:tcPr>
+          <w:p>
+            <w:pPr>
+              <w:widowControl w:val="0"/>
+              <w:tabs>
+                <w:tab w:val="left" w:pos="566"/>
+                <w:tab w:val="left" w:pos="1133"/>
+                <w:tab w:val="left" w:pos="1700"/>
+                <w:tab w:val="left" w:pos="2267"/>
+                <w:tab w:val="left" w:pos="2834"/>
+                <w:tab w:val="left" w:pos="3401"/>
+                <w:tab w:val="left" w:pos="3968"/>
+                <w:tab w:val="left" w:pos="4535"/>
+                <w:tab w:val="left" w:pos="5102"/>
+                <w:tab w:val="left" w:pos="5669"/>
+                <w:tab w:val="left" w:pos="6236"/>
+                <w:tab w:val="left" w:pos="6803"/>
+              </w:tabs>
+              <w:autoSpaceDE w:val="0"/>
+              <w:autoSpaceDN w:val="0"/>
+              <w:adjustRightInd w:val="0"/>
+              <w:rPr>
+                <w:rFonts w:ascii="Courier" w:hAnsi="Courier" w:cs="Helvetica"/>
+              </w:rPr>
+            </w:pPr>
+            <w:r>
+              <w:rPr>
+                <w:rFonts w:ascii="Courier" w:hAnsi="Courier" w:cs="Helvetica"/>
+              </w:rPr>
+              <w:t xml:space="preserve">METHOD 1: void </w:t>
+            </w:r>
+            <w:r>
+              <w:rPr>
+                <w:rFonts w:ascii="Courier" w:hAnsi="Courier" w:cs="Helvetica"/>
+              </w:rPr>
+              <w:t>proc_kcd</w:t>
+            </w:r>
+            <w:r>
+              <w:rPr>
+                <w:rFonts w:ascii="Courier" w:hAnsi="Courier" w:cs="Helvetica"/>
+              </w:rPr>
+              <w:t>(void)</w:t>
+            </w:r>
+          </w:p>
+        </w:tc>
+      </w:tr>
+      <w:tr>
+        <w:tc>
+          <w:tcPr>
+            <w:tcW w:w="9350" w:type="dxa"/>
+          </w:tcPr>
+          <w:p>
+            <w:pPr>
+              <w:widowControl w:val="0"/>
+              <w:tabs>
+                <w:tab w:val="left" w:pos="566"/>
+                <w:tab w:val="left" w:pos="1133"/>
+                <w:tab w:val="left" w:pos="1700"/>
+                <w:tab w:val="left" w:pos="2267"/>
+                <w:tab w:val="left" w:pos="2834"/>
+                <w:tab w:val="left" w:pos="3401"/>
+                <w:tab w:val="left" w:pos="3968"/>
+                <w:tab w:val="left" w:pos="4535"/>
+                <w:tab w:val="left" w:pos="5102"/>
+                <w:tab w:val="left" w:pos="5669"/>
+                <w:tab w:val="left" w:pos="6236"/>
+                <w:tab w:val="left" w:pos="6803"/>
+              </w:tabs>
+              <w:autoSpaceDE w:val="0"/>
+              <w:autoSpaceDN w:val="0"/>
+              <w:adjustRightInd w:val="0"/>
+              <w:rPr>
+                <w:rFonts w:ascii="Courier" w:hAnsi="Courier" w:cs="Helvetica"/>
+              </w:rPr>
+            </w:pPr>
+            <w:r>
+              <w:rPr>
+                <w:rFonts w:ascii="Courier" w:hAnsi="Courier" w:cs="Helvetica"/>
+              </w:rPr>
+              <w:t>while (true)</w:t>
+            </w:r>
+            <w:r>
+              <w:rPr>
+                <w:rFonts w:ascii="Courier" w:hAnsi="Courier" w:cs="Helvetica"/>
+              </w:rPr>
+              <w:t xml:space="preserve"> </w:t>
+            </w:r>
+          </w:p>
+          <w:p>
+            <w:pPr>
+              <w:widowControl w:val="0"/>
+              <w:tabs>
+                <w:tab w:val="left" w:pos="566"/>
+                <w:tab w:val="left" w:pos="1133"/>
+                <w:tab w:val="left" w:pos="1700"/>
+                <w:tab w:val="left" w:pos="2267"/>
+                <w:tab w:val="left" w:pos="2834"/>
+                <w:tab w:val="left" w:pos="3401"/>
+                <w:tab w:val="left" w:pos="3968"/>
+                <w:tab w:val="left" w:pos="4535"/>
+                <w:tab w:val="left" w:pos="5102"/>
+                <w:tab w:val="left" w:pos="5669"/>
+                <w:tab w:val="left" w:pos="6236"/>
+                <w:tab w:val="left" w:pos="6803"/>
+              </w:tabs>
+              <w:autoSpaceDE w:val="0"/>
+              <w:autoSpaceDN w:val="0"/>
+              <w:adjustRightInd w:val="0"/>
+              <w:rPr>
+                <w:rFonts w:ascii="Courier" w:hAnsi="Courier" w:cs="Helvetica"/>
+              </w:rPr>
+            </w:pPr>
+            <w:r>
+              <w:rPr>
+                <w:rFonts w:ascii="Courier" w:hAnsi="Courier" w:cs="Helvetica"/>
+              </w:rPr>
+              <w:t xml:space="preserve">   receive message from sender_id</w:t>
+            </w:r>
+          </w:p>
+          <w:p>
+            <w:pPr>
+              <w:widowControl w:val="0"/>
+              <w:tabs>
+                <w:tab w:val="left" w:pos="566"/>
+                <w:tab w:val="left" w:pos="1133"/>
+                <w:tab w:val="left" w:pos="1700"/>
+                <w:tab w:val="left" w:pos="2267"/>
+                <w:tab w:val="left" w:pos="2834"/>
+                <w:tab w:val="left" w:pos="3401"/>
+                <w:tab w:val="left" w:pos="3968"/>
+                <w:tab w:val="left" w:pos="4535"/>
+                <w:tab w:val="left" w:pos="5102"/>
+                <w:tab w:val="left" w:pos="5669"/>
+                <w:tab w:val="left" w:pos="6236"/>
+                <w:tab w:val="left" w:pos="6803"/>
+              </w:tabs>
+              <w:autoSpaceDE w:val="0"/>
+              <w:autoSpaceDN w:val="0"/>
+              <w:adjustRightInd w:val="0"/>
+              <w:rPr>
+                <w:rFonts w:ascii="Courier" w:hAnsi="Courier" w:cs="Helvetica"/>
+              </w:rPr>
+            </w:pPr>
+            <w:r>
+              <w:rPr>
+                <w:rFonts w:ascii="Courier" w:hAnsi="Courier" w:cs="Helvetica"/>
+              </w:rPr>
+              <w:t xml:space="preserve">   determine message type</w:t>
+            </w:r>
+            <w:r>
+              <w:rPr>
+                <w:rFonts w:ascii="Courier" w:hAnsi="Courier" w:cs="Helvetica"/>
+              </w:rPr>
+              <w:t xml:space="preserve"> </w:t>
+            </w:r>
+          </w:p>
+          <w:p>
+            <w:pPr>
+              <w:widowControl w:val="0"/>
+              <w:tabs>
+                <w:tab w:val="left" w:pos="566"/>
+                <w:tab w:val="left" w:pos="1133"/>
+                <w:tab w:val="left" w:pos="1700"/>
+                <w:tab w:val="left" w:pos="2267"/>
+                <w:tab w:val="left" w:pos="2834"/>
+                <w:tab w:val="left" w:pos="3401"/>
+                <w:tab w:val="left" w:pos="3968"/>
+                <w:tab w:val="left" w:pos="4535"/>
+                <w:tab w:val="left" w:pos="5102"/>
+                <w:tab w:val="left" w:pos="5669"/>
+                <w:tab w:val="left" w:pos="6236"/>
+                <w:tab w:val="left" w:pos="6803"/>
+              </w:tabs>
+              <w:autoSpaceDE w:val="0"/>
+              <w:autoSpaceDN w:val="0"/>
+              <w:adjustRightInd w:val="0"/>
+              <w:rPr>
+                <w:rFonts w:ascii="Courier" w:hAnsi="Courier" w:cs="Helvetica"/>
+              </w:rPr>
+            </w:pPr>
+            <w:r>
+              <w:rPr>
+                <w:rFonts w:ascii="Courier" w:hAnsi="Courier" w:cs="Helvetica"/>
+              </w:rPr>
+              <w:t xml:space="preserve">   </w:t>
+            </w:r>
+            <w:r>
+              <w:rPr>
+                <w:rFonts w:ascii="Courier" w:hAnsi="Courier" w:cs="Helvetica"/>
+              </w:rPr>
+              <w:t>if message is null</w:t>
+            </w:r>
+          </w:p>
+          <w:p>
+            <w:pPr>
+              <w:widowControl w:val="0"/>
+              <w:tabs>
+                <w:tab w:val="left" w:pos="566"/>
+                <w:tab w:val="left" w:pos="1133"/>
+                <w:tab w:val="left" w:pos="1700"/>
+                <w:tab w:val="left" w:pos="2267"/>
+                <w:tab w:val="left" w:pos="2834"/>
+                <w:tab w:val="left" w:pos="3401"/>
+                <w:tab w:val="left" w:pos="3968"/>
+                <w:tab w:val="left" w:pos="4535"/>
+                <w:tab w:val="left" w:pos="5102"/>
+                <w:tab w:val="left" w:pos="5669"/>
+                <w:tab w:val="left" w:pos="6236"/>
+                <w:tab w:val="left" w:pos="6803"/>
+              </w:tabs>
+              <w:autoSpaceDE w:val="0"/>
+              <w:autoSpaceDN w:val="0"/>
+              <w:adjustRightInd w:val="0"/>
+              <w:rPr>
+                <w:rFonts w:ascii="Courier" w:hAnsi="Courier" w:cs="Helvetica"/>
+              </w:rPr>
+            </w:pPr>
+            <w:r>
+              <w:rPr>
+                <w:rFonts w:ascii="Courier" w:hAnsi="Courier" w:cs="Helvetica"/>
+              </w:rPr>
+              <w:t xml:space="preserve">      output error message and continue</w:t>
+            </w:r>
+          </w:p>
+          <w:p>
+            <w:pPr>
+              <w:widowControl w:val="0"/>
+              <w:tabs>
+                <w:tab w:val="left" w:pos="566"/>
+                <w:tab w:val="left" w:pos="1133"/>
+                <w:tab w:val="left" w:pos="1700"/>
+                <w:tab w:val="left" w:pos="2267"/>
+                <w:tab w:val="left" w:pos="2834"/>
+                <w:tab w:val="left" w:pos="3401"/>
+                <w:tab w:val="left" w:pos="3968"/>
+                <w:tab w:val="left" w:pos="4535"/>
+                <w:tab w:val="left" w:pos="5102"/>
+                <w:tab w:val="left" w:pos="5669"/>
+                <w:tab w:val="left" w:pos="6236"/>
+                <w:tab w:val="left" w:pos="6803"/>
+              </w:tabs>
+              <w:autoSpaceDE w:val="0"/>
+              <w:autoSpaceDN w:val="0"/>
+              <w:adjustRightInd w:val="0"/>
+              <w:rPr>
+                <w:rFonts w:ascii="Courier" w:hAnsi="Courier" w:cs="Helvetica"/>
+              </w:rPr>
+            </w:pPr>
+            <w:r>
+              <w:rPr>
+                <w:rFonts w:ascii="Courier" w:hAnsi="Courier" w:cs="Helvetica"/>
+              </w:rPr>
+              <w:t xml:space="preserve">   else if message type is command </w:t>
+            </w:r>
+            <w:r>
+              <w:rPr>
+                <w:rFonts w:ascii="Courier" w:hAnsi="Courier" w:cs="Helvetica"/>
+              </w:rPr>
+              <w:t>registration</w:t>
+            </w:r>
+          </w:p>
+          <w:p>
+            <w:pPr>
+              <w:widowControl w:val="0"/>
+              <w:tabs>
+                <w:tab w:val="left" w:pos="566"/>
+                <w:tab w:val="left" w:pos="1133"/>
+                <w:tab w:val="left" w:pos="1700"/>
+                <w:tab w:val="left" w:pos="2267"/>
+                <w:tab w:val="left" w:pos="2834"/>
+                <w:tab w:val="left" w:pos="3401"/>
+                <w:tab w:val="left" w:pos="3968"/>
+                <w:tab w:val="left" w:pos="4535"/>
+                <w:tab w:val="left" w:pos="5102"/>
+                <w:tab w:val="left" w:pos="5669"/>
+                <w:tab w:val="left" w:pos="6236"/>
+                <w:tab w:val="left" w:pos="6803"/>
+              </w:tabs>
+              <w:autoSpaceDE w:val="0"/>
+              <w:autoSpaceDN w:val="0"/>
+              <w:adjustRightInd w:val="0"/>
+              <w:rPr>
+                <w:rFonts w:ascii="Courier" w:hAnsi="Courier" w:cs="Helvetica"/>
+              </w:rPr>
+            </w:pPr>
+            <w:r>
+              <w:rPr>
+                <w:rFonts w:ascii="Courier" w:hAnsi="Courier" w:cs="Helvetica"/>
+              </w:rPr>
+              <w:t xml:space="preserve">      </w:t>
+            </w:r>
+            <w:r>
+              <w:rPr>
+                <w:rFonts w:ascii="Courier" w:hAnsi="Courier" w:cs="Helvetica"/>
+              </w:rPr>
+              <w:t>kcd_process_command_registration(message) and continue</w:t>
+            </w:r>
+          </w:p>
+          <w:p>
+            <w:pPr>
+              <w:widowControl w:val="0"/>
+              <w:tabs>
+                <w:tab w:val="left" w:pos="566"/>
+                <w:tab w:val="left" w:pos="1133"/>
+                <w:tab w:val="left" w:pos="1700"/>
+                <w:tab w:val="left" w:pos="2267"/>
+                <w:tab w:val="left" w:pos="2834"/>
+                <w:tab w:val="left" w:pos="3401"/>
+                <w:tab w:val="left" w:pos="3968"/>
+                <w:tab w:val="left" w:pos="4535"/>
+                <w:tab w:val="left" w:pos="5102"/>
+                <w:tab w:val="left" w:pos="5669"/>
+                <w:tab w:val="left" w:pos="6236"/>
+                <w:tab w:val="left" w:pos="6803"/>
+              </w:tabs>
+              <w:autoSpaceDE w:val="0"/>
+              <w:autoSpaceDN w:val="0"/>
+              <w:adjustRightInd w:val="0"/>
+              <w:rPr>
+                <w:rFonts w:ascii="Courier" w:hAnsi="Courier" w:cs="Helvetica"/>
+              </w:rPr>
+            </w:pPr>
+            <w:r>
+              <w:rPr>
+                <w:rFonts w:ascii="Courier" w:hAnsi="Courier" w:cs="Helvetica"/>
+              </w:rPr>
+              <w:t xml:space="preserve">   else if sender_id is PID_UART_IPROC</w:t>
+            </w:r>
+          </w:p>
+          <w:p>
+            <w:pPr>
+              <w:widowControl w:val="0"/>
+              <w:tabs>
+                <w:tab w:val="left" w:pos="566"/>
+                <w:tab w:val="left" w:pos="1133"/>
+                <w:tab w:val="left" w:pos="1700"/>
+                <w:tab w:val="left" w:pos="2267"/>
+                <w:tab w:val="left" w:pos="2834"/>
+                <w:tab w:val="left" w:pos="3401"/>
+                <w:tab w:val="left" w:pos="3968"/>
+                <w:tab w:val="left" w:pos="4535"/>
+                <w:tab w:val="left" w:pos="5102"/>
+                <w:tab w:val="left" w:pos="5669"/>
+                <w:tab w:val="left" w:pos="6236"/>
+                <w:tab w:val="left" w:pos="6803"/>
+              </w:tabs>
+              <w:autoSpaceDE w:val="0"/>
+              <w:autoSpaceDN w:val="0"/>
+              <w:adjustRightInd w:val="0"/>
+              <w:rPr>
+                <w:rFonts w:ascii="Courier" w:hAnsi="Courier" w:cs="Helvetica"/>
+              </w:rPr>
+            </w:pPr>
+            <w:r>
+              <w:rPr>
+                <w:rFonts w:ascii="Courier" w:hAnsi="Courier" w:cs="Helvetica"/>
+              </w:rPr>
+              <w:t xml:space="preserve">      </w:t>
+            </w:r>
+            <w:r>
+              <w:rPr>
+                <w:rFonts w:ascii="Courier" w:hAnsi="Courier" w:cs="Helvetica"/>
+              </w:rPr>
+              <w:t>kcd_handle_keyboard_</w:t>
+            </w:r>
+            <w:r>
+              <w:rPr>
+                <w:rFonts w:ascii="Courier" w:hAnsi="Courier" w:cs="Helvetica"/>
+              </w:rPr>
+              <w:t>input</w:t>
+            </w:r>
+            <w:r>
+              <w:rPr>
+                <w:rFonts w:ascii="Courier" w:hAnsi="Courier" w:cs="Helvetica"/>
+              </w:rPr>
+              <w:t>()</w:t>
+            </w:r>
+            <w:r>
+              <w:rPr>
+                <w:rFonts w:ascii="Courier" w:hAnsi="Courier" w:cs="Helvetica"/>
+              </w:rPr>
+              <w:t xml:space="preserve"> and continue</w:t>
+            </w:r>
+          </w:p>
+          <w:p>
+            <w:pPr>
+              <w:widowControl w:val="0"/>
+              <w:tabs>
+                <w:tab w:val="left" w:pos="566"/>
+                <w:tab w:val="left" w:pos="1133"/>
+                <w:tab w:val="left" w:pos="1700"/>
+                <w:tab w:val="left" w:pos="2267"/>
+                <w:tab w:val="left" w:pos="2834"/>
+                <w:tab w:val="left" w:pos="3401"/>
+                <w:tab w:val="left" w:pos="3968"/>
+                <w:tab w:val="left" w:pos="4535"/>
+                <w:tab w:val="left" w:pos="5102"/>
+                <w:tab w:val="left" w:pos="5669"/>
+                <w:tab w:val="left" w:pos="6236"/>
+                <w:tab w:val="left" w:pos="6803"/>
+              </w:tabs>
+              <w:autoSpaceDE w:val="0"/>
+              <w:autoSpaceDN w:val="0"/>
+              <w:adjustRightInd w:val="0"/>
+              <w:rPr>
+                <w:rFonts w:ascii="Courier" w:hAnsi="Courier" w:cs="Helvetica"/>
+              </w:rPr>
+            </w:pPr>
+            <w:r>
+              <w:rPr>
+                <w:rFonts w:ascii="Courier" w:hAnsi="Courier" w:cs="Helvetica"/>
+              </w:rPr>
+              <w:t xml:space="preserve">   else</w:t>
+            </w:r>
+          </w:p>
+          <w:p>
+            <w:pPr>
+              <w:widowControl w:val="0"/>
+              <w:tabs>
+                <w:tab w:val="left" w:pos="566"/>
+                <w:tab w:val="left" w:pos="1133"/>
+                <w:tab w:val="left" w:pos="1700"/>
+                <w:tab w:val="left" w:pos="2267"/>
+                <w:tab w:val="left" w:pos="2834"/>
+                <w:tab w:val="left" w:pos="3401"/>
+                <w:tab w:val="left" w:pos="3968"/>
+                <w:tab w:val="left" w:pos="4535"/>
+                <w:tab w:val="left" w:pos="5102"/>
+                <w:tab w:val="left" w:pos="5669"/>
+                <w:tab w:val="left" w:pos="6236"/>
+                <w:tab w:val="left" w:pos="6803"/>
+              </w:tabs>
+              <w:autoSpaceDE w:val="0"/>
+              <w:autoSpaceDN w:val="0"/>
+              <w:adjustRightInd w:val="0"/>
+              <w:rPr>
+                <w:rFonts w:ascii="Courier" w:hAnsi="Courier" w:cs="Helvetica"/>
+              </w:rPr>
+            </w:pPr>
+            <w:r>
+              <w:rPr>
+                <w:rFonts w:ascii="Courier" w:hAnsi="Courier" w:cs="Helvetica"/>
+              </w:rPr>
+              <w:t xml:space="preserve">      output error message</w:t>
+            </w:r>
+          </w:p>
+          <w:p>
+            <w:pPr>
+              <w:widowControl w:val="0"/>
+              <w:tabs>
+                <w:tab w:val="left" w:pos="566"/>
+                <w:tab w:val="left" w:pos="1133"/>
+                <w:tab w:val="left" w:pos="1700"/>
+                <w:tab w:val="left" w:pos="2267"/>
+                <w:tab w:val="left" w:pos="2834"/>
+                <w:tab w:val="left" w:pos="3401"/>
+                <w:tab w:val="left" w:pos="3968"/>
+                <w:tab w:val="left" w:pos="4535"/>
+                <w:tab w:val="left" w:pos="5102"/>
+                <w:tab w:val="left" w:pos="5669"/>
+                <w:tab w:val="left" w:pos="6236"/>
+                <w:tab w:val="left" w:pos="6803"/>
+              </w:tabs>
+              <w:autoSpaceDE w:val="0"/>
+              <w:autoSpaceDN w:val="0"/>
+              <w:adjustRightInd w:val="0"/>
+              <w:rPr>
+                <w:rFonts w:ascii="Courier" w:hAnsi="Courier" w:cs="Helvetica"/>
+              </w:rPr>
+            </w:pPr>
+            <w:r>
+              <w:rPr>
+                <w:rFonts w:ascii="Courier" w:hAnsi="Courier" w:cs="Helvetica"/>
+              </w:rPr>
+              <w:t xml:space="preserve">   release memory block for message</w:t>
+            </w:r>
+          </w:p>
+        </w:tc>
+      </w:tr>
+    </w:tbl>
+    <w:p>
+      <w:pPr>
+        <w:shd w:val="clear" w:color="auto" w:fill="FFFFFF"/>
+        <w:spacing w:after="150" w:line="338" w:lineRule="atLeast"/>
+        <w:rPr>
+          <w:rFonts w:ascii="Helvetica Neue" w:hAnsi="Helvetica Neue" w:cs="Times New Roman"/>
+          <w:color w:val="222222"/>
+          <w:sz w:val="23"/>
+          <w:szCs w:val="23"/>
+        </w:rPr>
+      </w:pPr>
+    </w:p>
+    <w:p/>
+    <w:p/>
+    <w:p/>
+    <w:p/>
+    <w:p/>
+    <w:p>
+      <w:r>
+        <w:lastRenderedPageBreak/>
+        <w:t>To register a command, the message is simply forwarded to the kcd’s message queue to be sent. The delay/send time of the message is set to 0 so it can be sent immediately.</w:t>
+      </w:r>
+    </w:p>
+    <w:p/>
+    <w:tbl>
+      <w:tblPr>
+        <w:tblStyle w:val="TableGrid"/>
+        <w:tblW w:w="0" w:type="auto"/>
+        <w:tblLook w:val="04A0" w:firstRow="1" w:lastRow="0" w:firstColumn="1" w:lastColumn="0" w:noHBand="0" w:noVBand="1"/>
+      </w:tblPr>
+      <w:tblGrid>
+        <w:gridCol w:w="9350"/>
+      </w:tblGrid>
+      <w:tr>
+        <w:tc>
+          <w:tcPr>
+            <w:tcW w:w="9350" w:type="dxa"/>
+          </w:tcPr>
+          <w:p>
+            <w:pPr>
+              <w:widowControl w:val="0"/>
+              <w:tabs>
+                <w:tab w:val="left" w:pos="566"/>
+                <w:tab w:val="left" w:pos="1133"/>
+                <w:tab w:val="left" w:pos="1700"/>
+                <w:tab w:val="left" w:pos="2267"/>
+                <w:tab w:val="left" w:pos="2834"/>
+                <w:tab w:val="left" w:pos="3401"/>
+                <w:tab w:val="left" w:pos="3968"/>
+                <w:tab w:val="left" w:pos="4535"/>
+                <w:tab w:val="left" w:pos="5102"/>
+                <w:tab w:val="left" w:pos="5669"/>
+                <w:tab w:val="left" w:pos="6236"/>
+                <w:tab w:val="left" w:pos="6803"/>
+              </w:tabs>
+              <w:autoSpaceDE w:val="0"/>
+              <w:autoSpaceDN w:val="0"/>
+              <w:adjustRightInd w:val="0"/>
+              <w:rPr>
+                <w:rFonts w:ascii="Courier" w:hAnsi="Courier" w:cs="Helvetica"/>
+              </w:rPr>
+            </w:pPr>
+            <w:r>
+              <w:rPr>
+                <w:rFonts w:ascii="Courier" w:hAnsi="Courier" w:cs="Helvetica"/>
+              </w:rPr>
+              <w:t>METHOD 2</w:t>
+            </w:r>
+            <w:r>
+              <w:rPr>
+                <w:rFonts w:ascii="Courier" w:hAnsi="Courier" w:cs="Helvetica"/>
+              </w:rPr>
+              <w:t xml:space="preserve">: void </w:t>
+            </w:r>
+            <w:r>
+              <w:rPr>
+                <w:rFonts w:ascii="Courier" w:hAnsi="Courier" w:cs="Helvetica"/>
+              </w:rPr>
+              <w:t>kcd_process_command_registration</w:t>
+            </w:r>
+            <w:r>
+              <w:rPr>
+                <w:rFonts w:ascii="Courier" w:hAnsi="Courier" w:cs="Helvetica"/>
+              </w:rPr>
+              <w:t>(message</w:t>
+            </w:r>
+            <w:r>
+              <w:rPr>
+                <w:rFonts w:ascii="Courier" w:hAnsi="Courier" w:cs="Helvetica"/>
+              </w:rPr>
+              <w:t>)</w:t>
+            </w:r>
+          </w:p>
+        </w:tc>
+      </w:tr>
+      <w:tr>
+        <w:tc>
+          <w:tcPr>
+            <w:tcW w:w="9350" w:type="dxa"/>
+          </w:tcPr>
+          <w:p>
+            <w:pPr>
+              <w:widowControl w:val="0"/>
+              <w:tabs>
+                <w:tab w:val="left" w:pos="566"/>
+                <w:tab w:val="left" w:pos="1133"/>
+                <w:tab w:val="left" w:pos="1700"/>
+                <w:tab w:val="left" w:pos="2267"/>
+                <w:tab w:val="left" w:pos="2834"/>
+                <w:tab w:val="left" w:pos="3401"/>
+                <w:tab w:val="left" w:pos="3968"/>
+                <w:tab w:val="left" w:pos="4535"/>
+                <w:tab w:val="left" w:pos="5102"/>
+                <w:tab w:val="left" w:pos="5669"/>
+                <w:tab w:val="left" w:pos="6236"/>
+                <w:tab w:val="left" w:pos="6803"/>
+              </w:tabs>
+              <w:autoSpaceDE w:val="0"/>
+              <w:autoSpaceDN w:val="0"/>
+              <w:adjustRightInd w:val="0"/>
+              <w:rPr>
+                <w:rFonts w:ascii="Courier" w:hAnsi="Courier" w:cs="Helvetica"/>
+              </w:rPr>
+            </w:pPr>
+            <w:r>
+              <w:rPr>
+                <w:rFonts w:ascii="Courier" w:hAnsi="Courier" w:cs="Helvetica"/>
+              </w:rPr>
+              <w:t>Set message delay to 0</w:t>
+            </w:r>
+          </w:p>
+          <w:p>
+            <w:pPr>
+              <w:widowControl w:val="0"/>
+              <w:tabs>
+                <w:tab w:val="left" w:pos="566"/>
+                <w:tab w:val="left" w:pos="1133"/>
+                <w:tab w:val="left" w:pos="1700"/>
+                <w:tab w:val="left" w:pos="2267"/>
+                <w:tab w:val="left" w:pos="2834"/>
+                <w:tab w:val="left" w:pos="3401"/>
+                <w:tab w:val="left" w:pos="3968"/>
+                <w:tab w:val="left" w:pos="4535"/>
+                <w:tab w:val="left" w:pos="5102"/>
+                <w:tab w:val="left" w:pos="5669"/>
+                <w:tab w:val="left" w:pos="6236"/>
+                <w:tab w:val="left" w:pos="6803"/>
+              </w:tabs>
+              <w:autoSpaceDE w:val="0"/>
+              <w:autoSpaceDN w:val="0"/>
+              <w:adjustRightInd w:val="0"/>
+              <w:rPr>
+                <w:rFonts w:ascii="Courier" w:hAnsi="Courier" w:cs="Helvetica"/>
+              </w:rPr>
+            </w:pPr>
+            <w:r>
+              <w:rPr>
+                <w:rFonts w:ascii="Courier" w:hAnsi="Courier" w:cs="Helvetica"/>
+              </w:rPr>
+              <w:t>Enqueue_message</w:t>
+            </w:r>
+          </w:p>
+        </w:tc>
+      </w:tr>
+    </w:tbl>
+    <w:p/>
+    <w:p>
+      <w:r>
+        <w:t>To handle keyboard inp</w:t>
+      </w:r>
+      <w:r>
+        <w:t>ut, the input is parsed character by character, and added to a command until a CR (‘\r’) is encountered, at which point, kcd_process_keyboard_input is called. K</w:t>
+      </w:r>
+      <w:r>
+        <w:t>cd_process_keyboard_input</w:t>
+      </w:r>
+      <w:r>
+        <w:t xml:space="preserve"> takes the message and compares it to a list of registered messages. When a registered command is matched with the input, a message buffer is created by requesting a memory block with the contents of the message copied into the block, and the block containing the message is sent towards the appropriate process.</w:t>
+      </w:r>
+    </w:p>
+    <w:p/>
+    <w:tbl>
+      <w:tblPr>
+        <w:tblStyle w:val="TableGrid"/>
+        <w:tblW w:w="0" w:type="auto"/>
+        <w:tblLook w:val="04A0" w:firstRow="1" w:lastRow="0" w:firstColumn="1" w:lastColumn="0" w:noHBand="0" w:noVBand="1"/>
+      </w:tblPr>
+      <w:tblGrid>
+        <w:gridCol w:w="9350"/>
+      </w:tblGrid>
+      <w:tr>
+        <w:trPr>
+          <w:trHeight w:val="158"/>
+        </w:trPr>
+        <w:tc>
+          <w:tcPr>
+            <w:tcW w:w="9350" w:type="dxa"/>
+          </w:tcPr>
+          <w:p>
+            <w:pPr>
+              <w:widowControl w:val="0"/>
+              <w:tabs>
+                <w:tab w:val="left" w:pos="566"/>
+                <w:tab w:val="left" w:pos="1133"/>
+                <w:tab w:val="left" w:pos="1700"/>
+                <w:tab w:val="left" w:pos="2267"/>
+                <w:tab w:val="left" w:pos="2834"/>
+                <w:tab w:val="left" w:pos="3401"/>
+                <w:tab w:val="left" w:pos="3968"/>
+                <w:tab w:val="left" w:pos="4535"/>
+                <w:tab w:val="left" w:pos="5102"/>
+                <w:tab w:val="left" w:pos="5669"/>
+                <w:tab w:val="left" w:pos="6236"/>
+                <w:tab w:val="left" w:pos="6803"/>
+              </w:tabs>
+              <w:autoSpaceDE w:val="0"/>
+              <w:autoSpaceDN w:val="0"/>
+              <w:adjustRightInd w:val="0"/>
+              <w:rPr>
+                <w:rFonts w:ascii="Courier" w:hAnsi="Courier" w:cs="Helvetica"/>
+              </w:rPr>
+            </w:pPr>
+            <w:r>
+              <w:rPr>
+                <w:rFonts w:ascii="Courier" w:hAnsi="Courier" w:cs="Helvetica"/>
+              </w:rPr>
+              <w:t>METHOD 3</w:t>
+            </w:r>
+            <w:r>
+              <w:rPr>
+                <w:rFonts w:ascii="Courier" w:hAnsi="Courier" w:cs="Helvetica"/>
+              </w:rPr>
+              <w:t xml:space="preserve">: void </w:t>
+            </w:r>
+            <w:r>
+              <w:rPr>
+                <w:rFonts w:ascii="Courier" w:hAnsi="Courier" w:cs="Helvetica"/>
+              </w:rPr>
+              <w:t>kcd_handle_keyboard_input</w:t>
+            </w:r>
+            <w:r>
+              <w:rPr>
+                <w:rFonts w:ascii="Courier" w:hAnsi="Courier" w:cs="Helvetica"/>
+              </w:rPr>
+              <w:t>(void)</w:t>
+            </w:r>
+          </w:p>
+        </w:tc>
+      </w:tr>
+      <w:tr>
+        <w:trPr>
+          <w:trHeight w:val="1305"/>
+        </w:trPr>
+        <w:tc>
+          <w:tcPr>
+            <w:tcW w:w="9350" w:type="dxa"/>
+          </w:tcPr>
+          <w:p>
+            <w:pPr>
+              <w:widowControl w:val="0"/>
+              <w:tabs>
+                <w:tab w:val="left" w:pos="566"/>
+                <w:tab w:val="left" w:pos="1133"/>
+                <w:tab w:val="left" w:pos="1700"/>
+                <w:tab w:val="left" w:pos="2267"/>
+                <w:tab w:val="left" w:pos="2834"/>
+                <w:tab w:val="left" w:pos="3401"/>
+                <w:tab w:val="left" w:pos="3968"/>
+                <w:tab w:val="left" w:pos="4535"/>
+                <w:tab w:val="left" w:pos="5102"/>
+                <w:tab w:val="left" w:pos="5669"/>
+                <w:tab w:val="left" w:pos="6236"/>
+                <w:tab w:val="left" w:pos="6803"/>
+              </w:tabs>
+              <w:autoSpaceDE w:val="0"/>
+              <w:autoSpaceDN w:val="0"/>
+              <w:adjustRightInd w:val="0"/>
+              <w:rPr>
+                <w:rFonts w:ascii="Courier" w:hAnsi="Courier" w:cs="Helvetica"/>
+              </w:rPr>
+            </w:pPr>
+            <w:r>
+              <w:rPr>
+                <w:rFonts w:ascii="Courier" w:hAnsi="Courier" w:cs="Helvetica"/>
+              </w:rPr>
+              <w:t>Initialize a global temporary message buffer</w:t>
+            </w:r>
+          </w:p>
+          <w:p>
+            <w:pPr>
+              <w:widowControl w:val="0"/>
+              <w:tabs>
+                <w:tab w:val="left" w:pos="566"/>
+                <w:tab w:val="left" w:pos="1133"/>
+                <w:tab w:val="left" w:pos="1700"/>
+                <w:tab w:val="left" w:pos="2267"/>
+                <w:tab w:val="left" w:pos="2834"/>
+                <w:tab w:val="left" w:pos="3401"/>
+                <w:tab w:val="left" w:pos="3968"/>
+                <w:tab w:val="left" w:pos="4535"/>
+                <w:tab w:val="left" w:pos="5102"/>
+                <w:tab w:val="left" w:pos="5669"/>
+                <w:tab w:val="left" w:pos="6236"/>
+                <w:tab w:val="left" w:pos="6803"/>
+              </w:tabs>
+              <w:autoSpaceDE w:val="0"/>
+              <w:autoSpaceDN w:val="0"/>
+              <w:adjustRightInd w:val="0"/>
+              <w:rPr>
+                <w:rFonts w:ascii="Courier" w:hAnsi="Courier" w:cs="Helvetica"/>
+              </w:rPr>
+            </w:pPr>
+            <w:r>
+              <w:rPr>
+                <w:rFonts w:ascii="Courier" w:hAnsi="Courier" w:cs="Helvetica"/>
+              </w:rPr>
+              <w:t>for</w:t>
+            </w:r>
+            <w:r>
+              <w:rPr>
+                <w:rFonts w:ascii="Courier" w:hAnsi="Courier" w:cs="Helvetica"/>
+              </w:rPr>
+              <w:t xml:space="preserve"> </w:t>
+            </w:r>
+            <w:r>
+              <w:rPr>
+                <w:rFonts w:ascii="Courier" w:hAnsi="Courier" w:cs="Helvetica"/>
+              </w:rPr>
+              <w:t>all characters c in input</w:t>
+            </w:r>
+          </w:p>
+          <w:p>
+            <w:pPr>
+              <w:widowControl w:val="0"/>
+              <w:tabs>
+                <w:tab w:val="left" w:pos="566"/>
+                <w:tab w:val="left" w:pos="1133"/>
+                <w:tab w:val="left" w:pos="1700"/>
+                <w:tab w:val="left" w:pos="2267"/>
+                <w:tab w:val="left" w:pos="2834"/>
+                <w:tab w:val="left" w:pos="3401"/>
+                <w:tab w:val="left" w:pos="3968"/>
+                <w:tab w:val="left" w:pos="4535"/>
+                <w:tab w:val="left" w:pos="5102"/>
+                <w:tab w:val="left" w:pos="5669"/>
+                <w:tab w:val="left" w:pos="6236"/>
+                <w:tab w:val="left" w:pos="6803"/>
+              </w:tabs>
+              <w:autoSpaceDE w:val="0"/>
+              <w:autoSpaceDN w:val="0"/>
+              <w:adjustRightInd w:val="0"/>
+              <w:rPr>
+                <w:rFonts w:ascii="Courier" w:hAnsi="Courier" w:cs="Helvetica"/>
+              </w:rPr>
+            </w:pPr>
+            <w:r>
+              <w:rPr>
+                <w:rFonts w:ascii="Courier" w:hAnsi="Courier" w:cs="Helvetica"/>
+              </w:rPr>
+              <w:t xml:space="preserve">   </w:t>
+            </w:r>
+            <w:r>
+              <w:rPr>
+                <w:rFonts w:ascii="Courier" w:hAnsi="Courier" w:cs="Helvetica"/>
+              </w:rPr>
+              <w:t>if c is newline</w:t>
+            </w:r>
+          </w:p>
+          <w:p>
+            <w:pPr>
+              <w:widowControl w:val="0"/>
+              <w:tabs>
+                <w:tab w:val="left" w:pos="566"/>
+                <w:tab w:val="left" w:pos="1133"/>
+                <w:tab w:val="left" w:pos="1700"/>
+                <w:tab w:val="left" w:pos="2267"/>
+                <w:tab w:val="left" w:pos="2834"/>
+                <w:tab w:val="left" w:pos="3401"/>
+                <w:tab w:val="left" w:pos="3968"/>
+                <w:tab w:val="left" w:pos="4535"/>
+                <w:tab w:val="left" w:pos="5102"/>
+                <w:tab w:val="left" w:pos="5669"/>
+                <w:tab w:val="left" w:pos="6236"/>
+                <w:tab w:val="left" w:pos="6803"/>
+              </w:tabs>
+              <w:autoSpaceDE w:val="0"/>
+              <w:autoSpaceDN w:val="0"/>
+              <w:adjustRightInd w:val="0"/>
+              <w:rPr>
+                <w:rFonts w:ascii="Courier" w:hAnsi="Courier" w:cs="Helvetica"/>
+              </w:rPr>
+            </w:pPr>
+            <w:r>
+              <w:rPr>
+                <w:rFonts w:ascii="Courier" w:hAnsi="Courier" w:cs="Helvetica"/>
+              </w:rPr>
+              <w:t xml:space="preserve">      break</w:t>
+            </w:r>
+          </w:p>
+          <w:p>
+            <w:pPr>
+              <w:widowControl w:val="0"/>
+              <w:tabs>
+                <w:tab w:val="left" w:pos="566"/>
+                <w:tab w:val="left" w:pos="1133"/>
+                <w:tab w:val="left" w:pos="1700"/>
+                <w:tab w:val="left" w:pos="2267"/>
+                <w:tab w:val="left" w:pos="2834"/>
+                <w:tab w:val="left" w:pos="3401"/>
+                <w:tab w:val="left" w:pos="3968"/>
+                <w:tab w:val="left" w:pos="4535"/>
+                <w:tab w:val="left" w:pos="5102"/>
+                <w:tab w:val="left" w:pos="5669"/>
+                <w:tab w:val="left" w:pos="6236"/>
+                <w:tab w:val="left" w:pos="6803"/>
+              </w:tabs>
+              <w:autoSpaceDE w:val="0"/>
+              <w:autoSpaceDN w:val="0"/>
+              <w:adjustRightInd w:val="0"/>
+              <w:rPr>
+                <w:rFonts w:ascii="Courier" w:hAnsi="Courier" w:cs="Helvetica"/>
+              </w:rPr>
+            </w:pPr>
+            <w:r>
+              <w:rPr>
+                <w:rFonts w:ascii="Courier" w:hAnsi="Courier" w:cs="Helvetica"/>
+              </w:rPr>
+              <w:t xml:space="preserve">   else if c is ‘\r’</w:t>
+            </w:r>
+          </w:p>
+          <w:p>
+            <w:pPr>
+              <w:widowControl w:val="0"/>
+              <w:tabs>
+                <w:tab w:val="left" w:pos="566"/>
+                <w:tab w:val="left" w:pos="1133"/>
+                <w:tab w:val="left" w:pos="1700"/>
+                <w:tab w:val="left" w:pos="2267"/>
+                <w:tab w:val="left" w:pos="2834"/>
+                <w:tab w:val="left" w:pos="3401"/>
+                <w:tab w:val="left" w:pos="3968"/>
+                <w:tab w:val="left" w:pos="4535"/>
+                <w:tab w:val="left" w:pos="5102"/>
+                <w:tab w:val="left" w:pos="5669"/>
+                <w:tab w:val="left" w:pos="6236"/>
+                <w:tab w:val="left" w:pos="6803"/>
+              </w:tabs>
+              <w:autoSpaceDE w:val="0"/>
+              <w:autoSpaceDN w:val="0"/>
+              <w:adjustRightInd w:val="0"/>
+              <w:rPr>
+                <w:rFonts w:ascii="Courier" w:hAnsi="Courier" w:cs="Helvetica"/>
+              </w:rPr>
+            </w:pPr>
+            <w:r>
+              <w:rPr>
+                <w:rFonts w:ascii="Courier" w:hAnsi="Courier" w:cs="Helvetica"/>
+              </w:rPr>
+              <w:t xml:space="preserve">      end command with null terminator</w:t>
+            </w:r>
+          </w:p>
+          <w:p>
+            <w:pPr>
+              <w:widowControl w:val="0"/>
+              <w:tabs>
+                <w:tab w:val="left" w:pos="566"/>
+                <w:tab w:val="left" w:pos="1133"/>
+                <w:tab w:val="left" w:pos="1700"/>
+                <w:tab w:val="left" w:pos="2267"/>
+                <w:tab w:val="left" w:pos="2834"/>
+                <w:tab w:val="left" w:pos="3401"/>
+                <w:tab w:val="left" w:pos="3968"/>
+                <w:tab w:val="left" w:pos="4535"/>
+                <w:tab w:val="left" w:pos="5102"/>
+                <w:tab w:val="left" w:pos="5669"/>
+                <w:tab w:val="left" w:pos="6236"/>
+                <w:tab w:val="left" w:pos="6803"/>
+              </w:tabs>
+              <w:autoSpaceDE w:val="0"/>
+              <w:autoSpaceDN w:val="0"/>
+              <w:adjustRightInd w:val="0"/>
+              <w:rPr>
+                <w:rFonts w:ascii="Courier" w:hAnsi="Courier" w:cs="Helvetica"/>
+              </w:rPr>
+            </w:pPr>
+            <w:r>
+              <w:rPr>
+                <w:rFonts w:ascii="Courier" w:hAnsi="Courier" w:cs="Helvetica"/>
+              </w:rPr>
+              <w:t xml:space="preserve">      kcd_process_keyboard_input(</w:t>
+            </w:r>
+            <w:r>
+              <w:rPr>
+                <w:rFonts w:ascii="Courier" w:hAnsi="Courier" w:cs="Helvetica"/>
+              </w:rPr>
+              <w:t>message</w:t>
+            </w:r>
+            <w:r>
+              <w:rPr>
+                <w:rFonts w:ascii="Courier" w:hAnsi="Courier" w:cs="Helvetica"/>
+              </w:rPr>
+              <w:t>)</w:t>
+            </w:r>
+          </w:p>
+          <w:p>
+            <w:pPr>
+              <w:widowControl w:val="0"/>
+              <w:tabs>
+                <w:tab w:val="left" w:pos="566"/>
+                <w:tab w:val="left" w:pos="1133"/>
+                <w:tab w:val="left" w:pos="1700"/>
+                <w:tab w:val="left" w:pos="2267"/>
+                <w:tab w:val="left" w:pos="2834"/>
+                <w:tab w:val="left" w:pos="3401"/>
+                <w:tab w:val="left" w:pos="3968"/>
+                <w:tab w:val="left" w:pos="4535"/>
+                <w:tab w:val="left" w:pos="5102"/>
+                <w:tab w:val="left" w:pos="5669"/>
+                <w:tab w:val="left" w:pos="6236"/>
+                <w:tab w:val="left" w:pos="6803"/>
+              </w:tabs>
+              <w:autoSpaceDE w:val="0"/>
+              <w:autoSpaceDN w:val="0"/>
+              <w:adjustRightInd w:val="0"/>
+              <w:rPr>
+                <w:rFonts w:ascii="Courier" w:hAnsi="Courier" w:cs="Helvetica"/>
+              </w:rPr>
+            </w:pPr>
+            <w:r>
+              <w:rPr>
+                <w:rFonts w:ascii="Courier" w:hAnsi="Courier" w:cs="Helvetica"/>
+              </w:rPr>
+              <w:t xml:space="preserve">      set command length to 0</w:t>
+            </w:r>
+          </w:p>
+          <w:p>
+            <w:pPr>
+              <w:widowControl w:val="0"/>
+              <w:tabs>
+                <w:tab w:val="left" w:pos="566"/>
+                <w:tab w:val="left" w:pos="1133"/>
+                <w:tab w:val="left" w:pos="1700"/>
+                <w:tab w:val="left" w:pos="2267"/>
+                <w:tab w:val="left" w:pos="2834"/>
+                <w:tab w:val="left" w:pos="3401"/>
+                <w:tab w:val="left" w:pos="3968"/>
+                <w:tab w:val="left" w:pos="4535"/>
+                <w:tab w:val="left" w:pos="5102"/>
+                <w:tab w:val="left" w:pos="5669"/>
+                <w:tab w:val="left" w:pos="6236"/>
+                <w:tab w:val="left" w:pos="6803"/>
+              </w:tabs>
+              <w:autoSpaceDE w:val="0"/>
+              <w:autoSpaceDN w:val="0"/>
+              <w:adjustRightInd w:val="0"/>
+              <w:rPr>
+                <w:rFonts w:ascii="Courier" w:hAnsi="Courier" w:cs="Helvetica"/>
+              </w:rPr>
+            </w:pPr>
+            <w:r>
+              <w:rPr>
+                <w:rFonts w:ascii="Courier" w:hAnsi="Courier" w:cs="Helvetica"/>
+              </w:rPr>
+              <w:t xml:space="preserve">   else if c is null char</w:t>
+            </w:r>
+          </w:p>
+          <w:p>
+            <w:pPr>
+              <w:widowControl w:val="0"/>
+              <w:tabs>
+                <w:tab w:val="left" w:pos="566"/>
+                <w:tab w:val="left" w:pos="1133"/>
+                <w:tab w:val="left" w:pos="1700"/>
+                <w:tab w:val="left" w:pos="2267"/>
+                <w:tab w:val="left" w:pos="2834"/>
+                <w:tab w:val="left" w:pos="3401"/>
+                <w:tab w:val="left" w:pos="3968"/>
+                <w:tab w:val="left" w:pos="4535"/>
+                <w:tab w:val="left" w:pos="5102"/>
+                <w:tab w:val="left" w:pos="5669"/>
+                <w:tab w:val="left" w:pos="6236"/>
+                <w:tab w:val="left" w:pos="6803"/>
+              </w:tabs>
+              <w:autoSpaceDE w:val="0"/>
+              <w:autoSpaceDN w:val="0"/>
+              <w:adjustRightInd w:val="0"/>
+              <w:rPr>
+                <w:rFonts w:ascii="Courier" w:hAnsi="Courier" w:cs="Helvetica"/>
+              </w:rPr>
+            </w:pPr>
+            <w:r>
+              <w:rPr>
+                <w:rFonts w:ascii="Courier" w:hAnsi="Courier" w:cs="Helvetica"/>
+              </w:rPr>
+              <w:t xml:space="preserve">      return</w:t>
+            </w:r>
+          </w:p>
+          <w:p>
+            <w:pPr>
+              <w:widowControl w:val="0"/>
+              <w:tabs>
+                <w:tab w:val="left" w:pos="566"/>
+                <w:tab w:val="left" w:pos="1133"/>
+                <w:tab w:val="left" w:pos="1700"/>
+                <w:tab w:val="left" w:pos="2267"/>
+                <w:tab w:val="left" w:pos="2834"/>
+                <w:tab w:val="left" w:pos="3401"/>
+                <w:tab w:val="left" w:pos="3968"/>
+                <w:tab w:val="left" w:pos="4535"/>
+                <w:tab w:val="left" w:pos="5102"/>
+                <w:tab w:val="left" w:pos="5669"/>
+                <w:tab w:val="left" w:pos="6236"/>
+                <w:tab w:val="left" w:pos="6803"/>
+              </w:tabs>
+              <w:autoSpaceDE w:val="0"/>
+              <w:autoSpaceDN w:val="0"/>
+              <w:adjustRightInd w:val="0"/>
+              <w:rPr>
+                <w:rFonts w:ascii="Courier" w:hAnsi="Courier" w:cs="Helvetica"/>
+              </w:rPr>
+            </w:pPr>
+            <w:r>
+              <w:rPr>
+                <w:rFonts w:ascii="Courier" w:hAnsi="Courier" w:cs="Helvetica"/>
+              </w:rPr>
+              <w:t xml:space="preserve">   else</w:t>
+            </w:r>
+          </w:p>
+          <w:p>
+            <w:pPr>
+              <w:widowControl w:val="0"/>
+              <w:tabs>
+                <w:tab w:val="left" w:pos="566"/>
+                <w:tab w:val="left" w:pos="1133"/>
+                <w:tab w:val="left" w:pos="1700"/>
+                <w:tab w:val="left" w:pos="2267"/>
+                <w:tab w:val="left" w:pos="2834"/>
+                <w:tab w:val="left" w:pos="3401"/>
+                <w:tab w:val="left" w:pos="3968"/>
+                <w:tab w:val="left" w:pos="4535"/>
+                <w:tab w:val="left" w:pos="5102"/>
+                <w:tab w:val="left" w:pos="5669"/>
+                <w:tab w:val="left" w:pos="6236"/>
+                <w:tab w:val="left" w:pos="6803"/>
+              </w:tabs>
+              <w:autoSpaceDE w:val="0"/>
+              <w:autoSpaceDN w:val="0"/>
+              <w:adjustRightInd w:val="0"/>
+              <w:rPr>
+                <w:rFonts w:ascii="Courier" w:hAnsi="Courier" w:cs="Helvetica"/>
+              </w:rPr>
+            </w:pPr>
+            <w:r>
+              <w:rPr>
+                <w:rFonts w:ascii="Courier" w:hAnsi="Courier" w:cs="Helvetica"/>
+              </w:rPr>
+              <w:t xml:space="preserve">      if command length is less than message max length</w:t>
+            </w:r>
+          </w:p>
+          <w:p>
+            <w:pPr>
+              <w:widowControl w:val="0"/>
+              <w:tabs>
+                <w:tab w:val="left" w:pos="566"/>
+                <w:tab w:val="left" w:pos="1133"/>
+                <w:tab w:val="left" w:pos="1700"/>
+                <w:tab w:val="left" w:pos="2267"/>
+                <w:tab w:val="left" w:pos="2834"/>
+                <w:tab w:val="left" w:pos="3401"/>
+                <w:tab w:val="left" w:pos="3968"/>
+                <w:tab w:val="left" w:pos="4535"/>
+                <w:tab w:val="left" w:pos="5102"/>
+                <w:tab w:val="left" w:pos="5669"/>
+                <w:tab w:val="left" w:pos="6236"/>
+                <w:tab w:val="left" w:pos="6803"/>
+              </w:tabs>
+              <w:autoSpaceDE w:val="0"/>
+              <w:autoSpaceDN w:val="0"/>
+              <w:adjustRightInd w:val="0"/>
+              <w:rPr>
+                <w:rFonts w:ascii="Courier" w:hAnsi="Courier" w:cs="Helvetica"/>
+              </w:rPr>
+            </w:pPr>
+            <w:r>
+              <w:rPr>
+                <w:rFonts w:ascii="Courier" w:hAnsi="Courier" w:cs="Helvetica"/>
+              </w:rPr>
+              <w:t xml:space="preserve">         add c to message </w:t>
+            </w:r>
+            <w:r>
+              <w:rPr>
+                <w:rFonts w:ascii="Courier" w:hAnsi="Courier" w:cs="Helvetica"/>
+              </w:rPr>
+              <w:t xml:space="preserve">buffer’s </w:t>
+            </w:r>
+            <w:r>
+              <w:rPr>
+                <w:rFonts w:ascii="Courier" w:hAnsi="Courier" w:cs="Helvetica"/>
+              </w:rPr>
+              <w:t>text and 1 to command length</w:t>
+            </w:r>
+          </w:p>
+        </w:tc>
+      </w:tr>
+    </w:tbl>
+    <w:p/>
+    <w:tbl>
+      <w:tblPr>
+        <w:tblStyle w:val="TableGrid"/>
+        <w:tblW w:w="0" w:type="auto"/>
+        <w:tblLook w:val="04A0" w:firstRow="1" w:lastRow="0" w:firstColumn="1" w:lastColumn="0" w:noHBand="0" w:noVBand="1"/>
+      </w:tblPr>
+      <w:tblGrid>
+        <w:gridCol w:w="9350"/>
+      </w:tblGrid>
+      <w:tr>
+        <w:trPr>
+          <w:trHeight w:val="68"/>
+        </w:trPr>
+        <w:tc>
+          <w:tcPr>
+            <w:tcW w:w="9350" w:type="dxa"/>
+          </w:tcPr>
+          <w:p>
+            <w:pPr>
+              <w:widowControl w:val="0"/>
+              <w:tabs>
+                <w:tab w:val="left" w:pos="566"/>
+                <w:tab w:val="left" w:pos="1133"/>
+                <w:tab w:val="left" w:pos="1700"/>
+                <w:tab w:val="left" w:pos="2267"/>
+                <w:tab w:val="left" w:pos="2834"/>
+                <w:tab w:val="left" w:pos="3401"/>
+                <w:tab w:val="left" w:pos="3968"/>
+                <w:tab w:val="left" w:pos="4535"/>
+                <w:tab w:val="left" w:pos="5102"/>
+                <w:tab w:val="left" w:pos="5669"/>
+                <w:tab w:val="left" w:pos="6236"/>
+                <w:tab w:val="left" w:pos="6803"/>
+              </w:tabs>
+              <w:autoSpaceDE w:val="0"/>
+              <w:autoSpaceDN w:val="0"/>
+              <w:adjustRightInd w:val="0"/>
+              <w:rPr>
+                <w:rFonts w:ascii="Courier" w:hAnsi="Courier" w:cs="Helvetica"/>
+              </w:rPr>
+            </w:pPr>
+            <w:r>
+              <w:rPr>
+                <w:rFonts w:ascii="Courier" w:hAnsi="Courier" w:cs="Helvetica"/>
+              </w:rPr>
+              <w:t>METHOD 4</w:t>
+            </w:r>
+            <w:r>
+              <w:rPr>
+                <w:rFonts w:ascii="Courier" w:hAnsi="Courier" w:cs="Helvetica"/>
+              </w:rPr>
+              <w:t xml:space="preserve">: void </w:t>
+            </w:r>
+            <w:r>
+              <w:rPr>
+                <w:rFonts w:ascii="Courier" w:hAnsi="Courier" w:cs="Helvetica"/>
+              </w:rPr>
+              <w:t xml:space="preserve">kcd_process_keyboard_input </w:t>
+            </w:r>
+            <w:r>
+              <w:rPr>
+                <w:rFonts w:ascii="Courier" w:hAnsi="Courier" w:cs="Helvetica"/>
+              </w:rPr>
+              <w:t>(</w:t>
+            </w:r>
+            <w:r>
+              <w:rPr>
+                <w:rFonts w:ascii="Courier" w:hAnsi="Courier" w:cs="Helvetica"/>
+              </w:rPr>
+              <w:t>message</w:t>
+            </w:r>
+            <w:r>
+              <w:rPr>
+                <w:rFonts w:ascii="Courier" w:hAnsi="Courier" w:cs="Helvetica"/>
+              </w:rPr>
+              <w:t>)</w:t>
+            </w:r>
+          </w:p>
+        </w:tc>
+      </w:tr>
+      <w:tr>
+        <w:trPr>
+          <w:trHeight w:val="1305"/>
+        </w:trPr>
+        <w:tc>
+          <w:tcPr>
+            <w:tcW w:w="9350" w:type="dxa"/>
+          </w:tcPr>
+          <w:p>
+            <w:pPr>
+              <w:widowControl w:val="0"/>
+              <w:tabs>
+                <w:tab w:val="left" w:pos="566"/>
+                <w:tab w:val="left" w:pos="1133"/>
+                <w:tab w:val="left" w:pos="1700"/>
+                <w:tab w:val="left" w:pos="2267"/>
+                <w:tab w:val="left" w:pos="2834"/>
+                <w:tab w:val="left" w:pos="3401"/>
+                <w:tab w:val="left" w:pos="3968"/>
+                <w:tab w:val="left" w:pos="4535"/>
+                <w:tab w:val="left" w:pos="5102"/>
+                <w:tab w:val="left" w:pos="5669"/>
+                <w:tab w:val="left" w:pos="6236"/>
+                <w:tab w:val="left" w:pos="6803"/>
+              </w:tabs>
+              <w:autoSpaceDE w:val="0"/>
+              <w:autoSpaceDN w:val="0"/>
+              <w:adjustRightInd w:val="0"/>
+              <w:rPr>
+                <w:rFonts w:ascii="Courier" w:hAnsi="Courier" w:cs="Helvetica"/>
+              </w:rPr>
+            </w:pPr>
+            <w:r>
+              <w:rPr>
+                <w:rFonts w:ascii="Courier" w:hAnsi="Courier" w:cs="Helvetica"/>
+              </w:rPr>
+              <w:t>For all registered commands c</w:t>
+            </w:r>
+          </w:p>
+          <w:p>
+            <w:pPr>
+              <w:widowControl w:val="0"/>
+              <w:tabs>
+                <w:tab w:val="left" w:pos="566"/>
+                <w:tab w:val="left" w:pos="1133"/>
+                <w:tab w:val="left" w:pos="1700"/>
+                <w:tab w:val="left" w:pos="2267"/>
+                <w:tab w:val="left" w:pos="2834"/>
+                <w:tab w:val="left" w:pos="3401"/>
+                <w:tab w:val="left" w:pos="3968"/>
+                <w:tab w:val="left" w:pos="4535"/>
+                <w:tab w:val="left" w:pos="5102"/>
+                <w:tab w:val="left" w:pos="5669"/>
+                <w:tab w:val="left" w:pos="6236"/>
+                <w:tab w:val="left" w:pos="6803"/>
+              </w:tabs>
+              <w:autoSpaceDE w:val="0"/>
+              <w:autoSpaceDN w:val="0"/>
+              <w:adjustRightInd w:val="0"/>
+              <w:rPr>
+                <w:rFonts w:ascii="Courier" w:hAnsi="Courier" w:cs="Helvetica"/>
+              </w:rPr>
+            </w:pPr>
+            <w:r>
+              <w:rPr>
+                <w:rFonts w:ascii="Courier" w:hAnsi="Courier" w:cs="Helvetica"/>
+              </w:rPr>
+              <w:t xml:space="preserve">   If message text matches c</w:t>
+            </w:r>
+          </w:p>
+          <w:p>
+            <w:pPr>
+              <w:widowControl w:val="0"/>
+              <w:tabs>
+                <w:tab w:val="left" w:pos="566"/>
+                <w:tab w:val="left" w:pos="1133"/>
+                <w:tab w:val="left" w:pos="1700"/>
+                <w:tab w:val="left" w:pos="2267"/>
+                <w:tab w:val="left" w:pos="2834"/>
+                <w:tab w:val="left" w:pos="3401"/>
+                <w:tab w:val="left" w:pos="3968"/>
+                <w:tab w:val="left" w:pos="4535"/>
+                <w:tab w:val="left" w:pos="5102"/>
+                <w:tab w:val="left" w:pos="5669"/>
+                <w:tab w:val="left" w:pos="6236"/>
+                <w:tab w:val="left" w:pos="6803"/>
+              </w:tabs>
+              <w:autoSpaceDE w:val="0"/>
+              <w:autoSpaceDN w:val="0"/>
+              <w:adjustRightInd w:val="0"/>
+              <w:rPr>
+                <w:rFonts w:ascii="Courier" w:hAnsi="Courier" w:cs="Helvetica"/>
+              </w:rPr>
+            </w:pPr>
+            <w:r>
+              <w:rPr>
+                <w:rFonts w:ascii="Courier" w:hAnsi="Courier" w:cs="Helvetica"/>
+              </w:rPr>
+              <w:t xml:space="preserve">      Request new memory block</w:t>
+            </w:r>
+          </w:p>
+          <w:p>
+            <w:pPr>
+              <w:widowControl w:val="0"/>
+              <w:tabs>
+                <w:tab w:val="left" w:pos="566"/>
+                <w:tab w:val="left" w:pos="1133"/>
+                <w:tab w:val="left" w:pos="1700"/>
+                <w:tab w:val="left" w:pos="2267"/>
+                <w:tab w:val="left" w:pos="2834"/>
+                <w:tab w:val="left" w:pos="3401"/>
+                <w:tab w:val="left" w:pos="3968"/>
+                <w:tab w:val="left" w:pos="4535"/>
+                <w:tab w:val="left" w:pos="5102"/>
+                <w:tab w:val="left" w:pos="5669"/>
+                <w:tab w:val="left" w:pos="6236"/>
+                <w:tab w:val="left" w:pos="6803"/>
+              </w:tabs>
+              <w:autoSpaceDE w:val="0"/>
+              <w:autoSpaceDN w:val="0"/>
+              <w:adjustRightInd w:val="0"/>
+              <w:rPr>
+                <w:rFonts w:ascii="Courier" w:hAnsi="Courier" w:cs="Helvetica"/>
+              </w:rPr>
+            </w:pPr>
+            <w:r>
+              <w:rPr>
+                <w:rFonts w:ascii="Courier" w:hAnsi="Courier" w:cs="Helvetica"/>
+              </w:rPr>
+              <w:t xml:space="preserve">      Copy message into block</w:t>
+            </w:r>
+          </w:p>
+          <w:p>
+            <w:pPr>
+              <w:widowControl w:val="0"/>
+              <w:tabs>
+                <w:tab w:val="left" w:pos="566"/>
+                <w:tab w:val="left" w:pos="1133"/>
+                <w:tab w:val="left" w:pos="1700"/>
+                <w:tab w:val="left" w:pos="2267"/>
+                <w:tab w:val="left" w:pos="2834"/>
+                <w:tab w:val="left" w:pos="3401"/>
+                <w:tab w:val="left" w:pos="3968"/>
+                <w:tab w:val="left" w:pos="4535"/>
+                <w:tab w:val="left" w:pos="5102"/>
+                <w:tab w:val="left" w:pos="5669"/>
+                <w:tab w:val="left" w:pos="6236"/>
+                <w:tab w:val="left" w:pos="6803"/>
+              </w:tabs>
+              <w:autoSpaceDE w:val="0"/>
+              <w:autoSpaceDN w:val="0"/>
+              <w:adjustRightInd w:val="0"/>
+              <w:rPr>
+                <w:rFonts w:ascii="Courier" w:hAnsi="Courier" w:cs="Helvetica"/>
+              </w:rPr>
+            </w:pPr>
+            <w:r>
+              <w:rPr>
+                <w:rFonts w:ascii="Courier" w:hAnsi="Courier" w:cs="Helvetica"/>
+              </w:rPr>
+              <w:t xml:space="preserve">      Send message</w:t>
+            </w:r>
+            <w:bookmarkStart w:id="0" w:name="_GoBack"/>
+            <w:bookmarkEnd w:id="0"/>
+          </w:p>
+        </w:tc>
+      </w:tr>
+    </w:tbl>
     <w:p/>
     <w:sectPr>
       <w:pgSz w:w="12240" w:h="15840"/>
@@ -3845,6 +5552,17 @@
       <w:szCs w:val="20"/>
     </w:rPr>
   </w:style>
+  <w:style w:type="paragraph" w:styleId="ListParagraph">
+    <w:name w:val="List Paragraph"/>
+    <w:basedOn w:val="Normal"/>
+    <w:uiPriority w:val="34"/>
+    <w:qFormat/>
+    <w:rsid w:val="000C6B7E"/>
+    <w:pPr>
+      <w:ind w:left="720"/>
+      <w:contextualSpacing/>
+    </w:pPr>
+  </w:style>
 </w:styles>
 </file>
 

</xml_diff>

<commit_message>
Initial commit for IPC documentation
</commit_message>
<xml_diff>
--- a/RTX Documentation.docx
+++ b/RTX Documentation.docx
@@ -360,12 +360,21 @@
           <w:rFonts w:ascii="Helvetica" w:hAnsi="Helvetica" w:cs="Helvetica"/>
         </w:rPr>
       </w:pPr>
+      <w:proofErr w:type="spellStart"/>
       <w:r>
         <w:rPr>
           <w:rFonts w:ascii="Helvetica" w:hAnsi="Helvetica" w:cs="Helvetica"/>
           <w:b/>
         </w:rPr>
-        <w:t xml:space="preserve">mem_blocks: </w:t>
+        <w:t>mem_blocks</w:t>
+      </w:r>
+      <w:proofErr w:type="spellEnd"/>
+      <w:r>
+        <w:rPr>
+          <w:rFonts w:ascii="Helvetica" w:hAnsi="Helvetica" w:cs="Helvetica"/>
+          <w:b/>
+        </w:rPr>
+        <w:t xml:space="preserve">: </w:t>
       </w:r>
       <w:r>
         <w:rPr>
@@ -845,7 +854,34 @@
                 <w:rFonts w:ascii="Courier" w:hAnsi="Courier" w:cs="Helvetica"/>
               </w:rPr>
               <w:tab/>
-              <w:t>k_release_processor();</w:t>
+            </w:r>
+            <w:proofErr w:type="spellStart"/>
+            <w:r>
+              <w:rPr>
+                <w:rFonts w:ascii="Courier" w:hAnsi="Courier" w:cs="Helvetica"/>
+              </w:rPr>
+              <w:t>k_release_</w:t>
+            </w:r>
+            <w:proofErr w:type="gramStart"/>
+            <w:r>
+              <w:rPr>
+                <w:rFonts w:ascii="Courier" w:hAnsi="Courier" w:cs="Helvetica"/>
+              </w:rPr>
+              <w:t>processor</w:t>
+            </w:r>
+            <w:proofErr w:type="spellEnd"/>
+            <w:r>
+              <w:rPr>
+                <w:rFonts w:ascii="Courier" w:hAnsi="Courier" w:cs="Helvetica"/>
+              </w:rPr>
+              <w:t>(</w:t>
+            </w:r>
+            <w:proofErr w:type="gramEnd"/>
+            <w:r>
+              <w:rPr>
+                <w:rFonts w:ascii="Courier" w:hAnsi="Courier" w:cs="Helvetica"/>
+              </w:rPr>
+              <w:t>);</w:t>
             </w:r>
           </w:p>
           <w:p>
@@ -1310,8 +1346,16 @@
               <w:rPr>
                 <w:rFonts w:ascii="Courier" w:hAnsi="Courier" w:cs="Helvetica"/>
               </w:rPr>
-              <w:t xml:space="preserve"> p_mem_block</w:t>
-            </w:r>
+              <w:t xml:space="preserve"> </w:t>
+            </w:r>
+            <w:proofErr w:type="spellStart"/>
+            <w:r>
+              <w:rPr>
+                <w:rFonts w:ascii="Courier" w:hAnsi="Courier" w:cs="Helvetica"/>
+              </w:rPr>
+              <w:t>p_mem_block</w:t>
+            </w:r>
+            <w:proofErr w:type="spellEnd"/>
             <w:r>
               <w:rPr>
                 <w:rFonts w:ascii="Courier" w:hAnsi="Courier" w:cs="Helvetica"/>
@@ -1416,7 +1460,21 @@
               <w:rPr>
                 <w:rFonts w:ascii="Courier" w:hAnsi="Courier" w:cs="Helvetica"/>
               </w:rPr>
-              <w:t>return RTX_ERR if p_mem_block is invalid</w:t>
+              <w:t xml:space="preserve">return RTX_ERR if </w:t>
+            </w:r>
+            <w:proofErr w:type="spellStart"/>
+            <w:r>
+              <w:rPr>
+                <w:rFonts w:ascii="Courier" w:hAnsi="Courier" w:cs="Helvetica"/>
+              </w:rPr>
+              <w:t>p_mem_block</w:t>
+            </w:r>
+            <w:proofErr w:type="spellEnd"/>
+            <w:r>
+              <w:rPr>
+                <w:rFonts w:ascii="Courier" w:hAnsi="Courier" w:cs="Helvetica"/>
+              </w:rPr>
+              <w:t xml:space="preserve"> is invalid</w:t>
             </w:r>
           </w:p>
           <w:p>
@@ -1447,7 +1505,21 @@
               <w:rPr>
                 <w:rFonts w:ascii="Courier" w:hAnsi="Courier" w:cs="Helvetica"/>
               </w:rPr>
-              <w:t>return RTX_ERR if address pointed by p_mem_block is outside the bounds</w:t>
+              <w:t xml:space="preserve">return RTX_ERR if address pointed by </w:t>
+            </w:r>
+            <w:proofErr w:type="spellStart"/>
+            <w:r>
+              <w:rPr>
+                <w:rFonts w:ascii="Courier" w:hAnsi="Courier" w:cs="Helvetica"/>
+              </w:rPr>
+              <w:t>p_mem_block</w:t>
+            </w:r>
+            <w:proofErr w:type="spellEnd"/>
+            <w:r>
+              <w:rPr>
+                <w:rFonts w:ascii="Courier" w:hAnsi="Courier" w:cs="Helvetica"/>
+              </w:rPr>
+              <w:t xml:space="preserve"> is outside the bounds</w:t>
             </w:r>
           </w:p>
           <w:p>
@@ -1478,7 +1550,21 @@
               <w:rPr>
                 <w:rFonts w:ascii="Courier" w:hAnsi="Courier" w:cs="Helvetica"/>
               </w:rPr>
-              <w:t>return RTX_ERR if the p_mem_block size is not 128 bytes</w:t>
+              <w:t xml:space="preserve">return RTX_ERR if the </w:t>
+            </w:r>
+            <w:proofErr w:type="spellStart"/>
+            <w:r>
+              <w:rPr>
+                <w:rFonts w:ascii="Courier" w:hAnsi="Courier" w:cs="Helvetica"/>
+              </w:rPr>
+              <w:t>p_mem_block</w:t>
+            </w:r>
+            <w:proofErr w:type="spellEnd"/>
+            <w:r>
+              <w:rPr>
+                <w:rFonts w:ascii="Courier" w:hAnsi="Courier" w:cs="Helvetica"/>
+              </w:rPr>
+              <w:t xml:space="preserve"> size is not 128 bytes</w:t>
             </w:r>
           </w:p>
           <w:p>
@@ -1601,7 +1687,15 @@
     <w:p/>
     <w:p>
       <w:r>
-        <w:t xml:space="preserve">PCB **gp_pcbs </w:t>
+        <w:t>PCB **</w:t>
+      </w:r>
+      <w:proofErr w:type="spellStart"/>
+      <w:r>
+        <w:t>gp_pcbs</w:t>
+      </w:r>
+      <w:proofErr w:type="spellEnd"/>
+      <w:r>
+        <w:t xml:space="preserve"> </w:t>
       </w:r>
       <w:r>
         <w:tab/>
@@ -1611,13 +1705,26 @@
       </w:r>
       <w:r>
         <w:tab/>
-        <w:t>-- An array of pcb pointers. This array contains all the PCBs for our OS.</w:t>
-      </w:r>
-    </w:p>
-    <w:p>
-      <w:r>
-        <w:t>PCB *gp_current_process</w:t>
-      </w:r>
+        <w:t xml:space="preserve">-- An array of </w:t>
+      </w:r>
+      <w:proofErr w:type="spellStart"/>
+      <w:r>
+        <w:t>pcb</w:t>
+      </w:r>
+      <w:proofErr w:type="spellEnd"/>
+      <w:r>
+        <w:t xml:space="preserve"> pointers. This array contains all the PCBs for our OS.</w:t>
+      </w:r>
+    </w:p>
+    <w:p>
+      <w:r>
+        <w:t>PCB *</w:t>
+      </w:r>
+      <w:proofErr w:type="spellStart"/>
+      <w:r>
+        <w:t>gp_current_process</w:t>
+      </w:r>
+      <w:proofErr w:type="spellEnd"/>
       <w:r>
         <w:tab/>
         <w:t>-- A pointer that always points to the current running process.</w:t>
@@ -1632,60 +1739,348 @@
     <w:p/>
     <w:p>
       <w:r>
-        <w:t>The function infinite_loop(void) simply calls release_processor() forever, and the null process is assigned this procedure. So in essence, all the null process does is call the release_processor().</w:t>
+        <w:t xml:space="preserve">The function </w:t>
+      </w:r>
+      <w:proofErr w:type="spellStart"/>
+      <w:r>
+        <w:t>infinite_loop</w:t>
+      </w:r>
+      <w:proofErr w:type="spellEnd"/>
+      <w:r>
+        <w:t xml:space="preserve">(void) simply calls </w:t>
+      </w:r>
+      <w:proofErr w:type="spellStart"/>
+      <w:r>
+        <w:t>release_</w:t>
+      </w:r>
+      <w:proofErr w:type="gramStart"/>
+      <w:r>
+        <w:t>processor</w:t>
+      </w:r>
+      <w:proofErr w:type="spellEnd"/>
+      <w:r>
+        <w:t>(</w:t>
+      </w:r>
+      <w:proofErr w:type="gramEnd"/>
+      <w:r>
+        <w:t xml:space="preserve">) forever, and the null process is assigned this procedure. So in essence, all the null process does is call the </w:t>
+      </w:r>
+      <w:proofErr w:type="spellStart"/>
+      <w:r>
+        <w:t>release_</w:t>
+      </w:r>
+      <w:proofErr w:type="gramStart"/>
+      <w:r>
+        <w:t>processor</w:t>
+      </w:r>
+      <w:proofErr w:type="spellEnd"/>
+      <w:r>
+        <w:t>(</w:t>
+      </w:r>
+      <w:proofErr w:type="gramEnd"/>
+      <w:r>
+        <w:t>).</w:t>
       </w:r>
     </w:p>
     <w:p/>
     <w:p>
       <w:r>
-        <w:t xml:space="preserve">Now the function process_init() initializes all the processes in a system. It calls the set_test_proc() function, which fills out the initialization information for all the user processes into a table called g_test_procs[], and then process initialization information is copied from there into g_proc_table[]. The NULL process is also initialized explicitly beforehand. </w:t>
+        <w:t xml:space="preserve">Now the function </w:t>
+      </w:r>
+      <w:proofErr w:type="spellStart"/>
+      <w:r>
+        <w:t>process_</w:t>
+      </w:r>
+      <w:proofErr w:type="gramStart"/>
+      <w:r>
+        <w:t>init</w:t>
+      </w:r>
+      <w:proofErr w:type="spellEnd"/>
+      <w:r>
+        <w:t>(</w:t>
+      </w:r>
+      <w:proofErr w:type="gramEnd"/>
+      <w:r>
+        <w:t xml:space="preserve">) initializes all the processes in a system. It calls the </w:t>
+      </w:r>
+      <w:proofErr w:type="spellStart"/>
+      <w:r>
+        <w:t>set_test_</w:t>
+      </w:r>
+      <w:proofErr w:type="gramStart"/>
+      <w:r>
+        <w:t>proc</w:t>
+      </w:r>
+      <w:proofErr w:type="spellEnd"/>
+      <w:r>
+        <w:t>(</w:t>
+      </w:r>
+      <w:proofErr w:type="gramEnd"/>
+      <w:r>
+        <w:t xml:space="preserve">) function, which fills out the initialization information for all the user processes into a table called </w:t>
+      </w:r>
+      <w:proofErr w:type="spellStart"/>
+      <w:r>
+        <w:t>g_test_procs</w:t>
+      </w:r>
+      <w:proofErr w:type="spellEnd"/>
+      <w:r>
+        <w:t xml:space="preserve">[], and then process initialization information is copied from there into </w:t>
+      </w:r>
+      <w:proofErr w:type="spellStart"/>
+      <w:r>
+        <w:t>g_proc_table</w:t>
+      </w:r>
+      <w:proofErr w:type="spellEnd"/>
+      <w:r>
+        <w:t xml:space="preserve">[]. The NULL process is also initialized explicitly beforehand. </w:t>
       </w:r>
     </w:p>
     <w:p/>
     <w:p>
       <w:r>
-        <w:t xml:space="preserve">Now, we loop through the g_proc_table[], and initialize the contents of our gp_pcbs i.e initializing all the PCBs in our OS. We copy over the pid, priority, and sp, and we initialize all the states to NEW. Afterwards, we push every pcb onto the ready queue. </w:t>
+        <w:t xml:space="preserve">Now, we loop through the </w:t>
+      </w:r>
+      <w:proofErr w:type="spellStart"/>
+      <w:r>
+        <w:t>g_proc_</w:t>
+      </w:r>
+      <w:proofErr w:type="gramStart"/>
+      <w:r>
+        <w:t>table</w:t>
+      </w:r>
+      <w:proofErr w:type="spellEnd"/>
+      <w:r>
+        <w:t>[</w:t>
+      </w:r>
+      <w:proofErr w:type="gramEnd"/>
+      <w:r>
+        <w:t xml:space="preserve">], and initialize the contents of our </w:t>
+      </w:r>
+      <w:proofErr w:type="spellStart"/>
+      <w:r>
+        <w:t>gp_pcbs</w:t>
+      </w:r>
+      <w:proofErr w:type="spellEnd"/>
+      <w:r>
+        <w:t xml:space="preserve"> </w:t>
+      </w:r>
+      <w:proofErr w:type="spellStart"/>
+      <w:r>
+        <w:t>i.e</w:t>
+      </w:r>
+      <w:proofErr w:type="spellEnd"/>
+      <w:r>
+        <w:t xml:space="preserve"> initializing all the PCBs in our OS. We copy over the </w:t>
+      </w:r>
+      <w:proofErr w:type="spellStart"/>
+      <w:r>
+        <w:t>pid</w:t>
+      </w:r>
+      <w:proofErr w:type="spellEnd"/>
+      <w:r>
+        <w:t xml:space="preserve">, priority, and </w:t>
+      </w:r>
+      <w:proofErr w:type="spellStart"/>
+      <w:r>
+        <w:t>sp</w:t>
+      </w:r>
+      <w:proofErr w:type="spellEnd"/>
+      <w:r>
+        <w:t xml:space="preserve">, and we initialize all the states to NEW. Afterwards, we push every </w:t>
+      </w:r>
+      <w:proofErr w:type="spellStart"/>
+      <w:r>
+        <w:t>pcb</w:t>
+      </w:r>
+      <w:proofErr w:type="spellEnd"/>
+      <w:r>
+        <w:t xml:space="preserve"> onto the ready queue. </w:t>
       </w:r>
     </w:p>
     <w:p/>
     <w:p>
       <w:r>
-        <w:t>Now the scheduler(void) function simply picks the pcb of the next process to run. It makes sure that there is a process available on the ready queue to run, and that it is not blocked. Otherwise, it will return the NULL process.</w:t>
+        <w:t xml:space="preserve">Now the scheduler(void) function simply picks the </w:t>
+      </w:r>
+      <w:proofErr w:type="spellStart"/>
+      <w:r>
+        <w:t>pcb</w:t>
+      </w:r>
+      <w:proofErr w:type="spellEnd"/>
+      <w:r>
+        <w:t xml:space="preserve"> of the next process to run. It makes sure that there is a process available on the ready queue to run, and that it is not blocked. Otherwise, it will return the NULL process.</w:t>
       </w:r>
     </w:p>
     <w:p/>
     <w:p>
       <w:r>
-        <w:t>The process_switch() function simply takes in the previous running process, and sets the gp_current_process to running. It takes care of various state information (such as setting gp_current_process state to ready, etc.).</w:t>
+        <w:t xml:space="preserve">The </w:t>
+      </w:r>
+      <w:proofErr w:type="spellStart"/>
+      <w:r>
+        <w:t>process_</w:t>
+      </w:r>
+      <w:proofErr w:type="gramStart"/>
+      <w:r>
+        <w:t>switch</w:t>
+      </w:r>
+      <w:proofErr w:type="spellEnd"/>
+      <w:r>
+        <w:t>(</w:t>
+      </w:r>
+      <w:proofErr w:type="gramEnd"/>
+      <w:r>
+        <w:t xml:space="preserve">) function simply takes in the previous running process, and sets the </w:t>
+      </w:r>
+      <w:proofErr w:type="spellStart"/>
+      <w:r>
+        <w:t>gp_current_process</w:t>
+      </w:r>
+      <w:proofErr w:type="spellEnd"/>
+      <w:r>
+        <w:t xml:space="preserve"> to running. It takes care of various state information (such as setting </w:t>
+      </w:r>
+      <w:proofErr w:type="spellStart"/>
+      <w:r>
+        <w:t>gp_current_process</w:t>
+      </w:r>
+      <w:proofErr w:type="spellEnd"/>
+      <w:r>
+        <w:t xml:space="preserve"> state to ready, etc.).</w:t>
       </w:r>
     </w:p>
     <w:p/>
     <w:p>
       <w:r>
-        <w:t>The k_release_processor(void) simply calls the scheduler to determine the next ready process, and then pushes the old process back to the end of the ready queue.</w:t>
+        <w:t xml:space="preserve">The </w:t>
+      </w:r>
+      <w:proofErr w:type="spellStart"/>
+      <w:r>
+        <w:t>k_release_processor</w:t>
+      </w:r>
+      <w:proofErr w:type="spellEnd"/>
+      <w:r>
+        <w:t>(void) simply calls the scheduler to determine the next ready process, and then pushes the old process back to the end of the ready queue.</w:t>
       </w:r>
     </w:p>
     <w:p/>
     <w:p>
       <w:r>
-        <w:t xml:space="preserve">The method k_enqueue_blocked_on_resource_process(PCB *pcb) sets the state of the pcb passed in to BLOCKED_ON_RESOURCE and enqueues it on to the back of the blocked queue. </w:t>
-      </w:r>
-    </w:p>
-    <w:p>
-      <w:r>
-        <w:t>The method k_dequeue_blocked_on_resource_process(void) dequeues the next available process in blocked_on_resource queue and returns it.</w:t>
+        <w:t xml:space="preserve">The method </w:t>
+      </w:r>
+      <w:proofErr w:type="spellStart"/>
+      <w:r>
+        <w:t>k_enqueue_blocked_on_resource_</w:t>
+      </w:r>
+      <w:proofErr w:type="gramStart"/>
+      <w:r>
+        <w:t>process</w:t>
+      </w:r>
+      <w:proofErr w:type="spellEnd"/>
+      <w:r>
+        <w:t>(</w:t>
+      </w:r>
+      <w:proofErr w:type="gramEnd"/>
+      <w:r>
+        <w:t>PCB *</w:t>
+      </w:r>
+      <w:proofErr w:type="spellStart"/>
+      <w:r>
+        <w:t>pcb</w:t>
+      </w:r>
+      <w:proofErr w:type="spellEnd"/>
+      <w:r>
+        <w:t xml:space="preserve">) sets the state of the </w:t>
+      </w:r>
+      <w:proofErr w:type="spellStart"/>
+      <w:r>
+        <w:t>pcb</w:t>
+      </w:r>
+      <w:proofErr w:type="spellEnd"/>
+      <w:r>
+        <w:t xml:space="preserve"> passed in to BLOCKED_ON_RESOURCE and </w:t>
+      </w:r>
+      <w:proofErr w:type="spellStart"/>
+      <w:r>
+        <w:t>enqueues</w:t>
+      </w:r>
+      <w:proofErr w:type="spellEnd"/>
+      <w:r>
+        <w:t xml:space="preserve"> it on to the back of the blocked queue. </w:t>
+      </w:r>
+    </w:p>
+    <w:p>
+      <w:r>
+        <w:t xml:space="preserve">The method </w:t>
+      </w:r>
+      <w:proofErr w:type="spellStart"/>
+      <w:r>
+        <w:t>k_dequeue_blocked_on_resource_process</w:t>
+      </w:r>
+      <w:proofErr w:type="spellEnd"/>
+      <w:r>
+        <w:t xml:space="preserve">(void) </w:t>
+      </w:r>
+      <w:proofErr w:type="spellStart"/>
+      <w:r>
+        <w:t>dequeues</w:t>
+      </w:r>
+      <w:proofErr w:type="spellEnd"/>
+      <w:r>
+        <w:t xml:space="preserve"> the next available process in </w:t>
+      </w:r>
+      <w:proofErr w:type="spellStart"/>
+      <w:r>
+        <w:t>blocked_on_resource</w:t>
+      </w:r>
+      <w:proofErr w:type="spellEnd"/>
+      <w:r>
+        <w:t xml:space="preserve"> queue and returns it.</w:t>
       </w:r>
     </w:p>
     <w:p/>
     <w:p>
       <w:r>
-        <w:t>The method get and set priorites do exactly what is expected: get and set priorities of the required PCBs.</w:t>
+        <w:t xml:space="preserve">The method </w:t>
+      </w:r>
+      <w:proofErr w:type="gramStart"/>
+      <w:r>
+        <w:t>get</w:t>
+      </w:r>
+      <w:proofErr w:type="gramEnd"/>
+      <w:r>
+        <w:t xml:space="preserve"> and set </w:t>
+      </w:r>
+      <w:proofErr w:type="spellStart"/>
+      <w:r>
+        <w:t>priorites</w:t>
+      </w:r>
+      <w:proofErr w:type="spellEnd"/>
+      <w:r>
+        <w:t xml:space="preserve"> do exactly what is expected: get and set priorities of the required PCBs.</w:t>
       </w:r>
     </w:p>
     <w:p/>
     <w:p>
       <w:r>
-        <w:t>The method check_preemption() checks if the PCB in the front of the ready queue should preempt the current running process.</w:t>
+        <w:t xml:space="preserve">The method </w:t>
+      </w:r>
+      <w:proofErr w:type="spellStart"/>
+      <w:r>
+        <w:t>check_</w:t>
+      </w:r>
+      <w:proofErr w:type="gramStart"/>
+      <w:r>
+        <w:t>preemption</w:t>
+      </w:r>
+      <w:proofErr w:type="spellEnd"/>
+      <w:r>
+        <w:t>(</w:t>
+      </w:r>
+      <w:proofErr w:type="gramEnd"/>
+      <w:r>
+        <w:t>) checks if the PCB in the front of the ready queue should preempt the current running process.</w:t>
       </w:r>
     </w:p>
     <w:p>
@@ -1750,7 +2145,27 @@
           <w:sz w:val="23"/>
           <w:szCs w:val="23"/>
         </w:rPr>
-        <w:t>The unit tests were designed with debuggability in mind:</w:t>
+        <w:t xml:space="preserve">The unit tests were designed with </w:t>
+      </w:r>
+      <w:proofErr w:type="spellStart"/>
+      <w:r>
+        <w:rPr>
+          <w:rFonts w:ascii="Helvetica Neue" w:hAnsi="Helvetica Neue" w:cs="Times New Roman"/>
+          <w:color w:val="222222"/>
+          <w:sz w:val="23"/>
+          <w:szCs w:val="23"/>
+        </w:rPr>
+        <w:t>debuggability</w:t>
+      </w:r>
+      <w:proofErr w:type="spellEnd"/>
+      <w:r>
+        <w:rPr>
+          <w:rFonts w:ascii="Helvetica Neue" w:hAnsi="Helvetica Neue" w:cs="Times New Roman"/>
+          <w:color w:val="222222"/>
+          <w:sz w:val="23"/>
+          <w:szCs w:val="23"/>
+        </w:rPr>
+        <w:t xml:space="preserve"> in mind:</w:t>
       </w:r>
     </w:p>
     <w:p>
@@ -1850,7 +2265,27 @@
           <w:sz w:val="23"/>
           <w:szCs w:val="23"/>
         </w:rPr>
-        <w:t>The tests are comprehensive. This makes it easier to resolve ambiguity in the specification and verify that behaviour doesn't change over time. In particular, the tests cover some edge cases for process priority, where breaking changes could result in deadlocks.</w:t>
+        <w:t xml:space="preserve">The tests are comprehensive. This makes it easier to resolve ambiguity in the specification and verify that </w:t>
+      </w:r>
+      <w:proofErr w:type="spellStart"/>
+      <w:r>
+        <w:rPr>
+          <w:rFonts w:ascii="Helvetica Neue" w:eastAsia="Times New Roman" w:hAnsi="Helvetica Neue" w:cs="Times New Roman"/>
+          <w:color w:val="222222"/>
+          <w:sz w:val="23"/>
+          <w:szCs w:val="23"/>
+        </w:rPr>
+        <w:t>behaviour</w:t>
+      </w:r>
+      <w:proofErr w:type="spellEnd"/>
+      <w:r>
+        <w:rPr>
+          <w:rFonts w:ascii="Helvetica Neue" w:eastAsia="Times New Roman" w:hAnsi="Helvetica Neue" w:cs="Times New Roman"/>
+          <w:color w:val="222222"/>
+          <w:sz w:val="23"/>
+          <w:szCs w:val="23"/>
+        </w:rPr>
+        <w:t xml:space="preserve"> doesn't change over time. In particular, the tests cover some edge cases for process priority, where breaking changes could result in deadlocks.</w:t>
       </w:r>
     </w:p>
     <w:p>
@@ -1875,7 +2310,27 @@
           <w:sz w:val="23"/>
           <w:szCs w:val="23"/>
         </w:rPr>
-        <w:t>The tests are deterministic, assuming the operating system is deterministic. This makes test results reproducible. Unfortunately, this means the tests only test correctness, not performance. On many architectures, performance-related test results can be harder to reproduce, since hardware manufacturers may make architectural design decisions that improve average performance while introducing nondeterministic behaviour. The test results could depend on the branch predictor and/or cache state, rather than just the program code.</w:t>
+        <w:t xml:space="preserve">The tests are deterministic, assuming the operating system is deterministic. This makes test results reproducible. Unfortunately, this means the tests only test correctness, not performance. On many architectures, performance-related test results can be harder to reproduce, since hardware manufacturers may make architectural design decisions that improve average performance while introducing nondeterministic </w:t>
+      </w:r>
+      <w:proofErr w:type="spellStart"/>
+      <w:r>
+        <w:rPr>
+          <w:rFonts w:ascii="Helvetica Neue" w:eastAsia="Times New Roman" w:hAnsi="Helvetica Neue" w:cs="Times New Roman"/>
+          <w:color w:val="222222"/>
+          <w:sz w:val="23"/>
+          <w:szCs w:val="23"/>
+        </w:rPr>
+        <w:t>behaviour</w:t>
+      </w:r>
+      <w:proofErr w:type="spellEnd"/>
+      <w:r>
+        <w:rPr>
+          <w:rFonts w:ascii="Helvetica Neue" w:eastAsia="Times New Roman" w:hAnsi="Helvetica Neue" w:cs="Times New Roman"/>
+          <w:color w:val="222222"/>
+          <w:sz w:val="23"/>
+          <w:szCs w:val="23"/>
+        </w:rPr>
+        <w:t>. The test results could depend on the branch predictor and/or cache state, rather than just the program code.</w:t>
       </w:r>
     </w:p>
     <w:p>
@@ -1917,7 +2372,27 @@
           <w:sz w:val="23"/>
           <w:szCs w:val="23"/>
         </w:rPr>
-        <w:t>Most tests run in the lowest-numbered process(es) possible. For example, the only 2 tests in process 3 are the round-robin scheduling test and the resource contention tests. FIFO-semantics for round robin scheduling are only noticeable when there are more than 2 processes, and the resource contention tests need at least 2 processes blocked on resources and 1 running process.</w:t>
+        <w:t>Most tests run in the lowest-numbered process(</w:t>
+      </w:r>
+      <w:proofErr w:type="spellStart"/>
+      <w:r>
+        <w:rPr>
+          <w:rFonts w:ascii="Helvetica Neue" w:hAnsi="Helvetica Neue" w:cs="Times New Roman"/>
+          <w:color w:val="222222"/>
+          <w:sz w:val="23"/>
+          <w:szCs w:val="23"/>
+        </w:rPr>
+        <w:t>es</w:t>
+      </w:r>
+      <w:proofErr w:type="spellEnd"/>
+      <w:r>
+        <w:rPr>
+          <w:rFonts w:ascii="Helvetica Neue" w:hAnsi="Helvetica Neue" w:cs="Times New Roman"/>
+          <w:color w:val="222222"/>
+          <w:sz w:val="23"/>
+          <w:szCs w:val="23"/>
+        </w:rPr>
+        <w:t>) possible. For example, the only 2 tests in process 3 are the round-robin scheduling test and the resource contention tests. FIFO-semantics for round robin scheduling are only noticeable when there are more than 2 processes, and the resource contention tests need at least 2 processes blocked on resources and 1 running process.</w:t>
       </w:r>
     </w:p>
     <w:p>
@@ -1938,7 +2413,67 @@
           <w:sz w:val="23"/>
           <w:szCs w:val="23"/>
         </w:rPr>
-        <w:t xml:space="preserve">Of the other 6 processes, the last 3 behave like normal programs, and theoretically should not interfere with the first 3. These simply exercise the processor and expect the correct behaviour, performing some math and some recursion (quicksort) logic. They have some complex behaviour, so running them in parallel will test all sorts of interleavings of processes. For example, the quicksort implementation does the recursion in one process </w:t>
+        <w:t xml:space="preserve">Of the other 6 processes, the last 3 behave like normal programs, and theoretically should not interfere with the first 3. These simply exercise the processor and expect the correct </w:t>
+      </w:r>
+      <w:proofErr w:type="spellStart"/>
+      <w:r>
+        <w:rPr>
+          <w:rFonts w:ascii="Helvetica Neue" w:hAnsi="Helvetica Neue" w:cs="Times New Roman"/>
+          <w:color w:val="222222"/>
+          <w:sz w:val="23"/>
+          <w:szCs w:val="23"/>
+        </w:rPr>
+        <w:t>behaviour</w:t>
+      </w:r>
+      <w:proofErr w:type="spellEnd"/>
+      <w:r>
+        <w:rPr>
+          <w:rFonts w:ascii="Helvetica Neue" w:hAnsi="Helvetica Neue" w:cs="Times New Roman"/>
+          <w:color w:val="222222"/>
+          <w:sz w:val="23"/>
+          <w:szCs w:val="23"/>
+        </w:rPr>
+        <w:t xml:space="preserve">, performing some math and some recursion (quicksort) logic. They have some complex </w:t>
+      </w:r>
+      <w:proofErr w:type="spellStart"/>
+      <w:r>
+        <w:rPr>
+          <w:rFonts w:ascii="Helvetica Neue" w:hAnsi="Helvetica Neue" w:cs="Times New Roman"/>
+          <w:color w:val="222222"/>
+          <w:sz w:val="23"/>
+          <w:szCs w:val="23"/>
+        </w:rPr>
+        <w:t>behaviour</w:t>
+      </w:r>
+      <w:proofErr w:type="spellEnd"/>
+      <w:r>
+        <w:rPr>
+          <w:rFonts w:ascii="Helvetica Neue" w:hAnsi="Helvetica Neue" w:cs="Times New Roman"/>
+          <w:color w:val="222222"/>
+          <w:sz w:val="23"/>
+          <w:szCs w:val="23"/>
+        </w:rPr>
+        <w:t xml:space="preserve">, so running them in parallel will test all sorts of </w:t>
+      </w:r>
+      <w:proofErr w:type="spellStart"/>
+      <w:r>
+        <w:rPr>
+          <w:rFonts w:ascii="Helvetica Neue" w:hAnsi="Helvetica Neue" w:cs="Times New Roman"/>
+          <w:color w:val="222222"/>
+          <w:sz w:val="23"/>
+          <w:szCs w:val="23"/>
+        </w:rPr>
+        <w:t>interleavings</w:t>
+      </w:r>
+      <w:proofErr w:type="spellEnd"/>
+      <w:r>
+        <w:rPr>
+          <w:rFonts w:ascii="Helvetica Neue" w:hAnsi="Helvetica Neue" w:cs="Times New Roman"/>
+          <w:color w:val="222222"/>
+          <w:sz w:val="23"/>
+          <w:szCs w:val="23"/>
+        </w:rPr>
+        <w:t xml:space="preserve"> of processes. For example, the quicksort implementation does the recursion in one process </w:t>
       </w:r>
       <w:r>
         <w:rPr>
@@ -1948,7 +2483,27 @@
           <w:szCs w:val="23"/>
         </w:rPr>
         <w:lastRenderedPageBreak/>
-        <w:t>(proc5) and the partitioning in another (proc6). There's another process (proc4) that changes its own priority repeatedly. It guarantees it eventually sets itself to the lowest priority and releases the processor, but it detected a livelock condition.</w:t>
+        <w:t xml:space="preserve">(proc5) and the partitioning in another (proc6). There's another process (proc4) that changes its own priority repeatedly. It guarantees it eventually sets itself to the lowest priority and releases the processor, but it detected a </w:t>
+      </w:r>
+      <w:proofErr w:type="spellStart"/>
+      <w:r>
+        <w:rPr>
+          <w:rFonts w:ascii="Helvetica Neue" w:hAnsi="Helvetica Neue" w:cs="Times New Roman"/>
+          <w:color w:val="222222"/>
+          <w:sz w:val="23"/>
+          <w:szCs w:val="23"/>
+        </w:rPr>
+        <w:t>livelock</w:t>
+      </w:r>
+      <w:proofErr w:type="spellEnd"/>
+      <w:r>
+        <w:rPr>
+          <w:rFonts w:ascii="Helvetica Neue" w:hAnsi="Helvetica Neue" w:cs="Times New Roman"/>
+          <w:color w:val="222222"/>
+          <w:sz w:val="23"/>
+          <w:szCs w:val="23"/>
+        </w:rPr>
+        <w:t xml:space="preserve"> condition.</w:t>
       </w:r>
     </w:p>
     <w:p>
@@ -2014,6 +2569,7 @@
         </w:rPr>
         <w:t>To help implement the queueing for processes and for memory management, there's a generic linear list. The linear list can store items of any type that supports the </w:t>
       </w:r>
+      <w:proofErr w:type="spellStart"/>
       <w:r>
         <w:rPr>
           <w:rFonts w:ascii="Menlo" w:hAnsi="Menlo" w:cs="Menlo"/>
@@ -2024,6 +2580,7 @@
         </w:rPr>
         <w:t>sizeof</w:t>
       </w:r>
+      <w:proofErr w:type="spellEnd"/>
       <w:r>
         <w:rPr>
           <w:rFonts w:ascii="Helvetica Neue" w:hAnsi="Helvetica Neue" w:cs="Times New Roman"/>
@@ -2202,7 +2759,29 @@
           <w:szCs w:val="20"/>
           <w:shd w:val="clear" w:color="auto" w:fill="F9F2F4"/>
         </w:rPr>
-        <w:t>LL_{PUSH,POP}_{FRONT,BACK}</w:t>
+        <w:t>LL_{</w:t>
+      </w:r>
+      <w:proofErr w:type="gramStart"/>
+      <w:r>
+        <w:rPr>
+          <w:rFonts w:ascii="Menlo" w:hAnsi="Menlo" w:cs="Menlo"/>
+          <w:color w:val="C7254E"/>
+          <w:sz w:val="20"/>
+          <w:szCs w:val="20"/>
+          <w:shd w:val="clear" w:color="auto" w:fill="F9F2F4"/>
+        </w:rPr>
+        <w:t>PUSH,POP</w:t>
+      </w:r>
+      <w:proofErr w:type="gramEnd"/>
+      <w:r>
+        <w:rPr>
+          <w:rFonts w:ascii="Menlo" w:hAnsi="Menlo" w:cs="Menlo"/>
+          <w:color w:val="C7254E"/>
+          <w:sz w:val="20"/>
+          <w:szCs w:val="20"/>
+          <w:shd w:val="clear" w:color="auto" w:fill="F9F2F4"/>
+        </w:rPr>
+        <w:t>}_{FRONT,BACK}</w:t>
       </w:r>
       <w:r>
         <w:rPr>
@@ -2246,7 +2825,17 @@
           <w:sz w:val="23"/>
           <w:szCs w:val="23"/>
         </w:rPr>
-        <w:t>: Execute a statement for each element from the front to the back. In addition, the list can be copied using the standard function</w:t>
+        <w:t xml:space="preserve">: Execute a statement for each element from the front to the back. In addition, the list can be copied using the standard </w:t>
+      </w:r>
+      <w:proofErr w:type="spellStart"/>
+      <w:r>
+        <w:rPr>
+          <w:rFonts w:ascii="Helvetica Neue" w:eastAsia="Times New Roman" w:hAnsi="Helvetica Neue" w:cs="Times New Roman"/>
+          <w:color w:val="222222"/>
+          <w:sz w:val="23"/>
+          <w:szCs w:val="23"/>
+        </w:rPr>
+        <w:t>function</w:t>
       </w:r>
       <w:r>
         <w:rPr>
@@ -2258,6 +2847,7 @@
         </w:rPr>
         <w:t>memcpy</w:t>
       </w:r>
+      <w:proofErr w:type="spellEnd"/>
       <w:r>
         <w:rPr>
           <w:rFonts w:ascii="Helvetica Neue" w:eastAsia="Times New Roman" w:hAnsi="Helvetica Neue" w:cs="Times New Roman"/>
@@ -2392,7 +2982,27 @@
           <w:sz w:val="23"/>
           <w:szCs w:val="23"/>
         </w:rPr>
-        <w:t>2 global priority queues for pids are used: a ready queue and a blocked on resource queue</w:t>
+        <w:t xml:space="preserve">2 global priority queues for </w:t>
+      </w:r>
+      <w:proofErr w:type="spellStart"/>
+      <w:r>
+        <w:rPr>
+          <w:rFonts w:ascii="Helvetica Neue" w:hAnsi="Helvetica Neue" w:cs="Times New Roman"/>
+          <w:color w:val="222222"/>
+          <w:sz w:val="23"/>
+          <w:szCs w:val="23"/>
+        </w:rPr>
+        <w:t>pids</w:t>
+      </w:r>
+      <w:proofErr w:type="spellEnd"/>
+      <w:r>
+        <w:rPr>
+          <w:rFonts w:ascii="Helvetica Neue" w:hAnsi="Helvetica Neue" w:cs="Times New Roman"/>
+          <w:color w:val="222222"/>
+          <w:sz w:val="23"/>
+          <w:szCs w:val="23"/>
+        </w:rPr>
+        <w:t xml:space="preserve"> are used: a ready queue and a blocked on resource queue</w:t>
       </w:r>
     </w:p>
     <w:p>
@@ -2432,14 +3042,25 @@
           <w:szCs w:val="23"/>
         </w:rPr>
       </w:pPr>
-      <w:r>
-        <w:rPr>
-          <w:rFonts w:ascii="Helvetica Neue" w:hAnsi="Helvetica Neue" w:cs="Times New Roman"/>
-          <w:color w:val="222222"/>
-          <w:sz w:val="23"/>
-          <w:szCs w:val="23"/>
-        </w:rPr>
-        <w:t>push_process: pushes a process ID into a list at the index of the priority</w:t>
+      <w:proofErr w:type="spellStart"/>
+      <w:r>
+        <w:rPr>
+          <w:rFonts w:ascii="Helvetica Neue" w:hAnsi="Helvetica Neue" w:cs="Times New Roman"/>
+          <w:color w:val="222222"/>
+          <w:sz w:val="23"/>
+          <w:szCs w:val="23"/>
+        </w:rPr>
+        <w:t>push_process</w:t>
+      </w:r>
+      <w:proofErr w:type="spellEnd"/>
+      <w:r>
+        <w:rPr>
+          <w:rFonts w:ascii="Helvetica Neue" w:hAnsi="Helvetica Neue" w:cs="Times New Roman"/>
+          <w:color w:val="222222"/>
+          <w:sz w:val="23"/>
+          <w:szCs w:val="23"/>
+        </w:rPr>
+        <w:t>: pushes a process ID into a list at the index of the priority</w:t>
       </w:r>
     </w:p>
     <w:p>
@@ -2457,14 +3078,45 @@
           <w:szCs w:val="23"/>
         </w:rPr>
       </w:pPr>
-      <w:r>
-        <w:rPr>
-          <w:rFonts w:ascii="Helvetica Neue" w:hAnsi="Helvetica Neue" w:cs="Times New Roman"/>
-          <w:color w:val="222222"/>
-          <w:sz w:val="23"/>
-          <w:szCs w:val="23"/>
-        </w:rPr>
-        <w:t>pop_process: pops a pid at a given priority</w:t>
+      <w:proofErr w:type="spellStart"/>
+      <w:r>
+        <w:rPr>
+          <w:rFonts w:ascii="Helvetica Neue" w:hAnsi="Helvetica Neue" w:cs="Times New Roman"/>
+          <w:color w:val="222222"/>
+          <w:sz w:val="23"/>
+          <w:szCs w:val="23"/>
+        </w:rPr>
+        <w:t>pop_process</w:t>
+      </w:r>
+      <w:proofErr w:type="spellEnd"/>
+      <w:r>
+        <w:rPr>
+          <w:rFonts w:ascii="Helvetica Neue" w:hAnsi="Helvetica Neue" w:cs="Times New Roman"/>
+          <w:color w:val="222222"/>
+          <w:sz w:val="23"/>
+          <w:szCs w:val="23"/>
+        </w:rPr>
+        <w:t xml:space="preserve">: pops a </w:t>
+      </w:r>
+      <w:proofErr w:type="spellStart"/>
+      <w:r>
+        <w:rPr>
+          <w:rFonts w:ascii="Helvetica Neue" w:hAnsi="Helvetica Neue" w:cs="Times New Roman"/>
+          <w:color w:val="222222"/>
+          <w:sz w:val="23"/>
+          <w:szCs w:val="23"/>
+        </w:rPr>
+        <w:t>pid</w:t>
+      </w:r>
+      <w:proofErr w:type="spellEnd"/>
+      <w:r>
+        <w:rPr>
+          <w:rFonts w:ascii="Helvetica Neue" w:hAnsi="Helvetica Neue" w:cs="Times New Roman"/>
+          <w:color w:val="222222"/>
+          <w:sz w:val="23"/>
+          <w:szCs w:val="23"/>
+        </w:rPr>
+        <w:t xml:space="preserve"> at a given priority</w:t>
       </w:r>
     </w:p>
     <w:p>
@@ -2482,14 +3134,45 @@
           <w:szCs w:val="23"/>
         </w:rPr>
       </w:pPr>
-      <w:r>
-        <w:rPr>
-          <w:rFonts w:ascii="Helvetica Neue" w:hAnsi="Helvetica Neue" w:cs="Times New Roman"/>
-          <w:color w:val="222222"/>
-          <w:sz w:val="23"/>
-          <w:szCs w:val="23"/>
-        </w:rPr>
-        <w:t>pop_first_process: traverses the queues in decreasing order of priority and pops the first pid it finds</w:t>
+      <w:proofErr w:type="spellStart"/>
+      <w:r>
+        <w:rPr>
+          <w:rFonts w:ascii="Helvetica Neue" w:hAnsi="Helvetica Neue" w:cs="Times New Roman"/>
+          <w:color w:val="222222"/>
+          <w:sz w:val="23"/>
+          <w:szCs w:val="23"/>
+        </w:rPr>
+        <w:t>pop_first_process</w:t>
+      </w:r>
+      <w:proofErr w:type="spellEnd"/>
+      <w:r>
+        <w:rPr>
+          <w:rFonts w:ascii="Helvetica Neue" w:hAnsi="Helvetica Neue" w:cs="Times New Roman"/>
+          <w:color w:val="222222"/>
+          <w:sz w:val="23"/>
+          <w:szCs w:val="23"/>
+        </w:rPr>
+        <w:t xml:space="preserve">: traverses the queues in decreasing order of priority and pops the first </w:t>
+      </w:r>
+      <w:proofErr w:type="spellStart"/>
+      <w:r>
+        <w:rPr>
+          <w:rFonts w:ascii="Helvetica Neue" w:hAnsi="Helvetica Neue" w:cs="Times New Roman"/>
+          <w:color w:val="222222"/>
+          <w:sz w:val="23"/>
+          <w:szCs w:val="23"/>
+        </w:rPr>
+        <w:t>pid</w:t>
+      </w:r>
+      <w:proofErr w:type="spellEnd"/>
+      <w:r>
+        <w:rPr>
+          <w:rFonts w:ascii="Helvetica Neue" w:hAnsi="Helvetica Neue" w:cs="Times New Roman"/>
+          <w:color w:val="222222"/>
+          <w:sz w:val="23"/>
+          <w:szCs w:val="23"/>
+        </w:rPr>
+        <w:t xml:space="preserve"> it finds</w:t>
       </w:r>
     </w:p>
     <w:p>
@@ -2507,14 +3190,45 @@
           <w:szCs w:val="23"/>
         </w:rPr>
       </w:pPr>
-      <w:r>
-        <w:rPr>
-          <w:rFonts w:ascii="Helvetica Neue" w:hAnsi="Helvetica Neue" w:cs="Times New Roman"/>
-          <w:color w:val="222222"/>
-          <w:sz w:val="23"/>
-          <w:szCs w:val="23"/>
-        </w:rPr>
-        <w:t>peek_process_front: returns the first pid at the beginning of the queue for the given priority</w:t>
+      <w:proofErr w:type="spellStart"/>
+      <w:r>
+        <w:rPr>
+          <w:rFonts w:ascii="Helvetica Neue" w:hAnsi="Helvetica Neue" w:cs="Times New Roman"/>
+          <w:color w:val="222222"/>
+          <w:sz w:val="23"/>
+          <w:szCs w:val="23"/>
+        </w:rPr>
+        <w:t>peek_process_front</w:t>
+      </w:r>
+      <w:proofErr w:type="spellEnd"/>
+      <w:r>
+        <w:rPr>
+          <w:rFonts w:ascii="Helvetica Neue" w:hAnsi="Helvetica Neue" w:cs="Times New Roman"/>
+          <w:color w:val="222222"/>
+          <w:sz w:val="23"/>
+          <w:szCs w:val="23"/>
+        </w:rPr>
+        <w:t xml:space="preserve">: returns the first </w:t>
+      </w:r>
+      <w:proofErr w:type="spellStart"/>
+      <w:r>
+        <w:rPr>
+          <w:rFonts w:ascii="Helvetica Neue" w:hAnsi="Helvetica Neue" w:cs="Times New Roman"/>
+          <w:color w:val="222222"/>
+          <w:sz w:val="23"/>
+          <w:szCs w:val="23"/>
+        </w:rPr>
+        <w:t>pid</w:t>
+      </w:r>
+      <w:proofErr w:type="spellEnd"/>
+      <w:r>
+        <w:rPr>
+          <w:rFonts w:ascii="Helvetica Neue" w:hAnsi="Helvetica Neue" w:cs="Times New Roman"/>
+          <w:color w:val="222222"/>
+          <w:sz w:val="23"/>
+          <w:szCs w:val="23"/>
+        </w:rPr>
+        <w:t xml:space="preserve"> at the beginning of the queue for the given priority</w:t>
       </w:r>
     </w:p>
     <w:p>
@@ -2532,14 +3246,45 @@
           <w:szCs w:val="23"/>
         </w:rPr>
       </w:pPr>
-      <w:r>
-        <w:rPr>
-          <w:rFonts w:ascii="Helvetica Neue" w:hAnsi="Helvetica Neue" w:cs="Times New Roman"/>
-          <w:color w:val="222222"/>
-          <w:sz w:val="23"/>
-          <w:szCs w:val="23"/>
-        </w:rPr>
-        <w:t>peek_front: traverses the queues in decreasing order of priority and returns the first pid it finds</w:t>
+      <w:proofErr w:type="spellStart"/>
+      <w:r>
+        <w:rPr>
+          <w:rFonts w:ascii="Helvetica Neue" w:hAnsi="Helvetica Neue" w:cs="Times New Roman"/>
+          <w:color w:val="222222"/>
+          <w:sz w:val="23"/>
+          <w:szCs w:val="23"/>
+        </w:rPr>
+        <w:t>peek_front</w:t>
+      </w:r>
+      <w:proofErr w:type="spellEnd"/>
+      <w:r>
+        <w:rPr>
+          <w:rFonts w:ascii="Helvetica Neue" w:hAnsi="Helvetica Neue" w:cs="Times New Roman"/>
+          <w:color w:val="222222"/>
+          <w:sz w:val="23"/>
+          <w:szCs w:val="23"/>
+        </w:rPr>
+        <w:t xml:space="preserve">: traverses the queues in decreasing order of priority and returns the first </w:t>
+      </w:r>
+      <w:proofErr w:type="spellStart"/>
+      <w:r>
+        <w:rPr>
+          <w:rFonts w:ascii="Helvetica Neue" w:hAnsi="Helvetica Neue" w:cs="Times New Roman"/>
+          <w:color w:val="222222"/>
+          <w:sz w:val="23"/>
+          <w:szCs w:val="23"/>
+        </w:rPr>
+        <w:t>pid</w:t>
+      </w:r>
+      <w:proofErr w:type="spellEnd"/>
+      <w:r>
+        <w:rPr>
+          <w:rFonts w:ascii="Helvetica Neue" w:hAnsi="Helvetica Neue" w:cs="Times New Roman"/>
+          <w:color w:val="222222"/>
+          <w:sz w:val="23"/>
+          <w:szCs w:val="23"/>
+        </w:rPr>
+        <w:t xml:space="preserve"> it finds</w:t>
       </w:r>
     </w:p>
     <w:p>
@@ -2557,14 +3302,45 @@
           <w:szCs w:val="23"/>
         </w:rPr>
       </w:pPr>
-      <w:r>
-        <w:rPr>
-          <w:rFonts w:ascii="Helvetica Neue" w:hAnsi="Helvetica Neue" w:cs="Times New Roman"/>
-          <w:color w:val="222222"/>
-          <w:sz w:val="23"/>
-          <w:szCs w:val="23"/>
-        </w:rPr>
-        <w:t>peek_process_back: returns the first pid at the end of the queue for the given priority</w:t>
+      <w:proofErr w:type="spellStart"/>
+      <w:r>
+        <w:rPr>
+          <w:rFonts w:ascii="Helvetica Neue" w:hAnsi="Helvetica Neue" w:cs="Times New Roman"/>
+          <w:color w:val="222222"/>
+          <w:sz w:val="23"/>
+          <w:szCs w:val="23"/>
+        </w:rPr>
+        <w:t>peek_process_back</w:t>
+      </w:r>
+      <w:proofErr w:type="spellEnd"/>
+      <w:r>
+        <w:rPr>
+          <w:rFonts w:ascii="Helvetica Neue" w:hAnsi="Helvetica Neue" w:cs="Times New Roman"/>
+          <w:color w:val="222222"/>
+          <w:sz w:val="23"/>
+          <w:szCs w:val="23"/>
+        </w:rPr>
+        <w:t xml:space="preserve">: returns the first </w:t>
+      </w:r>
+      <w:proofErr w:type="spellStart"/>
+      <w:r>
+        <w:rPr>
+          <w:rFonts w:ascii="Helvetica Neue" w:hAnsi="Helvetica Neue" w:cs="Times New Roman"/>
+          <w:color w:val="222222"/>
+          <w:sz w:val="23"/>
+          <w:szCs w:val="23"/>
+        </w:rPr>
+        <w:t>pid</w:t>
+      </w:r>
+      <w:proofErr w:type="spellEnd"/>
+      <w:r>
+        <w:rPr>
+          <w:rFonts w:ascii="Helvetica Neue" w:hAnsi="Helvetica Neue" w:cs="Times New Roman"/>
+          <w:color w:val="222222"/>
+          <w:sz w:val="23"/>
+          <w:szCs w:val="23"/>
+        </w:rPr>
+        <w:t xml:space="preserve"> at the end of the queue for the given priority</w:t>
       </w:r>
     </w:p>
     <w:p>
@@ -2582,14 +3358,125 @@
           <w:szCs w:val="23"/>
         </w:rPr>
       </w:pPr>
-      <w:r>
-        <w:rPr>
-          <w:rFonts w:ascii="Helvetica Neue" w:hAnsi="Helvetica Neue" w:cs="Times New Roman"/>
-          <w:color w:val="222222"/>
-          <w:sz w:val="23"/>
-          <w:szCs w:val="23"/>
-        </w:rPr>
-        <w:t>change_priority: traverses the queue to find a given pid, then removes the pid from the queue indexed by the pid's current priority and enqueues it to the queue for the new priority the pid is to be assigned to</w:t>
+      <w:proofErr w:type="spellStart"/>
+      <w:r>
+        <w:rPr>
+          <w:rFonts w:ascii="Helvetica Neue" w:hAnsi="Helvetica Neue" w:cs="Times New Roman"/>
+          <w:color w:val="222222"/>
+          <w:sz w:val="23"/>
+          <w:szCs w:val="23"/>
+        </w:rPr>
+        <w:t>change_priority</w:t>
+      </w:r>
+      <w:proofErr w:type="spellEnd"/>
+      <w:r>
+        <w:rPr>
+          <w:rFonts w:ascii="Helvetica Neue" w:hAnsi="Helvetica Neue" w:cs="Times New Roman"/>
+          <w:color w:val="222222"/>
+          <w:sz w:val="23"/>
+          <w:szCs w:val="23"/>
+        </w:rPr>
+        <w:t xml:space="preserve">: traverses the queue to find a given </w:t>
+      </w:r>
+      <w:proofErr w:type="spellStart"/>
+      <w:r>
+        <w:rPr>
+          <w:rFonts w:ascii="Helvetica Neue" w:hAnsi="Helvetica Neue" w:cs="Times New Roman"/>
+          <w:color w:val="222222"/>
+          <w:sz w:val="23"/>
+          <w:szCs w:val="23"/>
+        </w:rPr>
+        <w:t>pid</w:t>
+      </w:r>
+      <w:proofErr w:type="spellEnd"/>
+      <w:r>
+        <w:rPr>
+          <w:rFonts w:ascii="Helvetica Neue" w:hAnsi="Helvetica Neue" w:cs="Times New Roman"/>
+          <w:color w:val="222222"/>
+          <w:sz w:val="23"/>
+          <w:szCs w:val="23"/>
+        </w:rPr>
+        <w:t xml:space="preserve">, then removes the </w:t>
+      </w:r>
+      <w:proofErr w:type="spellStart"/>
+      <w:r>
+        <w:rPr>
+          <w:rFonts w:ascii="Helvetica Neue" w:hAnsi="Helvetica Neue" w:cs="Times New Roman"/>
+          <w:color w:val="222222"/>
+          <w:sz w:val="23"/>
+          <w:szCs w:val="23"/>
+        </w:rPr>
+        <w:t>pid</w:t>
+      </w:r>
+      <w:proofErr w:type="spellEnd"/>
+      <w:r>
+        <w:rPr>
+          <w:rFonts w:ascii="Helvetica Neue" w:hAnsi="Helvetica Neue" w:cs="Times New Roman"/>
+          <w:color w:val="222222"/>
+          <w:sz w:val="23"/>
+          <w:szCs w:val="23"/>
+        </w:rPr>
+        <w:t xml:space="preserve"> from the queue indexed by the </w:t>
+      </w:r>
+      <w:proofErr w:type="spellStart"/>
+      <w:r>
+        <w:rPr>
+          <w:rFonts w:ascii="Helvetica Neue" w:hAnsi="Helvetica Neue" w:cs="Times New Roman"/>
+          <w:color w:val="222222"/>
+          <w:sz w:val="23"/>
+          <w:szCs w:val="23"/>
+        </w:rPr>
+        <w:t>pid's</w:t>
+      </w:r>
+      <w:proofErr w:type="spellEnd"/>
+      <w:r>
+        <w:rPr>
+          <w:rFonts w:ascii="Helvetica Neue" w:hAnsi="Helvetica Neue" w:cs="Times New Roman"/>
+          <w:color w:val="222222"/>
+          <w:sz w:val="23"/>
+          <w:szCs w:val="23"/>
+        </w:rPr>
+        <w:t xml:space="preserve"> current priority and </w:t>
+      </w:r>
+      <w:proofErr w:type="spellStart"/>
+      <w:r>
+        <w:rPr>
+          <w:rFonts w:ascii="Helvetica Neue" w:hAnsi="Helvetica Neue" w:cs="Times New Roman"/>
+          <w:color w:val="222222"/>
+          <w:sz w:val="23"/>
+          <w:szCs w:val="23"/>
+        </w:rPr>
+        <w:t>enqueues</w:t>
+      </w:r>
+      <w:proofErr w:type="spellEnd"/>
+      <w:r>
+        <w:rPr>
+          <w:rFonts w:ascii="Helvetica Neue" w:hAnsi="Helvetica Neue" w:cs="Times New Roman"/>
+          <w:color w:val="222222"/>
+          <w:sz w:val="23"/>
+          <w:szCs w:val="23"/>
+        </w:rPr>
+        <w:t xml:space="preserve"> it to the queue for the new priority the </w:t>
+      </w:r>
+      <w:proofErr w:type="spellStart"/>
+      <w:r>
+        <w:rPr>
+          <w:rFonts w:ascii="Helvetica Neue" w:hAnsi="Helvetica Neue" w:cs="Times New Roman"/>
+          <w:color w:val="222222"/>
+          <w:sz w:val="23"/>
+          <w:szCs w:val="23"/>
+        </w:rPr>
+        <w:t>pid</w:t>
+      </w:r>
+      <w:proofErr w:type="spellEnd"/>
+      <w:r>
+        <w:rPr>
+          <w:rFonts w:ascii="Helvetica Neue" w:hAnsi="Helvetica Neue" w:cs="Times New Roman"/>
+          <w:color w:val="222222"/>
+          <w:sz w:val="23"/>
+          <w:szCs w:val="23"/>
+        </w:rPr>
+        <w:t xml:space="preserve"> is to be assigned to</w:t>
       </w:r>
     </w:p>
     <w:p>
@@ -2607,14 +3494,105 @@
           <w:szCs w:val="23"/>
         </w:rPr>
       </w:pPr>
-      <w:r>
-        <w:rPr>
-          <w:rFonts w:ascii="Helvetica Neue" w:hAnsi="Helvetica Neue" w:cs="Times New Roman"/>
-          <w:color w:val="222222"/>
-          <w:sz w:val="23"/>
-          <w:szCs w:val="23"/>
-        </w:rPr>
-        <w:t>move_process: finds the pid in one priority queue (from_queue), removes it from that queue, then adds the pid into the other queue (to_queue) keeping its priority the same</w:t>
+      <w:proofErr w:type="spellStart"/>
+      <w:r>
+        <w:rPr>
+          <w:rFonts w:ascii="Helvetica Neue" w:hAnsi="Helvetica Neue" w:cs="Times New Roman"/>
+          <w:color w:val="222222"/>
+          <w:sz w:val="23"/>
+          <w:szCs w:val="23"/>
+        </w:rPr>
+        <w:t>move_process</w:t>
+      </w:r>
+      <w:proofErr w:type="spellEnd"/>
+      <w:r>
+        <w:rPr>
+          <w:rFonts w:ascii="Helvetica Neue" w:hAnsi="Helvetica Neue" w:cs="Times New Roman"/>
+          <w:color w:val="222222"/>
+          <w:sz w:val="23"/>
+          <w:szCs w:val="23"/>
+        </w:rPr>
+        <w:t xml:space="preserve">: finds the </w:t>
+      </w:r>
+      <w:proofErr w:type="spellStart"/>
+      <w:r>
+        <w:rPr>
+          <w:rFonts w:ascii="Helvetica Neue" w:hAnsi="Helvetica Neue" w:cs="Times New Roman"/>
+          <w:color w:val="222222"/>
+          <w:sz w:val="23"/>
+          <w:szCs w:val="23"/>
+        </w:rPr>
+        <w:t>pid</w:t>
+      </w:r>
+      <w:proofErr w:type="spellEnd"/>
+      <w:r>
+        <w:rPr>
+          <w:rFonts w:ascii="Helvetica Neue" w:hAnsi="Helvetica Neue" w:cs="Times New Roman"/>
+          <w:color w:val="222222"/>
+          <w:sz w:val="23"/>
+          <w:szCs w:val="23"/>
+        </w:rPr>
+        <w:t xml:space="preserve"> in one priority queue (</w:t>
+      </w:r>
+      <w:proofErr w:type="spellStart"/>
+      <w:r>
+        <w:rPr>
+          <w:rFonts w:ascii="Helvetica Neue" w:hAnsi="Helvetica Neue" w:cs="Times New Roman"/>
+          <w:color w:val="222222"/>
+          <w:sz w:val="23"/>
+          <w:szCs w:val="23"/>
+        </w:rPr>
+        <w:t>from_queue</w:t>
+      </w:r>
+      <w:proofErr w:type="spellEnd"/>
+      <w:r>
+        <w:rPr>
+          <w:rFonts w:ascii="Helvetica Neue" w:hAnsi="Helvetica Neue" w:cs="Times New Roman"/>
+          <w:color w:val="222222"/>
+          <w:sz w:val="23"/>
+          <w:szCs w:val="23"/>
+        </w:rPr>
+        <w:t xml:space="preserve">), removes it from that queue, then adds the </w:t>
+      </w:r>
+      <w:proofErr w:type="spellStart"/>
+      <w:r>
+        <w:rPr>
+          <w:rFonts w:ascii="Helvetica Neue" w:hAnsi="Helvetica Neue" w:cs="Times New Roman"/>
+          <w:color w:val="222222"/>
+          <w:sz w:val="23"/>
+          <w:szCs w:val="23"/>
+        </w:rPr>
+        <w:t>pid</w:t>
+      </w:r>
+      <w:proofErr w:type="spellEnd"/>
+      <w:r>
+        <w:rPr>
+          <w:rFonts w:ascii="Helvetica Neue" w:hAnsi="Helvetica Neue" w:cs="Times New Roman"/>
+          <w:color w:val="222222"/>
+          <w:sz w:val="23"/>
+          <w:szCs w:val="23"/>
+        </w:rPr>
+        <w:t xml:space="preserve"> into the other queue (</w:t>
+      </w:r>
+      <w:proofErr w:type="spellStart"/>
+      <w:r>
+        <w:rPr>
+          <w:rFonts w:ascii="Helvetica Neue" w:hAnsi="Helvetica Neue" w:cs="Times New Roman"/>
+          <w:color w:val="222222"/>
+          <w:sz w:val="23"/>
+          <w:szCs w:val="23"/>
+        </w:rPr>
+        <w:t>to_queue</w:t>
+      </w:r>
+      <w:proofErr w:type="spellEnd"/>
+      <w:r>
+        <w:rPr>
+          <w:rFonts w:ascii="Helvetica Neue" w:hAnsi="Helvetica Neue" w:cs="Times New Roman"/>
+          <w:color w:val="222222"/>
+          <w:sz w:val="23"/>
+          <w:szCs w:val="23"/>
+        </w:rPr>
+        <w:t>) keeping its priority the same</w:t>
       </w:r>
     </w:p>
     <w:p>
@@ -2632,14 +3610,45 @@
           <w:szCs w:val="23"/>
         </w:rPr>
       </w:pPr>
-      <w:r>
-        <w:rPr>
-          <w:rFonts w:ascii="Helvetica Neue" w:hAnsi="Helvetica Neue" w:cs="Times New Roman"/>
-          <w:color w:val="222222"/>
-          <w:sz w:val="23"/>
-          <w:szCs w:val="23"/>
-        </w:rPr>
-        <w:t>clear_queue: removes all pids from a priority queue</w:t>
+      <w:proofErr w:type="spellStart"/>
+      <w:r>
+        <w:rPr>
+          <w:rFonts w:ascii="Helvetica Neue" w:hAnsi="Helvetica Neue" w:cs="Times New Roman"/>
+          <w:color w:val="222222"/>
+          <w:sz w:val="23"/>
+          <w:szCs w:val="23"/>
+        </w:rPr>
+        <w:t>clear_queue</w:t>
+      </w:r>
+      <w:proofErr w:type="spellEnd"/>
+      <w:r>
+        <w:rPr>
+          <w:rFonts w:ascii="Helvetica Neue" w:hAnsi="Helvetica Neue" w:cs="Times New Roman"/>
+          <w:color w:val="222222"/>
+          <w:sz w:val="23"/>
+          <w:szCs w:val="23"/>
+        </w:rPr>
+        <w:t xml:space="preserve">: removes all </w:t>
+      </w:r>
+      <w:proofErr w:type="spellStart"/>
+      <w:r>
+        <w:rPr>
+          <w:rFonts w:ascii="Helvetica Neue" w:hAnsi="Helvetica Neue" w:cs="Times New Roman"/>
+          <w:color w:val="222222"/>
+          <w:sz w:val="23"/>
+          <w:szCs w:val="23"/>
+        </w:rPr>
+        <w:t>pids</w:t>
+      </w:r>
+      <w:proofErr w:type="spellEnd"/>
+      <w:r>
+        <w:rPr>
+          <w:rFonts w:ascii="Helvetica Neue" w:hAnsi="Helvetica Neue" w:cs="Times New Roman"/>
+          <w:color w:val="222222"/>
+          <w:sz w:val="23"/>
+          <w:szCs w:val="23"/>
+        </w:rPr>
+        <w:t xml:space="preserve"> from a priority queue</w:t>
       </w:r>
     </w:p>
     <w:p>
@@ -2657,14 +3666,85 @@
           <w:szCs w:val="23"/>
         </w:rPr>
       </w:pPr>
-      <w:r>
-        <w:rPr>
-          <w:rFonts w:ascii="Helvetica Neue" w:hAnsi="Helvetica Neue" w:cs="Times New Roman"/>
-          <w:color w:val="222222"/>
-          <w:sz w:val="23"/>
-          <w:szCs w:val="23"/>
-        </w:rPr>
-        <w:t>copy_queue: pushes all of the pids of one queue (from_queue) into the other (to_queue), then clears the first queue</w:t>
+      <w:proofErr w:type="spellStart"/>
+      <w:r>
+        <w:rPr>
+          <w:rFonts w:ascii="Helvetica Neue" w:hAnsi="Helvetica Neue" w:cs="Times New Roman"/>
+          <w:color w:val="222222"/>
+          <w:sz w:val="23"/>
+          <w:szCs w:val="23"/>
+        </w:rPr>
+        <w:t>copy_queue</w:t>
+      </w:r>
+      <w:proofErr w:type="spellEnd"/>
+      <w:r>
+        <w:rPr>
+          <w:rFonts w:ascii="Helvetica Neue" w:hAnsi="Helvetica Neue" w:cs="Times New Roman"/>
+          <w:color w:val="222222"/>
+          <w:sz w:val="23"/>
+          <w:szCs w:val="23"/>
+        </w:rPr>
+        <w:t xml:space="preserve">: pushes all of the </w:t>
+      </w:r>
+      <w:proofErr w:type="spellStart"/>
+      <w:r>
+        <w:rPr>
+          <w:rFonts w:ascii="Helvetica Neue" w:hAnsi="Helvetica Neue" w:cs="Times New Roman"/>
+          <w:color w:val="222222"/>
+          <w:sz w:val="23"/>
+          <w:szCs w:val="23"/>
+        </w:rPr>
+        <w:t>pids</w:t>
+      </w:r>
+      <w:proofErr w:type="spellEnd"/>
+      <w:r>
+        <w:rPr>
+          <w:rFonts w:ascii="Helvetica Neue" w:hAnsi="Helvetica Neue" w:cs="Times New Roman"/>
+          <w:color w:val="222222"/>
+          <w:sz w:val="23"/>
+          <w:szCs w:val="23"/>
+        </w:rPr>
+        <w:t xml:space="preserve"> of one queue (</w:t>
+      </w:r>
+      <w:proofErr w:type="spellStart"/>
+      <w:r>
+        <w:rPr>
+          <w:rFonts w:ascii="Helvetica Neue" w:hAnsi="Helvetica Neue" w:cs="Times New Roman"/>
+          <w:color w:val="222222"/>
+          <w:sz w:val="23"/>
+          <w:szCs w:val="23"/>
+        </w:rPr>
+        <w:t>from_queue</w:t>
+      </w:r>
+      <w:proofErr w:type="spellEnd"/>
+      <w:r>
+        <w:rPr>
+          <w:rFonts w:ascii="Helvetica Neue" w:hAnsi="Helvetica Neue" w:cs="Times New Roman"/>
+          <w:color w:val="222222"/>
+          <w:sz w:val="23"/>
+          <w:szCs w:val="23"/>
+        </w:rPr>
+        <w:t>) into the other (</w:t>
+      </w:r>
+      <w:proofErr w:type="spellStart"/>
+      <w:r>
+        <w:rPr>
+          <w:rFonts w:ascii="Helvetica Neue" w:hAnsi="Helvetica Neue" w:cs="Times New Roman"/>
+          <w:color w:val="222222"/>
+          <w:sz w:val="23"/>
+          <w:szCs w:val="23"/>
+        </w:rPr>
+        <w:t>to_queue</w:t>
+      </w:r>
+      <w:proofErr w:type="spellEnd"/>
+      <w:r>
+        <w:rPr>
+          <w:rFonts w:ascii="Helvetica Neue" w:hAnsi="Helvetica Neue" w:cs="Times New Roman"/>
+          <w:color w:val="222222"/>
+          <w:sz w:val="23"/>
+          <w:szCs w:val="23"/>
+        </w:rPr>
+        <w:t>), then clears the first queue</w:t>
       </w:r>
     </w:p>
     <w:p>
@@ -2682,14 +3762,25 @@
           <w:szCs w:val="23"/>
         </w:rPr>
       </w:pPr>
-      <w:r>
-        <w:rPr>
-          <w:rFonts w:ascii="Helvetica Neue" w:hAnsi="Helvetica Neue" w:cs="Times New Roman"/>
-          <w:color w:val="222222"/>
-          <w:sz w:val="23"/>
-          <w:szCs w:val="23"/>
-        </w:rPr>
-        <w:t>is_pid_queue_empty: checks if a given queue is empty by calling LL_SIZE</w:t>
+      <w:proofErr w:type="spellStart"/>
+      <w:r>
+        <w:rPr>
+          <w:rFonts w:ascii="Helvetica Neue" w:hAnsi="Helvetica Neue" w:cs="Times New Roman"/>
+          <w:color w:val="222222"/>
+          <w:sz w:val="23"/>
+          <w:szCs w:val="23"/>
+        </w:rPr>
+        <w:t>is_pid_queue_empty</w:t>
+      </w:r>
+      <w:proofErr w:type="spellEnd"/>
+      <w:r>
+        <w:rPr>
+          <w:rFonts w:ascii="Helvetica Neue" w:hAnsi="Helvetica Neue" w:cs="Times New Roman"/>
+          <w:color w:val="222222"/>
+          <w:sz w:val="23"/>
+          <w:szCs w:val="23"/>
+        </w:rPr>
+        <w:t>: checks if a given queue is empty by calling LL_SIZE</w:t>
       </w:r>
     </w:p>
     <w:p>
@@ -2707,15 +3798,57 @@
           <w:szCs w:val="23"/>
         </w:rPr>
       </w:pPr>
-      <w:r>
-        <w:rPr>
-          <w:rFonts w:ascii="Helvetica Neue" w:hAnsi="Helvetica Neue" w:cs="Times New Roman"/>
-          <w:color w:val="222222"/>
-          <w:sz w:val="23"/>
-          <w:szCs w:val="23"/>
-        </w:rPr>
-        <w:t>remove_from_queue: removes a pid from a given queue, and returns the removed pid</w:t>
-      </w:r>
+      <w:proofErr w:type="spellStart"/>
+      <w:r>
+        <w:rPr>
+          <w:rFonts w:ascii="Helvetica Neue" w:hAnsi="Helvetica Neue" w:cs="Times New Roman"/>
+          <w:color w:val="222222"/>
+          <w:sz w:val="23"/>
+          <w:szCs w:val="23"/>
+        </w:rPr>
+        <w:t>remove_from_queue</w:t>
+      </w:r>
+      <w:proofErr w:type="spellEnd"/>
+      <w:r>
+        <w:rPr>
+          <w:rFonts w:ascii="Helvetica Neue" w:hAnsi="Helvetica Neue" w:cs="Times New Roman"/>
+          <w:color w:val="222222"/>
+          <w:sz w:val="23"/>
+          <w:szCs w:val="23"/>
+        </w:rPr>
+        <w:t xml:space="preserve">: removes a </w:t>
+      </w:r>
+      <w:proofErr w:type="spellStart"/>
+      <w:r>
+        <w:rPr>
+          <w:rFonts w:ascii="Helvetica Neue" w:hAnsi="Helvetica Neue" w:cs="Times New Roman"/>
+          <w:color w:val="222222"/>
+          <w:sz w:val="23"/>
+          <w:szCs w:val="23"/>
+        </w:rPr>
+        <w:t>pid</w:t>
+      </w:r>
+      <w:proofErr w:type="spellEnd"/>
+      <w:r>
+        <w:rPr>
+          <w:rFonts w:ascii="Helvetica Neue" w:hAnsi="Helvetica Neue" w:cs="Times New Roman"/>
+          <w:color w:val="222222"/>
+          <w:sz w:val="23"/>
+          <w:szCs w:val="23"/>
+        </w:rPr>
+        <w:t xml:space="preserve"> from a given queue, and returns the removed </w:t>
+      </w:r>
+      <w:proofErr w:type="spellStart"/>
+      <w:r>
+        <w:rPr>
+          <w:rFonts w:ascii="Helvetica Neue" w:hAnsi="Helvetica Neue" w:cs="Times New Roman"/>
+          <w:color w:val="222222"/>
+          <w:sz w:val="23"/>
+          <w:szCs w:val="23"/>
+        </w:rPr>
+        <w:t>pid</w:t>
+      </w:r>
+      <w:proofErr w:type="spellEnd"/>
     </w:p>
     <w:p>
       <w:pPr>
@@ -2732,15 +3865,37 @@
           <w:szCs w:val="23"/>
         </w:rPr>
       </w:pPr>
-      <w:r>
-        <w:rPr>
-          <w:rFonts w:ascii="Helvetica Neue" w:hAnsi="Helvetica Neue" w:cs="Times New Roman"/>
-          <w:color w:val="222222"/>
-          <w:sz w:val="23"/>
-          <w:szCs w:val="23"/>
-        </w:rPr>
-        <w:t>queue_contains_node: checks if a given queue contains a given pid</w:t>
-      </w:r>
+      <w:proofErr w:type="spellStart"/>
+      <w:r>
+        <w:rPr>
+          <w:rFonts w:ascii="Helvetica Neue" w:hAnsi="Helvetica Neue" w:cs="Times New Roman"/>
+          <w:color w:val="222222"/>
+          <w:sz w:val="23"/>
+          <w:szCs w:val="23"/>
+        </w:rPr>
+        <w:t>queue_contains_node</w:t>
+      </w:r>
+      <w:proofErr w:type="spellEnd"/>
+      <w:r>
+        <w:rPr>
+          <w:rFonts w:ascii="Helvetica Neue" w:hAnsi="Helvetica Neue" w:cs="Times New Roman"/>
+          <w:color w:val="222222"/>
+          <w:sz w:val="23"/>
+          <w:szCs w:val="23"/>
+        </w:rPr>
+        <w:t xml:space="preserve">: checks if a given queue contains a given </w:t>
+      </w:r>
+      <w:proofErr w:type="spellStart"/>
+      <w:r>
+        <w:rPr>
+          <w:rFonts w:ascii="Helvetica Neue" w:hAnsi="Helvetica Neue" w:cs="Times New Roman"/>
+          <w:color w:val="222222"/>
+          <w:sz w:val="23"/>
+          <w:szCs w:val="23"/>
+        </w:rPr>
+        <w:t>pid</w:t>
+      </w:r>
+      <w:proofErr w:type="spellEnd"/>
     </w:p>
     <w:p>
       <w:pPr>
@@ -2791,7 +3946,47 @@
           <w:sz w:val="23"/>
           <w:szCs w:val="23"/>
         </w:rPr>
-        <w:t>To support the sending and queuing of messages and delays, a second type of queue was needed. The sorted message queue is essentially a singly linked list with each node being a MSG_BUF (as provided in common.h) with the next element or link provided by the mp_next field.</w:t>
+        <w:t xml:space="preserve">To support the sending and queuing of messages and delays, a second type of queue was needed. The sorted message queue is essentially a singly linked list with each node being a MSG_BUF (as provided in </w:t>
+      </w:r>
+      <w:proofErr w:type="spellStart"/>
+      <w:r>
+        <w:rPr>
+          <w:rFonts w:ascii="Helvetica Neue" w:hAnsi="Helvetica Neue" w:cs="Times New Roman"/>
+          <w:color w:val="222222"/>
+          <w:sz w:val="23"/>
+          <w:szCs w:val="23"/>
+        </w:rPr>
+        <w:t>common.h</w:t>
+      </w:r>
+      <w:proofErr w:type="spellEnd"/>
+      <w:r>
+        <w:rPr>
+          <w:rFonts w:ascii="Helvetica Neue" w:hAnsi="Helvetica Neue" w:cs="Times New Roman"/>
+          <w:color w:val="222222"/>
+          <w:sz w:val="23"/>
+          <w:szCs w:val="23"/>
+        </w:rPr>
+        <w:t xml:space="preserve">) with the next element or link provided by the </w:t>
+      </w:r>
+      <w:proofErr w:type="spellStart"/>
+      <w:r>
+        <w:rPr>
+          <w:rFonts w:ascii="Helvetica Neue" w:hAnsi="Helvetica Neue" w:cs="Times New Roman"/>
+          <w:color w:val="222222"/>
+          <w:sz w:val="23"/>
+          <w:szCs w:val="23"/>
+        </w:rPr>
+        <w:t>mp_next</w:t>
+      </w:r>
+      <w:proofErr w:type="spellEnd"/>
+      <w:r>
+        <w:rPr>
+          <w:rFonts w:ascii="Helvetica Neue" w:hAnsi="Helvetica Neue" w:cs="Times New Roman"/>
+          <w:color w:val="222222"/>
+          <w:sz w:val="23"/>
+          <w:szCs w:val="23"/>
+        </w:rPr>
+        <w:t xml:space="preserve"> field.</w:t>
       </w:r>
     </w:p>
     <w:p>
@@ -2839,6 +4034,7 @@
           <w:szCs w:val="23"/>
         </w:rPr>
       </w:pPr>
+      <w:proofErr w:type="spellStart"/>
       <w:r>
         <w:rPr>
           <w:rFonts w:ascii="Helvetica Neue" w:hAnsi="Helvetica Neue" w:cs="Times New Roman"/>
@@ -2848,6 +4044,7 @@
         </w:rPr>
         <w:t>is_queue_empty</w:t>
       </w:r>
+      <w:proofErr w:type="spellEnd"/>
       <w:r>
         <w:rPr>
           <w:rFonts w:ascii="Helvetica Neue" w:hAnsi="Helvetica Neue" w:cs="Times New Roman"/>
@@ -2882,14 +4079,25 @@
           <w:szCs w:val="23"/>
         </w:rPr>
       </w:pPr>
-      <w:r>
-        <w:rPr>
-          <w:rFonts w:ascii="Helvetica Neue" w:hAnsi="Helvetica Neue" w:cs="Times New Roman"/>
-          <w:color w:val="222222"/>
-          <w:sz w:val="23"/>
-          <w:szCs w:val="23"/>
-        </w:rPr>
-        <w:t>peek_message: returns the message at the start of the queue</w:t>
+      <w:proofErr w:type="spellStart"/>
+      <w:r>
+        <w:rPr>
+          <w:rFonts w:ascii="Helvetica Neue" w:hAnsi="Helvetica Neue" w:cs="Times New Roman"/>
+          <w:color w:val="222222"/>
+          <w:sz w:val="23"/>
+          <w:szCs w:val="23"/>
+        </w:rPr>
+        <w:t>peek_message</w:t>
+      </w:r>
+      <w:proofErr w:type="spellEnd"/>
+      <w:r>
+        <w:rPr>
+          <w:rFonts w:ascii="Helvetica Neue" w:hAnsi="Helvetica Neue" w:cs="Times New Roman"/>
+          <w:color w:val="222222"/>
+          <w:sz w:val="23"/>
+          <w:szCs w:val="23"/>
+        </w:rPr>
+        <w:t>: returns the message at the start of the queue</w:t>
       </w:r>
     </w:p>
     <w:p>
@@ -2907,14 +4115,65 @@
           <w:szCs w:val="23"/>
         </w:rPr>
       </w:pPr>
-      <w:r>
-        <w:rPr>
-          <w:rFonts w:ascii="Helvetica Neue" w:hAnsi="Helvetica Neue" w:cs="Times New Roman"/>
-          <w:color w:val="222222"/>
-          <w:sz w:val="23"/>
-          <w:szCs w:val="23"/>
-        </w:rPr>
-        <w:t>dequeue_message: dequeues the first message that has a delay/send time before or at the current g_timer_count, and returns it. If no suitable message is found, this returns null</w:t>
+      <w:proofErr w:type="spellStart"/>
+      <w:r>
+        <w:rPr>
+          <w:rFonts w:ascii="Helvetica Neue" w:hAnsi="Helvetica Neue" w:cs="Times New Roman"/>
+          <w:color w:val="222222"/>
+          <w:sz w:val="23"/>
+          <w:szCs w:val="23"/>
+        </w:rPr>
+        <w:t>dequeue_message</w:t>
+      </w:r>
+      <w:proofErr w:type="spellEnd"/>
+      <w:r>
+        <w:rPr>
+          <w:rFonts w:ascii="Helvetica Neue" w:hAnsi="Helvetica Neue" w:cs="Times New Roman"/>
+          <w:color w:val="222222"/>
+          <w:sz w:val="23"/>
+          <w:szCs w:val="23"/>
+        </w:rPr>
+        <w:t xml:space="preserve">: </w:t>
+      </w:r>
+      <w:proofErr w:type="spellStart"/>
+      <w:r>
+        <w:rPr>
+          <w:rFonts w:ascii="Helvetica Neue" w:hAnsi="Helvetica Neue" w:cs="Times New Roman"/>
+          <w:color w:val="222222"/>
+          <w:sz w:val="23"/>
+          <w:szCs w:val="23"/>
+        </w:rPr>
+        <w:t>dequeues</w:t>
+      </w:r>
+      <w:proofErr w:type="spellEnd"/>
+      <w:r>
+        <w:rPr>
+          <w:rFonts w:ascii="Helvetica Neue" w:hAnsi="Helvetica Neue" w:cs="Times New Roman"/>
+          <w:color w:val="222222"/>
+          <w:sz w:val="23"/>
+          <w:szCs w:val="23"/>
+        </w:rPr>
+        <w:t xml:space="preserve"> the first message that has a delay/send time before or at the current </w:t>
+      </w:r>
+      <w:proofErr w:type="spellStart"/>
+      <w:r>
+        <w:rPr>
+          <w:rFonts w:ascii="Helvetica Neue" w:hAnsi="Helvetica Neue" w:cs="Times New Roman"/>
+          <w:color w:val="222222"/>
+          <w:sz w:val="23"/>
+          <w:szCs w:val="23"/>
+        </w:rPr>
+        <w:t>g_timer_count</w:t>
+      </w:r>
+      <w:proofErr w:type="spellEnd"/>
+      <w:r>
+        <w:rPr>
+          <w:rFonts w:ascii="Helvetica Neue" w:hAnsi="Helvetica Neue" w:cs="Times New Roman"/>
+          <w:color w:val="222222"/>
+          <w:sz w:val="23"/>
+          <w:szCs w:val="23"/>
+        </w:rPr>
+        <w:t>, and returns it. If no suitable message is found, this returns null</w:t>
       </w:r>
     </w:p>
     <w:p>
@@ -2932,6 +4191,7 @@
           <w:szCs w:val="23"/>
         </w:rPr>
       </w:pPr>
+      <w:proofErr w:type="spellStart"/>
       <w:r>
         <w:rPr>
           <w:rFonts w:ascii="Helvetica Neue" w:hAnsi="Helvetica Neue" w:cs="Times New Roman"/>
@@ -2942,6 +4202,7 @@
         <w:lastRenderedPageBreak/>
         <w:t>enqueue_message</w:t>
       </w:r>
+      <w:proofErr w:type="spellEnd"/>
       <w:r>
         <w:rPr>
           <w:rFonts w:ascii="Helvetica Neue" w:hAnsi="Helvetica Neue" w:cs="Times New Roman"/>
@@ -3040,7 +4301,27 @@
           <w:sz w:val="23"/>
           <w:szCs w:val="23"/>
         </w:rPr>
-        <w:t>Preemption checking starts first by checking if the heap has free memory, and if it does, the pids of all blocked blocked on resource processes are moved out of the blocked on resource queue and into the ready queue and the PCBs for each of those processes have their state changed from BLOCKED_ON_RESOURCE to RDY.</w:t>
+        <w:t xml:space="preserve">Preemption checking starts first by checking if the heap has free memory, and if it does, the </w:t>
+      </w:r>
+      <w:proofErr w:type="spellStart"/>
+      <w:r>
+        <w:rPr>
+          <w:rFonts w:ascii="Helvetica Neue" w:hAnsi="Helvetica Neue" w:cs="Times New Roman"/>
+          <w:color w:val="222222"/>
+          <w:sz w:val="23"/>
+          <w:szCs w:val="23"/>
+        </w:rPr>
+        <w:t>pids</w:t>
+      </w:r>
+      <w:proofErr w:type="spellEnd"/>
+      <w:r>
+        <w:rPr>
+          <w:rFonts w:ascii="Helvetica Neue" w:hAnsi="Helvetica Neue" w:cs="Times New Roman"/>
+          <w:color w:val="222222"/>
+          <w:sz w:val="23"/>
+          <w:szCs w:val="23"/>
+        </w:rPr>
+        <w:t xml:space="preserve"> of all blocked blocked on resource processes are moved out of the blocked on resource queue and into the ready queue and the PCBs for each of those processes have their state changed from BLOCKED_ON_RESOURCE to RDY.</w:t>
       </w:r>
     </w:p>
     <w:p>
@@ -3122,7 +4403,27 @@
           <w:sz w:val="23"/>
           <w:szCs w:val="23"/>
         </w:rPr>
-        <w:t xml:space="preserve"> Note that in the below pseudocode, the memory block is only released if the message is null and its type is invalid.</w:t>
+        <w:t xml:space="preserve"> Note that in the below </w:t>
+      </w:r>
+      <w:proofErr w:type="spellStart"/>
+      <w:r>
+        <w:rPr>
+          <w:rFonts w:ascii="Helvetica Neue" w:hAnsi="Helvetica Neue" w:cs="Times New Roman"/>
+          <w:color w:val="222222"/>
+          <w:sz w:val="23"/>
+          <w:szCs w:val="23"/>
+        </w:rPr>
+        <w:t>pseudocode</w:t>
+      </w:r>
+      <w:proofErr w:type="spellEnd"/>
+      <w:r>
+        <w:rPr>
+          <w:rFonts w:ascii="Helvetica Neue" w:hAnsi="Helvetica Neue" w:cs="Times New Roman"/>
+          <w:color w:val="222222"/>
+          <w:sz w:val="23"/>
+          <w:szCs w:val="23"/>
+        </w:rPr>
+        <w:t>, the memory block is only released if the message is null and its type is invalid.</w:t>
       </w:r>
     </w:p>
     <w:tbl>
@@ -3172,12 +4473,14 @@
               </w:rPr>
               <w:t xml:space="preserve">METHOD 1: void </w:t>
             </w:r>
+            <w:proofErr w:type="spellStart"/>
             <w:r>
               <w:rPr>
                 <w:rFonts w:ascii="Courier" w:hAnsi="Courier" w:cs="Helvetica"/>
               </w:rPr>
               <w:t>proc_kcd</w:t>
             </w:r>
+            <w:proofErr w:type="spellEnd"/>
             <w:r>
               <w:rPr>
                 <w:rFonts w:ascii="Courier" w:hAnsi="Courier" w:cs="Helvetica"/>
@@ -3257,8 +4560,16 @@
               <w:rPr>
                 <w:rFonts w:ascii="Courier" w:hAnsi="Courier" w:cs="Helvetica"/>
               </w:rPr>
-              <w:t xml:space="preserve">   receive message from sender_id</w:t>
-            </w:r>
+              <w:t xml:space="preserve">   receive message from </w:t>
+            </w:r>
+            <w:proofErr w:type="spellStart"/>
+            <w:r>
+              <w:rPr>
+                <w:rFonts w:ascii="Courier" w:hAnsi="Courier" w:cs="Helvetica"/>
+              </w:rPr>
+              <w:t>sender_id</w:t>
+            </w:r>
+            <w:proofErr w:type="spellEnd"/>
           </w:p>
           <w:p>
             <w:pPr>
@@ -3432,11 +4743,19 @@
               </w:rPr>
               <w:t xml:space="preserve">      </w:t>
             </w:r>
-            <w:r>
-              <w:rPr>
-                <w:rFonts w:ascii="Courier" w:hAnsi="Courier" w:cs="Helvetica"/>
-              </w:rPr>
-              <w:t>kcd_process_command_registration(message) and continue</w:t>
+            <w:proofErr w:type="spellStart"/>
+            <w:r>
+              <w:rPr>
+                <w:rFonts w:ascii="Courier" w:hAnsi="Courier" w:cs="Helvetica"/>
+              </w:rPr>
+              <w:t>kcd_process_command_registration</w:t>
+            </w:r>
+            <w:proofErr w:type="spellEnd"/>
+            <w:r>
+              <w:rPr>
+                <w:rFonts w:ascii="Courier" w:hAnsi="Courier" w:cs="Helvetica"/>
+              </w:rPr>
+              <w:t>(message) and continue</w:t>
             </w:r>
           </w:p>
           <w:p>
@@ -3467,7 +4786,21 @@
               <w:rPr>
                 <w:rFonts w:ascii="Courier" w:hAnsi="Courier" w:cs="Helvetica"/>
               </w:rPr>
-              <w:t xml:space="preserve">   else if sender_id is PID_UART_IPROC</w:t>
+              <w:t xml:space="preserve">   else if </w:t>
+            </w:r>
+            <w:proofErr w:type="spellStart"/>
+            <w:r>
+              <w:rPr>
+                <w:rFonts w:ascii="Courier" w:hAnsi="Courier" w:cs="Helvetica"/>
+              </w:rPr>
+              <w:t>sender_id</w:t>
+            </w:r>
+            <w:proofErr w:type="spellEnd"/>
+            <w:r>
+              <w:rPr>
+                <w:rFonts w:ascii="Courier" w:hAnsi="Courier" w:cs="Helvetica"/>
+              </w:rPr>
+              <w:t xml:space="preserve"> is PID_UART_IPROC</w:t>
             </w:r>
           </w:p>
           <w:p>
@@ -3500,23 +4833,33 @@
               </w:rPr>
               <w:t xml:space="preserve">      </w:t>
             </w:r>
+            <w:proofErr w:type="spellStart"/>
             <w:r>
               <w:rPr>
                 <w:rFonts w:ascii="Courier" w:hAnsi="Courier" w:cs="Helvetica"/>
               </w:rPr>
               <w:t>kcd_handle_keyboard_</w:t>
             </w:r>
+            <w:proofErr w:type="gramStart"/>
             <w:r>
               <w:rPr>
                 <w:rFonts w:ascii="Courier" w:hAnsi="Courier" w:cs="Helvetica"/>
               </w:rPr>
               <w:t>input</w:t>
             </w:r>
-            <w:r>
-              <w:rPr>
-                <w:rFonts w:ascii="Courier" w:hAnsi="Courier" w:cs="Helvetica"/>
-              </w:rPr>
-              <w:t>()</w:t>
+            <w:proofErr w:type="spellEnd"/>
+            <w:r>
+              <w:rPr>
+                <w:rFonts w:ascii="Courier" w:hAnsi="Courier" w:cs="Helvetica"/>
+              </w:rPr>
+              <w:t>(</w:t>
+            </w:r>
+            <w:proofErr w:type="gramEnd"/>
+            <w:r>
+              <w:rPr>
+                <w:rFonts w:ascii="Courier" w:hAnsi="Courier" w:cs="Helvetica"/>
+              </w:rPr>
+              <w:t>)</w:t>
             </w:r>
             <w:r>
               <w:rPr>
@@ -3641,7 +4984,15 @@
     <w:p>
       <w:r>
         <w:lastRenderedPageBreak/>
-        <w:t>To register a command, the message is simply forwarded to the kcd’s message queue to be sent. The delay/send time of the message is set to 0 so it can be sent immediately.</w:t>
+        <w:t xml:space="preserve">To register a command, the message is simply forwarded to the </w:t>
+      </w:r>
+      <w:proofErr w:type="spellStart"/>
+      <w:r>
+        <w:t>kcd’s</w:t>
+      </w:r>
+      <w:proofErr w:type="spellEnd"/>
+      <w:r>
+        <w:t xml:space="preserve"> message queue to be sent. The delay/send time of the message is set to 0 so it can be sent immediately.</w:t>
       </w:r>
     </w:p>
     <w:p/>
@@ -3687,20 +5038,16 @@
               <w:rPr>
                 <w:rFonts w:ascii="Courier" w:hAnsi="Courier" w:cs="Helvetica"/>
               </w:rPr>
-              <w:t>METHOD 2</w:t>
-            </w:r>
-            <w:r>
-              <w:rPr>
-                <w:rFonts w:ascii="Courier" w:hAnsi="Courier" w:cs="Helvetica"/>
-              </w:rPr>
-              <w:t xml:space="preserve">: void </w:t>
-            </w:r>
+              <w:t xml:space="preserve">METHOD 2: void </w:t>
+            </w:r>
+            <w:proofErr w:type="spellStart"/>
             <w:r>
               <w:rPr>
                 <w:rFonts w:ascii="Courier" w:hAnsi="Courier" w:cs="Helvetica"/>
               </w:rPr>
               <w:t>kcd_process_command_registration</w:t>
             </w:r>
+            <w:proofErr w:type="spellEnd"/>
             <w:r>
               <w:rPr>
                 <w:rFonts w:ascii="Courier" w:hAnsi="Courier" w:cs="Helvetica"/>
@@ -3776,12 +5123,14 @@
                 <w:rFonts w:ascii="Courier" w:hAnsi="Courier" w:cs="Helvetica"/>
               </w:rPr>
             </w:pPr>
+            <w:proofErr w:type="spellStart"/>
             <w:r>
               <w:rPr>
                 <w:rFonts w:ascii="Courier" w:hAnsi="Courier" w:cs="Helvetica"/>
               </w:rPr>
               <w:t>Enqueue_message</w:t>
             </w:r>
+            <w:proofErr w:type="spellEnd"/>
           </w:p>
         </w:tc>
       </w:tr>
@@ -3792,11 +5141,21 @@
         <w:t>To handle keyboard inp</w:t>
       </w:r>
       <w:r>
-        <w:t>ut, the input is parsed character by character, and added to a command until a CR (‘\r’) is encountered, at which point, kcd_process_keyboard_input is called. K</w:t>
-      </w:r>
-      <w:r>
-        <w:t>cd_process_keyboard_input</w:t>
-      </w:r>
+        <w:t xml:space="preserve">ut, the input is parsed character by character, and added to a command until a CR (‘\r’) is encountered, at which point, </w:t>
+      </w:r>
+      <w:proofErr w:type="spellStart"/>
+      <w:r>
+        <w:t>kcd_process_keyboard_input</w:t>
+      </w:r>
+      <w:proofErr w:type="spellEnd"/>
+      <w:r>
+        <w:t xml:space="preserve"> is called. </w:t>
+      </w:r>
+      <w:proofErr w:type="spellStart"/>
+      <w:r>
+        <w:t>Kcd_process_keyboard_input</w:t>
+      </w:r>
+      <w:proofErr w:type="spellEnd"/>
       <w:r>
         <w:t xml:space="preserve"> takes the message and compares it to a list of registered messages. When a registered command is matched with the input, a message buffer is created by requesting a memory block with the contents of the message copied into the block, and the block containing the message is sent towards the appropriate process.</w:t>
       </w:r>
@@ -3855,12 +5214,14 @@
               </w:rPr>
               <w:t xml:space="preserve">: void </w:t>
             </w:r>
+            <w:proofErr w:type="spellStart"/>
             <w:r>
               <w:rPr>
                 <w:rFonts w:ascii="Courier" w:hAnsi="Courier" w:cs="Helvetica"/>
               </w:rPr>
               <w:t>kcd_handle_keyboard_input</w:t>
             </w:r>
+            <w:proofErr w:type="spellEnd"/>
             <w:r>
               <w:rPr>
                 <w:rFonts w:ascii="Courier" w:hAnsi="Courier" w:cs="Helvetica"/>
@@ -3949,7 +5310,21 @@
               <w:rPr>
                 <w:rFonts w:ascii="Courier" w:hAnsi="Courier" w:cs="Helvetica"/>
               </w:rPr>
-              <w:t>all characters c in input</w:t>
+              <w:t xml:space="preserve">all </w:t>
+            </w:r>
+            <w:proofErr w:type="gramStart"/>
+            <w:r>
+              <w:rPr>
+                <w:rFonts w:ascii="Courier" w:hAnsi="Courier" w:cs="Helvetica"/>
+              </w:rPr>
+              <w:t>characters</w:t>
+            </w:r>
+            <w:proofErr w:type="gramEnd"/>
+            <w:r>
+              <w:rPr>
+                <w:rFonts w:ascii="Courier" w:hAnsi="Courier" w:cs="Helvetica"/>
+              </w:rPr>
+              <w:t xml:space="preserve"> c in input</w:t>
             </w:r>
           </w:p>
           <w:p>
@@ -4110,7 +5485,21 @@
               <w:rPr>
                 <w:rFonts w:ascii="Courier" w:hAnsi="Courier" w:cs="Helvetica"/>
               </w:rPr>
-              <w:t xml:space="preserve">      kcd_process_keyboard_input(</w:t>
+              <w:t xml:space="preserve">      </w:t>
+            </w:r>
+            <w:proofErr w:type="spellStart"/>
+            <w:r>
+              <w:rPr>
+                <w:rFonts w:ascii="Courier" w:hAnsi="Courier" w:cs="Helvetica"/>
+              </w:rPr>
+              <w:t>kcd_process_keyboard_input</w:t>
+            </w:r>
+            <w:proofErr w:type="spellEnd"/>
+            <w:r>
+              <w:rPr>
+                <w:rFonts w:ascii="Courier" w:hAnsi="Courier" w:cs="Helvetica"/>
+              </w:rPr>
+              <w:t>(</w:t>
             </w:r>
             <w:r>
               <w:rPr>
@@ -4372,19 +5761,21 @@
               <w:rPr>
                 <w:rFonts w:ascii="Courier" w:hAnsi="Courier" w:cs="Helvetica"/>
               </w:rPr>
-              <w:t>METHOD 4</w:t>
-            </w:r>
-            <w:r>
-              <w:rPr>
-                <w:rFonts w:ascii="Courier" w:hAnsi="Courier" w:cs="Helvetica"/>
-              </w:rPr>
-              <w:t xml:space="preserve">: void </w:t>
-            </w:r>
-            <w:r>
-              <w:rPr>
-                <w:rFonts w:ascii="Courier" w:hAnsi="Courier" w:cs="Helvetica"/>
-              </w:rPr>
-              <w:t xml:space="preserve">kcd_process_keyboard_input </w:t>
+              <w:t xml:space="preserve">METHOD 4: void </w:t>
+            </w:r>
+            <w:proofErr w:type="spellStart"/>
+            <w:r>
+              <w:rPr>
+                <w:rFonts w:ascii="Courier" w:hAnsi="Courier" w:cs="Helvetica"/>
+              </w:rPr>
+              <w:t>kcd_process_keyboard_input</w:t>
+            </w:r>
+            <w:proofErr w:type="spellEnd"/>
+            <w:r>
+              <w:rPr>
+                <w:rFonts w:ascii="Courier" w:hAnsi="Courier" w:cs="Helvetica"/>
+              </w:rPr>
+              <w:t xml:space="preserve"> </w:t>
             </w:r>
             <w:r>
               <w:rPr>
@@ -4569,12 +5960,950 @@
               </w:rPr>
               <w:t xml:space="preserve">      Send message</w:t>
             </w:r>
-            <w:bookmarkStart w:id="0" w:name="_GoBack"/>
-            <w:bookmarkEnd w:id="0"/>
           </w:p>
         </w:tc>
       </w:tr>
     </w:tbl>
+    <w:p/>
+    <w:p/>
+    <w:p/>
+    <w:p/>
+    <w:p/>
+    <w:p/>
+    <w:p/>
+    <w:p/>
+    <w:p/>
+    <w:p/>
+    <w:p/>
+    <w:p/>
+    <w:p>
+      <w:pPr>
+        <w:rPr>
+          <w:rFonts w:ascii="Arial" w:hAnsi="Arial" w:cs="Arial"/>
+        </w:rPr>
+      </w:pPr>
+    </w:p>
+    <w:p>
+      <w:pPr>
+        <w:rPr>
+          <w:rFonts w:ascii="Arial" w:hAnsi="Arial" w:cs="Arial"/>
+          <w:b/>
+          <w:sz w:val="36"/>
+          <w:szCs w:val="36"/>
+        </w:rPr>
+      </w:pPr>
+      <w:r>
+        <w:rPr>
+          <w:rFonts w:ascii="Arial" w:hAnsi="Arial" w:cs="Arial"/>
+          <w:b/>
+          <w:sz w:val="36"/>
+          <w:szCs w:val="36"/>
+        </w:rPr>
+        <w:lastRenderedPageBreak/>
+        <w:t>Inter-Process Communication</w:t>
+      </w:r>
+    </w:p>
+    <w:p>
+      <w:pPr>
+        <w:rPr>
+          <w:rFonts w:ascii="Arial" w:hAnsi="Arial" w:cs="Arial"/>
+        </w:rPr>
+      </w:pPr>
+    </w:p>
+    <w:p>
+      <w:pPr>
+        <w:rPr>
+          <w:rFonts w:ascii="Arial" w:hAnsi="Arial" w:cs="Arial"/>
+        </w:rPr>
+      </w:pPr>
+      <w:r>
+        <w:rPr>
+          <w:rFonts w:ascii="Arial" w:hAnsi="Arial" w:cs="Arial"/>
+        </w:rPr>
+        <w:t xml:space="preserve">The RTX support </w:t>
+      </w:r>
+      <w:r>
+        <w:rPr>
+          <w:rFonts w:ascii="Arial" w:hAnsi="Arial" w:cs="Arial"/>
+        </w:rPr>
+        <w:t>message based Inter-Process Communication. Messages are sent between processes using message envelopes. Each process has a mailbox which is a queue of message envelopes.</w:t>
+      </w:r>
+    </w:p>
+    <w:p>
+      <w:pPr>
+        <w:rPr>
+          <w:rFonts w:ascii="Arial" w:hAnsi="Arial" w:cs="Arial"/>
+        </w:rPr>
+      </w:pPr>
+    </w:p>
+    <w:p>
+      <w:pPr>
+        <w:rPr>
+          <w:rFonts w:ascii="Arial" w:hAnsi="Arial" w:cs="Arial"/>
+        </w:rPr>
+      </w:pPr>
+      <w:r>
+        <w:rPr>
+          <w:rFonts w:ascii="Arial" w:hAnsi="Arial" w:cs="Arial"/>
+        </w:rPr>
+        <w:t>The message consists of two parts header which c</w:t>
+      </w:r>
+      <w:bookmarkStart w:id="0" w:name="_GoBack"/>
+      <w:bookmarkEnd w:id="0"/>
+      <w:r>
+        <w:rPr>
+          <w:rFonts w:ascii="Arial" w:hAnsi="Arial" w:cs="Arial"/>
+        </w:rPr>
+        <w:t xml:space="preserve">ontains information like </w:t>
+      </w:r>
+      <w:proofErr w:type="spellStart"/>
+      <w:r>
+        <w:rPr>
+          <w:rFonts w:ascii="Arial" w:hAnsi="Arial" w:cs="Arial"/>
+          <w:i/>
+        </w:rPr>
+        <w:t>sender_pid</w:t>
+      </w:r>
+      <w:proofErr w:type="spellEnd"/>
+      <w:r>
+        <w:rPr>
+          <w:rFonts w:ascii="Arial" w:hAnsi="Arial" w:cs="Arial"/>
+        </w:rPr>
+        <w:t xml:space="preserve">, </w:t>
+      </w:r>
+      <w:proofErr w:type="spellStart"/>
+      <w:r>
+        <w:rPr>
+          <w:rFonts w:ascii="Arial" w:hAnsi="Arial" w:cs="Arial"/>
+        </w:rPr>
+        <w:t>receiver_pid</w:t>
+      </w:r>
+      <w:proofErr w:type="spellEnd"/>
+      <w:r>
+        <w:rPr>
+          <w:rFonts w:ascii="Arial" w:hAnsi="Arial" w:cs="Arial"/>
+        </w:rPr>
+        <w:t xml:space="preserve">, and other data that is used by the operating system. The envelope contains the data to be sent and </w:t>
+      </w:r>
+      <w:proofErr w:type="gramStart"/>
+      <w:r>
+        <w:rPr>
+          <w:rFonts w:ascii="Arial" w:hAnsi="Arial" w:cs="Arial"/>
+        </w:rPr>
+        <w:t>it’s</w:t>
+      </w:r>
+      <w:proofErr w:type="gramEnd"/>
+      <w:r>
+        <w:rPr>
+          <w:rFonts w:ascii="Arial" w:hAnsi="Arial" w:cs="Arial"/>
+        </w:rPr>
+        <w:t xml:space="preserve"> type.</w:t>
+      </w:r>
+    </w:p>
+    <w:p>
+      <w:pPr>
+        <w:rPr>
+          <w:rFonts w:ascii="Arial" w:hAnsi="Arial" w:cs="Arial"/>
+        </w:rPr>
+      </w:pPr>
+    </w:p>
+    <w:p>
+      <w:pPr>
+        <w:rPr>
+          <w:rFonts w:ascii="Arial" w:hAnsi="Arial" w:cs="Arial"/>
+        </w:rPr>
+      </w:pPr>
+      <w:r>
+        <w:rPr>
+          <w:rFonts w:ascii="Arial" w:hAnsi="Arial" w:cs="Arial"/>
+        </w:rPr>
+        <w:t xml:space="preserve">k_send_message is called </w:t>
+      </w:r>
+    </w:p>
+    <w:p>
+      <w:pPr>
+        <w:rPr>
+          <w:rFonts w:ascii="Arial" w:hAnsi="Arial" w:cs="Arial"/>
+        </w:rPr>
+      </w:pPr>
+    </w:p>
+    <w:tbl>
+      <w:tblPr>
+        <w:tblStyle w:val="TableGrid"/>
+        <w:tblW w:w="0" w:type="auto"/>
+        <w:tblLook w:val="04A0" w:firstRow="1" w:lastRow="0" w:firstColumn="1" w:lastColumn="0" w:noHBand="0" w:noVBand="1"/>
+      </w:tblPr>
+      <w:tblGrid>
+        <w:gridCol w:w="9350"/>
+      </w:tblGrid>
+      <w:tr>
+        <w:tc>
+          <w:tcPr>
+            <w:tcW w:w="9350" w:type="dxa"/>
+          </w:tcPr>
+          <w:p>
+            <w:pPr>
+              <w:rPr>
+                <w:rFonts w:ascii="Courier New" w:hAnsi="Courier New" w:cs="Courier New"/>
+              </w:rPr>
+            </w:pPr>
+            <w:r>
+              <w:rPr>
+                <w:rFonts w:ascii="Courier New" w:hAnsi="Courier New" w:cs="Courier New"/>
+                <w:b/>
+              </w:rPr>
+              <w:t>ALGORITHM</w:t>
+            </w:r>
+            <w:r>
+              <w:rPr>
+                <w:rFonts w:ascii="Courier New" w:hAnsi="Courier New" w:cs="Courier New"/>
+                <w:b/>
+              </w:rPr>
+              <w:t xml:space="preserve"> 1</w:t>
+            </w:r>
+            <w:r>
+              <w:rPr>
+                <w:rFonts w:ascii="Courier New" w:hAnsi="Courier New" w:cs="Courier New"/>
+                <w:b/>
+              </w:rPr>
+              <w:t>:</w:t>
+            </w:r>
+            <w:r>
+              <w:rPr>
+                <w:rFonts w:ascii="Courier New" w:hAnsi="Courier New" w:cs="Courier New"/>
+              </w:rPr>
+              <w:t xml:space="preserve"> </w:t>
+            </w:r>
+            <w:r>
+              <w:rPr>
+                <w:rFonts w:ascii="Courier New" w:hAnsi="Courier New" w:cs="Courier New"/>
+              </w:rPr>
+              <w:t>k_</w:t>
+            </w:r>
+            <w:r>
+              <w:rPr>
+                <w:rFonts w:ascii="Courier New" w:hAnsi="Courier New" w:cs="Courier New"/>
+              </w:rPr>
+              <w:t>send_message(</w:t>
+            </w:r>
+            <w:proofErr w:type="spellStart"/>
+            <w:r>
+              <w:rPr>
+                <w:rFonts w:ascii="Courier New" w:hAnsi="Courier New" w:cs="Courier New"/>
+              </w:rPr>
+              <w:t>receiver_pid</w:t>
+            </w:r>
+            <w:proofErr w:type="spellEnd"/>
+            <w:r>
+              <w:rPr>
+                <w:rFonts w:ascii="Courier New" w:hAnsi="Courier New" w:cs="Courier New"/>
+              </w:rPr>
+              <w:t xml:space="preserve">, </w:t>
+            </w:r>
+            <w:proofErr w:type="spellStart"/>
+            <w:r>
+              <w:rPr>
+                <w:rFonts w:ascii="Courier New" w:hAnsi="Courier New" w:cs="Courier New"/>
+              </w:rPr>
+              <w:t>message_envelope</w:t>
+            </w:r>
+            <w:proofErr w:type="spellEnd"/>
+            <w:r>
+              <w:rPr>
+                <w:rFonts w:ascii="Courier New" w:hAnsi="Courier New" w:cs="Courier New"/>
+              </w:rPr>
+              <w:t>)</w:t>
+            </w:r>
+          </w:p>
+        </w:tc>
+      </w:tr>
+      <w:tr>
+        <w:tc>
+          <w:tcPr>
+            <w:tcW w:w="9350" w:type="dxa"/>
+          </w:tcPr>
+          <w:p>
+            <w:pPr>
+              <w:rPr>
+                <w:rFonts w:ascii="Courier New" w:hAnsi="Courier New" w:cs="Courier New"/>
+                <w:sz w:val="22"/>
+                <w:szCs w:val="22"/>
+              </w:rPr>
+            </w:pPr>
+            <w:r>
+              <w:rPr>
+                <w:rFonts w:ascii="Courier New" w:hAnsi="Courier New" w:cs="Courier New"/>
+                <w:sz w:val="22"/>
+                <w:szCs w:val="22"/>
+              </w:rPr>
+              <w:t>Get the PCB of the receiver process</w:t>
+            </w:r>
+          </w:p>
+          <w:p>
+            <w:pPr>
+              <w:rPr>
+                <w:rFonts w:ascii="Courier New" w:hAnsi="Courier New" w:cs="Courier New"/>
+                <w:sz w:val="22"/>
+                <w:szCs w:val="22"/>
+              </w:rPr>
+            </w:pPr>
+            <w:r>
+              <w:rPr>
+                <w:rFonts w:ascii="Courier New" w:hAnsi="Courier New" w:cs="Courier New"/>
+                <w:sz w:val="22"/>
+                <w:szCs w:val="22"/>
+              </w:rPr>
+              <w:t>Put the message envelope in the receiver’s message queue</w:t>
+            </w:r>
+          </w:p>
+          <w:p>
+            <w:pPr>
+              <w:rPr>
+                <w:rFonts w:ascii="Courier New" w:hAnsi="Courier New" w:cs="Courier New"/>
+                <w:sz w:val="22"/>
+                <w:szCs w:val="22"/>
+              </w:rPr>
+            </w:pPr>
+            <w:r>
+              <w:rPr>
+                <w:rFonts w:ascii="Courier New" w:hAnsi="Courier New" w:cs="Courier New"/>
+                <w:sz w:val="22"/>
+                <w:szCs w:val="22"/>
+              </w:rPr>
+              <w:t>If the receiver was blocked on receive message</w:t>
+            </w:r>
+          </w:p>
+          <w:p>
+            <w:pPr>
+              <w:rPr>
+                <w:rFonts w:ascii="Courier New" w:hAnsi="Courier New" w:cs="Courier New"/>
+                <w:sz w:val="22"/>
+                <w:szCs w:val="22"/>
+              </w:rPr>
+            </w:pPr>
+            <w:r>
+              <w:rPr>
+                <w:rFonts w:ascii="Courier New" w:hAnsi="Courier New" w:cs="Courier New"/>
+                <w:sz w:val="22"/>
+                <w:szCs w:val="22"/>
+              </w:rPr>
+              <w:t xml:space="preserve">      Remove it from the </w:t>
+            </w:r>
+            <w:proofErr w:type="spellStart"/>
+            <w:r>
+              <w:rPr>
+                <w:rFonts w:ascii="Courier New" w:hAnsi="Courier New" w:cs="Courier New"/>
+                <w:sz w:val="22"/>
+                <w:szCs w:val="22"/>
+              </w:rPr>
+              <w:t>blocked_on_receive</w:t>
+            </w:r>
+            <w:proofErr w:type="spellEnd"/>
+            <w:r>
+              <w:rPr>
+                <w:rFonts w:ascii="Courier New" w:hAnsi="Courier New" w:cs="Courier New"/>
+                <w:sz w:val="22"/>
+                <w:szCs w:val="22"/>
+              </w:rPr>
+              <w:t xml:space="preserve"> queue</w:t>
+            </w:r>
+          </w:p>
+          <w:p>
+            <w:pPr>
+              <w:rPr>
+                <w:rFonts w:ascii="Courier New" w:hAnsi="Courier New" w:cs="Courier New"/>
+              </w:rPr>
+            </w:pPr>
+            <w:r>
+              <w:rPr>
+                <w:rFonts w:ascii="Courier New" w:hAnsi="Courier New" w:cs="Courier New"/>
+                <w:sz w:val="22"/>
+                <w:szCs w:val="22"/>
+              </w:rPr>
+              <w:t xml:space="preserve">      Put the process in the ready queue</w:t>
+            </w:r>
+          </w:p>
+        </w:tc>
+      </w:tr>
+    </w:tbl>
+    <w:p/>
+    <w:tbl>
+      <w:tblPr>
+        <w:tblStyle w:val="TableGrid"/>
+        <w:tblW w:w="0" w:type="auto"/>
+        <w:tblLook w:val="04A0" w:firstRow="1" w:lastRow="0" w:firstColumn="1" w:lastColumn="0" w:noHBand="0" w:noVBand="1"/>
+      </w:tblPr>
+      <w:tblGrid>
+        <w:gridCol w:w="9350"/>
+      </w:tblGrid>
+      <w:tr>
+        <w:tc>
+          <w:tcPr>
+            <w:tcW w:w="9350" w:type="dxa"/>
+          </w:tcPr>
+          <w:p>
+            <w:pPr>
+              <w:rPr>
+                <w:rFonts w:ascii="Courier New" w:hAnsi="Courier New" w:cs="Courier New"/>
+              </w:rPr>
+            </w:pPr>
+            <w:r>
+              <w:rPr>
+                <w:rFonts w:ascii="Courier New" w:hAnsi="Courier New" w:cs="Courier New"/>
+                <w:b/>
+              </w:rPr>
+              <w:t>ALGORITHM</w:t>
+            </w:r>
+            <w:r>
+              <w:rPr>
+                <w:rFonts w:ascii="Courier New" w:hAnsi="Courier New" w:cs="Courier New"/>
+                <w:b/>
+              </w:rPr>
+              <w:t xml:space="preserve"> 2</w:t>
+            </w:r>
+            <w:r>
+              <w:rPr>
+                <w:rFonts w:ascii="Courier New" w:hAnsi="Courier New" w:cs="Courier New"/>
+                <w:b/>
+              </w:rPr>
+              <w:t>:</w:t>
+            </w:r>
+            <w:r>
+              <w:rPr>
+                <w:rFonts w:ascii="Courier New" w:hAnsi="Courier New" w:cs="Courier New"/>
+              </w:rPr>
+              <w:t xml:space="preserve"> </w:t>
+            </w:r>
+            <w:proofErr w:type="spellStart"/>
+            <w:r>
+              <w:rPr>
+                <w:rFonts w:ascii="Courier New" w:hAnsi="Courier New" w:cs="Courier New"/>
+              </w:rPr>
+              <w:t>k_receive</w:t>
+            </w:r>
+            <w:r>
+              <w:rPr>
+                <w:rFonts w:ascii="Courier New" w:hAnsi="Courier New" w:cs="Courier New"/>
+              </w:rPr>
+              <w:t>_message</w:t>
+            </w:r>
+            <w:proofErr w:type="spellEnd"/>
+            <w:r>
+              <w:rPr>
+                <w:rFonts w:ascii="Courier New" w:hAnsi="Courier New" w:cs="Courier New"/>
+              </w:rPr>
+              <w:t>(</w:t>
+            </w:r>
+            <w:proofErr w:type="spellStart"/>
+            <w:r>
+              <w:rPr>
+                <w:rFonts w:ascii="Courier New" w:hAnsi="Courier New" w:cs="Courier New"/>
+              </w:rPr>
+              <w:t>sender</w:t>
+            </w:r>
+            <w:r>
+              <w:rPr>
+                <w:rFonts w:ascii="Courier New" w:hAnsi="Courier New" w:cs="Courier New"/>
+              </w:rPr>
+              <w:t>_pid</w:t>
+            </w:r>
+            <w:proofErr w:type="spellEnd"/>
+            <w:r>
+              <w:rPr>
+                <w:rFonts w:ascii="Courier New" w:hAnsi="Courier New" w:cs="Courier New"/>
+              </w:rPr>
+              <w:t>)</w:t>
+            </w:r>
+          </w:p>
+        </w:tc>
+      </w:tr>
+      <w:tr>
+        <w:tc>
+          <w:tcPr>
+            <w:tcW w:w="9350" w:type="dxa"/>
+          </w:tcPr>
+          <w:p>
+            <w:pPr>
+              <w:rPr>
+                <w:rFonts w:ascii="Courier New" w:hAnsi="Courier New" w:cs="Courier New"/>
+                <w:color w:val="00B050"/>
+                <w:sz w:val="22"/>
+                <w:szCs w:val="22"/>
+              </w:rPr>
+            </w:pPr>
+            <w:r>
+              <w:rPr>
+                <w:rFonts w:ascii="Courier New" w:hAnsi="Courier New" w:cs="Courier New"/>
+                <w:color w:val="00B050"/>
+                <w:sz w:val="22"/>
+                <w:szCs w:val="22"/>
+              </w:rPr>
+              <w:t>//This is a blocking receive</w:t>
+            </w:r>
+          </w:p>
+          <w:p>
+            <w:pPr>
+              <w:rPr>
+                <w:rFonts w:ascii="Courier New" w:hAnsi="Courier New" w:cs="Courier New"/>
+                <w:sz w:val="22"/>
+                <w:szCs w:val="22"/>
+              </w:rPr>
+            </w:pPr>
+            <w:r>
+              <w:rPr>
+                <w:rFonts w:ascii="Courier New" w:hAnsi="Courier New" w:cs="Courier New"/>
+                <w:sz w:val="22"/>
+                <w:szCs w:val="22"/>
+              </w:rPr>
+              <w:t>While message queue of current process is empty:</w:t>
+            </w:r>
+          </w:p>
+          <w:p>
+            <w:pPr>
+              <w:rPr>
+                <w:rFonts w:ascii="Courier New" w:hAnsi="Courier New" w:cs="Courier New"/>
+                <w:sz w:val="22"/>
+                <w:szCs w:val="22"/>
+              </w:rPr>
+            </w:pPr>
+            <w:r>
+              <w:rPr>
+                <w:rFonts w:ascii="Courier New" w:hAnsi="Courier New" w:cs="Courier New"/>
+                <w:sz w:val="22"/>
+                <w:szCs w:val="22"/>
+              </w:rPr>
+              <w:t xml:space="preserve">      Set the state of the current process to BLOCKED_ON_RECEIVE</w:t>
+            </w:r>
+          </w:p>
+          <w:p>
+            <w:pPr>
+              <w:rPr>
+                <w:rFonts w:ascii="Courier New" w:hAnsi="Courier New" w:cs="Courier New"/>
+                <w:sz w:val="22"/>
+                <w:szCs w:val="22"/>
+              </w:rPr>
+            </w:pPr>
+            <w:r>
+              <w:rPr>
+                <w:rFonts w:ascii="Courier New" w:hAnsi="Courier New" w:cs="Courier New"/>
+                <w:sz w:val="22"/>
+                <w:szCs w:val="22"/>
+              </w:rPr>
+              <w:t xml:space="preserve">      </w:t>
+            </w:r>
+            <w:proofErr w:type="spellStart"/>
+            <w:r>
+              <w:rPr>
+                <w:rFonts w:ascii="Courier New" w:hAnsi="Courier New" w:cs="Courier New"/>
+                <w:sz w:val="22"/>
+                <w:szCs w:val="22"/>
+              </w:rPr>
+              <w:t>Release_</w:t>
+            </w:r>
+            <w:proofErr w:type="gramStart"/>
+            <w:r>
+              <w:rPr>
+                <w:rFonts w:ascii="Courier New" w:hAnsi="Courier New" w:cs="Courier New"/>
+                <w:sz w:val="22"/>
+                <w:szCs w:val="22"/>
+              </w:rPr>
+              <w:t>processor</w:t>
+            </w:r>
+            <w:proofErr w:type="spellEnd"/>
+            <w:r>
+              <w:rPr>
+                <w:rFonts w:ascii="Courier New" w:hAnsi="Courier New" w:cs="Courier New"/>
+                <w:sz w:val="22"/>
+                <w:szCs w:val="22"/>
+              </w:rPr>
+              <w:t>(</w:t>
+            </w:r>
+            <w:proofErr w:type="gramEnd"/>
+            <w:r>
+              <w:rPr>
+                <w:rFonts w:ascii="Courier New" w:hAnsi="Courier New" w:cs="Courier New"/>
+                <w:sz w:val="22"/>
+                <w:szCs w:val="22"/>
+              </w:rPr>
+              <w:t>);</w:t>
+            </w:r>
+          </w:p>
+          <w:p>
+            <w:pPr>
+              <w:rPr>
+                <w:rFonts w:ascii="Courier New" w:hAnsi="Courier New" w:cs="Courier New"/>
+                <w:sz w:val="22"/>
+                <w:szCs w:val="22"/>
+              </w:rPr>
+            </w:pPr>
+            <w:proofErr w:type="spellStart"/>
+            <w:r>
+              <w:rPr>
+                <w:rFonts w:ascii="Courier New" w:hAnsi="Courier New" w:cs="Courier New"/>
+                <w:sz w:val="22"/>
+                <w:szCs w:val="22"/>
+              </w:rPr>
+              <w:t>Dequeue</w:t>
+            </w:r>
+            <w:proofErr w:type="spellEnd"/>
+            <w:r>
+              <w:rPr>
+                <w:rFonts w:ascii="Courier New" w:hAnsi="Courier New" w:cs="Courier New"/>
+                <w:sz w:val="22"/>
+                <w:szCs w:val="22"/>
+              </w:rPr>
+              <w:t xml:space="preserve"> message from current process’s message queue</w:t>
+            </w:r>
+          </w:p>
+          <w:p>
+            <w:pPr>
+              <w:rPr>
+                <w:rFonts w:ascii="Courier New" w:hAnsi="Courier New" w:cs="Courier New"/>
+                <w:sz w:val="22"/>
+                <w:szCs w:val="22"/>
+              </w:rPr>
+            </w:pPr>
+            <w:r>
+              <w:rPr>
+                <w:rFonts w:ascii="Courier New" w:hAnsi="Courier New" w:cs="Courier New"/>
+                <w:sz w:val="22"/>
+                <w:szCs w:val="22"/>
+              </w:rPr>
+              <w:t xml:space="preserve">And update the </w:t>
+            </w:r>
+            <w:proofErr w:type="spellStart"/>
+            <w:r>
+              <w:rPr>
+                <w:rFonts w:ascii="Courier New" w:hAnsi="Courier New" w:cs="Courier New"/>
+                <w:sz w:val="22"/>
+                <w:szCs w:val="22"/>
+              </w:rPr>
+              <w:t>sender_pid</w:t>
+            </w:r>
+            <w:proofErr w:type="spellEnd"/>
+          </w:p>
+          <w:p>
+            <w:pPr>
+              <w:rPr>
+                <w:rFonts w:ascii="Courier New" w:hAnsi="Courier New" w:cs="Courier New"/>
+              </w:rPr>
+            </w:pPr>
+            <w:r>
+              <w:rPr>
+                <w:rFonts w:ascii="Courier New" w:hAnsi="Courier New" w:cs="Courier New"/>
+                <w:sz w:val="22"/>
+                <w:szCs w:val="22"/>
+              </w:rPr>
+              <w:t>Return message</w:t>
+            </w:r>
+          </w:p>
+        </w:tc>
+      </w:tr>
+    </w:tbl>
+    <w:p/>
+    <w:tbl>
+      <w:tblPr>
+        <w:tblStyle w:val="TableGrid"/>
+        <w:tblW w:w="0" w:type="auto"/>
+        <w:tblLook w:val="04A0" w:firstRow="1" w:lastRow="0" w:firstColumn="1" w:lastColumn="0" w:noHBand="0" w:noVBand="1"/>
+      </w:tblPr>
+      <w:tblGrid>
+        <w:gridCol w:w="9350"/>
+      </w:tblGrid>
+      <w:tr>
+        <w:tc>
+          <w:tcPr>
+            <w:tcW w:w="9350" w:type="dxa"/>
+          </w:tcPr>
+          <w:p>
+            <w:pPr>
+              <w:rPr>
+                <w:rFonts w:ascii="Courier New" w:hAnsi="Courier New" w:cs="Courier New"/>
+              </w:rPr>
+            </w:pPr>
+            <w:r>
+              <w:rPr>
+                <w:rFonts w:ascii="Courier New" w:hAnsi="Courier New" w:cs="Courier New"/>
+                <w:b/>
+              </w:rPr>
+              <w:t>ALGORITHM</w:t>
+            </w:r>
+            <w:r>
+              <w:rPr>
+                <w:rFonts w:ascii="Courier New" w:hAnsi="Courier New" w:cs="Courier New"/>
+                <w:b/>
+              </w:rPr>
+              <w:t xml:space="preserve"> 3</w:t>
+            </w:r>
+            <w:r>
+              <w:rPr>
+                <w:rFonts w:ascii="Courier New" w:hAnsi="Courier New" w:cs="Courier New"/>
+                <w:b/>
+              </w:rPr>
+              <w:t>:</w:t>
+            </w:r>
+            <w:r>
+              <w:rPr>
+                <w:rFonts w:ascii="Courier New" w:hAnsi="Courier New" w:cs="Courier New"/>
+              </w:rPr>
+              <w:t xml:space="preserve"> </w:t>
+            </w:r>
+            <w:proofErr w:type="spellStart"/>
+            <w:r>
+              <w:rPr>
+                <w:rFonts w:ascii="Courier New" w:hAnsi="Courier New" w:cs="Courier New"/>
+              </w:rPr>
+              <w:t>k_receive</w:t>
+            </w:r>
+            <w:r>
+              <w:rPr>
+                <w:rFonts w:ascii="Courier New" w:hAnsi="Courier New" w:cs="Courier New"/>
+              </w:rPr>
+              <w:t>_message</w:t>
+            </w:r>
+            <w:r>
+              <w:rPr>
+                <w:rFonts w:ascii="Courier New" w:hAnsi="Courier New" w:cs="Courier New"/>
+              </w:rPr>
+              <w:t>_non_blocking</w:t>
+            </w:r>
+            <w:proofErr w:type="spellEnd"/>
+            <w:r>
+              <w:rPr>
+                <w:rFonts w:ascii="Courier New" w:hAnsi="Courier New" w:cs="Courier New"/>
+              </w:rPr>
+              <w:t>(</w:t>
+            </w:r>
+            <w:proofErr w:type="spellStart"/>
+            <w:r>
+              <w:rPr>
+                <w:rFonts w:ascii="Courier New" w:hAnsi="Courier New" w:cs="Courier New"/>
+              </w:rPr>
+              <w:t>sender</w:t>
+            </w:r>
+            <w:r>
+              <w:rPr>
+                <w:rFonts w:ascii="Courier New" w:hAnsi="Courier New" w:cs="Courier New"/>
+              </w:rPr>
+              <w:t>_pid</w:t>
+            </w:r>
+            <w:proofErr w:type="spellEnd"/>
+            <w:r>
+              <w:rPr>
+                <w:rFonts w:ascii="Courier New" w:hAnsi="Courier New" w:cs="Courier New"/>
+              </w:rPr>
+              <w:t>)</w:t>
+            </w:r>
+          </w:p>
+        </w:tc>
+      </w:tr>
+      <w:tr>
+        <w:tc>
+          <w:tcPr>
+            <w:tcW w:w="9350" w:type="dxa"/>
+          </w:tcPr>
+          <w:p>
+            <w:pPr>
+              <w:rPr>
+                <w:rFonts w:ascii="Courier New" w:hAnsi="Courier New" w:cs="Courier New"/>
+                <w:color w:val="00B050"/>
+                <w:sz w:val="22"/>
+                <w:szCs w:val="22"/>
+              </w:rPr>
+            </w:pPr>
+            <w:r>
+              <w:rPr>
+                <w:rFonts w:ascii="Courier New" w:hAnsi="Courier New" w:cs="Courier New"/>
+                <w:color w:val="00B050"/>
+                <w:sz w:val="22"/>
+                <w:szCs w:val="22"/>
+              </w:rPr>
+              <w:t>//This is a non-blocking receive</w:t>
+            </w:r>
+          </w:p>
+          <w:p>
+            <w:pPr>
+              <w:rPr>
+                <w:rFonts w:ascii="Courier New" w:hAnsi="Courier New" w:cs="Courier New"/>
+                <w:sz w:val="22"/>
+                <w:szCs w:val="22"/>
+              </w:rPr>
+            </w:pPr>
+            <w:r>
+              <w:rPr>
+                <w:rFonts w:ascii="Courier New" w:hAnsi="Courier New" w:cs="Courier New"/>
+                <w:sz w:val="22"/>
+                <w:szCs w:val="22"/>
+              </w:rPr>
+              <w:t>If there is a message in the message queue of the calling process</w:t>
+            </w:r>
+          </w:p>
+          <w:p>
+            <w:pPr>
+              <w:rPr>
+                <w:rFonts w:ascii="Courier New" w:hAnsi="Courier New" w:cs="Courier New"/>
+                <w:sz w:val="22"/>
+                <w:szCs w:val="22"/>
+              </w:rPr>
+            </w:pPr>
+            <w:r>
+              <w:rPr>
+                <w:rFonts w:ascii="Courier New" w:hAnsi="Courier New" w:cs="Courier New"/>
+                <w:sz w:val="22"/>
+                <w:szCs w:val="22"/>
+              </w:rPr>
+              <w:t xml:space="preserve">    return the message</w:t>
+            </w:r>
+          </w:p>
+          <w:p>
+            <w:pPr>
+              <w:rPr>
+                <w:rFonts w:ascii="Courier New" w:hAnsi="Courier New" w:cs="Courier New"/>
+                <w:sz w:val="22"/>
+                <w:szCs w:val="22"/>
+              </w:rPr>
+            </w:pPr>
+            <w:r>
+              <w:rPr>
+                <w:rFonts w:ascii="Courier New" w:hAnsi="Courier New" w:cs="Courier New"/>
+                <w:sz w:val="22"/>
+                <w:szCs w:val="22"/>
+              </w:rPr>
+              <w:t>Else</w:t>
+            </w:r>
+          </w:p>
+          <w:p>
+            <w:pPr>
+              <w:rPr>
+                <w:rFonts w:ascii="Courier New" w:hAnsi="Courier New" w:cs="Courier New"/>
+                <w:sz w:val="22"/>
+                <w:szCs w:val="22"/>
+              </w:rPr>
+            </w:pPr>
+            <w:r>
+              <w:rPr>
+                <w:rFonts w:ascii="Courier New" w:hAnsi="Courier New" w:cs="Courier New"/>
+                <w:sz w:val="22"/>
+                <w:szCs w:val="22"/>
+              </w:rPr>
+              <w:t xml:space="preserve">    return NULL</w:t>
+            </w:r>
+          </w:p>
+        </w:tc>
+      </w:tr>
+    </w:tbl>
+    <w:p>
+      <w:pPr>
+        <w:rPr>
+          <w:rFonts w:ascii="Arial" w:hAnsi="Arial" w:cs="Arial"/>
+        </w:rPr>
+      </w:pPr>
+    </w:p>
+    <w:p>
+      <w:pPr>
+        <w:rPr>
+          <w:rFonts w:ascii="Arial" w:hAnsi="Arial" w:cs="Arial"/>
+        </w:rPr>
+      </w:pPr>
+      <w:r>
+        <w:rPr>
+          <w:rFonts w:ascii="Arial" w:hAnsi="Arial" w:cs="Arial"/>
+        </w:rPr>
+        <w:t>Messages are sent between the processes using the envelopes. Each process has a mailbox which is essentially a queue of message enveloped (the message queue).</w:t>
+      </w:r>
+    </w:p>
+    <w:p>
+      <w:pPr>
+        <w:rPr>
+          <w:rFonts w:ascii="Arial" w:hAnsi="Arial" w:cs="Arial"/>
+        </w:rPr>
+      </w:pPr>
+    </w:p>
+    <w:p>
+      <w:pPr>
+        <w:rPr>
+          <w:rFonts w:ascii="Arial" w:hAnsi="Arial" w:cs="Arial"/>
+        </w:rPr>
+      </w:pPr>
+      <w:r>
+        <w:rPr>
+          <w:rFonts w:ascii="Arial" w:hAnsi="Arial" w:cs="Arial"/>
+        </w:rPr>
+        <w:t>A message is envelope is made up of two parts: a header us</w:t>
+      </w:r>
+      <w:r>
+        <w:rPr>
+          <w:rFonts w:ascii="Arial" w:hAnsi="Arial" w:cs="Arial"/>
+        </w:rPr>
+        <w:softHyphen/>
+      </w:r>
+      <w:r>
+        <w:rPr>
+          <w:rFonts w:ascii="Arial" w:hAnsi="Arial" w:cs="Arial"/>
+        </w:rPr>
+        <w:softHyphen/>
+      </w:r>
+      <w:r>
+        <w:rPr>
+          <w:rFonts w:ascii="Arial" w:hAnsi="Arial" w:cs="Arial"/>
+        </w:rPr>
+        <w:softHyphen/>
+      </w:r>
+      <w:r>
+        <w:rPr>
+          <w:rFonts w:ascii="Arial" w:hAnsi="Arial" w:cs="Arial"/>
+        </w:rPr>
+        <w:softHyphen/>
+      </w:r>
+      <w:r>
+        <w:rPr>
+          <w:rFonts w:ascii="Arial" w:hAnsi="Arial" w:cs="Arial"/>
+        </w:rPr>
+        <w:softHyphen/>
+      </w:r>
+      <w:r>
+        <w:rPr>
+          <w:rFonts w:ascii="Arial" w:hAnsi="Arial" w:cs="Arial"/>
+        </w:rPr>
+        <w:t>ed by the kernel and an envelope used by the processes (sender and receiver to communicate). The header contains the process ID of the sender, receiver and expiry time for delayed message. The envelope contains the message type and the data to be sent</w:t>
+      </w:r>
+    </w:p>
+    <w:p>
+      <w:pPr>
+        <w:rPr>
+          <w:rFonts w:ascii="Arial" w:hAnsi="Arial" w:cs="Arial"/>
+        </w:rPr>
+      </w:pPr>
+    </w:p>
+    <w:p>
+      <w:pPr>
+        <w:rPr>
+          <w:rFonts w:ascii="Arial" w:hAnsi="Arial" w:cs="Arial"/>
+        </w:rPr>
+      </w:pPr>
+      <w:r>
+        <w:rPr>
+          <w:rFonts w:ascii="Arial" w:hAnsi="Arial" w:cs="Arial"/>
+        </w:rPr>
+        <w:t xml:space="preserve">To send the message, a process must first call </w:t>
+      </w:r>
+      <w:proofErr w:type="spellStart"/>
+      <w:r>
+        <w:rPr>
+          <w:rFonts w:ascii="Arial" w:hAnsi="Arial" w:cs="Arial"/>
+        </w:rPr>
+        <w:t>request_memory_block</w:t>
+      </w:r>
+      <w:proofErr w:type="spellEnd"/>
+      <w:r>
+        <w:rPr>
+          <w:rFonts w:ascii="Arial" w:hAnsi="Arial" w:cs="Arial"/>
+        </w:rPr>
+        <w:t xml:space="preserve"> for an envelope. The pointer returned to the process points</w:t>
+      </w:r>
+    </w:p>
+    <w:p/>
+    <w:p/>
     <w:p/>
     <w:sectPr>
       <w:pgSz w:w="12240" w:h="15840"/>
@@ -5563,6 +7892,16 @@
       <w:contextualSpacing/>
     </w:pPr>
   </w:style>
+  <w:style w:type="character" w:styleId="PlaceholderText">
+    <w:name w:val="Placeholder Text"/>
+    <w:basedOn w:val="DefaultParagraphFont"/>
+    <w:uiPriority w:val="99"/>
+    <w:semiHidden/>
+    <w:rsid w:val="00DF7795"/>
+    <w:rPr>
+      <w:color w:val="808080"/>
+    </w:rPr>
+  </w:style>
 </w:styles>
 </file>
 

</xml_diff>

<commit_message>
IPC documentation completed. Needs to add pseudocode for k_poll and other helper functions we are using, before submitting the final report.
</commit_message>
<xml_diff>
--- a/RTX Documentation.docx
+++ b/RTX Documentation.docx
@@ -360,21 +360,12 @@
           <w:rFonts w:ascii="Helvetica" w:hAnsi="Helvetica" w:cs="Helvetica"/>
         </w:rPr>
       </w:pPr>
-      <w:proofErr w:type="spellStart"/>
       <w:r>
         <w:rPr>
           <w:rFonts w:ascii="Helvetica" w:hAnsi="Helvetica" w:cs="Helvetica"/>
           <w:b/>
         </w:rPr>
-        <w:t>mem_blocks</w:t>
-      </w:r>
-      <w:proofErr w:type="spellEnd"/>
-      <w:r>
-        <w:rPr>
-          <w:rFonts w:ascii="Helvetica" w:hAnsi="Helvetica" w:cs="Helvetica"/>
-          <w:b/>
-        </w:rPr>
-        <w:t xml:space="preserve">: </w:t>
+        <w:t xml:space="preserve">mem_blocks: </w:t>
       </w:r>
       <w:r>
         <w:rPr>
@@ -854,34 +845,7 @@
                 <w:rFonts w:ascii="Courier" w:hAnsi="Courier" w:cs="Helvetica"/>
               </w:rPr>
               <w:tab/>
-            </w:r>
-            <w:proofErr w:type="spellStart"/>
-            <w:r>
-              <w:rPr>
-                <w:rFonts w:ascii="Courier" w:hAnsi="Courier" w:cs="Helvetica"/>
-              </w:rPr>
-              <w:t>k_release_</w:t>
-            </w:r>
-            <w:proofErr w:type="gramStart"/>
-            <w:r>
-              <w:rPr>
-                <w:rFonts w:ascii="Courier" w:hAnsi="Courier" w:cs="Helvetica"/>
-              </w:rPr>
-              <w:t>processor</w:t>
-            </w:r>
-            <w:proofErr w:type="spellEnd"/>
-            <w:r>
-              <w:rPr>
-                <w:rFonts w:ascii="Courier" w:hAnsi="Courier" w:cs="Helvetica"/>
-              </w:rPr>
-              <w:t>(</w:t>
-            </w:r>
-            <w:proofErr w:type="gramEnd"/>
-            <w:r>
-              <w:rPr>
-                <w:rFonts w:ascii="Courier" w:hAnsi="Courier" w:cs="Helvetica"/>
-              </w:rPr>
-              <w:t>);</w:t>
+              <w:t>k_release_processor();</w:t>
             </w:r>
           </w:p>
           <w:p>
@@ -1346,16 +1310,8 @@
               <w:rPr>
                 <w:rFonts w:ascii="Courier" w:hAnsi="Courier" w:cs="Helvetica"/>
               </w:rPr>
-              <w:t xml:space="preserve"> </w:t>
-            </w:r>
-            <w:proofErr w:type="spellStart"/>
-            <w:r>
-              <w:rPr>
-                <w:rFonts w:ascii="Courier" w:hAnsi="Courier" w:cs="Helvetica"/>
-              </w:rPr>
-              <w:t>p_mem_block</w:t>
-            </w:r>
-            <w:proofErr w:type="spellEnd"/>
+              <w:t xml:space="preserve"> p_mem_block</w:t>
+            </w:r>
             <w:r>
               <w:rPr>
                 <w:rFonts w:ascii="Courier" w:hAnsi="Courier" w:cs="Helvetica"/>
@@ -1460,21 +1416,7 @@
               <w:rPr>
                 <w:rFonts w:ascii="Courier" w:hAnsi="Courier" w:cs="Helvetica"/>
               </w:rPr>
-              <w:t xml:space="preserve">return RTX_ERR if </w:t>
-            </w:r>
-            <w:proofErr w:type="spellStart"/>
-            <w:r>
-              <w:rPr>
-                <w:rFonts w:ascii="Courier" w:hAnsi="Courier" w:cs="Helvetica"/>
-              </w:rPr>
-              <w:t>p_mem_block</w:t>
-            </w:r>
-            <w:proofErr w:type="spellEnd"/>
-            <w:r>
-              <w:rPr>
-                <w:rFonts w:ascii="Courier" w:hAnsi="Courier" w:cs="Helvetica"/>
-              </w:rPr>
-              <w:t xml:space="preserve"> is invalid</w:t>
+              <w:t>return RTX_ERR if p_mem_block is invalid</w:t>
             </w:r>
           </w:p>
           <w:p>
@@ -1505,21 +1447,7 @@
               <w:rPr>
                 <w:rFonts w:ascii="Courier" w:hAnsi="Courier" w:cs="Helvetica"/>
               </w:rPr>
-              <w:t xml:space="preserve">return RTX_ERR if address pointed by </w:t>
-            </w:r>
-            <w:proofErr w:type="spellStart"/>
-            <w:r>
-              <w:rPr>
-                <w:rFonts w:ascii="Courier" w:hAnsi="Courier" w:cs="Helvetica"/>
-              </w:rPr>
-              <w:t>p_mem_block</w:t>
-            </w:r>
-            <w:proofErr w:type="spellEnd"/>
-            <w:r>
-              <w:rPr>
-                <w:rFonts w:ascii="Courier" w:hAnsi="Courier" w:cs="Helvetica"/>
-              </w:rPr>
-              <w:t xml:space="preserve"> is outside the bounds</w:t>
+              <w:t>return RTX_ERR if address pointed by p_mem_block is outside the bounds</w:t>
             </w:r>
           </w:p>
           <w:p>
@@ -1550,21 +1478,7 @@
               <w:rPr>
                 <w:rFonts w:ascii="Courier" w:hAnsi="Courier" w:cs="Helvetica"/>
               </w:rPr>
-              <w:t xml:space="preserve">return RTX_ERR if the </w:t>
-            </w:r>
-            <w:proofErr w:type="spellStart"/>
-            <w:r>
-              <w:rPr>
-                <w:rFonts w:ascii="Courier" w:hAnsi="Courier" w:cs="Helvetica"/>
-              </w:rPr>
-              <w:t>p_mem_block</w:t>
-            </w:r>
-            <w:proofErr w:type="spellEnd"/>
-            <w:r>
-              <w:rPr>
-                <w:rFonts w:ascii="Courier" w:hAnsi="Courier" w:cs="Helvetica"/>
-              </w:rPr>
-              <w:t xml:space="preserve"> size is not 128 bytes</w:t>
+              <w:t>return RTX_ERR if the p_mem_block size is not 128 bytes</w:t>
             </w:r>
           </w:p>
           <w:p>
@@ -1687,15 +1601,7 @@
     <w:p/>
     <w:p>
       <w:r>
-        <w:t>PCB **</w:t>
-      </w:r>
-      <w:proofErr w:type="spellStart"/>
-      <w:r>
-        <w:t>gp_pcbs</w:t>
-      </w:r>
-      <w:proofErr w:type="spellEnd"/>
-      <w:r>
-        <w:t xml:space="preserve"> </w:t>
+        <w:t xml:space="preserve">PCB **gp_pcbs </w:t>
       </w:r>
       <w:r>
         <w:tab/>
@@ -1705,26 +1611,13 @@
       </w:r>
       <w:r>
         <w:tab/>
-        <w:t xml:space="preserve">-- An array of </w:t>
-      </w:r>
-      <w:proofErr w:type="spellStart"/>
-      <w:r>
-        <w:t>pcb</w:t>
-      </w:r>
-      <w:proofErr w:type="spellEnd"/>
-      <w:r>
-        <w:t xml:space="preserve"> pointers. This array contains all the PCBs for our OS.</w:t>
-      </w:r>
-    </w:p>
-    <w:p>
-      <w:r>
-        <w:t>PCB *</w:t>
-      </w:r>
-      <w:proofErr w:type="spellStart"/>
-      <w:r>
-        <w:t>gp_current_process</w:t>
-      </w:r>
-      <w:proofErr w:type="spellEnd"/>
+        <w:t>-- An array of pcb pointers. This array contains all the PCBs for our OS.</w:t>
+      </w:r>
+    </w:p>
+    <w:p>
+      <w:r>
+        <w:t>PCB *gp_current_process</w:t>
+      </w:r>
       <w:r>
         <w:tab/>
         <w:t>-- A pointer that always points to the current running process.</w:t>
@@ -1739,348 +1632,60 @@
     <w:p/>
     <w:p>
       <w:r>
-        <w:t xml:space="preserve">The function </w:t>
-      </w:r>
-      <w:proofErr w:type="spellStart"/>
-      <w:r>
-        <w:t>infinite_loop</w:t>
-      </w:r>
-      <w:proofErr w:type="spellEnd"/>
-      <w:r>
-        <w:t xml:space="preserve">(void) simply calls </w:t>
-      </w:r>
-      <w:proofErr w:type="spellStart"/>
-      <w:r>
-        <w:t>release_</w:t>
-      </w:r>
-      <w:proofErr w:type="gramStart"/>
-      <w:r>
-        <w:t>processor</w:t>
-      </w:r>
-      <w:proofErr w:type="spellEnd"/>
-      <w:r>
-        <w:t>(</w:t>
-      </w:r>
-      <w:proofErr w:type="gramEnd"/>
-      <w:r>
-        <w:t xml:space="preserve">) forever, and the null process is assigned this procedure. So in essence, all the null process does is call the </w:t>
-      </w:r>
-      <w:proofErr w:type="spellStart"/>
-      <w:r>
-        <w:t>release_</w:t>
-      </w:r>
-      <w:proofErr w:type="gramStart"/>
-      <w:r>
-        <w:t>processor</w:t>
-      </w:r>
-      <w:proofErr w:type="spellEnd"/>
-      <w:r>
-        <w:t>(</w:t>
-      </w:r>
-      <w:proofErr w:type="gramEnd"/>
-      <w:r>
-        <w:t>).</w:t>
+        <w:t>The function infinite_loop(void) simply calls release_processor() forever, and the null process is assigned this procedure. So in essence, all the null process does is call the release_processor().</w:t>
       </w:r>
     </w:p>
     <w:p/>
     <w:p>
       <w:r>
-        <w:t xml:space="preserve">Now the function </w:t>
-      </w:r>
-      <w:proofErr w:type="spellStart"/>
-      <w:r>
-        <w:t>process_</w:t>
-      </w:r>
-      <w:proofErr w:type="gramStart"/>
-      <w:r>
-        <w:t>init</w:t>
-      </w:r>
-      <w:proofErr w:type="spellEnd"/>
-      <w:r>
-        <w:t>(</w:t>
-      </w:r>
-      <w:proofErr w:type="gramEnd"/>
-      <w:r>
-        <w:t xml:space="preserve">) initializes all the processes in a system. It calls the </w:t>
-      </w:r>
-      <w:proofErr w:type="spellStart"/>
-      <w:r>
-        <w:t>set_test_</w:t>
-      </w:r>
-      <w:proofErr w:type="gramStart"/>
-      <w:r>
-        <w:t>proc</w:t>
-      </w:r>
-      <w:proofErr w:type="spellEnd"/>
-      <w:r>
-        <w:t>(</w:t>
-      </w:r>
-      <w:proofErr w:type="gramEnd"/>
-      <w:r>
-        <w:t xml:space="preserve">) function, which fills out the initialization information for all the user processes into a table called </w:t>
-      </w:r>
-      <w:proofErr w:type="spellStart"/>
-      <w:r>
-        <w:t>g_test_procs</w:t>
-      </w:r>
-      <w:proofErr w:type="spellEnd"/>
-      <w:r>
-        <w:t xml:space="preserve">[], and then process initialization information is copied from there into </w:t>
-      </w:r>
-      <w:proofErr w:type="spellStart"/>
-      <w:r>
-        <w:t>g_proc_table</w:t>
-      </w:r>
-      <w:proofErr w:type="spellEnd"/>
-      <w:r>
-        <w:t xml:space="preserve">[]. The NULL process is also initialized explicitly beforehand. </w:t>
+        <w:t xml:space="preserve">Now the function process_init() initializes all the processes in a system. It calls the set_test_proc() function, which fills out the initialization information for all the user processes into a table called g_test_procs[], and then process initialization information is copied from there into g_proc_table[]. The NULL process is also initialized explicitly beforehand. </w:t>
       </w:r>
     </w:p>
     <w:p/>
     <w:p>
       <w:r>
-        <w:t xml:space="preserve">Now, we loop through the </w:t>
-      </w:r>
-      <w:proofErr w:type="spellStart"/>
-      <w:r>
-        <w:t>g_proc_</w:t>
-      </w:r>
-      <w:proofErr w:type="gramStart"/>
-      <w:r>
-        <w:t>table</w:t>
-      </w:r>
-      <w:proofErr w:type="spellEnd"/>
-      <w:r>
-        <w:t>[</w:t>
-      </w:r>
-      <w:proofErr w:type="gramEnd"/>
-      <w:r>
-        <w:t xml:space="preserve">], and initialize the contents of our </w:t>
-      </w:r>
-      <w:proofErr w:type="spellStart"/>
-      <w:r>
-        <w:t>gp_pcbs</w:t>
-      </w:r>
-      <w:proofErr w:type="spellEnd"/>
-      <w:r>
-        <w:t xml:space="preserve"> </w:t>
-      </w:r>
-      <w:proofErr w:type="spellStart"/>
-      <w:r>
-        <w:t>i.e</w:t>
-      </w:r>
-      <w:proofErr w:type="spellEnd"/>
-      <w:r>
-        <w:t xml:space="preserve"> initializing all the PCBs in our OS. We copy over the </w:t>
-      </w:r>
-      <w:proofErr w:type="spellStart"/>
-      <w:r>
-        <w:t>pid</w:t>
-      </w:r>
-      <w:proofErr w:type="spellEnd"/>
-      <w:r>
-        <w:t xml:space="preserve">, priority, and </w:t>
-      </w:r>
-      <w:proofErr w:type="spellStart"/>
-      <w:r>
-        <w:t>sp</w:t>
-      </w:r>
-      <w:proofErr w:type="spellEnd"/>
-      <w:r>
-        <w:t xml:space="preserve">, and we initialize all the states to NEW. Afterwards, we push every </w:t>
-      </w:r>
-      <w:proofErr w:type="spellStart"/>
-      <w:r>
-        <w:t>pcb</w:t>
-      </w:r>
-      <w:proofErr w:type="spellEnd"/>
-      <w:r>
-        <w:t xml:space="preserve"> onto the ready queue. </w:t>
+        <w:t xml:space="preserve">Now, we loop through the g_proc_table[], and initialize the contents of our gp_pcbs i.e initializing all the PCBs in our OS. We copy over the pid, priority, and sp, and we initialize all the states to NEW. Afterwards, we push every pcb onto the ready queue. </w:t>
       </w:r>
     </w:p>
     <w:p/>
     <w:p>
       <w:r>
-        <w:t xml:space="preserve">Now the scheduler(void) function simply picks the </w:t>
-      </w:r>
-      <w:proofErr w:type="spellStart"/>
-      <w:r>
-        <w:t>pcb</w:t>
-      </w:r>
-      <w:proofErr w:type="spellEnd"/>
-      <w:r>
-        <w:t xml:space="preserve"> of the next process to run. It makes sure that there is a process available on the ready queue to run, and that it is not blocked. Otherwise, it will return the NULL process.</w:t>
+        <w:t>Now the scheduler(void) function simply picks the pcb of the next process to run. It makes sure that there is a process available on the ready queue to run, and that it is not blocked. Otherwise, it will return the NULL process.</w:t>
       </w:r>
     </w:p>
     <w:p/>
     <w:p>
       <w:r>
-        <w:t xml:space="preserve">The </w:t>
-      </w:r>
-      <w:proofErr w:type="spellStart"/>
-      <w:r>
-        <w:t>process_</w:t>
-      </w:r>
-      <w:proofErr w:type="gramStart"/>
-      <w:r>
-        <w:t>switch</w:t>
-      </w:r>
-      <w:proofErr w:type="spellEnd"/>
-      <w:r>
-        <w:t>(</w:t>
-      </w:r>
-      <w:proofErr w:type="gramEnd"/>
-      <w:r>
-        <w:t xml:space="preserve">) function simply takes in the previous running process, and sets the </w:t>
-      </w:r>
-      <w:proofErr w:type="spellStart"/>
-      <w:r>
-        <w:t>gp_current_process</w:t>
-      </w:r>
-      <w:proofErr w:type="spellEnd"/>
-      <w:r>
-        <w:t xml:space="preserve"> to running. It takes care of various state information (such as setting </w:t>
-      </w:r>
-      <w:proofErr w:type="spellStart"/>
-      <w:r>
-        <w:t>gp_current_process</w:t>
-      </w:r>
-      <w:proofErr w:type="spellEnd"/>
-      <w:r>
-        <w:t xml:space="preserve"> state to ready, etc.).</w:t>
+        <w:t>The process_switch() function simply takes in the previous running process, and sets the gp_current_process to running. It takes care of various state information (such as setting gp_current_process state to ready, etc.).</w:t>
       </w:r>
     </w:p>
     <w:p/>
     <w:p>
       <w:r>
-        <w:t xml:space="preserve">The </w:t>
-      </w:r>
-      <w:proofErr w:type="spellStart"/>
-      <w:r>
-        <w:t>k_release_processor</w:t>
-      </w:r>
-      <w:proofErr w:type="spellEnd"/>
-      <w:r>
-        <w:t>(void) simply calls the scheduler to determine the next ready process, and then pushes the old process back to the end of the ready queue.</w:t>
+        <w:t>The k_release_processor(void) simply calls the scheduler to determine the next ready process, and then pushes the old process back to the end of the ready queue.</w:t>
       </w:r>
     </w:p>
     <w:p/>
     <w:p>
       <w:r>
-        <w:t xml:space="preserve">The method </w:t>
-      </w:r>
-      <w:proofErr w:type="spellStart"/>
-      <w:r>
-        <w:t>k_enqueue_blocked_on_resource_</w:t>
-      </w:r>
-      <w:proofErr w:type="gramStart"/>
-      <w:r>
-        <w:t>process</w:t>
-      </w:r>
-      <w:proofErr w:type="spellEnd"/>
-      <w:r>
-        <w:t>(</w:t>
-      </w:r>
-      <w:proofErr w:type="gramEnd"/>
-      <w:r>
-        <w:t>PCB *</w:t>
-      </w:r>
-      <w:proofErr w:type="spellStart"/>
-      <w:r>
-        <w:t>pcb</w:t>
-      </w:r>
-      <w:proofErr w:type="spellEnd"/>
-      <w:r>
-        <w:t xml:space="preserve">) sets the state of the </w:t>
-      </w:r>
-      <w:proofErr w:type="spellStart"/>
-      <w:r>
-        <w:t>pcb</w:t>
-      </w:r>
-      <w:proofErr w:type="spellEnd"/>
-      <w:r>
-        <w:t xml:space="preserve"> passed in to BLOCKED_ON_RESOURCE and </w:t>
-      </w:r>
-      <w:proofErr w:type="spellStart"/>
-      <w:r>
-        <w:t>enqueues</w:t>
-      </w:r>
-      <w:proofErr w:type="spellEnd"/>
-      <w:r>
-        <w:t xml:space="preserve"> it on to the back of the blocked queue. </w:t>
-      </w:r>
-    </w:p>
-    <w:p>
-      <w:r>
-        <w:t xml:space="preserve">The method </w:t>
-      </w:r>
-      <w:proofErr w:type="spellStart"/>
-      <w:r>
-        <w:t>k_dequeue_blocked_on_resource_process</w:t>
-      </w:r>
-      <w:proofErr w:type="spellEnd"/>
-      <w:r>
-        <w:t xml:space="preserve">(void) </w:t>
-      </w:r>
-      <w:proofErr w:type="spellStart"/>
-      <w:r>
-        <w:t>dequeues</w:t>
-      </w:r>
-      <w:proofErr w:type="spellEnd"/>
-      <w:r>
-        <w:t xml:space="preserve"> the next available process in </w:t>
-      </w:r>
-      <w:proofErr w:type="spellStart"/>
-      <w:r>
-        <w:t>blocked_on_resource</w:t>
-      </w:r>
-      <w:proofErr w:type="spellEnd"/>
-      <w:r>
-        <w:t xml:space="preserve"> queue and returns it.</w:t>
+        <w:t xml:space="preserve">The method k_enqueue_blocked_on_resource_process(PCB *pcb) sets the state of the pcb passed in to BLOCKED_ON_RESOURCE and enqueues it on to the back of the blocked queue. </w:t>
+      </w:r>
+    </w:p>
+    <w:p>
+      <w:r>
+        <w:t>The method k_dequeue_blocked_on_resource_process(void) dequeues the next available process in blocked_on_resource queue and returns it.</w:t>
       </w:r>
     </w:p>
     <w:p/>
     <w:p>
       <w:r>
-        <w:t xml:space="preserve">The method </w:t>
-      </w:r>
-      <w:proofErr w:type="gramStart"/>
-      <w:r>
-        <w:t>get</w:t>
-      </w:r>
-      <w:proofErr w:type="gramEnd"/>
-      <w:r>
-        <w:t xml:space="preserve"> and set </w:t>
-      </w:r>
-      <w:proofErr w:type="spellStart"/>
-      <w:r>
-        <w:t>priorites</w:t>
-      </w:r>
-      <w:proofErr w:type="spellEnd"/>
-      <w:r>
-        <w:t xml:space="preserve"> do exactly what is expected: get and set priorities of the required PCBs.</w:t>
+        <w:t>The method get and set priorites do exactly what is expected: get and set priorities of the required PCBs.</w:t>
       </w:r>
     </w:p>
     <w:p/>
     <w:p>
       <w:r>
-        <w:t xml:space="preserve">The method </w:t>
-      </w:r>
-      <w:proofErr w:type="spellStart"/>
-      <w:r>
-        <w:t>check_</w:t>
-      </w:r>
-      <w:proofErr w:type="gramStart"/>
-      <w:r>
-        <w:t>preemption</w:t>
-      </w:r>
-      <w:proofErr w:type="spellEnd"/>
-      <w:r>
-        <w:t>(</w:t>
-      </w:r>
-      <w:proofErr w:type="gramEnd"/>
-      <w:r>
-        <w:t>) checks if the PCB in the front of the ready queue should preempt the current running process.</w:t>
+        <w:t>The method check_preemption() checks if the PCB in the front of the ready queue should preempt the current running process.</w:t>
       </w:r>
     </w:p>
     <w:p>
@@ -2145,27 +1750,7 @@
           <w:sz w:val="23"/>
           <w:szCs w:val="23"/>
         </w:rPr>
-        <w:t xml:space="preserve">The unit tests were designed with </w:t>
-      </w:r>
-      <w:proofErr w:type="spellStart"/>
-      <w:r>
-        <w:rPr>
-          <w:rFonts w:ascii="Helvetica Neue" w:hAnsi="Helvetica Neue" w:cs="Times New Roman"/>
-          <w:color w:val="222222"/>
-          <w:sz w:val="23"/>
-          <w:szCs w:val="23"/>
-        </w:rPr>
-        <w:t>debuggability</w:t>
-      </w:r>
-      <w:proofErr w:type="spellEnd"/>
-      <w:r>
-        <w:rPr>
-          <w:rFonts w:ascii="Helvetica Neue" w:hAnsi="Helvetica Neue" w:cs="Times New Roman"/>
-          <w:color w:val="222222"/>
-          <w:sz w:val="23"/>
-          <w:szCs w:val="23"/>
-        </w:rPr>
-        <w:t xml:space="preserve"> in mind:</w:t>
+        <w:t>The unit tests were designed with debuggability in mind:</w:t>
       </w:r>
     </w:p>
     <w:p>
@@ -2265,27 +1850,7 @@
           <w:sz w:val="23"/>
           <w:szCs w:val="23"/>
         </w:rPr>
-        <w:t xml:space="preserve">The tests are comprehensive. This makes it easier to resolve ambiguity in the specification and verify that </w:t>
-      </w:r>
-      <w:proofErr w:type="spellStart"/>
-      <w:r>
-        <w:rPr>
-          <w:rFonts w:ascii="Helvetica Neue" w:eastAsia="Times New Roman" w:hAnsi="Helvetica Neue" w:cs="Times New Roman"/>
-          <w:color w:val="222222"/>
-          <w:sz w:val="23"/>
-          <w:szCs w:val="23"/>
-        </w:rPr>
-        <w:t>behaviour</w:t>
-      </w:r>
-      <w:proofErr w:type="spellEnd"/>
-      <w:r>
-        <w:rPr>
-          <w:rFonts w:ascii="Helvetica Neue" w:eastAsia="Times New Roman" w:hAnsi="Helvetica Neue" w:cs="Times New Roman"/>
-          <w:color w:val="222222"/>
-          <w:sz w:val="23"/>
-          <w:szCs w:val="23"/>
-        </w:rPr>
-        <w:t xml:space="preserve"> doesn't change over time. In particular, the tests cover some edge cases for process priority, where breaking changes could result in deadlocks.</w:t>
+        <w:t>The tests are comprehensive. This makes it easier to resolve ambiguity in the specification and verify that behaviour doesn't change over time. In particular, the tests cover some edge cases for process priority, where breaking changes could result in deadlocks.</w:t>
       </w:r>
     </w:p>
     <w:p>
@@ -2310,27 +1875,7 @@
           <w:sz w:val="23"/>
           <w:szCs w:val="23"/>
         </w:rPr>
-        <w:t xml:space="preserve">The tests are deterministic, assuming the operating system is deterministic. This makes test results reproducible. Unfortunately, this means the tests only test correctness, not performance. On many architectures, performance-related test results can be harder to reproduce, since hardware manufacturers may make architectural design decisions that improve average performance while introducing nondeterministic </w:t>
-      </w:r>
-      <w:proofErr w:type="spellStart"/>
-      <w:r>
-        <w:rPr>
-          <w:rFonts w:ascii="Helvetica Neue" w:eastAsia="Times New Roman" w:hAnsi="Helvetica Neue" w:cs="Times New Roman"/>
-          <w:color w:val="222222"/>
-          <w:sz w:val="23"/>
-          <w:szCs w:val="23"/>
-        </w:rPr>
-        <w:t>behaviour</w:t>
-      </w:r>
-      <w:proofErr w:type="spellEnd"/>
-      <w:r>
-        <w:rPr>
-          <w:rFonts w:ascii="Helvetica Neue" w:eastAsia="Times New Roman" w:hAnsi="Helvetica Neue" w:cs="Times New Roman"/>
-          <w:color w:val="222222"/>
-          <w:sz w:val="23"/>
-          <w:szCs w:val="23"/>
-        </w:rPr>
-        <w:t>. The test results could depend on the branch predictor and/or cache state, rather than just the program code.</w:t>
+        <w:t>The tests are deterministic, assuming the operating system is deterministic. This makes test results reproducible. Unfortunately, this means the tests only test correctness, not performance. On many architectures, performance-related test results can be harder to reproduce, since hardware manufacturers may make architectural design decisions that improve average performance while introducing nondeterministic behaviour. The test results could depend on the branch predictor and/or cache state, rather than just the program code.</w:t>
       </w:r>
     </w:p>
     <w:p>
@@ -2372,27 +1917,7 @@
           <w:sz w:val="23"/>
           <w:szCs w:val="23"/>
         </w:rPr>
-        <w:t>Most tests run in the lowest-numbered process(</w:t>
-      </w:r>
-      <w:proofErr w:type="spellStart"/>
-      <w:r>
-        <w:rPr>
-          <w:rFonts w:ascii="Helvetica Neue" w:hAnsi="Helvetica Neue" w:cs="Times New Roman"/>
-          <w:color w:val="222222"/>
-          <w:sz w:val="23"/>
-          <w:szCs w:val="23"/>
-        </w:rPr>
-        <w:t>es</w:t>
-      </w:r>
-      <w:proofErr w:type="spellEnd"/>
-      <w:r>
-        <w:rPr>
-          <w:rFonts w:ascii="Helvetica Neue" w:hAnsi="Helvetica Neue" w:cs="Times New Roman"/>
-          <w:color w:val="222222"/>
-          <w:sz w:val="23"/>
-          <w:szCs w:val="23"/>
-        </w:rPr>
-        <w:t>) possible. For example, the only 2 tests in process 3 are the round-robin scheduling test and the resource contention tests. FIFO-semantics for round robin scheduling are only noticeable when there are more than 2 processes, and the resource contention tests need at least 2 processes blocked on resources and 1 running process.</w:t>
+        <w:t>Most tests run in the lowest-numbered process(es) possible. For example, the only 2 tests in process 3 are the round-robin scheduling test and the resource contention tests. FIFO-semantics for round robin scheduling are only noticeable when there are more than 2 processes, and the resource contention tests need at least 2 processes blocked on resources and 1 running process.</w:t>
       </w:r>
     </w:p>
     <w:p>
@@ -2413,67 +1938,7 @@
           <w:sz w:val="23"/>
           <w:szCs w:val="23"/>
         </w:rPr>
-        <w:t xml:space="preserve">Of the other 6 processes, the last 3 behave like normal programs, and theoretically should not interfere with the first 3. These simply exercise the processor and expect the correct </w:t>
-      </w:r>
-      <w:proofErr w:type="spellStart"/>
-      <w:r>
-        <w:rPr>
-          <w:rFonts w:ascii="Helvetica Neue" w:hAnsi="Helvetica Neue" w:cs="Times New Roman"/>
-          <w:color w:val="222222"/>
-          <w:sz w:val="23"/>
-          <w:szCs w:val="23"/>
-        </w:rPr>
-        <w:t>behaviour</w:t>
-      </w:r>
-      <w:proofErr w:type="spellEnd"/>
-      <w:r>
-        <w:rPr>
-          <w:rFonts w:ascii="Helvetica Neue" w:hAnsi="Helvetica Neue" w:cs="Times New Roman"/>
-          <w:color w:val="222222"/>
-          <w:sz w:val="23"/>
-          <w:szCs w:val="23"/>
-        </w:rPr>
-        <w:t xml:space="preserve">, performing some math and some recursion (quicksort) logic. They have some complex </w:t>
-      </w:r>
-      <w:proofErr w:type="spellStart"/>
-      <w:r>
-        <w:rPr>
-          <w:rFonts w:ascii="Helvetica Neue" w:hAnsi="Helvetica Neue" w:cs="Times New Roman"/>
-          <w:color w:val="222222"/>
-          <w:sz w:val="23"/>
-          <w:szCs w:val="23"/>
-        </w:rPr>
-        <w:t>behaviour</w:t>
-      </w:r>
-      <w:proofErr w:type="spellEnd"/>
-      <w:r>
-        <w:rPr>
-          <w:rFonts w:ascii="Helvetica Neue" w:hAnsi="Helvetica Neue" w:cs="Times New Roman"/>
-          <w:color w:val="222222"/>
-          <w:sz w:val="23"/>
-          <w:szCs w:val="23"/>
-        </w:rPr>
-        <w:t xml:space="preserve">, so running them in parallel will test all sorts of </w:t>
-      </w:r>
-      <w:proofErr w:type="spellStart"/>
-      <w:r>
-        <w:rPr>
-          <w:rFonts w:ascii="Helvetica Neue" w:hAnsi="Helvetica Neue" w:cs="Times New Roman"/>
-          <w:color w:val="222222"/>
-          <w:sz w:val="23"/>
-          <w:szCs w:val="23"/>
-        </w:rPr>
-        <w:t>interleavings</w:t>
-      </w:r>
-      <w:proofErr w:type="spellEnd"/>
-      <w:r>
-        <w:rPr>
-          <w:rFonts w:ascii="Helvetica Neue" w:hAnsi="Helvetica Neue" w:cs="Times New Roman"/>
-          <w:color w:val="222222"/>
-          <w:sz w:val="23"/>
-          <w:szCs w:val="23"/>
-        </w:rPr>
-        <w:t xml:space="preserve"> of processes. For example, the quicksort implementation does the recursion in one process </w:t>
+        <w:t xml:space="preserve">Of the other 6 processes, the last 3 behave like normal programs, and theoretically should not interfere with the first 3. These simply exercise the processor and expect the correct behaviour, performing some math and some recursion (quicksort) logic. They have some complex behaviour, so running them in parallel will test all sorts of interleavings of processes. For example, the quicksort implementation does the recursion in one process </w:t>
       </w:r>
       <w:r>
         <w:rPr>
@@ -2483,27 +1948,7 @@
           <w:szCs w:val="23"/>
         </w:rPr>
         <w:lastRenderedPageBreak/>
-        <w:t xml:space="preserve">(proc5) and the partitioning in another (proc6). There's another process (proc4) that changes its own priority repeatedly. It guarantees it eventually sets itself to the lowest priority and releases the processor, but it detected a </w:t>
-      </w:r>
-      <w:proofErr w:type="spellStart"/>
-      <w:r>
-        <w:rPr>
-          <w:rFonts w:ascii="Helvetica Neue" w:hAnsi="Helvetica Neue" w:cs="Times New Roman"/>
-          <w:color w:val="222222"/>
-          <w:sz w:val="23"/>
-          <w:szCs w:val="23"/>
-        </w:rPr>
-        <w:t>livelock</w:t>
-      </w:r>
-      <w:proofErr w:type="spellEnd"/>
-      <w:r>
-        <w:rPr>
-          <w:rFonts w:ascii="Helvetica Neue" w:hAnsi="Helvetica Neue" w:cs="Times New Roman"/>
-          <w:color w:val="222222"/>
-          <w:sz w:val="23"/>
-          <w:szCs w:val="23"/>
-        </w:rPr>
-        <w:t xml:space="preserve"> condition.</w:t>
+        <w:t>(proc5) and the partitioning in another (proc6). There's another process (proc4) that changes its own priority repeatedly. It guarantees it eventually sets itself to the lowest priority and releases the processor, but it detected a livelock condition.</w:t>
       </w:r>
     </w:p>
     <w:p>
@@ -2569,7 +2014,6 @@
         </w:rPr>
         <w:t>To help implement the queueing for processes and for memory management, there's a generic linear list. The linear list can store items of any type that supports the </w:t>
       </w:r>
-      <w:proofErr w:type="spellStart"/>
       <w:r>
         <w:rPr>
           <w:rFonts w:ascii="Menlo" w:hAnsi="Menlo" w:cs="Menlo"/>
@@ -2580,7 +2024,6 @@
         </w:rPr>
         <w:t>sizeof</w:t>
       </w:r>
-      <w:proofErr w:type="spellEnd"/>
       <w:r>
         <w:rPr>
           <w:rFonts w:ascii="Helvetica Neue" w:hAnsi="Helvetica Neue" w:cs="Times New Roman"/>
@@ -2759,29 +2202,7 @@
           <w:szCs w:val="20"/>
           <w:shd w:val="clear" w:color="auto" w:fill="F9F2F4"/>
         </w:rPr>
-        <w:t>LL_{</w:t>
-      </w:r>
-      <w:proofErr w:type="gramStart"/>
-      <w:r>
-        <w:rPr>
-          <w:rFonts w:ascii="Menlo" w:hAnsi="Menlo" w:cs="Menlo"/>
-          <w:color w:val="C7254E"/>
-          <w:sz w:val="20"/>
-          <w:szCs w:val="20"/>
-          <w:shd w:val="clear" w:color="auto" w:fill="F9F2F4"/>
-        </w:rPr>
-        <w:t>PUSH,POP</w:t>
-      </w:r>
-      <w:proofErr w:type="gramEnd"/>
-      <w:r>
-        <w:rPr>
-          <w:rFonts w:ascii="Menlo" w:hAnsi="Menlo" w:cs="Menlo"/>
-          <w:color w:val="C7254E"/>
-          <w:sz w:val="20"/>
-          <w:szCs w:val="20"/>
-          <w:shd w:val="clear" w:color="auto" w:fill="F9F2F4"/>
-        </w:rPr>
-        <w:t>}_{FRONT,BACK}</w:t>
+        <w:t>LL_{PUSH,POP}_{FRONT,BACK}</w:t>
       </w:r>
       <w:r>
         <w:rPr>
@@ -2825,17 +2246,7 @@
           <w:sz w:val="23"/>
           <w:szCs w:val="23"/>
         </w:rPr>
-        <w:t xml:space="preserve">: Execute a statement for each element from the front to the back. In addition, the list can be copied using the standard </w:t>
-      </w:r>
-      <w:proofErr w:type="spellStart"/>
-      <w:r>
-        <w:rPr>
-          <w:rFonts w:ascii="Helvetica Neue" w:eastAsia="Times New Roman" w:hAnsi="Helvetica Neue" w:cs="Times New Roman"/>
-          <w:color w:val="222222"/>
-          <w:sz w:val="23"/>
-          <w:szCs w:val="23"/>
-        </w:rPr>
-        <w:t>function</w:t>
+        <w:t>: Execute a statement for each element from the front to the back. In addition, the list can be copied using the standard function</w:t>
       </w:r>
       <w:r>
         <w:rPr>
@@ -2847,7 +2258,6 @@
         </w:rPr>
         <w:t>memcpy</w:t>
       </w:r>
-      <w:proofErr w:type="spellEnd"/>
       <w:r>
         <w:rPr>
           <w:rFonts w:ascii="Helvetica Neue" w:eastAsia="Times New Roman" w:hAnsi="Helvetica Neue" w:cs="Times New Roman"/>
@@ -2982,27 +2392,7 @@
           <w:sz w:val="23"/>
           <w:szCs w:val="23"/>
         </w:rPr>
-        <w:t xml:space="preserve">2 global priority queues for </w:t>
-      </w:r>
-      <w:proofErr w:type="spellStart"/>
-      <w:r>
-        <w:rPr>
-          <w:rFonts w:ascii="Helvetica Neue" w:hAnsi="Helvetica Neue" w:cs="Times New Roman"/>
-          <w:color w:val="222222"/>
-          <w:sz w:val="23"/>
-          <w:szCs w:val="23"/>
-        </w:rPr>
-        <w:t>pids</w:t>
-      </w:r>
-      <w:proofErr w:type="spellEnd"/>
-      <w:r>
-        <w:rPr>
-          <w:rFonts w:ascii="Helvetica Neue" w:hAnsi="Helvetica Neue" w:cs="Times New Roman"/>
-          <w:color w:val="222222"/>
-          <w:sz w:val="23"/>
-          <w:szCs w:val="23"/>
-        </w:rPr>
-        <w:t xml:space="preserve"> are used: a ready queue and a blocked on resource queue</w:t>
+        <w:t>2 global priority queues for pids are used: a ready queue and a blocked on resource queue</w:t>
       </w:r>
     </w:p>
     <w:p>
@@ -3042,25 +2432,14 @@
           <w:szCs w:val="23"/>
         </w:rPr>
       </w:pPr>
-      <w:proofErr w:type="spellStart"/>
-      <w:r>
-        <w:rPr>
-          <w:rFonts w:ascii="Helvetica Neue" w:hAnsi="Helvetica Neue" w:cs="Times New Roman"/>
-          <w:color w:val="222222"/>
-          <w:sz w:val="23"/>
-          <w:szCs w:val="23"/>
-        </w:rPr>
-        <w:t>push_process</w:t>
-      </w:r>
-      <w:proofErr w:type="spellEnd"/>
-      <w:r>
-        <w:rPr>
-          <w:rFonts w:ascii="Helvetica Neue" w:hAnsi="Helvetica Neue" w:cs="Times New Roman"/>
-          <w:color w:val="222222"/>
-          <w:sz w:val="23"/>
-          <w:szCs w:val="23"/>
-        </w:rPr>
-        <w:t>: pushes a process ID into a list at the index of the priority</w:t>
+      <w:r>
+        <w:rPr>
+          <w:rFonts w:ascii="Helvetica Neue" w:hAnsi="Helvetica Neue" w:cs="Times New Roman"/>
+          <w:color w:val="222222"/>
+          <w:sz w:val="23"/>
+          <w:szCs w:val="23"/>
+        </w:rPr>
+        <w:t>push_process: pushes a process ID into a list at the index of the priority</w:t>
       </w:r>
     </w:p>
     <w:p>
@@ -3078,45 +2457,14 @@
           <w:szCs w:val="23"/>
         </w:rPr>
       </w:pPr>
-      <w:proofErr w:type="spellStart"/>
-      <w:r>
-        <w:rPr>
-          <w:rFonts w:ascii="Helvetica Neue" w:hAnsi="Helvetica Neue" w:cs="Times New Roman"/>
-          <w:color w:val="222222"/>
-          <w:sz w:val="23"/>
-          <w:szCs w:val="23"/>
-        </w:rPr>
-        <w:t>pop_process</w:t>
-      </w:r>
-      <w:proofErr w:type="spellEnd"/>
-      <w:r>
-        <w:rPr>
-          <w:rFonts w:ascii="Helvetica Neue" w:hAnsi="Helvetica Neue" w:cs="Times New Roman"/>
-          <w:color w:val="222222"/>
-          <w:sz w:val="23"/>
-          <w:szCs w:val="23"/>
-        </w:rPr>
-        <w:t xml:space="preserve">: pops a </w:t>
-      </w:r>
-      <w:proofErr w:type="spellStart"/>
-      <w:r>
-        <w:rPr>
-          <w:rFonts w:ascii="Helvetica Neue" w:hAnsi="Helvetica Neue" w:cs="Times New Roman"/>
-          <w:color w:val="222222"/>
-          <w:sz w:val="23"/>
-          <w:szCs w:val="23"/>
-        </w:rPr>
-        <w:t>pid</w:t>
-      </w:r>
-      <w:proofErr w:type="spellEnd"/>
-      <w:r>
-        <w:rPr>
-          <w:rFonts w:ascii="Helvetica Neue" w:hAnsi="Helvetica Neue" w:cs="Times New Roman"/>
-          <w:color w:val="222222"/>
-          <w:sz w:val="23"/>
-          <w:szCs w:val="23"/>
-        </w:rPr>
-        <w:t xml:space="preserve"> at a given priority</w:t>
+      <w:r>
+        <w:rPr>
+          <w:rFonts w:ascii="Helvetica Neue" w:hAnsi="Helvetica Neue" w:cs="Times New Roman"/>
+          <w:color w:val="222222"/>
+          <w:sz w:val="23"/>
+          <w:szCs w:val="23"/>
+        </w:rPr>
+        <w:t>pop_process: pops a pid at a given priority</w:t>
       </w:r>
     </w:p>
     <w:p>
@@ -3134,45 +2482,14 @@
           <w:szCs w:val="23"/>
         </w:rPr>
       </w:pPr>
-      <w:proofErr w:type="spellStart"/>
-      <w:r>
-        <w:rPr>
-          <w:rFonts w:ascii="Helvetica Neue" w:hAnsi="Helvetica Neue" w:cs="Times New Roman"/>
-          <w:color w:val="222222"/>
-          <w:sz w:val="23"/>
-          <w:szCs w:val="23"/>
-        </w:rPr>
-        <w:t>pop_first_process</w:t>
-      </w:r>
-      <w:proofErr w:type="spellEnd"/>
-      <w:r>
-        <w:rPr>
-          <w:rFonts w:ascii="Helvetica Neue" w:hAnsi="Helvetica Neue" w:cs="Times New Roman"/>
-          <w:color w:val="222222"/>
-          <w:sz w:val="23"/>
-          <w:szCs w:val="23"/>
-        </w:rPr>
-        <w:t xml:space="preserve">: traverses the queues in decreasing order of priority and pops the first </w:t>
-      </w:r>
-      <w:proofErr w:type="spellStart"/>
-      <w:r>
-        <w:rPr>
-          <w:rFonts w:ascii="Helvetica Neue" w:hAnsi="Helvetica Neue" w:cs="Times New Roman"/>
-          <w:color w:val="222222"/>
-          <w:sz w:val="23"/>
-          <w:szCs w:val="23"/>
-        </w:rPr>
-        <w:t>pid</w:t>
-      </w:r>
-      <w:proofErr w:type="spellEnd"/>
-      <w:r>
-        <w:rPr>
-          <w:rFonts w:ascii="Helvetica Neue" w:hAnsi="Helvetica Neue" w:cs="Times New Roman"/>
-          <w:color w:val="222222"/>
-          <w:sz w:val="23"/>
-          <w:szCs w:val="23"/>
-        </w:rPr>
-        <w:t xml:space="preserve"> it finds</w:t>
+      <w:r>
+        <w:rPr>
+          <w:rFonts w:ascii="Helvetica Neue" w:hAnsi="Helvetica Neue" w:cs="Times New Roman"/>
+          <w:color w:val="222222"/>
+          <w:sz w:val="23"/>
+          <w:szCs w:val="23"/>
+        </w:rPr>
+        <w:t>pop_first_process: traverses the queues in decreasing order of priority and pops the first pid it finds</w:t>
       </w:r>
     </w:p>
     <w:p>
@@ -3190,45 +2507,14 @@
           <w:szCs w:val="23"/>
         </w:rPr>
       </w:pPr>
-      <w:proofErr w:type="spellStart"/>
-      <w:r>
-        <w:rPr>
-          <w:rFonts w:ascii="Helvetica Neue" w:hAnsi="Helvetica Neue" w:cs="Times New Roman"/>
-          <w:color w:val="222222"/>
-          <w:sz w:val="23"/>
-          <w:szCs w:val="23"/>
-        </w:rPr>
-        <w:t>peek_process_front</w:t>
-      </w:r>
-      <w:proofErr w:type="spellEnd"/>
-      <w:r>
-        <w:rPr>
-          <w:rFonts w:ascii="Helvetica Neue" w:hAnsi="Helvetica Neue" w:cs="Times New Roman"/>
-          <w:color w:val="222222"/>
-          <w:sz w:val="23"/>
-          <w:szCs w:val="23"/>
-        </w:rPr>
-        <w:t xml:space="preserve">: returns the first </w:t>
-      </w:r>
-      <w:proofErr w:type="spellStart"/>
-      <w:r>
-        <w:rPr>
-          <w:rFonts w:ascii="Helvetica Neue" w:hAnsi="Helvetica Neue" w:cs="Times New Roman"/>
-          <w:color w:val="222222"/>
-          <w:sz w:val="23"/>
-          <w:szCs w:val="23"/>
-        </w:rPr>
-        <w:t>pid</w:t>
-      </w:r>
-      <w:proofErr w:type="spellEnd"/>
-      <w:r>
-        <w:rPr>
-          <w:rFonts w:ascii="Helvetica Neue" w:hAnsi="Helvetica Neue" w:cs="Times New Roman"/>
-          <w:color w:val="222222"/>
-          <w:sz w:val="23"/>
-          <w:szCs w:val="23"/>
-        </w:rPr>
-        <w:t xml:space="preserve"> at the beginning of the queue for the given priority</w:t>
+      <w:r>
+        <w:rPr>
+          <w:rFonts w:ascii="Helvetica Neue" w:hAnsi="Helvetica Neue" w:cs="Times New Roman"/>
+          <w:color w:val="222222"/>
+          <w:sz w:val="23"/>
+          <w:szCs w:val="23"/>
+        </w:rPr>
+        <w:t>peek_process_front: returns the first pid at the beginning of the queue for the given priority</w:t>
       </w:r>
     </w:p>
     <w:p>
@@ -3246,45 +2532,14 @@
           <w:szCs w:val="23"/>
         </w:rPr>
       </w:pPr>
-      <w:proofErr w:type="spellStart"/>
-      <w:r>
-        <w:rPr>
-          <w:rFonts w:ascii="Helvetica Neue" w:hAnsi="Helvetica Neue" w:cs="Times New Roman"/>
-          <w:color w:val="222222"/>
-          <w:sz w:val="23"/>
-          <w:szCs w:val="23"/>
-        </w:rPr>
-        <w:t>peek_front</w:t>
-      </w:r>
-      <w:proofErr w:type="spellEnd"/>
-      <w:r>
-        <w:rPr>
-          <w:rFonts w:ascii="Helvetica Neue" w:hAnsi="Helvetica Neue" w:cs="Times New Roman"/>
-          <w:color w:val="222222"/>
-          <w:sz w:val="23"/>
-          <w:szCs w:val="23"/>
-        </w:rPr>
-        <w:t xml:space="preserve">: traverses the queues in decreasing order of priority and returns the first </w:t>
-      </w:r>
-      <w:proofErr w:type="spellStart"/>
-      <w:r>
-        <w:rPr>
-          <w:rFonts w:ascii="Helvetica Neue" w:hAnsi="Helvetica Neue" w:cs="Times New Roman"/>
-          <w:color w:val="222222"/>
-          <w:sz w:val="23"/>
-          <w:szCs w:val="23"/>
-        </w:rPr>
-        <w:t>pid</w:t>
-      </w:r>
-      <w:proofErr w:type="spellEnd"/>
-      <w:r>
-        <w:rPr>
-          <w:rFonts w:ascii="Helvetica Neue" w:hAnsi="Helvetica Neue" w:cs="Times New Roman"/>
-          <w:color w:val="222222"/>
-          <w:sz w:val="23"/>
-          <w:szCs w:val="23"/>
-        </w:rPr>
-        <w:t xml:space="preserve"> it finds</w:t>
+      <w:r>
+        <w:rPr>
+          <w:rFonts w:ascii="Helvetica Neue" w:hAnsi="Helvetica Neue" w:cs="Times New Roman"/>
+          <w:color w:val="222222"/>
+          <w:sz w:val="23"/>
+          <w:szCs w:val="23"/>
+        </w:rPr>
+        <w:t>peek_front: traverses the queues in decreasing order of priority and returns the first pid it finds</w:t>
       </w:r>
     </w:p>
     <w:p>
@@ -3302,45 +2557,14 @@
           <w:szCs w:val="23"/>
         </w:rPr>
       </w:pPr>
-      <w:proofErr w:type="spellStart"/>
-      <w:r>
-        <w:rPr>
-          <w:rFonts w:ascii="Helvetica Neue" w:hAnsi="Helvetica Neue" w:cs="Times New Roman"/>
-          <w:color w:val="222222"/>
-          <w:sz w:val="23"/>
-          <w:szCs w:val="23"/>
-        </w:rPr>
-        <w:t>peek_process_back</w:t>
-      </w:r>
-      <w:proofErr w:type="spellEnd"/>
-      <w:r>
-        <w:rPr>
-          <w:rFonts w:ascii="Helvetica Neue" w:hAnsi="Helvetica Neue" w:cs="Times New Roman"/>
-          <w:color w:val="222222"/>
-          <w:sz w:val="23"/>
-          <w:szCs w:val="23"/>
-        </w:rPr>
-        <w:t xml:space="preserve">: returns the first </w:t>
-      </w:r>
-      <w:proofErr w:type="spellStart"/>
-      <w:r>
-        <w:rPr>
-          <w:rFonts w:ascii="Helvetica Neue" w:hAnsi="Helvetica Neue" w:cs="Times New Roman"/>
-          <w:color w:val="222222"/>
-          <w:sz w:val="23"/>
-          <w:szCs w:val="23"/>
-        </w:rPr>
-        <w:t>pid</w:t>
-      </w:r>
-      <w:proofErr w:type="spellEnd"/>
-      <w:r>
-        <w:rPr>
-          <w:rFonts w:ascii="Helvetica Neue" w:hAnsi="Helvetica Neue" w:cs="Times New Roman"/>
-          <w:color w:val="222222"/>
-          <w:sz w:val="23"/>
-          <w:szCs w:val="23"/>
-        </w:rPr>
-        <w:t xml:space="preserve"> at the end of the queue for the given priority</w:t>
+      <w:r>
+        <w:rPr>
+          <w:rFonts w:ascii="Helvetica Neue" w:hAnsi="Helvetica Neue" w:cs="Times New Roman"/>
+          <w:color w:val="222222"/>
+          <w:sz w:val="23"/>
+          <w:szCs w:val="23"/>
+        </w:rPr>
+        <w:t>peek_process_back: returns the first pid at the end of the queue for the given priority</w:t>
       </w:r>
     </w:p>
     <w:p>
@@ -3358,125 +2582,14 @@
           <w:szCs w:val="23"/>
         </w:rPr>
       </w:pPr>
-      <w:proofErr w:type="spellStart"/>
-      <w:r>
-        <w:rPr>
-          <w:rFonts w:ascii="Helvetica Neue" w:hAnsi="Helvetica Neue" w:cs="Times New Roman"/>
-          <w:color w:val="222222"/>
-          <w:sz w:val="23"/>
-          <w:szCs w:val="23"/>
-        </w:rPr>
-        <w:t>change_priority</w:t>
-      </w:r>
-      <w:proofErr w:type="spellEnd"/>
-      <w:r>
-        <w:rPr>
-          <w:rFonts w:ascii="Helvetica Neue" w:hAnsi="Helvetica Neue" w:cs="Times New Roman"/>
-          <w:color w:val="222222"/>
-          <w:sz w:val="23"/>
-          <w:szCs w:val="23"/>
-        </w:rPr>
-        <w:t xml:space="preserve">: traverses the queue to find a given </w:t>
-      </w:r>
-      <w:proofErr w:type="spellStart"/>
-      <w:r>
-        <w:rPr>
-          <w:rFonts w:ascii="Helvetica Neue" w:hAnsi="Helvetica Neue" w:cs="Times New Roman"/>
-          <w:color w:val="222222"/>
-          <w:sz w:val="23"/>
-          <w:szCs w:val="23"/>
-        </w:rPr>
-        <w:t>pid</w:t>
-      </w:r>
-      <w:proofErr w:type="spellEnd"/>
-      <w:r>
-        <w:rPr>
-          <w:rFonts w:ascii="Helvetica Neue" w:hAnsi="Helvetica Neue" w:cs="Times New Roman"/>
-          <w:color w:val="222222"/>
-          <w:sz w:val="23"/>
-          <w:szCs w:val="23"/>
-        </w:rPr>
-        <w:t xml:space="preserve">, then removes the </w:t>
-      </w:r>
-      <w:proofErr w:type="spellStart"/>
-      <w:r>
-        <w:rPr>
-          <w:rFonts w:ascii="Helvetica Neue" w:hAnsi="Helvetica Neue" w:cs="Times New Roman"/>
-          <w:color w:val="222222"/>
-          <w:sz w:val="23"/>
-          <w:szCs w:val="23"/>
-        </w:rPr>
-        <w:t>pid</w:t>
-      </w:r>
-      <w:proofErr w:type="spellEnd"/>
-      <w:r>
-        <w:rPr>
-          <w:rFonts w:ascii="Helvetica Neue" w:hAnsi="Helvetica Neue" w:cs="Times New Roman"/>
-          <w:color w:val="222222"/>
-          <w:sz w:val="23"/>
-          <w:szCs w:val="23"/>
-        </w:rPr>
-        <w:t xml:space="preserve"> from the queue indexed by the </w:t>
-      </w:r>
-      <w:proofErr w:type="spellStart"/>
-      <w:r>
-        <w:rPr>
-          <w:rFonts w:ascii="Helvetica Neue" w:hAnsi="Helvetica Neue" w:cs="Times New Roman"/>
-          <w:color w:val="222222"/>
-          <w:sz w:val="23"/>
-          <w:szCs w:val="23"/>
-        </w:rPr>
-        <w:t>pid's</w:t>
-      </w:r>
-      <w:proofErr w:type="spellEnd"/>
-      <w:r>
-        <w:rPr>
-          <w:rFonts w:ascii="Helvetica Neue" w:hAnsi="Helvetica Neue" w:cs="Times New Roman"/>
-          <w:color w:val="222222"/>
-          <w:sz w:val="23"/>
-          <w:szCs w:val="23"/>
-        </w:rPr>
-        <w:t xml:space="preserve"> current priority and </w:t>
-      </w:r>
-      <w:proofErr w:type="spellStart"/>
-      <w:r>
-        <w:rPr>
-          <w:rFonts w:ascii="Helvetica Neue" w:hAnsi="Helvetica Neue" w:cs="Times New Roman"/>
-          <w:color w:val="222222"/>
-          <w:sz w:val="23"/>
-          <w:szCs w:val="23"/>
-        </w:rPr>
-        <w:t>enqueues</w:t>
-      </w:r>
-      <w:proofErr w:type="spellEnd"/>
-      <w:r>
-        <w:rPr>
-          <w:rFonts w:ascii="Helvetica Neue" w:hAnsi="Helvetica Neue" w:cs="Times New Roman"/>
-          <w:color w:val="222222"/>
-          <w:sz w:val="23"/>
-          <w:szCs w:val="23"/>
-        </w:rPr>
-        <w:t xml:space="preserve"> it to the queue for the new priority the </w:t>
-      </w:r>
-      <w:proofErr w:type="spellStart"/>
-      <w:r>
-        <w:rPr>
-          <w:rFonts w:ascii="Helvetica Neue" w:hAnsi="Helvetica Neue" w:cs="Times New Roman"/>
-          <w:color w:val="222222"/>
-          <w:sz w:val="23"/>
-          <w:szCs w:val="23"/>
-        </w:rPr>
-        <w:t>pid</w:t>
-      </w:r>
-      <w:proofErr w:type="spellEnd"/>
-      <w:r>
-        <w:rPr>
-          <w:rFonts w:ascii="Helvetica Neue" w:hAnsi="Helvetica Neue" w:cs="Times New Roman"/>
-          <w:color w:val="222222"/>
-          <w:sz w:val="23"/>
-          <w:szCs w:val="23"/>
-        </w:rPr>
-        <w:t xml:space="preserve"> is to be assigned to</w:t>
+      <w:r>
+        <w:rPr>
+          <w:rFonts w:ascii="Helvetica Neue" w:hAnsi="Helvetica Neue" w:cs="Times New Roman"/>
+          <w:color w:val="222222"/>
+          <w:sz w:val="23"/>
+          <w:szCs w:val="23"/>
+        </w:rPr>
+        <w:t>change_priority: traverses the queue to find a given pid, then removes the pid from the queue indexed by the pid's current priority and enqueues it to the queue for the new priority the pid is to be assigned to</w:t>
       </w:r>
     </w:p>
     <w:p>
@@ -3494,105 +2607,14 @@
           <w:szCs w:val="23"/>
         </w:rPr>
       </w:pPr>
-      <w:proofErr w:type="spellStart"/>
-      <w:r>
-        <w:rPr>
-          <w:rFonts w:ascii="Helvetica Neue" w:hAnsi="Helvetica Neue" w:cs="Times New Roman"/>
-          <w:color w:val="222222"/>
-          <w:sz w:val="23"/>
-          <w:szCs w:val="23"/>
-        </w:rPr>
-        <w:t>move_process</w:t>
-      </w:r>
-      <w:proofErr w:type="spellEnd"/>
-      <w:r>
-        <w:rPr>
-          <w:rFonts w:ascii="Helvetica Neue" w:hAnsi="Helvetica Neue" w:cs="Times New Roman"/>
-          <w:color w:val="222222"/>
-          <w:sz w:val="23"/>
-          <w:szCs w:val="23"/>
-        </w:rPr>
-        <w:t xml:space="preserve">: finds the </w:t>
-      </w:r>
-      <w:proofErr w:type="spellStart"/>
-      <w:r>
-        <w:rPr>
-          <w:rFonts w:ascii="Helvetica Neue" w:hAnsi="Helvetica Neue" w:cs="Times New Roman"/>
-          <w:color w:val="222222"/>
-          <w:sz w:val="23"/>
-          <w:szCs w:val="23"/>
-        </w:rPr>
-        <w:t>pid</w:t>
-      </w:r>
-      <w:proofErr w:type="spellEnd"/>
-      <w:r>
-        <w:rPr>
-          <w:rFonts w:ascii="Helvetica Neue" w:hAnsi="Helvetica Neue" w:cs="Times New Roman"/>
-          <w:color w:val="222222"/>
-          <w:sz w:val="23"/>
-          <w:szCs w:val="23"/>
-        </w:rPr>
-        <w:t xml:space="preserve"> in one priority queue (</w:t>
-      </w:r>
-      <w:proofErr w:type="spellStart"/>
-      <w:r>
-        <w:rPr>
-          <w:rFonts w:ascii="Helvetica Neue" w:hAnsi="Helvetica Neue" w:cs="Times New Roman"/>
-          <w:color w:val="222222"/>
-          <w:sz w:val="23"/>
-          <w:szCs w:val="23"/>
-        </w:rPr>
-        <w:t>from_queue</w:t>
-      </w:r>
-      <w:proofErr w:type="spellEnd"/>
-      <w:r>
-        <w:rPr>
-          <w:rFonts w:ascii="Helvetica Neue" w:hAnsi="Helvetica Neue" w:cs="Times New Roman"/>
-          <w:color w:val="222222"/>
-          <w:sz w:val="23"/>
-          <w:szCs w:val="23"/>
-        </w:rPr>
-        <w:t xml:space="preserve">), removes it from that queue, then adds the </w:t>
-      </w:r>
-      <w:proofErr w:type="spellStart"/>
-      <w:r>
-        <w:rPr>
-          <w:rFonts w:ascii="Helvetica Neue" w:hAnsi="Helvetica Neue" w:cs="Times New Roman"/>
-          <w:color w:val="222222"/>
-          <w:sz w:val="23"/>
-          <w:szCs w:val="23"/>
-        </w:rPr>
-        <w:t>pid</w:t>
-      </w:r>
-      <w:proofErr w:type="spellEnd"/>
-      <w:r>
-        <w:rPr>
-          <w:rFonts w:ascii="Helvetica Neue" w:hAnsi="Helvetica Neue" w:cs="Times New Roman"/>
-          <w:color w:val="222222"/>
-          <w:sz w:val="23"/>
-          <w:szCs w:val="23"/>
-        </w:rPr>
-        <w:t xml:space="preserve"> into the other queue (</w:t>
-      </w:r>
-      <w:proofErr w:type="spellStart"/>
-      <w:r>
-        <w:rPr>
-          <w:rFonts w:ascii="Helvetica Neue" w:hAnsi="Helvetica Neue" w:cs="Times New Roman"/>
-          <w:color w:val="222222"/>
-          <w:sz w:val="23"/>
-          <w:szCs w:val="23"/>
-        </w:rPr>
-        <w:t>to_queue</w:t>
-      </w:r>
-      <w:proofErr w:type="spellEnd"/>
-      <w:r>
-        <w:rPr>
-          <w:rFonts w:ascii="Helvetica Neue" w:hAnsi="Helvetica Neue" w:cs="Times New Roman"/>
-          <w:color w:val="222222"/>
-          <w:sz w:val="23"/>
-          <w:szCs w:val="23"/>
-        </w:rPr>
-        <w:t>) keeping its priority the same</w:t>
+      <w:r>
+        <w:rPr>
+          <w:rFonts w:ascii="Helvetica Neue" w:hAnsi="Helvetica Neue" w:cs="Times New Roman"/>
+          <w:color w:val="222222"/>
+          <w:sz w:val="23"/>
+          <w:szCs w:val="23"/>
+        </w:rPr>
+        <w:t>move_process: finds the pid in one priority queue (from_queue), removes it from that queue, then adds the pid into the other queue (to_queue) keeping its priority the same</w:t>
       </w:r>
     </w:p>
     <w:p>
@@ -3610,45 +2632,14 @@
           <w:szCs w:val="23"/>
         </w:rPr>
       </w:pPr>
-      <w:proofErr w:type="spellStart"/>
-      <w:r>
-        <w:rPr>
-          <w:rFonts w:ascii="Helvetica Neue" w:hAnsi="Helvetica Neue" w:cs="Times New Roman"/>
-          <w:color w:val="222222"/>
-          <w:sz w:val="23"/>
-          <w:szCs w:val="23"/>
-        </w:rPr>
-        <w:t>clear_queue</w:t>
-      </w:r>
-      <w:proofErr w:type="spellEnd"/>
-      <w:r>
-        <w:rPr>
-          <w:rFonts w:ascii="Helvetica Neue" w:hAnsi="Helvetica Neue" w:cs="Times New Roman"/>
-          <w:color w:val="222222"/>
-          <w:sz w:val="23"/>
-          <w:szCs w:val="23"/>
-        </w:rPr>
-        <w:t xml:space="preserve">: removes all </w:t>
-      </w:r>
-      <w:proofErr w:type="spellStart"/>
-      <w:r>
-        <w:rPr>
-          <w:rFonts w:ascii="Helvetica Neue" w:hAnsi="Helvetica Neue" w:cs="Times New Roman"/>
-          <w:color w:val="222222"/>
-          <w:sz w:val="23"/>
-          <w:szCs w:val="23"/>
-        </w:rPr>
-        <w:t>pids</w:t>
-      </w:r>
-      <w:proofErr w:type="spellEnd"/>
-      <w:r>
-        <w:rPr>
-          <w:rFonts w:ascii="Helvetica Neue" w:hAnsi="Helvetica Neue" w:cs="Times New Roman"/>
-          <w:color w:val="222222"/>
-          <w:sz w:val="23"/>
-          <w:szCs w:val="23"/>
-        </w:rPr>
-        <w:t xml:space="preserve"> from a priority queue</w:t>
+      <w:r>
+        <w:rPr>
+          <w:rFonts w:ascii="Helvetica Neue" w:hAnsi="Helvetica Neue" w:cs="Times New Roman"/>
+          <w:color w:val="222222"/>
+          <w:sz w:val="23"/>
+          <w:szCs w:val="23"/>
+        </w:rPr>
+        <w:t>clear_queue: removes all pids from a priority queue</w:t>
       </w:r>
     </w:p>
     <w:p>
@@ -3666,85 +2657,14 @@
           <w:szCs w:val="23"/>
         </w:rPr>
       </w:pPr>
-      <w:proofErr w:type="spellStart"/>
-      <w:r>
-        <w:rPr>
-          <w:rFonts w:ascii="Helvetica Neue" w:hAnsi="Helvetica Neue" w:cs="Times New Roman"/>
-          <w:color w:val="222222"/>
-          <w:sz w:val="23"/>
-          <w:szCs w:val="23"/>
-        </w:rPr>
-        <w:t>copy_queue</w:t>
-      </w:r>
-      <w:proofErr w:type="spellEnd"/>
-      <w:r>
-        <w:rPr>
-          <w:rFonts w:ascii="Helvetica Neue" w:hAnsi="Helvetica Neue" w:cs="Times New Roman"/>
-          <w:color w:val="222222"/>
-          <w:sz w:val="23"/>
-          <w:szCs w:val="23"/>
-        </w:rPr>
-        <w:t xml:space="preserve">: pushes all of the </w:t>
-      </w:r>
-      <w:proofErr w:type="spellStart"/>
-      <w:r>
-        <w:rPr>
-          <w:rFonts w:ascii="Helvetica Neue" w:hAnsi="Helvetica Neue" w:cs="Times New Roman"/>
-          <w:color w:val="222222"/>
-          <w:sz w:val="23"/>
-          <w:szCs w:val="23"/>
-        </w:rPr>
-        <w:t>pids</w:t>
-      </w:r>
-      <w:proofErr w:type="spellEnd"/>
-      <w:r>
-        <w:rPr>
-          <w:rFonts w:ascii="Helvetica Neue" w:hAnsi="Helvetica Neue" w:cs="Times New Roman"/>
-          <w:color w:val="222222"/>
-          <w:sz w:val="23"/>
-          <w:szCs w:val="23"/>
-        </w:rPr>
-        <w:t xml:space="preserve"> of one queue (</w:t>
-      </w:r>
-      <w:proofErr w:type="spellStart"/>
-      <w:r>
-        <w:rPr>
-          <w:rFonts w:ascii="Helvetica Neue" w:hAnsi="Helvetica Neue" w:cs="Times New Roman"/>
-          <w:color w:val="222222"/>
-          <w:sz w:val="23"/>
-          <w:szCs w:val="23"/>
-        </w:rPr>
-        <w:t>from_queue</w:t>
-      </w:r>
-      <w:proofErr w:type="spellEnd"/>
-      <w:r>
-        <w:rPr>
-          <w:rFonts w:ascii="Helvetica Neue" w:hAnsi="Helvetica Neue" w:cs="Times New Roman"/>
-          <w:color w:val="222222"/>
-          <w:sz w:val="23"/>
-          <w:szCs w:val="23"/>
-        </w:rPr>
-        <w:t>) into the other (</w:t>
-      </w:r>
-      <w:proofErr w:type="spellStart"/>
-      <w:r>
-        <w:rPr>
-          <w:rFonts w:ascii="Helvetica Neue" w:hAnsi="Helvetica Neue" w:cs="Times New Roman"/>
-          <w:color w:val="222222"/>
-          <w:sz w:val="23"/>
-          <w:szCs w:val="23"/>
-        </w:rPr>
-        <w:t>to_queue</w:t>
-      </w:r>
-      <w:proofErr w:type="spellEnd"/>
-      <w:r>
-        <w:rPr>
-          <w:rFonts w:ascii="Helvetica Neue" w:hAnsi="Helvetica Neue" w:cs="Times New Roman"/>
-          <w:color w:val="222222"/>
-          <w:sz w:val="23"/>
-          <w:szCs w:val="23"/>
-        </w:rPr>
-        <w:t>), then clears the first queue</w:t>
+      <w:r>
+        <w:rPr>
+          <w:rFonts w:ascii="Helvetica Neue" w:hAnsi="Helvetica Neue" w:cs="Times New Roman"/>
+          <w:color w:val="222222"/>
+          <w:sz w:val="23"/>
+          <w:szCs w:val="23"/>
+        </w:rPr>
+        <w:t>copy_queue: pushes all of the pids of one queue (from_queue) into the other (to_queue), then clears the first queue</w:t>
       </w:r>
     </w:p>
     <w:p>
@@ -3762,25 +2682,14 @@
           <w:szCs w:val="23"/>
         </w:rPr>
       </w:pPr>
-      <w:proofErr w:type="spellStart"/>
-      <w:r>
-        <w:rPr>
-          <w:rFonts w:ascii="Helvetica Neue" w:hAnsi="Helvetica Neue" w:cs="Times New Roman"/>
-          <w:color w:val="222222"/>
-          <w:sz w:val="23"/>
-          <w:szCs w:val="23"/>
-        </w:rPr>
-        <w:t>is_pid_queue_empty</w:t>
-      </w:r>
-      <w:proofErr w:type="spellEnd"/>
-      <w:r>
-        <w:rPr>
-          <w:rFonts w:ascii="Helvetica Neue" w:hAnsi="Helvetica Neue" w:cs="Times New Roman"/>
-          <w:color w:val="222222"/>
-          <w:sz w:val="23"/>
-          <w:szCs w:val="23"/>
-        </w:rPr>
-        <w:t>: checks if a given queue is empty by calling LL_SIZE</w:t>
+      <w:r>
+        <w:rPr>
+          <w:rFonts w:ascii="Helvetica Neue" w:hAnsi="Helvetica Neue" w:cs="Times New Roman"/>
+          <w:color w:val="222222"/>
+          <w:sz w:val="23"/>
+          <w:szCs w:val="23"/>
+        </w:rPr>
+        <w:t>is_pid_queue_empty: checks if a given queue is empty by calling LL_SIZE</w:t>
       </w:r>
     </w:p>
     <w:p>
@@ -3798,57 +2707,15 @@
           <w:szCs w:val="23"/>
         </w:rPr>
       </w:pPr>
-      <w:proofErr w:type="spellStart"/>
-      <w:r>
-        <w:rPr>
-          <w:rFonts w:ascii="Helvetica Neue" w:hAnsi="Helvetica Neue" w:cs="Times New Roman"/>
-          <w:color w:val="222222"/>
-          <w:sz w:val="23"/>
-          <w:szCs w:val="23"/>
-        </w:rPr>
-        <w:t>remove_from_queue</w:t>
-      </w:r>
-      <w:proofErr w:type="spellEnd"/>
-      <w:r>
-        <w:rPr>
-          <w:rFonts w:ascii="Helvetica Neue" w:hAnsi="Helvetica Neue" w:cs="Times New Roman"/>
-          <w:color w:val="222222"/>
-          <w:sz w:val="23"/>
-          <w:szCs w:val="23"/>
-        </w:rPr>
-        <w:t xml:space="preserve">: removes a </w:t>
-      </w:r>
-      <w:proofErr w:type="spellStart"/>
-      <w:r>
-        <w:rPr>
-          <w:rFonts w:ascii="Helvetica Neue" w:hAnsi="Helvetica Neue" w:cs="Times New Roman"/>
-          <w:color w:val="222222"/>
-          <w:sz w:val="23"/>
-          <w:szCs w:val="23"/>
-        </w:rPr>
-        <w:t>pid</w:t>
-      </w:r>
-      <w:proofErr w:type="spellEnd"/>
-      <w:r>
-        <w:rPr>
-          <w:rFonts w:ascii="Helvetica Neue" w:hAnsi="Helvetica Neue" w:cs="Times New Roman"/>
-          <w:color w:val="222222"/>
-          <w:sz w:val="23"/>
-          <w:szCs w:val="23"/>
-        </w:rPr>
-        <w:t xml:space="preserve"> from a given queue, and returns the removed </w:t>
-      </w:r>
-      <w:proofErr w:type="spellStart"/>
-      <w:r>
-        <w:rPr>
-          <w:rFonts w:ascii="Helvetica Neue" w:hAnsi="Helvetica Neue" w:cs="Times New Roman"/>
-          <w:color w:val="222222"/>
-          <w:sz w:val="23"/>
-          <w:szCs w:val="23"/>
-        </w:rPr>
-        <w:t>pid</w:t>
-      </w:r>
-      <w:proofErr w:type="spellEnd"/>
+      <w:r>
+        <w:rPr>
+          <w:rFonts w:ascii="Helvetica Neue" w:hAnsi="Helvetica Neue" w:cs="Times New Roman"/>
+          <w:color w:val="222222"/>
+          <w:sz w:val="23"/>
+          <w:szCs w:val="23"/>
+        </w:rPr>
+        <w:t>remove_from_queue: removes a pid from a given queue, and returns the removed pid</w:t>
+      </w:r>
     </w:p>
     <w:p>
       <w:pPr>
@@ -3865,37 +2732,15 @@
           <w:szCs w:val="23"/>
         </w:rPr>
       </w:pPr>
-      <w:proofErr w:type="spellStart"/>
-      <w:r>
-        <w:rPr>
-          <w:rFonts w:ascii="Helvetica Neue" w:hAnsi="Helvetica Neue" w:cs="Times New Roman"/>
-          <w:color w:val="222222"/>
-          <w:sz w:val="23"/>
-          <w:szCs w:val="23"/>
-        </w:rPr>
-        <w:t>queue_contains_node</w:t>
-      </w:r>
-      <w:proofErr w:type="spellEnd"/>
-      <w:r>
-        <w:rPr>
-          <w:rFonts w:ascii="Helvetica Neue" w:hAnsi="Helvetica Neue" w:cs="Times New Roman"/>
-          <w:color w:val="222222"/>
-          <w:sz w:val="23"/>
-          <w:szCs w:val="23"/>
-        </w:rPr>
-        <w:t xml:space="preserve">: checks if a given queue contains a given </w:t>
-      </w:r>
-      <w:proofErr w:type="spellStart"/>
-      <w:r>
-        <w:rPr>
-          <w:rFonts w:ascii="Helvetica Neue" w:hAnsi="Helvetica Neue" w:cs="Times New Roman"/>
-          <w:color w:val="222222"/>
-          <w:sz w:val="23"/>
-          <w:szCs w:val="23"/>
-        </w:rPr>
-        <w:t>pid</w:t>
-      </w:r>
-      <w:proofErr w:type="spellEnd"/>
+      <w:r>
+        <w:rPr>
+          <w:rFonts w:ascii="Helvetica Neue" w:hAnsi="Helvetica Neue" w:cs="Times New Roman"/>
+          <w:color w:val="222222"/>
+          <w:sz w:val="23"/>
+          <w:szCs w:val="23"/>
+        </w:rPr>
+        <w:t>queue_contains_node: checks if a given queue contains a given pid</w:t>
+      </w:r>
     </w:p>
     <w:p>
       <w:pPr>
@@ -3946,47 +2791,7 @@
           <w:sz w:val="23"/>
           <w:szCs w:val="23"/>
         </w:rPr>
-        <w:t xml:space="preserve">To support the sending and queuing of messages and delays, a second type of queue was needed. The sorted message queue is essentially a singly linked list with each node being a MSG_BUF (as provided in </w:t>
-      </w:r>
-      <w:proofErr w:type="spellStart"/>
-      <w:r>
-        <w:rPr>
-          <w:rFonts w:ascii="Helvetica Neue" w:hAnsi="Helvetica Neue" w:cs="Times New Roman"/>
-          <w:color w:val="222222"/>
-          <w:sz w:val="23"/>
-          <w:szCs w:val="23"/>
-        </w:rPr>
-        <w:t>common.h</w:t>
-      </w:r>
-      <w:proofErr w:type="spellEnd"/>
-      <w:r>
-        <w:rPr>
-          <w:rFonts w:ascii="Helvetica Neue" w:hAnsi="Helvetica Neue" w:cs="Times New Roman"/>
-          <w:color w:val="222222"/>
-          <w:sz w:val="23"/>
-          <w:szCs w:val="23"/>
-        </w:rPr>
-        <w:t xml:space="preserve">) with the next element or link provided by the </w:t>
-      </w:r>
-      <w:proofErr w:type="spellStart"/>
-      <w:r>
-        <w:rPr>
-          <w:rFonts w:ascii="Helvetica Neue" w:hAnsi="Helvetica Neue" w:cs="Times New Roman"/>
-          <w:color w:val="222222"/>
-          <w:sz w:val="23"/>
-          <w:szCs w:val="23"/>
-        </w:rPr>
-        <w:t>mp_next</w:t>
-      </w:r>
-      <w:proofErr w:type="spellEnd"/>
-      <w:r>
-        <w:rPr>
-          <w:rFonts w:ascii="Helvetica Neue" w:hAnsi="Helvetica Neue" w:cs="Times New Roman"/>
-          <w:color w:val="222222"/>
-          <w:sz w:val="23"/>
-          <w:szCs w:val="23"/>
-        </w:rPr>
-        <w:t xml:space="preserve"> field.</w:t>
+        <w:t>To support the sending and queuing of messages and delays, a second type of queue was needed. The sorted message queue is essentially a singly linked list with each node being a MSG_BUF (as provided in common.h) with the next element or link provided by the mp_next field.</w:t>
       </w:r>
     </w:p>
     <w:p>
@@ -4034,7 +2839,6 @@
           <w:szCs w:val="23"/>
         </w:rPr>
       </w:pPr>
-      <w:proofErr w:type="spellStart"/>
       <w:r>
         <w:rPr>
           <w:rFonts w:ascii="Helvetica Neue" w:hAnsi="Helvetica Neue" w:cs="Times New Roman"/>
@@ -4044,7 +2848,6 @@
         </w:rPr>
         <w:t>is_queue_empty</w:t>
       </w:r>
-      <w:proofErr w:type="spellEnd"/>
       <w:r>
         <w:rPr>
           <w:rFonts w:ascii="Helvetica Neue" w:hAnsi="Helvetica Neue" w:cs="Times New Roman"/>
@@ -4079,25 +2882,14 @@
           <w:szCs w:val="23"/>
         </w:rPr>
       </w:pPr>
-      <w:proofErr w:type="spellStart"/>
-      <w:r>
-        <w:rPr>
-          <w:rFonts w:ascii="Helvetica Neue" w:hAnsi="Helvetica Neue" w:cs="Times New Roman"/>
-          <w:color w:val="222222"/>
-          <w:sz w:val="23"/>
-          <w:szCs w:val="23"/>
-        </w:rPr>
-        <w:t>peek_message</w:t>
-      </w:r>
-      <w:proofErr w:type="spellEnd"/>
-      <w:r>
-        <w:rPr>
-          <w:rFonts w:ascii="Helvetica Neue" w:hAnsi="Helvetica Neue" w:cs="Times New Roman"/>
-          <w:color w:val="222222"/>
-          <w:sz w:val="23"/>
-          <w:szCs w:val="23"/>
-        </w:rPr>
-        <w:t>: returns the message at the start of the queue</w:t>
+      <w:r>
+        <w:rPr>
+          <w:rFonts w:ascii="Helvetica Neue" w:hAnsi="Helvetica Neue" w:cs="Times New Roman"/>
+          <w:color w:val="222222"/>
+          <w:sz w:val="23"/>
+          <w:szCs w:val="23"/>
+        </w:rPr>
+        <w:t>peek_message: returns the message at the start of the queue</w:t>
       </w:r>
     </w:p>
     <w:p>
@@ -4115,65 +2907,14 @@
           <w:szCs w:val="23"/>
         </w:rPr>
       </w:pPr>
-      <w:proofErr w:type="spellStart"/>
-      <w:r>
-        <w:rPr>
-          <w:rFonts w:ascii="Helvetica Neue" w:hAnsi="Helvetica Neue" w:cs="Times New Roman"/>
-          <w:color w:val="222222"/>
-          <w:sz w:val="23"/>
-          <w:szCs w:val="23"/>
-        </w:rPr>
-        <w:t>dequeue_message</w:t>
-      </w:r>
-      <w:proofErr w:type="spellEnd"/>
-      <w:r>
-        <w:rPr>
-          <w:rFonts w:ascii="Helvetica Neue" w:hAnsi="Helvetica Neue" w:cs="Times New Roman"/>
-          <w:color w:val="222222"/>
-          <w:sz w:val="23"/>
-          <w:szCs w:val="23"/>
-        </w:rPr>
-        <w:t xml:space="preserve">: </w:t>
-      </w:r>
-      <w:proofErr w:type="spellStart"/>
-      <w:r>
-        <w:rPr>
-          <w:rFonts w:ascii="Helvetica Neue" w:hAnsi="Helvetica Neue" w:cs="Times New Roman"/>
-          <w:color w:val="222222"/>
-          <w:sz w:val="23"/>
-          <w:szCs w:val="23"/>
-        </w:rPr>
-        <w:t>dequeues</w:t>
-      </w:r>
-      <w:proofErr w:type="spellEnd"/>
-      <w:r>
-        <w:rPr>
-          <w:rFonts w:ascii="Helvetica Neue" w:hAnsi="Helvetica Neue" w:cs="Times New Roman"/>
-          <w:color w:val="222222"/>
-          <w:sz w:val="23"/>
-          <w:szCs w:val="23"/>
-        </w:rPr>
-        <w:t xml:space="preserve"> the first message that has a delay/send time before or at the current </w:t>
-      </w:r>
-      <w:proofErr w:type="spellStart"/>
-      <w:r>
-        <w:rPr>
-          <w:rFonts w:ascii="Helvetica Neue" w:hAnsi="Helvetica Neue" w:cs="Times New Roman"/>
-          <w:color w:val="222222"/>
-          <w:sz w:val="23"/>
-          <w:szCs w:val="23"/>
-        </w:rPr>
-        <w:t>g_timer_count</w:t>
-      </w:r>
-      <w:proofErr w:type="spellEnd"/>
-      <w:r>
-        <w:rPr>
-          <w:rFonts w:ascii="Helvetica Neue" w:hAnsi="Helvetica Neue" w:cs="Times New Roman"/>
-          <w:color w:val="222222"/>
-          <w:sz w:val="23"/>
-          <w:szCs w:val="23"/>
-        </w:rPr>
-        <w:t>, and returns it. If no suitable message is found, this returns null</w:t>
+      <w:r>
+        <w:rPr>
+          <w:rFonts w:ascii="Helvetica Neue" w:hAnsi="Helvetica Neue" w:cs="Times New Roman"/>
+          <w:color w:val="222222"/>
+          <w:sz w:val="23"/>
+          <w:szCs w:val="23"/>
+        </w:rPr>
+        <w:t>dequeue_message: dequeues the first message that has a delay/send time before or at the current g_timer_count, and returns it. If no suitable message is found, this returns null</w:t>
       </w:r>
     </w:p>
     <w:p>
@@ -4191,7 +2932,6 @@
           <w:szCs w:val="23"/>
         </w:rPr>
       </w:pPr>
-      <w:proofErr w:type="spellStart"/>
       <w:r>
         <w:rPr>
           <w:rFonts w:ascii="Helvetica Neue" w:hAnsi="Helvetica Neue" w:cs="Times New Roman"/>
@@ -4202,7 +2942,6 @@
         <w:lastRenderedPageBreak/>
         <w:t>enqueue_message</w:t>
       </w:r>
-      <w:proofErr w:type="spellEnd"/>
       <w:r>
         <w:rPr>
           <w:rFonts w:ascii="Helvetica Neue" w:hAnsi="Helvetica Neue" w:cs="Times New Roman"/>
@@ -4301,27 +3040,7 @@
           <w:sz w:val="23"/>
           <w:szCs w:val="23"/>
         </w:rPr>
-        <w:t xml:space="preserve">Preemption checking starts first by checking if the heap has free memory, and if it does, the </w:t>
-      </w:r>
-      <w:proofErr w:type="spellStart"/>
-      <w:r>
-        <w:rPr>
-          <w:rFonts w:ascii="Helvetica Neue" w:hAnsi="Helvetica Neue" w:cs="Times New Roman"/>
-          <w:color w:val="222222"/>
-          <w:sz w:val="23"/>
-          <w:szCs w:val="23"/>
-        </w:rPr>
-        <w:t>pids</w:t>
-      </w:r>
-      <w:proofErr w:type="spellEnd"/>
-      <w:r>
-        <w:rPr>
-          <w:rFonts w:ascii="Helvetica Neue" w:hAnsi="Helvetica Neue" w:cs="Times New Roman"/>
-          <w:color w:val="222222"/>
-          <w:sz w:val="23"/>
-          <w:szCs w:val="23"/>
-        </w:rPr>
-        <w:t xml:space="preserve"> of all blocked blocked on resource processes are moved out of the blocked on resource queue and into the ready queue and the PCBs for each of those processes have their state changed from BLOCKED_ON_RESOURCE to RDY.</w:t>
+        <w:t>Preemption checking starts first by checking if the heap has free memory, and if it does, the pids of all blocked blocked on resource processes are moved out of the blocked on resource queue and into the ready queue and the PCBs for each of those processes have their state changed from BLOCKED_ON_RESOURCE to RDY.</w:t>
       </w:r>
     </w:p>
     <w:p>
@@ -4403,27 +3122,7 @@
           <w:sz w:val="23"/>
           <w:szCs w:val="23"/>
         </w:rPr>
-        <w:t xml:space="preserve"> Note that in the below </w:t>
-      </w:r>
-      <w:proofErr w:type="spellStart"/>
-      <w:r>
-        <w:rPr>
-          <w:rFonts w:ascii="Helvetica Neue" w:hAnsi="Helvetica Neue" w:cs="Times New Roman"/>
-          <w:color w:val="222222"/>
-          <w:sz w:val="23"/>
-          <w:szCs w:val="23"/>
-        </w:rPr>
-        <w:t>pseudocode</w:t>
-      </w:r>
-      <w:proofErr w:type="spellEnd"/>
-      <w:r>
-        <w:rPr>
-          <w:rFonts w:ascii="Helvetica Neue" w:hAnsi="Helvetica Neue" w:cs="Times New Roman"/>
-          <w:color w:val="222222"/>
-          <w:sz w:val="23"/>
-          <w:szCs w:val="23"/>
-        </w:rPr>
-        <w:t>, the memory block is only released if the message is null and its type is invalid.</w:t>
+        <w:t xml:space="preserve"> Note that in the below pseudocode, the memory block is only released if the message is null and its type is invalid.</w:t>
       </w:r>
     </w:p>
     <w:tbl>
@@ -4471,16 +3170,8 @@
               <w:rPr>
                 <w:rFonts w:ascii="Courier" w:hAnsi="Courier" w:cs="Helvetica"/>
               </w:rPr>
-              <w:t xml:space="preserve">METHOD 1: void </w:t>
-            </w:r>
-            <w:proofErr w:type="spellStart"/>
-            <w:r>
-              <w:rPr>
-                <w:rFonts w:ascii="Courier" w:hAnsi="Courier" w:cs="Helvetica"/>
-              </w:rPr>
-              <w:t>proc_kcd</w:t>
-            </w:r>
-            <w:proofErr w:type="spellEnd"/>
+              <w:t>METHOD 1: void proc_kcd</w:t>
+            </w:r>
             <w:r>
               <w:rPr>
                 <w:rFonts w:ascii="Courier" w:hAnsi="Courier" w:cs="Helvetica"/>
@@ -4560,16 +3251,8 @@
               <w:rPr>
                 <w:rFonts w:ascii="Courier" w:hAnsi="Courier" w:cs="Helvetica"/>
               </w:rPr>
-              <w:t xml:space="preserve">   receive message from </w:t>
-            </w:r>
-            <w:proofErr w:type="spellStart"/>
-            <w:r>
-              <w:rPr>
-                <w:rFonts w:ascii="Courier" w:hAnsi="Courier" w:cs="Helvetica"/>
-              </w:rPr>
-              <w:t>sender_id</w:t>
-            </w:r>
-            <w:proofErr w:type="spellEnd"/>
+              <w:t xml:space="preserve">   receive message from sender_id</w:t>
+            </w:r>
           </w:p>
           <w:p>
             <w:pPr>
@@ -4743,19 +3426,11 @@
               </w:rPr>
               <w:t xml:space="preserve">      </w:t>
             </w:r>
-            <w:proofErr w:type="spellStart"/>
-            <w:r>
-              <w:rPr>
-                <w:rFonts w:ascii="Courier" w:hAnsi="Courier" w:cs="Helvetica"/>
-              </w:rPr>
-              <w:t>kcd_process_command_registration</w:t>
-            </w:r>
-            <w:proofErr w:type="spellEnd"/>
-            <w:r>
-              <w:rPr>
-                <w:rFonts w:ascii="Courier" w:hAnsi="Courier" w:cs="Helvetica"/>
-              </w:rPr>
-              <w:t>(message) and continue</w:t>
+            <w:r>
+              <w:rPr>
+                <w:rFonts w:ascii="Courier" w:hAnsi="Courier" w:cs="Helvetica"/>
+              </w:rPr>
+              <w:t>kcd_process_command_registration(message) and continue</w:t>
             </w:r>
           </w:p>
           <w:p>
@@ -4786,21 +3461,7 @@
               <w:rPr>
                 <w:rFonts w:ascii="Courier" w:hAnsi="Courier" w:cs="Helvetica"/>
               </w:rPr>
-              <w:t xml:space="preserve">   else if </w:t>
-            </w:r>
-            <w:proofErr w:type="spellStart"/>
-            <w:r>
-              <w:rPr>
-                <w:rFonts w:ascii="Courier" w:hAnsi="Courier" w:cs="Helvetica"/>
-              </w:rPr>
-              <w:t>sender_id</w:t>
-            </w:r>
-            <w:proofErr w:type="spellEnd"/>
-            <w:r>
-              <w:rPr>
-                <w:rFonts w:ascii="Courier" w:hAnsi="Courier" w:cs="Helvetica"/>
-              </w:rPr>
-              <w:t xml:space="preserve"> is PID_UART_IPROC</w:t>
+              <w:t xml:space="preserve">   else if sender_id is PID_UART_IPROC</w:t>
             </w:r>
           </w:p>
           <w:p>
@@ -4833,33 +3494,23 @@
               </w:rPr>
               <w:t xml:space="preserve">      </w:t>
             </w:r>
-            <w:proofErr w:type="spellStart"/>
             <w:r>
               <w:rPr>
                 <w:rFonts w:ascii="Courier" w:hAnsi="Courier" w:cs="Helvetica"/>
               </w:rPr>
               <w:t>kcd_handle_keyboard_</w:t>
             </w:r>
-            <w:proofErr w:type="gramStart"/>
             <w:r>
               <w:rPr>
                 <w:rFonts w:ascii="Courier" w:hAnsi="Courier" w:cs="Helvetica"/>
               </w:rPr>
               <w:t>input</w:t>
             </w:r>
-            <w:proofErr w:type="spellEnd"/>
-            <w:r>
-              <w:rPr>
-                <w:rFonts w:ascii="Courier" w:hAnsi="Courier" w:cs="Helvetica"/>
-              </w:rPr>
-              <w:t>(</w:t>
-            </w:r>
-            <w:proofErr w:type="gramEnd"/>
-            <w:r>
-              <w:rPr>
-                <w:rFonts w:ascii="Courier" w:hAnsi="Courier" w:cs="Helvetica"/>
-              </w:rPr>
-              <w:t>)</w:t>
+            <w:r>
+              <w:rPr>
+                <w:rFonts w:ascii="Courier" w:hAnsi="Courier" w:cs="Helvetica"/>
+              </w:rPr>
+              <w:t>()</w:t>
             </w:r>
             <w:r>
               <w:rPr>
@@ -4984,15 +3635,7 @@
     <w:p>
       <w:r>
         <w:lastRenderedPageBreak/>
-        <w:t xml:space="preserve">To register a command, the message is simply forwarded to the </w:t>
-      </w:r>
-      <w:proofErr w:type="spellStart"/>
-      <w:r>
-        <w:t>kcd’s</w:t>
-      </w:r>
-      <w:proofErr w:type="spellEnd"/>
-      <w:r>
-        <w:t xml:space="preserve"> message queue to be sent. The delay/send time of the message is set to 0 so it can be sent immediately.</w:t>
+        <w:t>To register a command, the message is simply forwarded to the kcd’s message queue to be sent. The delay/send time of the message is set to 0 so it can be sent immediately.</w:t>
       </w:r>
     </w:p>
     <w:p/>
@@ -5040,14 +3683,12 @@
               </w:rPr>
               <w:t xml:space="preserve">METHOD 2: void </w:t>
             </w:r>
-            <w:proofErr w:type="spellStart"/>
             <w:r>
               <w:rPr>
                 <w:rFonts w:ascii="Courier" w:hAnsi="Courier" w:cs="Helvetica"/>
               </w:rPr>
               <w:t>kcd_process_command_registration</w:t>
             </w:r>
-            <w:proofErr w:type="spellEnd"/>
             <w:r>
               <w:rPr>
                 <w:rFonts w:ascii="Courier" w:hAnsi="Courier" w:cs="Helvetica"/>
@@ -5123,14 +3764,12 @@
                 <w:rFonts w:ascii="Courier" w:hAnsi="Courier" w:cs="Helvetica"/>
               </w:rPr>
             </w:pPr>
-            <w:proofErr w:type="spellStart"/>
             <w:r>
               <w:rPr>
                 <w:rFonts w:ascii="Courier" w:hAnsi="Courier" w:cs="Helvetica"/>
               </w:rPr>
               <w:t>Enqueue_message</w:t>
             </w:r>
-            <w:proofErr w:type="spellEnd"/>
           </w:p>
         </w:tc>
       </w:tr>
@@ -5141,23 +3780,7 @@
         <w:t>To handle keyboard inp</w:t>
       </w:r>
       <w:r>
-        <w:t xml:space="preserve">ut, the input is parsed character by character, and added to a command until a CR (‘\r’) is encountered, at which point, </w:t>
-      </w:r>
-      <w:proofErr w:type="spellStart"/>
-      <w:r>
-        <w:t>kcd_process_keyboard_input</w:t>
-      </w:r>
-      <w:proofErr w:type="spellEnd"/>
-      <w:r>
-        <w:t xml:space="preserve"> is called. </w:t>
-      </w:r>
-      <w:proofErr w:type="spellStart"/>
-      <w:r>
-        <w:t>Kcd_process_keyboard_input</w:t>
-      </w:r>
-      <w:proofErr w:type="spellEnd"/>
-      <w:r>
-        <w:t xml:space="preserve"> takes the message and compares it to a list of registered messages. When a registered command is matched with the input, a message buffer is created by requesting a memory block with the contents of the message copied into the block, and the block containing the message is sent towards the appropriate process.</w:t>
+        <w:t>ut, the input is parsed character by character, and added to a command until a CR (‘\r’) is encountered, at which point, kcd_process_keyboard_input is called. Kcd_process_keyboard_input takes the message and compares it to a list of registered messages. When a registered command is matched with the input, a message buffer is created by requesting a memory block with the contents of the message copied into the block, and the block containing the message is sent towards the appropriate process.</w:t>
       </w:r>
     </w:p>
     <w:p/>
@@ -5214,14 +3837,12 @@
               </w:rPr>
               <w:t xml:space="preserve">: void </w:t>
             </w:r>
-            <w:proofErr w:type="spellStart"/>
             <w:r>
               <w:rPr>
                 <w:rFonts w:ascii="Courier" w:hAnsi="Courier" w:cs="Helvetica"/>
               </w:rPr>
               <w:t>kcd_handle_keyboard_input</w:t>
             </w:r>
-            <w:proofErr w:type="spellEnd"/>
             <w:r>
               <w:rPr>
                 <w:rFonts w:ascii="Courier" w:hAnsi="Courier" w:cs="Helvetica"/>
@@ -5310,21 +3931,7 @@
               <w:rPr>
                 <w:rFonts w:ascii="Courier" w:hAnsi="Courier" w:cs="Helvetica"/>
               </w:rPr>
-              <w:t xml:space="preserve">all </w:t>
-            </w:r>
-            <w:proofErr w:type="gramStart"/>
-            <w:r>
-              <w:rPr>
-                <w:rFonts w:ascii="Courier" w:hAnsi="Courier" w:cs="Helvetica"/>
-              </w:rPr>
-              <w:t>characters</w:t>
-            </w:r>
-            <w:proofErr w:type="gramEnd"/>
-            <w:r>
-              <w:rPr>
-                <w:rFonts w:ascii="Courier" w:hAnsi="Courier" w:cs="Helvetica"/>
-              </w:rPr>
-              <w:t xml:space="preserve"> c in input</w:t>
+              <w:t>all characters c in input</w:t>
             </w:r>
           </w:p>
           <w:p>
@@ -5485,21 +4092,7 @@
               <w:rPr>
                 <w:rFonts w:ascii="Courier" w:hAnsi="Courier" w:cs="Helvetica"/>
               </w:rPr>
-              <w:t xml:space="preserve">      </w:t>
-            </w:r>
-            <w:proofErr w:type="spellStart"/>
-            <w:r>
-              <w:rPr>
-                <w:rFonts w:ascii="Courier" w:hAnsi="Courier" w:cs="Helvetica"/>
-              </w:rPr>
-              <w:t>kcd_process_keyboard_input</w:t>
-            </w:r>
-            <w:proofErr w:type="spellEnd"/>
-            <w:r>
-              <w:rPr>
-                <w:rFonts w:ascii="Courier" w:hAnsi="Courier" w:cs="Helvetica"/>
-              </w:rPr>
-              <w:t>(</w:t>
+              <w:t xml:space="preserve">      kcd_process_keyboard_input(</w:t>
             </w:r>
             <w:r>
               <w:rPr>
@@ -5763,19 +4356,11 @@
               </w:rPr>
               <w:t xml:space="preserve">METHOD 4: void </w:t>
             </w:r>
-            <w:proofErr w:type="spellStart"/>
-            <w:r>
-              <w:rPr>
-                <w:rFonts w:ascii="Courier" w:hAnsi="Courier" w:cs="Helvetica"/>
-              </w:rPr>
-              <w:t>kcd_process_keyboard_input</w:t>
-            </w:r>
-            <w:proofErr w:type="spellEnd"/>
-            <w:r>
-              <w:rPr>
-                <w:rFonts w:ascii="Courier" w:hAnsi="Courier" w:cs="Helvetica"/>
-              </w:rPr>
-              <w:t xml:space="preserve"> </w:t>
+            <w:r>
+              <w:rPr>
+                <w:rFonts w:ascii="Courier" w:hAnsi="Courier" w:cs="Helvetica"/>
+              </w:rPr>
+              <w:t xml:space="preserve">kcd_process_keyboard_input </w:t>
             </w:r>
             <w:r>
               <w:rPr>
@@ -6046,17 +4631,8 @@
         <w:rPr>
           <w:rFonts w:ascii="Arial" w:hAnsi="Arial" w:cs="Arial"/>
         </w:rPr>
-        <w:t>The message consists of two parts header which c</w:t>
-      </w:r>
-      <w:bookmarkStart w:id="0" w:name="_GoBack"/>
-      <w:bookmarkEnd w:id="0"/>
-      <w:r>
-        <w:rPr>
-          <w:rFonts w:ascii="Arial" w:hAnsi="Arial" w:cs="Arial"/>
-        </w:rPr>
-        <w:t xml:space="preserve">ontains information like </w:t>
-      </w:r>
-      <w:proofErr w:type="spellStart"/>
+        <w:t xml:space="preserve">The message consists of two parts header which contains information like </w:t>
+      </w:r>
       <w:r>
         <w:rPr>
           <w:rFonts w:ascii="Arial" w:hAnsi="Arial" w:cs="Arial"/>
@@ -6064,40 +4640,35 @@
         </w:rPr>
         <w:t>sender_pid</w:t>
       </w:r>
-      <w:proofErr w:type="spellEnd"/>
       <w:r>
         <w:rPr>
           <w:rFonts w:ascii="Arial" w:hAnsi="Arial" w:cs="Arial"/>
         </w:rPr>
-        <w:t xml:space="preserve">, </w:t>
-      </w:r>
-      <w:proofErr w:type="spellStart"/>
+        <w:t>, receiver_pid, and other</w:t>
+      </w:r>
       <w:r>
         <w:rPr>
           <w:rFonts w:ascii="Arial" w:hAnsi="Arial" w:cs="Arial"/>
         </w:rPr>
-        <w:t>receiver_pid</w:t>
-      </w:r>
-      <w:proofErr w:type="spellEnd"/>
+        <w:t xml:space="preserve"> kernel</w:t>
+      </w:r>
       <w:r>
         <w:rPr>
           <w:rFonts w:ascii="Arial" w:hAnsi="Arial" w:cs="Arial"/>
         </w:rPr>
-        <w:t xml:space="preserve">, and other data that is used by the operating system. The envelope contains the data to be sent and </w:t>
-      </w:r>
-      <w:proofErr w:type="gramStart"/>
+        <w:t xml:space="preserve"> data</w:t>
+      </w:r>
       <w:r>
         <w:rPr>
           <w:rFonts w:ascii="Arial" w:hAnsi="Arial" w:cs="Arial"/>
         </w:rPr>
-        <w:t>it’s</w:t>
-      </w:r>
-      <w:proofErr w:type="gramEnd"/>
+        <w:t xml:space="preserve"> (like message delay time)</w:t>
+      </w:r>
       <w:r>
         <w:rPr>
           <w:rFonts w:ascii="Arial" w:hAnsi="Arial" w:cs="Arial"/>
         </w:rPr>
-        <w:t xml:space="preserve"> type.</w:t>
+        <w:t xml:space="preserve"> that is used by the operating system. The envelope contains the data to be sent and it’s type.</w:t>
       </w:r>
     </w:p>
     <w:p>
@@ -6117,7 +4688,13 @@
         <w:rPr>
           <w:rFonts w:ascii="Arial" w:hAnsi="Arial" w:cs="Arial"/>
         </w:rPr>
-        <w:t xml:space="preserve">k_send_message is called </w:t>
+        <w:t xml:space="preserve">To send the message, a process must first call request_memory_block for an envelope. </w:t>
+      </w:r>
+      <w:r>
+        <w:rPr>
+          <w:rFonts w:ascii="Arial" w:hAnsi="Arial" w:cs="Arial"/>
+        </w:rPr>
+        <w:t xml:space="preserve">The message envelope is then populates and </w:t>
       </w:r>
     </w:p>
     <w:p>
@@ -6184,30 +4761,14 @@
               <w:rPr>
                 <w:rFonts w:ascii="Courier New" w:hAnsi="Courier New" w:cs="Courier New"/>
               </w:rPr>
-              <w:t>send_message(</w:t>
-            </w:r>
-            <w:proofErr w:type="spellStart"/>
-            <w:r>
-              <w:rPr>
-                <w:rFonts w:ascii="Courier New" w:hAnsi="Courier New" w:cs="Courier New"/>
-              </w:rPr>
-              <w:t>receiver_pid</w:t>
-            </w:r>
-            <w:proofErr w:type="spellEnd"/>
-            <w:r>
-              <w:rPr>
-                <w:rFonts w:ascii="Courier New" w:hAnsi="Courier New" w:cs="Courier New"/>
-              </w:rPr>
-              <w:t xml:space="preserve">, </w:t>
-            </w:r>
-            <w:proofErr w:type="spellStart"/>
-            <w:r>
-              <w:rPr>
-                <w:rFonts w:ascii="Courier New" w:hAnsi="Courier New" w:cs="Courier New"/>
-              </w:rPr>
-              <w:t>message_envelope</w:t>
-            </w:r>
-            <w:proofErr w:type="spellEnd"/>
+              <w:t xml:space="preserve">send_message(receiver_pid, </w:t>
+            </w:r>
+            <w:r>
+              <w:rPr>
+                <w:rFonts w:ascii="Courier New" w:hAnsi="Courier New" w:cs="Courier New"/>
+              </w:rPr>
+              <w:t>message</w:t>
+            </w:r>
             <w:r>
               <w:rPr>
                 <w:rFonts w:ascii="Courier New" w:hAnsi="Courier New" w:cs="Courier New"/>
@@ -6236,7 +4797,7 @@
                 <w:sz w:val="22"/>
                 <w:szCs w:val="22"/>
               </w:rPr>
-              <w:t>Get the PCB of the receiver process</w:t>
+              <w:t>if message is not valid</w:t>
             </w:r>
           </w:p>
           <w:p>
@@ -6253,7 +4814,7 @@
                 <w:sz w:val="22"/>
                 <w:szCs w:val="22"/>
               </w:rPr>
-              <w:t>Put the message envelope in the receiver’s message queue</w:t>
+              <w:t xml:space="preserve">    return RTX_ERR;</w:t>
             </w:r>
           </w:p>
           <w:p>
@@ -6270,7 +4831,7 @@
                 <w:sz w:val="22"/>
                 <w:szCs w:val="22"/>
               </w:rPr>
-              <w:t>If the receiver was blocked on receive message</w:t>
+              <w:t>k_send_message_helper(sender_pid, receiver_pid, message);</w:t>
             </w:r>
           </w:p>
           <w:p>
@@ -6281,47 +4842,76 @@
                 <w:szCs w:val="22"/>
               </w:rPr>
             </w:pPr>
-            <w:r>
-              <w:rPr>
-                <w:rFonts w:ascii="Courier New" w:hAnsi="Courier New" w:cs="Courier New"/>
+          </w:p>
+          <w:p>
+            <w:pPr>
+              <w:rPr>
+                <w:rFonts w:ascii="Courier New" w:hAnsi="Courier New" w:cs="Courier New"/>
+                <w:color w:val="70AD47" w:themeColor="accent6"/>
                 <w:sz w:val="22"/>
                 <w:szCs w:val="22"/>
               </w:rPr>
-              <w:t xml:space="preserve">      Remove it from the </w:t>
-            </w:r>
-            <w:proofErr w:type="spellStart"/>
-            <w:r>
-              <w:rPr>
-                <w:rFonts w:ascii="Courier New" w:hAnsi="Courier New" w:cs="Courier New"/>
+            </w:pPr>
+            <w:r>
+              <w:rPr>
+                <w:rFonts w:ascii="Courier New" w:hAnsi="Courier New" w:cs="Courier New"/>
+                <w:color w:val="70AD47" w:themeColor="accent6"/>
                 <w:sz w:val="22"/>
                 <w:szCs w:val="22"/>
               </w:rPr>
-              <w:t>blocked_on_receive</w:t>
-            </w:r>
-            <w:proofErr w:type="spellEnd"/>
-            <w:r>
-              <w:rPr>
-                <w:rFonts w:ascii="Courier New" w:hAnsi="Courier New" w:cs="Courier New"/>
+              <w:t xml:space="preserve">//k_check_premption checks if </w:t>
+            </w:r>
+            <w:r>
+              <w:rPr>
+                <w:rFonts w:ascii="Courier New" w:hAnsi="Courier New" w:cs="Courier New"/>
+                <w:color w:val="70AD47" w:themeColor="accent6"/>
                 <w:sz w:val="22"/>
                 <w:szCs w:val="22"/>
               </w:rPr>
-              <w:t xml:space="preserve"> queue</w:t>
-            </w:r>
-          </w:p>
-          <w:p>
-            <w:pPr>
-              <w:rPr>
-                <w:rFonts w:ascii="Courier New" w:hAnsi="Courier New" w:cs="Courier New"/>
-              </w:rPr>
-            </w:pPr>
-            <w:r>
-              <w:rPr>
-                <w:rFonts w:ascii="Courier New" w:hAnsi="Courier New" w:cs="Courier New"/>
+              <w:t>any</w:t>
+            </w:r>
+            <w:r>
+              <w:rPr>
+                <w:rFonts w:ascii="Courier New" w:hAnsi="Courier New" w:cs="Courier New"/>
+                <w:color w:val="70AD47" w:themeColor="accent6"/>
                 <w:sz w:val="22"/>
                 <w:szCs w:val="22"/>
               </w:rPr>
-              <w:t xml:space="preserve">      Put the process in the ready queue</w:t>
-            </w:r>
+              <w:t xml:space="preserve"> preemption </w:t>
+            </w:r>
+            <w:r>
+              <w:rPr>
+                <w:rFonts w:ascii="Courier New" w:hAnsi="Courier New" w:cs="Courier New"/>
+                <w:color w:val="70AD47" w:themeColor="accent6"/>
+                <w:sz w:val="22"/>
+                <w:szCs w:val="22"/>
+              </w:rPr>
+              <w:t>condition is satisfied</w:t>
+            </w:r>
+          </w:p>
+          <w:p>
+            <w:pPr>
+              <w:rPr>
+                <w:rFonts w:ascii="Courier New" w:hAnsi="Courier New" w:cs="Courier New"/>
+                <w:sz w:val="22"/>
+                <w:szCs w:val="22"/>
+              </w:rPr>
+            </w:pPr>
+            <w:r>
+              <w:rPr>
+                <w:rFonts w:ascii="Courier New" w:hAnsi="Courier New" w:cs="Courier New"/>
+                <w:sz w:val="22"/>
+                <w:szCs w:val="22"/>
+              </w:rPr>
+              <w:t>k_check_preemption();</w:t>
+            </w:r>
+          </w:p>
+          <w:p>
+            <w:pPr>
+              <w:rPr>
+                <w:rFonts w:ascii="Courier New" w:hAnsi="Courier New" w:cs="Courier New"/>
+              </w:rPr>
+            </w:pPr>
           </w:p>
         </w:tc>
       </w:tr>
@@ -6374,40 +4964,42 @@
               </w:rPr>
               <w:t xml:space="preserve"> </w:t>
             </w:r>
-            <w:proofErr w:type="spellStart"/>
-            <w:r>
-              <w:rPr>
-                <w:rFonts w:ascii="Courier New" w:hAnsi="Courier New" w:cs="Courier New"/>
-              </w:rPr>
-              <w:t>k_receive</w:t>
-            </w:r>
-            <w:r>
-              <w:rPr>
-                <w:rFonts w:ascii="Courier New" w:hAnsi="Courier New" w:cs="Courier New"/>
-              </w:rPr>
-              <w:t>_message</w:t>
-            </w:r>
-            <w:proofErr w:type="spellEnd"/>
-            <w:r>
-              <w:rPr>
-                <w:rFonts w:ascii="Courier New" w:hAnsi="Courier New" w:cs="Courier New"/>
-              </w:rPr>
-              <w:t>(</w:t>
-            </w:r>
-            <w:proofErr w:type="spellStart"/>
-            <w:r>
-              <w:rPr>
-                <w:rFonts w:ascii="Courier New" w:hAnsi="Courier New" w:cs="Courier New"/>
-              </w:rPr>
-              <w:t>sender</w:t>
-            </w:r>
-            <w:r>
-              <w:rPr>
-                <w:rFonts w:ascii="Courier New" w:hAnsi="Courier New" w:cs="Courier New"/>
-              </w:rPr>
-              <w:t>_pid</w:t>
-            </w:r>
-            <w:proofErr w:type="spellEnd"/>
+            <w:r>
+              <w:rPr>
+                <w:rFonts w:ascii="Courier New" w:hAnsi="Courier New" w:cs="Courier New"/>
+              </w:rPr>
+              <w:t>k_</w:t>
+            </w:r>
+            <w:r>
+              <w:rPr>
+                <w:rFonts w:ascii="Courier New" w:hAnsi="Courier New" w:cs="Courier New"/>
+              </w:rPr>
+              <w:t>send_message</w:t>
+            </w:r>
+            <w:r>
+              <w:rPr>
+                <w:rFonts w:ascii="Courier New" w:hAnsi="Courier New" w:cs="Courier New"/>
+              </w:rPr>
+              <w:t>_helper(sender</w:t>
+            </w:r>
+            <w:r>
+              <w:rPr>
+                <w:rFonts w:ascii="Courier New" w:hAnsi="Courier New" w:cs="Courier New"/>
+              </w:rPr>
+              <w:t xml:space="preserve">, </w:t>
+            </w:r>
+            <w:r>
+              <w:rPr>
+                <w:rFonts w:ascii="Courier New" w:hAnsi="Courier New" w:cs="Courier New"/>
+              </w:rPr>
+              <w:t xml:space="preserve">receiver, </w:t>
+            </w:r>
+            <w:r>
+              <w:rPr>
+                <w:rFonts w:ascii="Courier New" w:hAnsi="Courier New" w:cs="Courier New"/>
+              </w:rPr>
+              <w:t>message</w:t>
+            </w:r>
             <w:r>
               <w:rPr>
                 <w:rFonts w:ascii="Courier New" w:hAnsi="Courier New" w:cs="Courier New"/>
@@ -6426,6 +5018,198 @@
             <w:pPr>
               <w:rPr>
                 <w:rFonts w:ascii="Courier New" w:hAnsi="Courier New" w:cs="Courier New"/>
+                <w:sz w:val="22"/>
+                <w:szCs w:val="22"/>
+              </w:rPr>
+            </w:pPr>
+            <w:r>
+              <w:rPr>
+                <w:rFonts w:ascii="Courier New" w:hAnsi="Courier New" w:cs="Courier New"/>
+                <w:sz w:val="22"/>
+                <w:szCs w:val="22"/>
+              </w:rPr>
+              <w:t>Get the PCB of the receiver message</w:t>
+            </w:r>
+          </w:p>
+          <w:p>
+            <w:pPr>
+              <w:rPr>
+                <w:rFonts w:ascii="Courier New" w:hAnsi="Courier New" w:cs="Courier New"/>
+                <w:sz w:val="22"/>
+                <w:szCs w:val="22"/>
+              </w:rPr>
+            </w:pPr>
+            <w:r>
+              <w:rPr>
+                <w:rFonts w:ascii="Courier New" w:hAnsi="Courier New" w:cs="Courier New"/>
+                <w:sz w:val="22"/>
+                <w:szCs w:val="22"/>
+              </w:rPr>
+              <w:t>Push the message the to the receiver message’s message queue</w:t>
+            </w:r>
+          </w:p>
+          <w:p>
+            <w:pPr>
+              <w:rPr>
+                <w:rFonts w:ascii="Courier New" w:hAnsi="Courier New" w:cs="Courier New"/>
+                <w:sz w:val="22"/>
+                <w:szCs w:val="22"/>
+              </w:rPr>
+            </w:pPr>
+            <w:r>
+              <w:rPr>
+                <w:rFonts w:ascii="Courier New" w:hAnsi="Courier New" w:cs="Courier New"/>
+                <w:sz w:val="22"/>
+                <w:szCs w:val="22"/>
+              </w:rPr>
+              <w:t>If(receiver.state == BLOCKED_ON_RECEIVE)</w:t>
+            </w:r>
+          </w:p>
+          <w:p>
+            <w:pPr>
+              <w:rPr>
+                <w:rFonts w:ascii="Courier New" w:hAnsi="Courier New" w:cs="Courier New"/>
+                <w:sz w:val="22"/>
+                <w:szCs w:val="22"/>
+              </w:rPr>
+            </w:pPr>
+            <w:r>
+              <w:rPr>
+                <w:rFonts w:ascii="Courier New" w:hAnsi="Courier New" w:cs="Courier New"/>
+                <w:sz w:val="22"/>
+                <w:szCs w:val="22"/>
+              </w:rPr>
+              <w:t xml:space="preserve">    </w:t>
+            </w:r>
+            <w:r>
+              <w:rPr>
+                <w:rFonts w:ascii="Courier New" w:hAnsi="Courier New" w:cs="Courier New"/>
+                <w:sz w:val="22"/>
+                <w:szCs w:val="22"/>
+              </w:rPr>
+              <w:t>r</w:t>
+            </w:r>
+            <w:r>
+              <w:rPr>
+                <w:rFonts w:ascii="Courier New" w:hAnsi="Courier New" w:cs="Courier New"/>
+                <w:sz w:val="22"/>
+                <w:szCs w:val="22"/>
+              </w:rPr>
+              <w:t>eceiver.state = READY</w:t>
+            </w:r>
+          </w:p>
+          <w:p>
+            <w:pPr>
+              <w:rPr>
+                <w:rFonts w:ascii="Courier New" w:hAnsi="Courier New" w:cs="Courier New"/>
+              </w:rPr>
+            </w:pPr>
+            <w:r>
+              <w:rPr>
+                <w:rFonts w:ascii="Courier New" w:hAnsi="Courier New" w:cs="Courier New"/>
+                <w:sz w:val="22"/>
+                <w:szCs w:val="22"/>
+              </w:rPr>
+              <w:t xml:space="preserve">    Put the receiver process in the ready queue</w:t>
+            </w:r>
+          </w:p>
+          <w:p>
+            <w:pPr>
+              <w:rPr>
+                <w:rFonts w:ascii="Courier New" w:hAnsi="Courier New" w:cs="Courier New"/>
+              </w:rPr>
+            </w:pPr>
+          </w:p>
+        </w:tc>
+      </w:tr>
+    </w:tbl>
+    <w:p>
+      <w:bookmarkStart w:id="0" w:name="_GoBack"/>
+      <w:bookmarkEnd w:id="0"/>
+    </w:p>
+    <w:tbl>
+      <w:tblPr>
+        <w:tblStyle w:val="TableGrid"/>
+        <w:tblW w:w="0" w:type="auto"/>
+        <w:tblLook w:val="04A0" w:firstRow="1" w:lastRow="0" w:firstColumn="1" w:lastColumn="0" w:noHBand="0" w:noVBand="1"/>
+      </w:tblPr>
+      <w:tblGrid>
+        <w:gridCol w:w="9350"/>
+      </w:tblGrid>
+      <w:tr>
+        <w:tc>
+          <w:tcPr>
+            <w:tcW w:w="9350" w:type="dxa"/>
+          </w:tcPr>
+          <w:p>
+            <w:pPr>
+              <w:rPr>
+                <w:rFonts w:ascii="Courier New" w:hAnsi="Courier New" w:cs="Courier New"/>
+              </w:rPr>
+            </w:pPr>
+            <w:r>
+              <w:rPr>
+                <w:rFonts w:ascii="Courier New" w:hAnsi="Courier New" w:cs="Courier New"/>
+                <w:b/>
+              </w:rPr>
+              <w:t>ALGORITHM</w:t>
+            </w:r>
+            <w:r>
+              <w:rPr>
+                <w:rFonts w:ascii="Courier New" w:hAnsi="Courier New" w:cs="Courier New"/>
+                <w:b/>
+              </w:rPr>
+              <w:t xml:space="preserve"> 2</w:t>
+            </w:r>
+            <w:r>
+              <w:rPr>
+                <w:rFonts w:ascii="Courier New" w:hAnsi="Courier New" w:cs="Courier New"/>
+                <w:b/>
+              </w:rPr>
+              <w:t>:</w:t>
+            </w:r>
+            <w:r>
+              <w:rPr>
+                <w:rFonts w:ascii="Courier New" w:hAnsi="Courier New" w:cs="Courier New"/>
+              </w:rPr>
+              <w:t xml:space="preserve"> </w:t>
+            </w:r>
+            <w:r>
+              <w:rPr>
+                <w:rFonts w:ascii="Courier New" w:hAnsi="Courier New" w:cs="Courier New"/>
+              </w:rPr>
+              <w:t>k_receive</w:t>
+            </w:r>
+            <w:r>
+              <w:rPr>
+                <w:rFonts w:ascii="Courier New" w:hAnsi="Courier New" w:cs="Courier New"/>
+              </w:rPr>
+              <w:t>_message(</w:t>
+            </w:r>
+            <w:r>
+              <w:rPr>
+                <w:rFonts w:ascii="Courier New" w:hAnsi="Courier New" w:cs="Courier New"/>
+              </w:rPr>
+              <w:t>sender</w:t>
+            </w:r>
+            <w:r>
+              <w:rPr>
+                <w:rFonts w:ascii="Courier New" w:hAnsi="Courier New" w:cs="Courier New"/>
+              </w:rPr>
+              <w:t>_pid)</w:t>
+            </w:r>
+          </w:p>
+        </w:tc>
+      </w:tr>
+      <w:tr>
+        <w:tc>
+          <w:tcPr>
+            <w:tcW w:w="9350" w:type="dxa"/>
+          </w:tcPr>
+          <w:p>
+            <w:pPr>
+              <w:rPr>
+                <w:rFonts w:ascii="Courier New" w:hAnsi="Courier New" w:cs="Courier New"/>
                 <w:color w:val="00B050"/>
                 <w:sz w:val="22"/>
                 <w:szCs w:val="22"/>
@@ -6489,98 +5273,42 @@
                 <w:sz w:val="22"/>
                 <w:szCs w:val="22"/>
               </w:rPr>
-              <w:t xml:space="preserve">      </w:t>
-            </w:r>
-            <w:proofErr w:type="spellStart"/>
-            <w:r>
+              <w:t xml:space="preserve">      Release_processor();</w:t>
+            </w:r>
+          </w:p>
+          <w:p>
+            <w:pPr>
               <w:rPr>
                 <w:rFonts w:ascii="Courier New" w:hAnsi="Courier New" w:cs="Courier New"/>
                 <w:sz w:val="22"/>
                 <w:szCs w:val="22"/>
               </w:rPr>
-              <w:t>Release_</w:t>
-            </w:r>
-            <w:proofErr w:type="gramStart"/>
+            </w:pPr>
             <w:r>
               <w:rPr>
                 <w:rFonts w:ascii="Courier New" w:hAnsi="Courier New" w:cs="Courier New"/>
                 <w:sz w:val="22"/>
                 <w:szCs w:val="22"/>
               </w:rPr>
-              <w:t>processor</w:t>
-            </w:r>
-            <w:proofErr w:type="spellEnd"/>
-            <w:r>
+              <w:t>Dequeue message from current process’s message queue</w:t>
+            </w:r>
+          </w:p>
+          <w:p>
+            <w:pPr>
               <w:rPr>
                 <w:rFonts w:ascii="Courier New" w:hAnsi="Courier New" w:cs="Courier New"/>
                 <w:sz w:val="22"/>
                 <w:szCs w:val="22"/>
               </w:rPr>
-              <w:t>(</w:t>
-            </w:r>
-            <w:proofErr w:type="gramEnd"/>
+            </w:pPr>
             <w:r>
               <w:rPr>
                 <w:rFonts w:ascii="Courier New" w:hAnsi="Courier New" w:cs="Courier New"/>
                 <w:sz w:val="22"/>
                 <w:szCs w:val="22"/>
               </w:rPr>
-              <w:t>);</w:t>
-            </w:r>
-          </w:p>
-          <w:p>
-            <w:pPr>
-              <w:rPr>
-                <w:rFonts w:ascii="Courier New" w:hAnsi="Courier New" w:cs="Courier New"/>
-                <w:sz w:val="22"/>
-                <w:szCs w:val="22"/>
-              </w:rPr>
-            </w:pPr>
-            <w:proofErr w:type="spellStart"/>
-            <w:r>
-              <w:rPr>
-                <w:rFonts w:ascii="Courier New" w:hAnsi="Courier New" w:cs="Courier New"/>
-                <w:sz w:val="22"/>
-                <w:szCs w:val="22"/>
-              </w:rPr>
-              <w:t>Dequeue</w:t>
-            </w:r>
-            <w:proofErr w:type="spellEnd"/>
-            <w:r>
-              <w:rPr>
-                <w:rFonts w:ascii="Courier New" w:hAnsi="Courier New" w:cs="Courier New"/>
-                <w:sz w:val="22"/>
-                <w:szCs w:val="22"/>
-              </w:rPr>
-              <w:t xml:space="preserve"> message from current process’s message queue</w:t>
-            </w:r>
-          </w:p>
-          <w:p>
-            <w:pPr>
-              <w:rPr>
-                <w:rFonts w:ascii="Courier New" w:hAnsi="Courier New" w:cs="Courier New"/>
-                <w:sz w:val="22"/>
-                <w:szCs w:val="22"/>
-              </w:rPr>
-            </w:pPr>
-            <w:r>
-              <w:rPr>
-                <w:rFonts w:ascii="Courier New" w:hAnsi="Courier New" w:cs="Courier New"/>
-                <w:sz w:val="22"/>
-                <w:szCs w:val="22"/>
-              </w:rPr>
-              <w:t xml:space="preserve">And update the </w:t>
-            </w:r>
-            <w:proofErr w:type="spellStart"/>
-            <w:r>
-              <w:rPr>
-                <w:rFonts w:ascii="Courier New" w:hAnsi="Courier New" w:cs="Courier New"/>
-                <w:sz w:val="22"/>
-                <w:szCs w:val="22"/>
-              </w:rPr>
-              <w:t>sender_pid</w:t>
-            </w:r>
-            <w:proofErr w:type="spellEnd"/>
+              <w:t>And update the sender_pid</w:t>
+            </w:r>
           </w:p>
           <w:p>
             <w:pPr>
@@ -6648,7 +5376,6 @@
               </w:rPr>
               <w:t xml:space="preserve"> </w:t>
             </w:r>
-            <w:proofErr w:type="spellStart"/>
             <w:r>
               <w:rPr>
                 <w:rFonts w:ascii="Courier New" w:hAnsi="Courier New" w:cs="Courier New"/>
@@ -6667,14 +5394,12 @@
               </w:rPr>
               <w:t>_non_blocking</w:t>
             </w:r>
-            <w:proofErr w:type="spellEnd"/>
             <w:r>
               <w:rPr>
                 <w:rFonts w:ascii="Courier New" w:hAnsi="Courier New" w:cs="Courier New"/>
               </w:rPr>
               <w:t>(</w:t>
             </w:r>
-            <w:proofErr w:type="spellStart"/>
             <w:r>
               <w:rPr>
                 <w:rFonts w:ascii="Courier New" w:hAnsi="Courier New" w:cs="Courier New"/>
@@ -6685,14 +5410,7 @@
               <w:rPr>
                 <w:rFonts w:ascii="Courier New" w:hAnsi="Courier New" w:cs="Courier New"/>
               </w:rPr>
-              <w:t>_pid</w:t>
-            </w:r>
-            <w:proofErr w:type="spellEnd"/>
-            <w:r>
-              <w:rPr>
-                <w:rFonts w:ascii="Courier New" w:hAnsi="Courier New" w:cs="Courier New"/>
-              </w:rPr>
-              <w:t>)</w:t>
+              <w:t>_pid)</w:t>
             </w:r>
           </w:p>
         </w:tc>
@@ -6798,109 +5516,6 @@
           <w:rFonts w:ascii="Arial" w:hAnsi="Arial" w:cs="Arial"/>
         </w:rPr>
       </w:pPr>
-    </w:p>
-    <w:p>
-      <w:pPr>
-        <w:rPr>
-          <w:rFonts w:ascii="Arial" w:hAnsi="Arial" w:cs="Arial"/>
-        </w:rPr>
-      </w:pPr>
-      <w:r>
-        <w:rPr>
-          <w:rFonts w:ascii="Arial" w:hAnsi="Arial" w:cs="Arial"/>
-        </w:rPr>
-        <w:t>Messages are sent between the processes using the envelopes. Each process has a mailbox which is essentially a queue of message enveloped (the message queue).</w:t>
-      </w:r>
-    </w:p>
-    <w:p>
-      <w:pPr>
-        <w:rPr>
-          <w:rFonts w:ascii="Arial" w:hAnsi="Arial" w:cs="Arial"/>
-        </w:rPr>
-      </w:pPr>
-    </w:p>
-    <w:p>
-      <w:pPr>
-        <w:rPr>
-          <w:rFonts w:ascii="Arial" w:hAnsi="Arial" w:cs="Arial"/>
-        </w:rPr>
-      </w:pPr>
-      <w:r>
-        <w:rPr>
-          <w:rFonts w:ascii="Arial" w:hAnsi="Arial" w:cs="Arial"/>
-        </w:rPr>
-        <w:t>A message is envelope is made up of two parts: a header us</w:t>
-      </w:r>
-      <w:r>
-        <w:rPr>
-          <w:rFonts w:ascii="Arial" w:hAnsi="Arial" w:cs="Arial"/>
-        </w:rPr>
-        <w:softHyphen/>
-      </w:r>
-      <w:r>
-        <w:rPr>
-          <w:rFonts w:ascii="Arial" w:hAnsi="Arial" w:cs="Arial"/>
-        </w:rPr>
-        <w:softHyphen/>
-      </w:r>
-      <w:r>
-        <w:rPr>
-          <w:rFonts w:ascii="Arial" w:hAnsi="Arial" w:cs="Arial"/>
-        </w:rPr>
-        <w:softHyphen/>
-      </w:r>
-      <w:r>
-        <w:rPr>
-          <w:rFonts w:ascii="Arial" w:hAnsi="Arial" w:cs="Arial"/>
-        </w:rPr>
-        <w:softHyphen/>
-      </w:r>
-      <w:r>
-        <w:rPr>
-          <w:rFonts w:ascii="Arial" w:hAnsi="Arial" w:cs="Arial"/>
-        </w:rPr>
-        <w:softHyphen/>
-      </w:r>
-      <w:r>
-        <w:rPr>
-          <w:rFonts w:ascii="Arial" w:hAnsi="Arial" w:cs="Arial"/>
-        </w:rPr>
-        <w:t>ed by the kernel and an envelope used by the processes (sender and receiver to communicate). The header contains the process ID of the sender, receiver and expiry time for delayed message. The envelope contains the message type and the data to be sent</w:t>
-      </w:r>
-    </w:p>
-    <w:p>
-      <w:pPr>
-        <w:rPr>
-          <w:rFonts w:ascii="Arial" w:hAnsi="Arial" w:cs="Arial"/>
-        </w:rPr>
-      </w:pPr>
-    </w:p>
-    <w:p>
-      <w:pPr>
-        <w:rPr>
-          <w:rFonts w:ascii="Arial" w:hAnsi="Arial" w:cs="Arial"/>
-        </w:rPr>
-      </w:pPr>
-      <w:r>
-        <w:rPr>
-          <w:rFonts w:ascii="Arial" w:hAnsi="Arial" w:cs="Arial"/>
-        </w:rPr>
-        <w:t xml:space="preserve">To send the message, a process must first call </w:t>
-      </w:r>
-      <w:proofErr w:type="spellStart"/>
-      <w:r>
-        <w:rPr>
-          <w:rFonts w:ascii="Arial" w:hAnsi="Arial" w:cs="Arial"/>
-        </w:rPr>
-        <w:t>request_memory_block</w:t>
-      </w:r>
-      <w:proofErr w:type="spellEnd"/>
-      <w:r>
-        <w:rPr>
-          <w:rFonts w:ascii="Arial" w:hAnsi="Arial" w:cs="Arial"/>
-        </w:rPr>
-        <w:t xml:space="preserve"> for an envelope. The pointer returned to the process points</w:t>
-      </w:r>
     </w:p>
     <w:p/>
     <w:p/>

</xml_diff>